<commit_message>
ex data fig 1 caption
</commit_message>
<xml_diff>
--- a/ms/Claar_etal_2017_Nature_ms_Draft.docx
+++ b/ms/Claar_etal_2017_Nature_ms_Draft.docx
@@ -1783,7 +1783,6 @@
         </w:rPr>
         <w:t xml:space="preserve">amily </w:t>
       </w:r>
-      <w:proofErr w:type="spellStart"/>
       <w:r>
         <w:rPr>
           <w:rFonts w:ascii="Helvetica Neue" w:eastAsia="Times New Roman" w:hAnsi="Helvetica Neue" w:cs="Times New Roman"/>
@@ -1795,7 +1794,6 @@
         </w:rPr>
         <w:t>Merulinidae</w:t>
       </w:r>
-      <w:proofErr w:type="spellEnd"/>
       <w:r>
         <w:rPr>
           <w:rFonts w:ascii="Helvetica Neue" w:eastAsia="Times New Roman" w:hAnsi="Helvetica Neue" w:cs="Times New Roman"/>
@@ -1807,7 +1805,6 @@
         </w:rPr>
         <w:t xml:space="preserve">; </w:t>
       </w:r>
-      <w:proofErr w:type="spellStart"/>
       <w:r>
         <w:rPr>
           <w:rFonts w:ascii="Helvetica Neue" w:eastAsia="Times New Roman" w:hAnsi="Helvetica Neue" w:cs="Times New Roman"/>
@@ -1820,7 +1817,6 @@
         </w:rPr>
         <w:t>Platygyra</w:t>
       </w:r>
-      <w:proofErr w:type="spellEnd"/>
       <w:r>
         <w:rPr>
           <w:rFonts w:ascii="Helvetica Neue" w:eastAsia="Times New Roman" w:hAnsi="Helvetica Neue" w:cs="Times New Roman"/>
@@ -1832,7 +1828,6 @@
         </w:rPr>
         <w:t xml:space="preserve"> sp. and </w:t>
       </w:r>
-      <w:proofErr w:type="spellStart"/>
       <w:r>
         <w:rPr>
           <w:rFonts w:ascii="Helvetica Neue" w:eastAsia="Times New Roman" w:hAnsi="Helvetica Neue" w:cs="Times New Roman"/>
@@ -1845,7 +1840,6 @@
         </w:rPr>
         <w:t>Favites</w:t>
       </w:r>
-      <w:proofErr w:type="spellEnd"/>
       <w:r>
         <w:rPr>
           <w:rFonts w:ascii="Helvetica Neue" w:eastAsia="Times New Roman" w:hAnsi="Helvetica Neue" w:cs="Times New Roman"/>
@@ -1857,7 +1851,6 @@
         </w:rPr>
         <w:t xml:space="preserve"> </w:t>
       </w:r>
-      <w:proofErr w:type="spellStart"/>
       <w:r>
         <w:rPr>
           <w:rFonts w:ascii="Helvetica Neue" w:eastAsia="Times New Roman" w:hAnsi="Helvetica Neue" w:cs="Times New Roman"/>
@@ -1870,7 +1863,6 @@
         </w:rPr>
         <w:t>pentagona</w:t>
       </w:r>
-      <w:proofErr w:type="spellEnd"/>
       <w:r>
         <w:rPr>
           <w:rFonts w:ascii="Helvetica Neue" w:eastAsia="Times New Roman" w:hAnsi="Helvetica Neue" w:cs="Times New Roman"/>
@@ -4149,79 +4141,7 @@
           <w:shd w:val="clear" w:color="auto" w:fill="FFFFFF"/>
           <w:lang w:val="en-CA"/>
         </w:rPr>
-        <w:t xml:space="preserve"> colonies of *</w:t>
-      </w:r>
-      <w:proofErr w:type="spellStart"/>
-      <w:r>
-        <w:rPr>
-          <w:rFonts w:ascii="Helvetica Neue" w:eastAsia="Times New Roman" w:hAnsi="Helvetica Neue" w:cs="Times New Roman"/>
-          <w:color w:val="3E3F3A"/>
-          <w:sz w:val="21"/>
-          <w:szCs w:val="21"/>
-          <w:shd w:val="clear" w:color="auto" w:fill="FFFFFF"/>
-          <w:lang w:val="en-CA"/>
-        </w:rPr>
-        <w:t>Platygyra</w:t>
-      </w:r>
-      <w:proofErr w:type="spellEnd"/>
-      <w:r>
-        <w:rPr>
-          <w:rFonts w:ascii="Helvetica Neue" w:eastAsia="Times New Roman" w:hAnsi="Helvetica Neue" w:cs="Times New Roman"/>
-          <w:color w:val="3E3F3A"/>
-          <w:sz w:val="21"/>
-          <w:szCs w:val="21"/>
-          <w:shd w:val="clear" w:color="auto" w:fill="FFFFFF"/>
-          <w:lang w:val="en-CA"/>
-        </w:rPr>
-        <w:t>* sp. and *</w:t>
-      </w:r>
-      <w:proofErr w:type="spellStart"/>
-      <w:r>
-        <w:rPr>
-          <w:rFonts w:ascii="Helvetica Neue" w:eastAsia="Times New Roman" w:hAnsi="Helvetica Neue" w:cs="Times New Roman"/>
-          <w:color w:val="3E3F3A"/>
-          <w:sz w:val="21"/>
-          <w:szCs w:val="21"/>
-          <w:shd w:val="clear" w:color="auto" w:fill="FFFFFF"/>
-          <w:lang w:val="en-CA"/>
-        </w:rPr>
-        <w:t>Favites</w:t>
-      </w:r>
-      <w:proofErr w:type="spellEnd"/>
-      <w:r>
-        <w:rPr>
-          <w:rFonts w:ascii="Helvetica Neue" w:eastAsia="Times New Roman" w:hAnsi="Helvetica Neue" w:cs="Times New Roman"/>
-          <w:color w:val="3E3F3A"/>
-          <w:sz w:val="21"/>
-          <w:szCs w:val="21"/>
-          <w:shd w:val="clear" w:color="auto" w:fill="FFFFFF"/>
-          <w:lang w:val="en-CA"/>
-        </w:rPr>
-        <w:t xml:space="preserve"> </w:t>
-      </w:r>
-      <w:proofErr w:type="spellStart"/>
-      <w:r>
-        <w:rPr>
-          <w:rFonts w:ascii="Helvetica Neue" w:eastAsia="Times New Roman" w:hAnsi="Helvetica Neue" w:cs="Times New Roman"/>
-          <w:color w:val="3E3F3A"/>
-          <w:sz w:val="21"/>
-          <w:szCs w:val="21"/>
-          <w:shd w:val="clear" w:color="auto" w:fill="FFFFFF"/>
-          <w:lang w:val="en-CA"/>
-        </w:rPr>
-        <w:t>pentagona</w:t>
-      </w:r>
-      <w:proofErr w:type="spellEnd"/>
-      <w:r>
-        <w:rPr>
-          <w:rFonts w:ascii="Helvetica Neue" w:eastAsia="Times New Roman" w:hAnsi="Helvetica Neue" w:cs="Times New Roman"/>
-          <w:color w:val="3E3F3A"/>
-          <w:sz w:val="21"/>
-          <w:szCs w:val="21"/>
-          <w:shd w:val="clear" w:color="auto" w:fill="FFFFFF"/>
-          <w:lang w:val="en-CA"/>
-        </w:rPr>
-        <w:t xml:space="preserve">* were tagged along a 60m transect at 10-12m depth at </w:t>
+        <w:t xml:space="preserve"> colonies of *Platygyra* sp. and *Favites pentagona* were tagged along a 60m transect at 10-12m depth at </w:t>
       </w:r>
       <w:commentRangeStart w:id="6"/>
       <w:r>
@@ -4495,8 +4415,6 @@
           <w:lang w:val="en-CA"/>
         </w:rPr>
       </w:pPr>
-      <w:bookmarkStart w:id="7" w:name="_GoBack"/>
-      <w:bookmarkEnd w:id="7"/>
       <w:r>
         <w:rPr>
           <w:rFonts w:ascii="Helvetica Neue" w:eastAsia="Times New Roman" w:hAnsi="Helvetica Neue" w:cs="Times New Roman"/>
@@ -4792,7 +4710,7 @@
           <w:lang w:val="en-CA"/>
         </w:rPr>
       </w:pPr>
-      <w:commentRangeStart w:id="8"/>
+      <w:commentRangeStart w:id="7"/>
       <w:r>
         <w:rPr>
           <w:rFonts w:ascii="Helvetica Neue" w:eastAsia="Times New Roman" w:hAnsi="Helvetica Neue" w:cs="Times New Roman"/>
@@ -4804,12 +4722,12 @@
         </w:rPr>
         <w:t>ITS primers</w:t>
       </w:r>
-      <w:commentRangeEnd w:id="8"/>
+      <w:commentRangeEnd w:id="7"/>
       <w:r>
         <w:rPr>
           <w:rStyle w:val="CommentReference"/>
         </w:rPr>
-        <w:commentReference w:id="8"/>
+        <w:commentReference w:id="7"/>
       </w:r>
       <w:r>
         <w:rPr>
@@ -5526,7 +5444,7 @@
         </w:rPr>
         <w:t xml:space="preserve">, and </w:t>
       </w:r>
-      <w:commentRangeStart w:id="9"/>
+      <w:commentRangeStart w:id="8"/>
       <w:r>
         <w:rPr>
           <w:rFonts w:ascii="Helvetica Neue" w:eastAsia="Times New Roman" w:hAnsi="Helvetica Neue" w:cs="Times New Roman"/>
@@ -5538,12 +5456,12 @@
         </w:rPr>
         <w:t xml:space="preserve">*XXXX* </w:t>
       </w:r>
-      <w:commentRangeEnd w:id="9"/>
+      <w:commentRangeEnd w:id="8"/>
       <w:r>
         <w:rPr>
           <w:rStyle w:val="CommentReference"/>
         </w:rPr>
-        <w:commentReference w:id="9"/>
+        <w:commentReference w:id="8"/>
       </w:r>
       <w:r>
         <w:rPr>
@@ -6032,6 +5950,104 @@
         </w:rPr>
         <w:t>n=*</w:t>
       </w:r>
+      <w:commentRangeStart w:id="9"/>
+      <w:r>
+        <w:rPr>
+          <w:rFonts w:ascii="Helvetica Neue" w:eastAsia="Times New Roman" w:hAnsi="Helvetica Neue" w:cs="Times New Roman"/>
+          <w:color w:val="3E3F3A"/>
+          <w:sz w:val="21"/>
+          <w:szCs w:val="21"/>
+          <w:shd w:val="clear" w:color="auto" w:fill="FFFFFF"/>
+          <w:lang w:val="en-CA"/>
+        </w:rPr>
+        <w:t>8</w:t>
+      </w:r>
+      <w:r>
+        <w:rPr>
+          <w:rFonts w:ascii="Helvetica Neue" w:eastAsia="Times New Roman" w:hAnsi="Helvetica Neue" w:cs="Times New Roman"/>
+          <w:color w:val="3E3F3A"/>
+          <w:sz w:val="21"/>
+          <w:szCs w:val="21"/>
+          <w:shd w:val="clear" w:color="auto" w:fill="FFFFFF"/>
+          <w:lang w:val="en-CA"/>
+        </w:rPr>
+        <w:t xml:space="preserve">3* OTUs removed and n=*81* </w:t>
+      </w:r>
+      <w:commentRangeEnd w:id="9"/>
+      <w:r>
+        <w:rPr>
+          <w:rStyle w:val="CommentReference"/>
+        </w:rPr>
+        <w:commentReference w:id="9"/>
+      </w:r>
+      <w:r>
+        <w:rPr>
+          <w:rFonts w:ascii="Helvetica Neue" w:eastAsia="Times New Roman" w:hAnsi="Helvetica Neue" w:cs="Times New Roman"/>
+          <w:color w:val="3E3F3A"/>
+          <w:sz w:val="21"/>
+          <w:szCs w:val="21"/>
+          <w:shd w:val="clear" w:color="auto" w:fill="FFFFFF"/>
+          <w:lang w:val="en-CA"/>
+        </w:rPr>
+        <w:t>kept</w:t>
+      </w:r>
+      <w:r>
+        <w:rPr>
+          <w:rFonts w:ascii="Helvetica Neue" w:eastAsia="Times New Roman" w:hAnsi="Helvetica Neue" w:cs="Times New Roman"/>
+          <w:color w:val="3E3F3A"/>
+          <w:sz w:val="21"/>
+          <w:szCs w:val="21"/>
+          <w:shd w:val="clear" w:color="auto" w:fill="FFFFFF"/>
+          <w:lang w:val="en-CA"/>
+        </w:rPr>
+        <w:t xml:space="preserve">). The </w:t>
+      </w:r>
+      <w:proofErr w:type="spellStart"/>
+      <w:r>
+        <w:rPr>
+          <w:rFonts w:ascii="Helvetica Neue" w:eastAsia="Times New Roman" w:hAnsi="Helvetica Neue" w:cs="Times New Roman"/>
+          <w:color w:val="3E3F3A"/>
+          <w:sz w:val="21"/>
+          <w:szCs w:val="21"/>
+          <w:shd w:val="clear" w:color="auto" w:fill="FFFFFF"/>
+          <w:lang w:val="en-CA"/>
+        </w:rPr>
+        <w:t>phyloseq</w:t>
+      </w:r>
+      <w:proofErr w:type="spellEnd"/>
+      <w:r>
+        <w:rPr>
+          <w:rFonts w:ascii="Helvetica Neue" w:eastAsia="Times New Roman" w:hAnsi="Helvetica Neue" w:cs="Times New Roman"/>
+          <w:color w:val="3E3F3A"/>
+          <w:sz w:val="21"/>
+          <w:szCs w:val="21"/>
+          <w:shd w:val="clear" w:color="auto" w:fill="FFFFFF"/>
+          <w:lang w:val="en-CA"/>
+        </w:rPr>
+        <w:t xml:space="preserve"> object was further filtered to remove samples with very low sequence abundance</w:t>
+      </w:r>
+      <w:r>
+        <w:rPr>
+          <w:rFonts w:ascii="Helvetica Neue" w:eastAsia="Times New Roman" w:hAnsi="Helvetica Neue" w:cs="Times New Roman"/>
+          <w:color w:val="3E3F3A"/>
+          <w:sz w:val="21"/>
+          <w:szCs w:val="21"/>
+          <w:shd w:val="clear" w:color="auto" w:fill="FFFFFF"/>
+          <w:lang w:val="en-CA"/>
+        </w:rPr>
+        <w:t>s due to amplification issues</w:t>
+      </w:r>
+      <w:r>
+        <w:rPr>
+          <w:rFonts w:ascii="Helvetica Neue" w:eastAsia="Times New Roman" w:hAnsi="Helvetica Neue" w:cs="Times New Roman"/>
+          <w:color w:val="3E3F3A"/>
+          <w:sz w:val="21"/>
+          <w:szCs w:val="21"/>
+          <w:shd w:val="clear" w:color="auto" w:fill="FFFFFF"/>
+          <w:lang w:val="en-CA"/>
+        </w:rPr>
+        <w:t xml:space="preserve"> (&lt;200 sequences</w:t>
+      </w:r>
       <w:commentRangeStart w:id="10"/>
       <w:r>
         <w:rPr>
@@ -6042,18 +6058,7 @@
           <w:shd w:val="clear" w:color="auto" w:fill="FFFFFF"/>
           <w:lang w:val="en-CA"/>
         </w:rPr>
-        <w:t>8</w:t>
-      </w:r>
-      <w:r>
-        <w:rPr>
-          <w:rFonts w:ascii="Helvetica Neue" w:eastAsia="Times New Roman" w:hAnsi="Helvetica Neue" w:cs="Times New Roman"/>
-          <w:color w:val="3E3F3A"/>
-          <w:sz w:val="21"/>
-          <w:szCs w:val="21"/>
-          <w:shd w:val="clear" w:color="auto" w:fill="FFFFFF"/>
-          <w:lang w:val="en-CA"/>
-        </w:rPr>
-        <w:t xml:space="preserve">3* OTUs removed and n=*81* </w:t>
+        <w:t>, n=*27* samples removed and n=*262* ke</w:t>
       </w:r>
       <w:commentRangeEnd w:id="10"/>
       <w:r>
@@ -6071,64 +6076,44 @@
           <w:shd w:val="clear" w:color="auto" w:fill="FFFFFF"/>
           <w:lang w:val="en-CA"/>
         </w:rPr>
-        <w:t>kept</w:t>
-      </w:r>
-      <w:r>
-        <w:rPr>
-          <w:rFonts w:ascii="Helvetica Neue" w:eastAsia="Times New Roman" w:hAnsi="Helvetica Neue" w:cs="Times New Roman"/>
-          <w:color w:val="3E3F3A"/>
-          <w:sz w:val="21"/>
-          <w:szCs w:val="21"/>
-          <w:shd w:val="clear" w:color="auto" w:fill="FFFFFF"/>
-          <w:lang w:val="en-CA"/>
-        </w:rPr>
-        <w:t xml:space="preserve">). The </w:t>
-      </w:r>
-      <w:proofErr w:type="spellStart"/>
-      <w:r>
-        <w:rPr>
-          <w:rFonts w:ascii="Helvetica Neue" w:eastAsia="Times New Roman" w:hAnsi="Helvetica Neue" w:cs="Times New Roman"/>
-          <w:color w:val="3E3F3A"/>
-          <w:sz w:val="21"/>
-          <w:szCs w:val="21"/>
-          <w:shd w:val="clear" w:color="auto" w:fill="FFFFFF"/>
-          <w:lang w:val="en-CA"/>
-        </w:rPr>
-        <w:t>phyloseq</w:t>
-      </w:r>
-      <w:proofErr w:type="spellEnd"/>
-      <w:r>
-        <w:rPr>
-          <w:rFonts w:ascii="Helvetica Neue" w:eastAsia="Times New Roman" w:hAnsi="Helvetica Neue" w:cs="Times New Roman"/>
-          <w:color w:val="3E3F3A"/>
-          <w:sz w:val="21"/>
-          <w:szCs w:val="21"/>
-          <w:shd w:val="clear" w:color="auto" w:fill="FFFFFF"/>
-          <w:lang w:val="en-CA"/>
-        </w:rPr>
-        <w:t xml:space="preserve"> object was further filtered to remove samples with very low sequence abundance</w:t>
-      </w:r>
-      <w:r>
-        <w:rPr>
-          <w:rFonts w:ascii="Helvetica Neue" w:eastAsia="Times New Roman" w:hAnsi="Helvetica Neue" w:cs="Times New Roman"/>
-          <w:color w:val="3E3F3A"/>
-          <w:sz w:val="21"/>
-          <w:szCs w:val="21"/>
-          <w:shd w:val="clear" w:color="auto" w:fill="FFFFFF"/>
-          <w:lang w:val="en-CA"/>
-        </w:rPr>
-        <w:t>s due to amplification issues</w:t>
-      </w:r>
-      <w:r>
-        <w:rPr>
-          <w:rFonts w:ascii="Helvetica Neue" w:eastAsia="Times New Roman" w:hAnsi="Helvetica Neue" w:cs="Times New Roman"/>
-          <w:color w:val="3E3F3A"/>
-          <w:sz w:val="21"/>
-          <w:szCs w:val="21"/>
-          <w:shd w:val="clear" w:color="auto" w:fill="FFFFFF"/>
-          <w:lang w:val="en-CA"/>
-        </w:rPr>
-        <w:t xml:space="preserve"> (&lt;200 sequences</w:t>
+        <w:t>pt).</w:t>
+      </w:r>
+    </w:p>
+    <w:p>
+      <w:pPr>
+        <w:spacing w:line="480" w:lineRule="auto"/>
+        <w:rPr>
+          <w:rFonts w:ascii="Helvetica Neue" w:eastAsia="Times New Roman" w:hAnsi="Helvetica Neue" w:cs="Times New Roman"/>
+          <w:color w:val="3E3F3A"/>
+          <w:sz w:val="21"/>
+          <w:szCs w:val="21"/>
+          <w:shd w:val="clear" w:color="auto" w:fill="FFFFFF"/>
+          <w:lang w:val="en-CA"/>
+        </w:rPr>
+      </w:pPr>
+    </w:p>
+    <w:p>
+      <w:pPr>
+        <w:spacing w:line="480" w:lineRule="auto"/>
+        <w:rPr>
+          <w:rFonts w:ascii="Helvetica Neue" w:eastAsia="Times New Roman" w:hAnsi="Helvetica Neue" w:cs="Times New Roman"/>
+          <w:color w:val="3E3F3A"/>
+          <w:sz w:val="21"/>
+          <w:szCs w:val="21"/>
+          <w:shd w:val="clear" w:color="auto" w:fill="FFFFFF"/>
+          <w:lang w:val="en-CA"/>
+        </w:rPr>
+      </w:pPr>
+      <w:r>
+        <w:rPr>
+          <w:rFonts w:ascii="Helvetica Neue" w:eastAsia="Times New Roman" w:hAnsi="Helvetica Neue" w:cs="Times New Roman"/>
+          <w:color w:val="3E3F3A"/>
+          <w:sz w:val="21"/>
+          <w:szCs w:val="21"/>
+          <w:shd w:val="clear" w:color="auto" w:fill="FFFFFF"/>
+          <w:lang w:val="en-CA"/>
+        </w:rPr>
+        <w:t xml:space="preserve">In *262* coral samples, we found </w:t>
       </w:r>
       <w:commentRangeStart w:id="11"/>
       <w:r>
@@ -6140,7 +6125,7 @@
           <w:shd w:val="clear" w:color="auto" w:fill="FFFFFF"/>
           <w:lang w:val="en-CA"/>
         </w:rPr>
-        <w:t>, n=*27* samples removed and n=*262* ke</w:t>
+        <w:t xml:space="preserve">XXXX </w:t>
       </w:r>
       <w:commentRangeEnd w:id="11"/>
       <w:r>
@@ -6148,73 +6133,6 @@
           <w:rStyle w:val="CommentReference"/>
         </w:rPr>
         <w:commentReference w:id="11"/>
-      </w:r>
-      <w:r>
-        <w:rPr>
-          <w:rFonts w:ascii="Helvetica Neue" w:eastAsia="Times New Roman" w:hAnsi="Helvetica Neue" w:cs="Times New Roman"/>
-          <w:color w:val="3E3F3A"/>
-          <w:sz w:val="21"/>
-          <w:szCs w:val="21"/>
-          <w:shd w:val="clear" w:color="auto" w:fill="FFFFFF"/>
-          <w:lang w:val="en-CA"/>
-        </w:rPr>
-        <w:t>pt).</w:t>
-      </w:r>
-    </w:p>
-    <w:p>
-      <w:pPr>
-        <w:spacing w:line="480" w:lineRule="auto"/>
-        <w:rPr>
-          <w:rFonts w:ascii="Helvetica Neue" w:eastAsia="Times New Roman" w:hAnsi="Helvetica Neue" w:cs="Times New Roman"/>
-          <w:color w:val="3E3F3A"/>
-          <w:sz w:val="21"/>
-          <w:szCs w:val="21"/>
-          <w:shd w:val="clear" w:color="auto" w:fill="FFFFFF"/>
-          <w:lang w:val="en-CA"/>
-        </w:rPr>
-      </w:pPr>
-    </w:p>
-    <w:p>
-      <w:pPr>
-        <w:spacing w:line="480" w:lineRule="auto"/>
-        <w:rPr>
-          <w:rFonts w:ascii="Helvetica Neue" w:eastAsia="Times New Roman" w:hAnsi="Helvetica Neue" w:cs="Times New Roman"/>
-          <w:color w:val="3E3F3A"/>
-          <w:sz w:val="21"/>
-          <w:szCs w:val="21"/>
-          <w:shd w:val="clear" w:color="auto" w:fill="FFFFFF"/>
-          <w:lang w:val="en-CA"/>
-        </w:rPr>
-      </w:pPr>
-      <w:r>
-        <w:rPr>
-          <w:rFonts w:ascii="Helvetica Neue" w:eastAsia="Times New Roman" w:hAnsi="Helvetica Neue" w:cs="Times New Roman"/>
-          <w:color w:val="3E3F3A"/>
-          <w:sz w:val="21"/>
-          <w:szCs w:val="21"/>
-          <w:shd w:val="clear" w:color="auto" w:fill="FFFFFF"/>
-          <w:lang w:val="en-CA"/>
-        </w:rPr>
-        <w:t xml:space="preserve">In *262* coral samples, we found </w:t>
-      </w:r>
-      <w:commentRangeStart w:id="12"/>
-      <w:r>
-        <w:rPr>
-          <w:rFonts w:ascii="Helvetica Neue" w:eastAsia="Times New Roman" w:hAnsi="Helvetica Neue" w:cs="Times New Roman"/>
-          <w:color w:val="3E3F3A"/>
-          <w:sz w:val="21"/>
-          <w:szCs w:val="21"/>
-          <w:shd w:val="clear" w:color="auto" w:fill="FFFFFF"/>
-          <w:lang w:val="en-CA"/>
-        </w:rPr>
-        <w:t xml:space="preserve">XXXX </w:t>
-      </w:r>
-      <w:commentRangeEnd w:id="12"/>
-      <w:r>
-        <w:rPr>
-          <w:rStyle w:val="CommentReference"/>
-        </w:rPr>
-        <w:commentReference w:id="12"/>
       </w:r>
       <w:r>
         <w:rPr>
@@ -6499,7 +6417,7 @@
           <w:lang w:val="en-CA"/>
         </w:rPr>
       </w:pPr>
-      <w:commentRangeStart w:id="13"/>
+      <w:commentRangeStart w:id="12"/>
       <w:r>
         <w:rPr>
           <w:rFonts w:ascii="Arial" w:hAnsi="Arial" w:cs="Arial"/>
@@ -6513,12 +6431,12 @@
         <w:lastRenderedPageBreak/>
         <w:t>Acknowledgements</w:t>
       </w:r>
-      <w:commentRangeEnd w:id="13"/>
+      <w:commentRangeEnd w:id="12"/>
       <w:r>
         <w:rPr>
           <w:rStyle w:val="CommentReference"/>
         </w:rPr>
-        <w:commentReference w:id="13"/>
+        <w:commentReference w:id="12"/>
       </w:r>
       <w:r>
         <w:rPr>
@@ -6832,7 +6750,7 @@
           <w:lang w:val="en-CA"/>
         </w:rPr>
       </w:pPr>
-      <w:commentRangeStart w:id="14"/>
+      <w:commentRangeStart w:id="13"/>
       <w:r>
         <w:rPr>
           <w:rFonts w:ascii="Arial" w:hAnsi="Arial" w:cs="Arial"/>
@@ -6845,12 +6763,12 @@
         </w:rPr>
         <w:t>Author</w:t>
       </w:r>
-      <w:commentRangeEnd w:id="14"/>
+      <w:commentRangeEnd w:id="13"/>
       <w:r>
         <w:rPr>
           <w:rStyle w:val="CommentReference"/>
         </w:rPr>
-        <w:commentReference w:id="14"/>
+        <w:commentReference w:id="13"/>
       </w:r>
       <w:r>
         <w:rPr>
@@ -6947,7 +6865,7 @@
           <w:lang w:val="en-CA"/>
         </w:rPr>
       </w:pPr>
-      <w:commentRangeStart w:id="15"/>
+      <w:commentRangeStart w:id="14"/>
       <w:r>
         <w:rPr>
           <w:rFonts w:ascii="Arial" w:hAnsi="Arial" w:cs="Arial"/>
@@ -6960,12 +6878,12 @@
         </w:rPr>
         <w:t>Author</w:t>
       </w:r>
-      <w:commentRangeEnd w:id="15"/>
+      <w:commentRangeEnd w:id="14"/>
       <w:r>
         <w:rPr>
           <w:rStyle w:val="CommentReference"/>
         </w:rPr>
-        <w:commentReference w:id="15"/>
+        <w:commentReference w:id="14"/>
       </w:r>
       <w:r>
         <w:rPr>
@@ -7060,7 +6978,7 @@
           <w:lang w:val="en-CA"/>
         </w:rPr>
       </w:pPr>
-      <w:commentRangeStart w:id="16"/>
+      <w:commentRangeStart w:id="15"/>
       <w:r>
         <w:rPr>
           <w:rFonts w:ascii="Helvetica Neue" w:eastAsia="Times New Roman" w:hAnsi="Helvetica Neue" w:cs="Times New Roman"/>
@@ -7073,12 +6991,12 @@
         </w:rPr>
         <w:t>Figure</w:t>
       </w:r>
-      <w:commentRangeEnd w:id="16"/>
+      <w:commentRangeEnd w:id="15"/>
       <w:r>
         <w:rPr>
           <w:rStyle w:val="CommentReference"/>
         </w:rPr>
-        <w:commentReference w:id="16"/>
+        <w:commentReference w:id="15"/>
       </w:r>
       <w:r>
         <w:rPr>
@@ -7517,7 +7435,6 @@
         </w:rPr>
         <w:t xml:space="preserve">Photographs of the same tagged </w:t>
       </w:r>
-      <w:proofErr w:type="spellStart"/>
       <w:r>
         <w:rPr>
           <w:rFonts w:ascii="Helvetica Neue" w:eastAsia="Times New Roman" w:hAnsi="Helvetica Neue" w:cs="Times New Roman"/>
@@ -7528,20 +7445,7 @@
           <w:shd w:val="clear" w:color="auto" w:fill="FFFFFF"/>
           <w:lang w:val="en-CA"/>
         </w:rPr>
-        <w:t>Platygyra</w:t>
-      </w:r>
-      <w:proofErr w:type="spellEnd"/>
-      <w:r>
-        <w:rPr>
-          <w:rFonts w:ascii="Helvetica Neue" w:eastAsia="Times New Roman" w:hAnsi="Helvetica Neue" w:cs="Times New Roman"/>
-          <w:i/>
-          <w:color w:val="3E3F3A"/>
-          <w:sz w:val="21"/>
-          <w:szCs w:val="21"/>
-          <w:shd w:val="clear" w:color="auto" w:fill="FFFFFF"/>
-          <w:lang w:val="en-CA"/>
-        </w:rPr>
-        <w:t xml:space="preserve"> </w:t>
+        <w:t xml:space="preserve">Platygyra </w:t>
       </w:r>
       <w:r>
         <w:rPr>
@@ -7774,7 +7678,7 @@
           <w:lang w:val="en-CA"/>
         </w:rPr>
       </w:pPr>
-      <w:commentRangeStart w:id="17"/>
+      <w:commentRangeStart w:id="16"/>
       <w:r>
         <w:rPr>
           <w:rFonts w:ascii="Helvetica Neue" w:eastAsia="Times New Roman" w:hAnsi="Helvetica Neue" w:cs="Times New Roman"/>
@@ -7787,12 +7691,12 @@
         </w:rPr>
         <w:t>Figure</w:t>
       </w:r>
-      <w:commentRangeEnd w:id="17"/>
+      <w:commentRangeEnd w:id="16"/>
       <w:r>
         <w:rPr>
           <w:rStyle w:val="CommentReference"/>
         </w:rPr>
-        <w:commentReference w:id="17"/>
+        <w:commentReference w:id="16"/>
       </w:r>
       <w:r>
         <w:rPr>
@@ -7990,7 +7894,6 @@
         </w:rPr>
         <w:t>the entire pool of tagged </w:t>
       </w:r>
-      <w:proofErr w:type="spellStart"/>
       <w:r>
         <w:rPr>
           <w:rFonts w:ascii="Helvetica Neue" w:hAnsi="Helvetica Neue" w:cs="Times New Roman"/>
@@ -8003,7 +7906,6 @@
         </w:rPr>
         <w:t>Platygyra</w:t>
       </w:r>
-      <w:proofErr w:type="spellEnd"/>
       <w:r>
         <w:rPr>
           <w:rFonts w:ascii="Helvetica Neue" w:hAnsi="Helvetica Neue" w:cs="Times New Roman"/>
@@ -8096,7 +7998,6 @@
         </w:rPr>
         <w:t>tagged </w:t>
       </w:r>
-      <w:proofErr w:type="spellStart"/>
       <w:r>
         <w:rPr>
           <w:rFonts w:ascii="Helvetica Neue" w:hAnsi="Helvetica Neue" w:cs="Times New Roman"/>
@@ -8109,7 +8010,6 @@
         </w:rPr>
         <w:t>Platygyra</w:t>
       </w:r>
-      <w:proofErr w:type="spellEnd"/>
       <w:r>
         <w:rPr>
           <w:rFonts w:ascii="Helvetica Neue" w:hAnsi="Helvetica Neue" w:cs="Times New Roman"/>
@@ -8313,7 +8213,6 @@
         </w:rPr>
         <w:t> communities from individual </w:t>
       </w:r>
-      <w:proofErr w:type="spellStart"/>
       <w:r>
         <w:rPr>
           <w:rFonts w:ascii="Helvetica Neue" w:hAnsi="Helvetica Neue" w:cs="Times New Roman"/>
@@ -8326,7 +8225,6 @@
         </w:rPr>
         <w:t>Platygyra</w:t>
       </w:r>
-      <w:proofErr w:type="spellEnd"/>
       <w:r>
         <w:rPr>
           <w:rFonts w:ascii="Helvetica Neue" w:hAnsi="Helvetica Neue" w:cs="Times New Roman"/>
@@ -8600,19 +8498,7 @@
           <w:szCs w:val="21"/>
           <w:lang w:val="en-CA"/>
         </w:rPr>
-        <w:t xml:space="preserve">Transition of individual tagged coral colonies on Kiritimati Island from </w:t>
-      </w:r>
-      <w:r>
-        <w:rPr>
-          <w:rFonts w:ascii="Helvetica Neue" w:eastAsia="Times New Roman" w:hAnsi="Helvetica Neue" w:cs="Times New Roman"/>
-          <w:b/>
-          <w:color w:val="3E3F3A"/>
-          <w:sz w:val="21"/>
-          <w:szCs w:val="21"/>
-          <w:shd w:val="clear" w:color="auto" w:fill="FFFFFF"/>
-          <w:lang w:val="en-CA"/>
-        </w:rPr>
-        <w:t>healthy – bleached – recovered</w:t>
+        <w:t>Transition of individual tagged coral col</w:t>
       </w:r>
       <w:r>
         <w:rPr>
@@ -8623,6 +8509,29 @@
           <w:szCs w:val="21"/>
           <w:lang w:val="en-CA"/>
         </w:rPr>
+        <w:t xml:space="preserve">onies on Kiritimati Island from </w:t>
+      </w:r>
+      <w:r>
+        <w:rPr>
+          <w:rFonts w:ascii="Helvetica Neue" w:eastAsia="Times New Roman" w:hAnsi="Helvetica Neue" w:cs="Times New Roman"/>
+          <w:b/>
+          <w:color w:val="3E3F3A"/>
+          <w:sz w:val="21"/>
+          <w:szCs w:val="21"/>
+          <w:shd w:val="clear" w:color="auto" w:fill="FFFFFF"/>
+          <w:lang w:val="en-CA"/>
+        </w:rPr>
+        <w:t>bleached – recovered</w:t>
+      </w:r>
+      <w:r>
+        <w:rPr>
+          <w:rFonts w:ascii="Helvetica Neue" w:hAnsi="Helvetica Neue" w:cs="Times New Roman"/>
+          <w:b/>
+          <w:color w:val="3E3F3A"/>
+          <w:sz w:val="21"/>
+          <w:szCs w:val="21"/>
+          <w:lang w:val="en-CA"/>
+        </w:rPr>
         <w:t xml:space="preserve"> over the course </w:t>
       </w:r>
       <w:r>
@@ -8660,7 +8569,7 @@
         </w:rPr>
         <w:t xml:space="preserve">Photographs of </w:t>
       </w:r>
-      <w:commentRangeStart w:id="18"/>
+      <w:proofErr w:type="spellStart"/>
       <w:r>
         <w:rPr>
           <w:rFonts w:ascii="Helvetica Neue" w:eastAsia="Times New Roman" w:hAnsi="Helvetica Neue" w:cs="Times New Roman"/>
@@ -8671,7 +8580,32 @@
           <w:shd w:val="clear" w:color="auto" w:fill="FFFFFF"/>
           <w:lang w:val="en-CA"/>
         </w:rPr>
-        <w:t>a.</w:t>
+        <w:t>i</w:t>
+      </w:r>
+      <w:proofErr w:type="spellEnd"/>
+      <w:r>
+        <w:rPr>
+          <w:rFonts w:ascii="Helvetica Neue" w:eastAsia="Times New Roman" w:hAnsi="Helvetica Neue" w:cs="Times New Roman"/>
+          <w:b/>
+          <w:color w:val="3E3F3A"/>
+          <w:sz w:val="21"/>
+          <w:szCs w:val="21"/>
+          <w:shd w:val="clear" w:color="auto" w:fill="FFFFFF"/>
+          <w:lang w:val="en-CA"/>
+        </w:rPr>
+        <w:t>-ii</w:t>
+      </w:r>
+      <w:r>
+        <w:rPr>
+          <w:rFonts w:ascii="Helvetica Neue" w:eastAsia="Times New Roman" w:hAnsi="Helvetica Neue" w:cs="Times New Roman"/>
+          <w:b/>
+          <w:color w:val="3E3F3A"/>
+          <w:sz w:val="21"/>
+          <w:szCs w:val="21"/>
+          <w:shd w:val="clear" w:color="auto" w:fill="FFFFFF"/>
+          <w:lang w:val="en-CA"/>
+        </w:rPr>
+        <w:t>.</w:t>
       </w:r>
       <w:r>
         <w:rPr>
@@ -8684,6 +8618,168 @@
         </w:rPr>
         <w:t xml:space="preserve"> </w:t>
       </w:r>
+      <w:r>
+        <w:rPr>
+          <w:rFonts w:ascii="Helvetica Neue" w:eastAsia="Times New Roman" w:hAnsi="Helvetica Neue" w:cs="Times New Roman"/>
+          <w:i/>
+          <w:color w:val="3E3F3A"/>
+          <w:sz w:val="21"/>
+          <w:szCs w:val="21"/>
+          <w:shd w:val="clear" w:color="auto" w:fill="FFFFFF"/>
+          <w:lang w:val="en-CA"/>
+        </w:rPr>
+        <w:t xml:space="preserve">Favites </w:t>
+      </w:r>
+      <w:r>
+        <w:rPr>
+          <w:rFonts w:ascii="Helvetica Neue" w:eastAsia="Times New Roman" w:hAnsi="Helvetica Neue" w:cs="Times New Roman"/>
+          <w:i/>
+          <w:color w:val="3E3F3A"/>
+          <w:sz w:val="21"/>
+          <w:szCs w:val="21"/>
+          <w:shd w:val="clear" w:color="auto" w:fill="FFFFFF"/>
+          <w:lang w:val="en-CA"/>
+        </w:rPr>
+        <w:t>pentagona</w:t>
+      </w:r>
+      <w:r>
+        <w:rPr>
+          <w:rFonts w:ascii="Helvetica Neue" w:eastAsia="Times New Roman" w:hAnsi="Helvetica Neue" w:cs="Times New Roman"/>
+          <w:color w:val="3E3F3A"/>
+          <w:sz w:val="21"/>
+          <w:szCs w:val="21"/>
+          <w:shd w:val="clear" w:color="auto" w:fill="FFFFFF"/>
+          <w:lang w:val="en-CA"/>
+        </w:rPr>
+        <w:t xml:space="preserve">, </w:t>
+      </w:r>
+      <w:r>
+        <w:rPr>
+          <w:rFonts w:ascii="Helvetica Neue" w:eastAsia="Times New Roman" w:hAnsi="Helvetica Neue" w:cs="Times New Roman"/>
+          <w:b/>
+          <w:color w:val="3E3F3A"/>
+          <w:sz w:val="21"/>
+          <w:szCs w:val="21"/>
+          <w:shd w:val="clear" w:color="auto" w:fill="FFFFFF"/>
+          <w:lang w:val="en-CA"/>
+        </w:rPr>
+        <w:t>iii-iv</w:t>
+      </w:r>
+      <w:r>
+        <w:rPr>
+          <w:rFonts w:ascii="Helvetica Neue" w:eastAsia="Times New Roman" w:hAnsi="Helvetica Neue" w:cs="Times New Roman"/>
+          <w:b/>
+          <w:color w:val="3E3F3A"/>
+          <w:sz w:val="21"/>
+          <w:szCs w:val="21"/>
+          <w:shd w:val="clear" w:color="auto" w:fill="FFFFFF"/>
+          <w:lang w:val="en-CA"/>
+        </w:rPr>
+        <w:t>.</w:t>
+      </w:r>
+      <w:r>
+        <w:rPr>
+          <w:rFonts w:ascii="Helvetica Neue" w:eastAsia="Times New Roman" w:hAnsi="Helvetica Neue" w:cs="Times New Roman"/>
+          <w:color w:val="3E3F3A"/>
+          <w:sz w:val="21"/>
+          <w:szCs w:val="21"/>
+          <w:shd w:val="clear" w:color="auto" w:fill="FFFFFF"/>
+          <w:lang w:val="en-CA"/>
+        </w:rPr>
+        <w:t xml:space="preserve"> </w:t>
+      </w:r>
+      <w:r>
+        <w:rPr>
+          <w:rFonts w:ascii="Helvetica Neue" w:eastAsia="Times New Roman" w:hAnsi="Helvetica Neue" w:cs="Times New Roman"/>
+          <w:i/>
+          <w:color w:val="3E3F3A"/>
+          <w:sz w:val="21"/>
+          <w:szCs w:val="21"/>
+          <w:shd w:val="clear" w:color="auto" w:fill="FFFFFF"/>
+          <w:lang w:val="en-CA"/>
+        </w:rPr>
+        <w:t>Platygyra</w:t>
+      </w:r>
+      <w:r>
+        <w:rPr>
+          <w:rFonts w:ascii="Helvetica Neue" w:eastAsia="Times New Roman" w:hAnsi="Helvetica Neue" w:cs="Times New Roman"/>
+          <w:color w:val="3E3F3A"/>
+          <w:sz w:val="21"/>
+          <w:szCs w:val="21"/>
+          <w:shd w:val="clear" w:color="auto" w:fill="FFFFFF"/>
+          <w:lang w:val="en-CA"/>
+        </w:rPr>
+        <w:t xml:space="preserve"> sp.</w:t>
+      </w:r>
+      <w:r>
+        <w:rPr>
+          <w:rFonts w:ascii="Helvetica Neue" w:eastAsia="Times New Roman" w:hAnsi="Helvetica Neue" w:cs="Times New Roman"/>
+          <w:color w:val="3E3F3A"/>
+          <w:sz w:val="21"/>
+          <w:szCs w:val="21"/>
+          <w:shd w:val="clear" w:color="auto" w:fill="FFFFFF"/>
+          <w:lang w:val="en-CA"/>
+        </w:rPr>
+        <w:t xml:space="preserve">, </w:t>
+      </w:r>
+      <w:r>
+        <w:rPr>
+          <w:rFonts w:ascii="Helvetica Neue" w:eastAsia="Times New Roman" w:hAnsi="Helvetica Neue" w:cs="Times New Roman"/>
+          <w:b/>
+          <w:color w:val="3E3F3A"/>
+          <w:sz w:val="21"/>
+          <w:szCs w:val="21"/>
+          <w:shd w:val="clear" w:color="auto" w:fill="FFFFFF"/>
+          <w:lang w:val="en-CA"/>
+        </w:rPr>
+        <w:t>v-vi</w:t>
+      </w:r>
+      <w:r>
+        <w:rPr>
+          <w:rFonts w:ascii="Helvetica Neue" w:eastAsia="Times New Roman" w:hAnsi="Helvetica Neue" w:cs="Times New Roman"/>
+          <w:b/>
+          <w:color w:val="3E3F3A"/>
+          <w:sz w:val="21"/>
+          <w:szCs w:val="21"/>
+          <w:shd w:val="clear" w:color="auto" w:fill="FFFFFF"/>
+          <w:lang w:val="en-CA"/>
+        </w:rPr>
+        <w:t>.</w:t>
+      </w:r>
+      <w:r>
+        <w:rPr>
+          <w:rFonts w:ascii="Helvetica Neue" w:eastAsia="Times New Roman" w:hAnsi="Helvetica Neue" w:cs="Times New Roman"/>
+          <w:color w:val="3E3F3A"/>
+          <w:sz w:val="21"/>
+          <w:szCs w:val="21"/>
+          <w:shd w:val="clear" w:color="auto" w:fill="FFFFFF"/>
+          <w:lang w:val="en-CA"/>
+        </w:rPr>
+        <w:t xml:space="preserve"> </w:t>
+      </w:r>
+      <w:r>
+        <w:rPr>
+          <w:rFonts w:ascii="Helvetica Neue" w:eastAsia="Times New Roman" w:hAnsi="Helvetica Neue" w:cs="Times New Roman"/>
+          <w:i/>
+          <w:color w:val="3E3F3A"/>
+          <w:sz w:val="21"/>
+          <w:szCs w:val="21"/>
+          <w:shd w:val="clear" w:color="auto" w:fill="FFFFFF"/>
+          <w:lang w:val="en-CA"/>
+        </w:rPr>
+        <w:t>Favia matthaii</w:t>
+      </w:r>
+      <w:r>
+        <w:rPr>
+          <w:rFonts w:ascii="Helvetica Neue" w:eastAsia="Times New Roman" w:hAnsi="Helvetica Neue" w:cs="Times New Roman"/>
+          <w:color w:val="3E3F3A"/>
+          <w:sz w:val="21"/>
+          <w:szCs w:val="21"/>
+          <w:shd w:val="clear" w:color="auto" w:fill="FFFFFF"/>
+          <w:lang w:val="en-CA"/>
+        </w:rPr>
+        <w:t xml:space="preserve"> (</w:t>
+      </w:r>
       <w:proofErr w:type="spellStart"/>
       <w:r>
         <w:rPr>
@@ -8695,7 +8791,7 @@
           <w:shd w:val="clear" w:color="auto" w:fill="FFFFFF"/>
           <w:lang w:val="en-CA"/>
         </w:rPr>
-        <w:t>Favites</w:t>
+        <w:t>Dipsastrea</w:t>
       </w:r>
       <w:proofErr w:type="spellEnd"/>
       <w:r>
@@ -8708,43 +8804,95 @@
           <w:shd w:val="clear" w:color="auto" w:fill="FFFFFF"/>
           <w:lang w:val="en-CA"/>
         </w:rPr>
+        <w:t xml:space="preserve"> matthaii</w:t>
+      </w:r>
+      <w:r>
+        <w:rPr>
+          <w:rFonts w:ascii="Helvetica Neue" w:eastAsia="Times New Roman" w:hAnsi="Helvetica Neue" w:cs="Times New Roman"/>
+          <w:color w:val="3E3F3A"/>
+          <w:sz w:val="21"/>
+          <w:szCs w:val="21"/>
+          <w:shd w:val="clear" w:color="auto" w:fill="FFFFFF"/>
+          <w:lang w:val="en-CA"/>
+        </w:rPr>
+        <w:t>)</w:t>
+      </w:r>
+      <w:r>
+        <w:rPr>
+          <w:rFonts w:ascii="Helvetica Neue" w:eastAsia="Times New Roman" w:hAnsi="Helvetica Neue" w:cs="Times New Roman"/>
+          <w:color w:val="3E3F3A"/>
+          <w:sz w:val="21"/>
+          <w:szCs w:val="21"/>
+          <w:shd w:val="clear" w:color="auto" w:fill="FFFFFF"/>
+          <w:lang w:val="en-CA"/>
+        </w:rPr>
         <w:t xml:space="preserve"> </w:t>
       </w:r>
-      <w:proofErr w:type="spellStart"/>
-      <w:r>
-        <w:rPr>
-          <w:rFonts w:ascii="Helvetica Neue" w:eastAsia="Times New Roman" w:hAnsi="Helvetica Neue" w:cs="Times New Roman"/>
-          <w:color w:val="3E3F3A"/>
-          <w:sz w:val="21"/>
-          <w:szCs w:val="21"/>
-          <w:shd w:val="clear" w:color="auto" w:fill="FFFFFF"/>
-          <w:lang w:val="en-CA"/>
-        </w:rPr>
-        <w:t>pentagona</w:t>
-      </w:r>
-      <w:proofErr w:type="spellEnd"/>
-      <w:r>
-        <w:rPr>
-          <w:rFonts w:ascii="Helvetica Neue" w:eastAsia="Times New Roman" w:hAnsi="Helvetica Neue" w:cs="Times New Roman"/>
-          <w:color w:val="3E3F3A"/>
-          <w:sz w:val="21"/>
-          <w:szCs w:val="21"/>
-          <w:shd w:val="clear" w:color="auto" w:fill="FFFFFF"/>
-          <w:lang w:val="en-CA"/>
-        </w:rPr>
-        <w:t xml:space="preserve">, </w:t>
-      </w:r>
-      <w:r>
-        <w:rPr>
-          <w:rFonts w:ascii="Helvetica Neue" w:eastAsia="Times New Roman" w:hAnsi="Helvetica Neue" w:cs="Times New Roman"/>
-          <w:b/>
-          <w:color w:val="3E3F3A"/>
-          <w:sz w:val="21"/>
-          <w:szCs w:val="21"/>
-          <w:shd w:val="clear" w:color="auto" w:fill="FFFFFF"/>
-          <w:lang w:val="en-CA"/>
-        </w:rPr>
-        <w:t>b.</w:t>
+      <w:r>
+        <w:rPr>
+          <w:rFonts w:ascii="Helvetica Neue" w:eastAsia="Times New Roman" w:hAnsi="Helvetica Neue" w:cs="Times New Roman"/>
+          <w:color w:val="3E3F3A"/>
+          <w:sz w:val="21"/>
+          <w:szCs w:val="21"/>
+          <w:shd w:val="clear" w:color="auto" w:fill="FFFFFF"/>
+          <w:lang w:val="en-CA"/>
+        </w:rPr>
+        <w:t xml:space="preserve">taken </w:t>
+      </w:r>
+      <w:r>
+        <w:rPr>
+          <w:rFonts w:ascii="Helvetica Neue" w:eastAsia="Times New Roman" w:hAnsi="Helvetica Neue" w:cs="Times New Roman"/>
+          <w:color w:val="3E3F3A"/>
+          <w:sz w:val="21"/>
+          <w:szCs w:val="21"/>
+          <w:shd w:val="clear" w:color="auto" w:fill="FFFFFF"/>
+          <w:lang w:val="en-CA"/>
+        </w:rPr>
+        <w:t>two months into the heat stress</w:t>
+      </w:r>
+      <w:r>
+        <w:rPr>
+          <w:rFonts w:ascii="Helvetica Neue" w:eastAsia="Times New Roman" w:hAnsi="Helvetica Neue" w:cs="Times New Roman"/>
+          <w:color w:val="3E3F3A"/>
+          <w:sz w:val="21"/>
+          <w:szCs w:val="21"/>
+          <w:shd w:val="clear" w:color="auto" w:fill="FFFFFF"/>
+          <w:lang w:val="en-CA"/>
+        </w:rPr>
+        <w:t xml:space="preserve"> (</w:t>
+      </w:r>
+      <w:r>
+        <w:rPr>
+          <w:rFonts w:ascii="Helvetica Neue" w:eastAsia="Times New Roman" w:hAnsi="Helvetica Neue" w:cs="Times New Roman"/>
+          <w:color w:val="3E3F3A"/>
+          <w:sz w:val="21"/>
+          <w:szCs w:val="21"/>
+          <w:shd w:val="clear" w:color="auto" w:fill="FFFFFF"/>
+          <w:lang w:val="en-CA"/>
+        </w:rPr>
+        <w:t>July 2015, left column</w:t>
+      </w:r>
+      <w:r>
+        <w:rPr>
+          <w:rFonts w:ascii="Helvetica Neue" w:eastAsia="Times New Roman" w:hAnsi="Helvetica Neue" w:cs="Times New Roman"/>
+          <w:color w:val="3E3F3A"/>
+          <w:sz w:val="21"/>
+          <w:szCs w:val="21"/>
+          <w:shd w:val="clear" w:color="auto" w:fill="FFFFFF"/>
+          <w:lang w:val="en-CA"/>
+        </w:rPr>
+        <w:t xml:space="preserve">) and </w:t>
+      </w:r>
+      <w:r>
+        <w:rPr>
+          <w:rFonts w:ascii="Helvetica Neue" w:eastAsia="Times New Roman" w:hAnsi="Helvetica Neue" w:cs="Times New Roman"/>
+          <w:color w:val="3E3F3A"/>
+          <w:sz w:val="21"/>
+          <w:szCs w:val="21"/>
+          <w:shd w:val="clear" w:color="auto" w:fill="FFFFFF"/>
+          <w:lang w:val="en-CA"/>
+        </w:rPr>
+        <w:t>at the conclusion of the heat stress</w:t>
       </w:r>
       <w:r>
         <w:rPr>
@@ -8757,194 +8905,52 @@
         </w:rPr>
         <w:t xml:space="preserve"> </w:t>
       </w:r>
-      <w:proofErr w:type="spellStart"/>
-      <w:r>
-        <w:rPr>
-          <w:rFonts w:ascii="Helvetica Neue" w:eastAsia="Times New Roman" w:hAnsi="Helvetica Neue" w:cs="Times New Roman"/>
-          <w:i/>
-          <w:color w:val="3E3F3A"/>
-          <w:sz w:val="21"/>
-          <w:szCs w:val="21"/>
-          <w:shd w:val="clear" w:color="auto" w:fill="FFFFFF"/>
-          <w:lang w:val="en-CA"/>
-        </w:rPr>
-        <w:t>Favia</w:t>
-      </w:r>
-      <w:proofErr w:type="spellEnd"/>
-      <w:r>
-        <w:rPr>
-          <w:rFonts w:ascii="Helvetica Neue" w:eastAsia="Times New Roman" w:hAnsi="Helvetica Neue" w:cs="Times New Roman"/>
-          <w:i/>
-          <w:color w:val="3E3F3A"/>
-          <w:sz w:val="21"/>
-          <w:szCs w:val="21"/>
-          <w:shd w:val="clear" w:color="auto" w:fill="FFFFFF"/>
-          <w:lang w:val="en-CA"/>
-        </w:rPr>
-        <w:t xml:space="preserve"> </w:t>
-      </w:r>
-      <w:proofErr w:type="spellStart"/>
-      <w:r>
-        <w:rPr>
-          <w:rFonts w:ascii="Helvetica Neue" w:eastAsia="Times New Roman" w:hAnsi="Helvetica Neue" w:cs="Times New Roman"/>
-          <w:i/>
-          <w:color w:val="3E3F3A"/>
-          <w:sz w:val="21"/>
-          <w:szCs w:val="21"/>
-          <w:shd w:val="clear" w:color="auto" w:fill="FFFFFF"/>
-          <w:lang w:val="en-CA"/>
-        </w:rPr>
-        <w:t>mathii</w:t>
-      </w:r>
-      <w:proofErr w:type="spellEnd"/>
-      <w:r>
-        <w:rPr>
-          <w:rFonts w:ascii="Helvetica Neue" w:eastAsia="Times New Roman" w:hAnsi="Helvetica Neue" w:cs="Times New Roman"/>
-          <w:color w:val="3E3F3A"/>
-          <w:sz w:val="21"/>
-          <w:szCs w:val="21"/>
-          <w:shd w:val="clear" w:color="auto" w:fill="FFFFFF"/>
-          <w:lang w:val="en-CA"/>
-        </w:rPr>
-        <w:t xml:space="preserve">, </w:t>
-      </w:r>
-      <w:r>
-        <w:rPr>
-          <w:rFonts w:ascii="Helvetica Neue" w:eastAsia="Times New Roman" w:hAnsi="Helvetica Neue" w:cs="Times New Roman"/>
-          <w:b/>
-          <w:color w:val="3E3F3A"/>
-          <w:sz w:val="21"/>
-          <w:szCs w:val="21"/>
-          <w:shd w:val="clear" w:color="auto" w:fill="FFFFFF"/>
-          <w:lang w:val="en-CA"/>
-        </w:rPr>
-        <w:t>c.</w:t>
-      </w:r>
-      <w:r>
-        <w:rPr>
-          <w:rFonts w:ascii="Helvetica Neue" w:eastAsia="Times New Roman" w:hAnsi="Helvetica Neue" w:cs="Times New Roman"/>
-          <w:color w:val="3E3F3A"/>
-          <w:sz w:val="21"/>
-          <w:szCs w:val="21"/>
-          <w:shd w:val="clear" w:color="auto" w:fill="FFFFFF"/>
-          <w:lang w:val="en-CA"/>
-        </w:rPr>
-        <w:t xml:space="preserve"> </w:t>
-      </w:r>
-      <w:proofErr w:type="spellStart"/>
-      <w:r>
-        <w:rPr>
-          <w:rFonts w:ascii="Helvetica Neue" w:eastAsia="Times New Roman" w:hAnsi="Helvetica Neue" w:cs="Times New Roman"/>
-          <w:color w:val="3E3F3A"/>
-          <w:sz w:val="21"/>
-          <w:szCs w:val="21"/>
-          <w:shd w:val="clear" w:color="auto" w:fill="FFFFFF"/>
-          <w:lang w:val="en-CA"/>
-        </w:rPr>
-        <w:t>Hydno</w:t>
-      </w:r>
-      <w:proofErr w:type="spellEnd"/>
-      <w:r>
-        <w:rPr>
-          <w:rFonts w:ascii="Helvetica Neue" w:eastAsia="Times New Roman" w:hAnsi="Helvetica Neue" w:cs="Times New Roman"/>
-          <w:color w:val="3E3F3A"/>
-          <w:sz w:val="21"/>
-          <w:szCs w:val="21"/>
-          <w:shd w:val="clear" w:color="auto" w:fill="FFFFFF"/>
-          <w:lang w:val="en-CA"/>
-        </w:rPr>
-        <w:t xml:space="preserve">??? </w:t>
-      </w:r>
-      <w:commentRangeEnd w:id="18"/>
-      <w:r>
-        <w:rPr>
-          <w:rStyle w:val="CommentReference"/>
-        </w:rPr>
-        <w:commentReference w:id="18"/>
-      </w:r>
-      <w:r>
-        <w:rPr>
-          <w:rFonts w:ascii="Helvetica Neue" w:eastAsia="Times New Roman" w:hAnsi="Helvetica Neue" w:cs="Times New Roman"/>
-          <w:color w:val="3E3F3A"/>
-          <w:sz w:val="21"/>
-          <w:szCs w:val="21"/>
-          <w:shd w:val="clear" w:color="auto" w:fill="FFFFFF"/>
-          <w:lang w:val="en-CA"/>
-        </w:rPr>
-        <w:t>taken prior to (</w:t>
-      </w:r>
-      <w:proofErr w:type="spellStart"/>
-      <w:r>
-        <w:rPr>
-          <w:rFonts w:ascii="Helvetica Neue" w:eastAsia="Times New Roman" w:hAnsi="Helvetica Neue" w:cs="Times New Roman"/>
-          <w:color w:val="3E3F3A"/>
-          <w:sz w:val="21"/>
-          <w:szCs w:val="21"/>
-          <w:shd w:val="clear" w:color="auto" w:fill="FFFFFF"/>
-          <w:lang w:val="en-CA"/>
-        </w:rPr>
-        <w:t>i</w:t>
-      </w:r>
-      <w:proofErr w:type="spellEnd"/>
-      <w:r>
-        <w:rPr>
-          <w:rFonts w:ascii="Helvetica Neue" w:eastAsia="Times New Roman" w:hAnsi="Helvetica Neue" w:cs="Times New Roman"/>
-          <w:color w:val="3E3F3A"/>
-          <w:sz w:val="21"/>
-          <w:szCs w:val="21"/>
-          <w:shd w:val="clear" w:color="auto" w:fill="FFFFFF"/>
-          <w:lang w:val="en-CA"/>
-        </w:rPr>
-        <w:t xml:space="preserve">-iii), during (iv-v) and after (v) the </w:t>
-      </w:r>
-      <w:proofErr w:type="spellStart"/>
-      <w:r>
-        <w:rPr>
-          <w:rFonts w:ascii="Helvetica Neue" w:eastAsia="Times New Roman" w:hAnsi="Helvetica Neue" w:cs="Times New Roman"/>
-          <w:color w:val="3E3F3A"/>
-          <w:sz w:val="21"/>
-          <w:szCs w:val="21"/>
-          <w:shd w:val="clear" w:color="auto" w:fill="FFFFFF"/>
-          <w:lang w:val="en-CA"/>
-        </w:rPr>
-        <w:t>the</w:t>
-      </w:r>
-      <w:proofErr w:type="spellEnd"/>
-      <w:r>
-        <w:rPr>
-          <w:rFonts w:ascii="Helvetica Neue" w:eastAsia="Times New Roman" w:hAnsi="Helvetica Neue" w:cs="Times New Roman"/>
-          <w:color w:val="3E3F3A"/>
-          <w:sz w:val="21"/>
-          <w:szCs w:val="21"/>
-          <w:shd w:val="clear" w:color="auto" w:fill="FFFFFF"/>
-          <w:lang w:val="en-CA"/>
-        </w:rPr>
-        <w:t xml:space="preserve"> heat stress. Roman numerals (</w:t>
-      </w:r>
-      <w:proofErr w:type="spellStart"/>
-      <w:r>
-        <w:rPr>
-          <w:rFonts w:ascii="Helvetica Neue" w:eastAsia="Times New Roman" w:hAnsi="Helvetica Neue" w:cs="Times New Roman"/>
-          <w:color w:val="3E3F3A"/>
-          <w:sz w:val="21"/>
-          <w:szCs w:val="21"/>
-          <w:shd w:val="clear" w:color="auto" w:fill="FFFFFF"/>
-          <w:lang w:val="en-CA"/>
-        </w:rPr>
-        <w:t>i</w:t>
-      </w:r>
-      <w:proofErr w:type="spellEnd"/>
-      <w:r>
-        <w:rPr>
-          <w:rFonts w:ascii="Helvetica Neue" w:eastAsia="Times New Roman" w:hAnsi="Helvetica Neue" w:cs="Times New Roman"/>
-          <w:color w:val="3E3F3A"/>
-          <w:sz w:val="21"/>
-          <w:szCs w:val="21"/>
-          <w:shd w:val="clear" w:color="auto" w:fill="FFFFFF"/>
-          <w:lang w:val="en-CA"/>
-        </w:rPr>
-        <w:t xml:space="preserve">-vi) align with those in Figure 1. </w:t>
-      </w:r>
+      <w:r>
+        <w:rPr>
+          <w:rFonts w:ascii="Helvetica Neue" w:eastAsia="Times New Roman" w:hAnsi="Helvetica Neue" w:cs="Times New Roman"/>
+          <w:color w:val="3E3F3A"/>
+          <w:sz w:val="21"/>
+          <w:szCs w:val="21"/>
+          <w:shd w:val="clear" w:color="auto" w:fill="FFFFFF"/>
+          <w:lang w:val="en-CA"/>
+        </w:rPr>
+        <w:t>(March 2016, right column</w:t>
+      </w:r>
+      <w:r>
+        <w:rPr>
+          <w:rFonts w:ascii="Helvetica Neue" w:eastAsia="Times New Roman" w:hAnsi="Helvetica Neue" w:cs="Times New Roman"/>
+          <w:color w:val="3E3F3A"/>
+          <w:sz w:val="21"/>
+          <w:szCs w:val="21"/>
+          <w:shd w:val="clear" w:color="auto" w:fill="FFFFFF"/>
+          <w:lang w:val="en-CA"/>
+        </w:rPr>
+        <w:t>)</w:t>
+      </w:r>
+      <w:r>
+        <w:rPr>
+          <w:rFonts w:ascii="Helvetica Neue" w:eastAsia="Times New Roman" w:hAnsi="Helvetica Neue" w:cs="Times New Roman"/>
+          <w:color w:val="3E3F3A"/>
+          <w:sz w:val="21"/>
+          <w:szCs w:val="21"/>
+          <w:shd w:val="clear" w:color="auto" w:fill="FFFFFF"/>
+          <w:lang w:val="en-CA"/>
+        </w:rPr>
+        <w:t>, demonstrating the visual recovery of several coral species before the conclusion of the heat stress event</w:t>
+      </w:r>
+      <w:r>
+        <w:rPr>
+          <w:rFonts w:ascii="Helvetica Neue" w:eastAsia="Times New Roman" w:hAnsi="Helvetica Neue" w:cs="Times New Roman"/>
+          <w:color w:val="3E3F3A"/>
+          <w:sz w:val="21"/>
+          <w:szCs w:val="21"/>
+          <w:shd w:val="clear" w:color="auto" w:fill="FFFFFF"/>
+          <w:lang w:val="en-CA"/>
+        </w:rPr>
+        <w:t>.</w:t>
+      </w:r>
+      <w:bookmarkStart w:id="17" w:name="_GoBack"/>
+      <w:bookmarkEnd w:id="17"/>
     </w:p>
     <w:p>
       <w:pPr>
@@ -9365,7 +9371,7 @@
       </w:r>
     </w:p>
   </w:comment>
-  <w:comment w:id="8" w:author="Danielle Claar" w:date="2017-07-30T21:29:00Z" w:initials="DC">
+  <w:comment w:id="7" w:author="Danielle Claar" w:date="2017-07-30T21:29:00Z" w:initials="DC">
     <w:p>
       <w:pPr>
         <w:pStyle w:val="CommentText"/>
@@ -9387,7 +9393,7 @@
       </w:r>
     </w:p>
   </w:comment>
-  <w:comment w:id="9" w:author="Danielle Claar" w:date="2017-07-30T21:30:00Z" w:initials="DC">
+  <w:comment w:id="8" w:author="Danielle Claar" w:date="2017-07-30T21:30:00Z" w:initials="DC">
     <w:p>
       <w:pPr>
         <w:pStyle w:val="CommentText"/>
@@ -9403,7 +9409,7 @@
       </w:r>
     </w:p>
   </w:comment>
-  <w:comment w:id="10" w:author="Danielle Claar" w:date="2017-07-30T21:03:00Z" w:initials="DC">
+  <w:comment w:id="9" w:author="Danielle Claar" w:date="2017-07-30T21:03:00Z" w:initials="DC">
     <w:p>
       <w:pPr>
         <w:pStyle w:val="CommentText"/>
@@ -9419,7 +9425,7 @@
       </w:r>
     </w:p>
   </w:comment>
-  <w:comment w:id="11" w:author="Danielle Claar" w:date="2017-07-30T21:04:00Z" w:initials="DC">
+  <w:comment w:id="10" w:author="Danielle Claar" w:date="2017-07-30T21:04:00Z" w:initials="DC">
     <w:p>
       <w:pPr>
         <w:pStyle w:val="CommentText"/>
@@ -9435,7 +9441,7 @@
       </w:r>
     </w:p>
   </w:comment>
-  <w:comment w:id="12" w:author="Danielle Claar" w:date="2017-07-30T21:32:00Z" w:initials="DC">
+  <w:comment w:id="11" w:author="Danielle Claar" w:date="2017-07-30T21:32:00Z" w:initials="DC">
     <w:p>
       <w:pPr>
         <w:pStyle w:val="CommentText"/>
@@ -9456,7 +9462,7 @@
       <w:proofErr w:type="spellEnd"/>
     </w:p>
   </w:comment>
-  <w:comment w:id="13" w:author="Julia Baum" w:date="2017-07-11T15:05:00Z" w:initials="JB">
+  <w:comment w:id="12" w:author="Julia Baum" w:date="2017-07-11T15:05:00Z" w:initials="JB">
     <w:p>
       <w:pPr>
         <w:shd w:val="clear" w:color="auto" w:fill="FFFFFF"/>
@@ -9524,7 +9530,7 @@
       </w:pPr>
     </w:p>
   </w:comment>
-  <w:comment w:id="14" w:author="Julia Baum" w:date="2017-07-12T09:33:00Z" w:initials="JB">
+  <w:comment w:id="13" w:author="Julia Baum" w:date="2017-07-12T09:33:00Z" w:initials="JB">
     <w:p>
       <w:pPr>
         <w:pStyle w:val="CommentText"/>
@@ -9592,7 +9598,7 @@
       </w:r>
     </w:p>
   </w:comment>
-  <w:comment w:id="15" w:author="Julia Baum" w:date="2017-07-11T15:05:00Z" w:initials="JB">
+  <w:comment w:id="14" w:author="Julia Baum" w:date="2017-07-11T15:05:00Z" w:initials="JB">
     <w:p>
       <w:pPr>
         <w:shd w:val="clear" w:color="auto" w:fill="FFFFFF"/>
@@ -9771,7 +9777,7 @@
       </w:pPr>
     </w:p>
   </w:comment>
-  <w:comment w:id="16" w:author="Julia Baum" w:date="2017-07-11T14:59:00Z" w:initials="JB">
+  <w:comment w:id="15" w:author="Julia Baum" w:date="2017-07-11T14:59:00Z" w:initials="JB">
     <w:p>
       <w:pPr>
         <w:pStyle w:val="NormalWeb"/>
@@ -9825,7 +9831,7 @@
       </w:pPr>
     </w:p>
   </w:comment>
-  <w:comment w:id="17" w:author="Julia Baum" w:date="2017-07-11T15:23:00Z" w:initials="JB">
+  <w:comment w:id="16" w:author="Julia Baum" w:date="2017-07-11T15:23:00Z" w:initials="JB">
     <w:p>
       <w:pPr>
         <w:spacing w:after="150"/>
@@ -10058,22 +10064,6 @@
           <w:lang w:val="en-CA"/>
         </w:rPr>
         <w:t xml:space="preserve">. all of the colonies with C died) OR due to shifts. Here, we are able to show that it is due to shifts in the community (i.e. C shifted to D; while those with D died!!). </w:t>
-      </w:r>
-    </w:p>
-  </w:comment>
-  <w:comment w:id="18" w:author="Julia Baum" w:date="2017-07-12T09:47:00Z" w:initials="JB">
-    <w:p>
-      <w:pPr>
-        <w:pStyle w:val="CommentText"/>
-      </w:pPr>
-      <w:r>
-        <w:rPr>
-          <w:rStyle w:val="CommentReference"/>
-        </w:rPr>
-        <w:annotationRef/>
-      </w:r>
-      <w:r>
-        <w:t xml:space="preserve">i.e. three additional species to illustrate that this did not happen in a single species. Also, somewhere need to state sample size – how many of each species, including Platygyra, that we observed this for. </w:t>
       </w:r>
     </w:p>
   </w:comment>
@@ -10099,7 +10089,6 @@
   <w15:commentEx w15:paraId="5B42F181" w15:done="0"/>
   <w15:commentEx w15:paraId="65C8AF09" w15:done="0"/>
   <w15:commentEx w15:paraId="0AAEE86F" w15:done="0"/>
-  <w15:commentEx w15:paraId="0C2C3EA8" w15:done="0"/>
 </w15:commentsEx>
 </file>
 
@@ -10122,7 +10111,6 @@
   <w16cid:commentId w16cid:paraId="5B42F181" w16cid:durableId="1D108401"/>
   <w16cid:commentId w16cid:paraId="65C8AF09" w16cid:durableId="1D108402"/>
   <w16cid:commentId w16cid:paraId="0AAEE86F" w16cid:durableId="1D108403"/>
-  <w16cid:commentId w16cid:paraId="0C2C3EA8" w16cid:durableId="1D108404"/>
 </w16cid:commentsIds>
 </file>
 
@@ -10207,7 +10195,7 @@
             <w:sz w:val="20"/>
             <w:szCs w:val="20"/>
           </w:rPr>
-          <w:t>8</w:t>
+          <w:t>15</w:t>
         </w:r>
         <w:r>
           <w:rPr>

</xml_diff>

<commit_message>
finish fig 2 and caption
</commit_message>
<xml_diff>
--- a/ms/Claar_etal_2017_Nature_ms_Draft.docx
+++ b/ms/Claar_etal_2017_Nature_ms_Draft.docx
@@ -5431,18 +5431,7 @@
           <w:shd w:val="clear" w:color="auto" w:fill="FFFFFF"/>
           <w:lang w:val="en-CA"/>
         </w:rPr>
-        <w:t>A total of 289 samples were prepared for sequencing</w:t>
-      </w:r>
-      <w:r>
-        <w:rPr>
-          <w:rFonts w:ascii="Helvetica Neue" w:eastAsia="Times New Roman" w:hAnsi="Helvetica Neue" w:cs="Times New Roman"/>
-          <w:color w:val="3E3F3A"/>
-          <w:sz w:val="21"/>
-          <w:szCs w:val="21"/>
-          <w:shd w:val="clear" w:color="auto" w:fill="FFFFFF"/>
-          <w:lang w:val="en-CA"/>
-        </w:rPr>
-        <w:t xml:space="preserve">, and </w:t>
+        <w:t xml:space="preserve">A total of 289 samples were prepared for sequencing, and </w:t>
       </w:r>
       <w:commentRangeStart w:id="8"/>
       <w:r>
@@ -7789,17 +7778,7 @@
           <w:szCs w:val="21"/>
           <w:lang w:val="en-CA"/>
         </w:rPr>
-        <w:t>over the course of the 2015-2016 El Niño. a.</w:t>
-      </w:r>
-      <w:r>
-        <w:rPr>
-          <w:rFonts w:ascii="Helvetica Neue" w:hAnsi="Helvetica Neue" w:cs="Times New Roman"/>
-          <w:color w:val="3E3F3A"/>
-          <w:sz w:val="21"/>
-          <w:szCs w:val="21"/>
-          <w:lang w:val="en-CA"/>
-        </w:rPr>
-        <w:t xml:space="preserve"> </w:t>
+        <w:t xml:space="preserve">over the course of the 2015-2016 El Niño. </w:t>
       </w:r>
       <w:r>
         <w:rPr>
@@ -7863,6 +7842,7 @@
         </w:rPr>
         <w:t xml:space="preserve"> </w:t>
       </w:r>
+      <w:proofErr w:type="spellStart"/>
       <w:r>
         <w:rPr>
           <w:rFonts w:ascii="Helvetica Neue" w:hAnsi="Helvetica Neue" w:cs="Times New Roman"/>
@@ -7872,11 +7852,33 @@
           <w:szCs w:val="21"/>
           <w:lang w:val="en-CA"/>
         </w:rPr>
-        <w:t>a.</w:t>
-      </w:r>
+        <w:t>i</w:t>
+      </w:r>
+      <w:proofErr w:type="spellEnd"/>
       <w:r>
         <w:rPr>
           <w:rFonts w:ascii="Helvetica Neue" w:hAnsi="Helvetica Neue" w:cs="Times New Roman"/>
+          <w:b/>
+          <w:color w:val="3E3F3A"/>
+          <w:sz w:val="21"/>
+          <w:szCs w:val="21"/>
+          <w:lang w:val="en-CA"/>
+        </w:rPr>
+        <w:t>)</w:t>
+      </w:r>
+      <w:r>
+        <w:rPr>
+          <w:rFonts w:ascii="Helvetica Neue" w:hAnsi="Helvetica Neue" w:cs="Times New Roman"/>
+          <w:color w:val="3E3F3A"/>
+          <w:sz w:val="21"/>
+          <w:szCs w:val="21"/>
+          <w:lang w:val="en-CA"/>
+        </w:rPr>
+        <w:t xml:space="preserve"> the entire pool of tagged</w:t>
+      </w:r>
+      <w:r>
+        <w:rPr>
+          <w:rFonts w:ascii="Helvetica Neue" w:hAnsi="Helvetica Neue" w:cs="Times New Roman"/>
           <w:color w:val="3E3F3A"/>
           <w:sz w:val="21"/>
           <w:szCs w:val="21"/>
@@ -7892,7 +7894,150 @@
           <w:szCs w:val="21"/>
           <w:lang w:val="en-CA"/>
         </w:rPr>
-        <w:t>the entire pool of tagged </w:t>
+        <w:t>coral colonies</w:t>
+      </w:r>
+      <w:r>
+        <w:rPr>
+          <w:rFonts w:ascii="Helvetica Neue" w:hAnsi="Helvetica Neue" w:cs="Times New Roman"/>
+          <w:color w:val="3E3F3A"/>
+          <w:sz w:val="21"/>
+          <w:szCs w:val="21"/>
+          <w:lang w:val="en-CA"/>
+        </w:rPr>
+        <w:t xml:space="preserve"> </w:t>
+      </w:r>
+      <w:r>
+        <w:rPr>
+          <w:rFonts w:ascii="Helvetica Neue" w:hAnsi="Helvetica Neue" w:cs="Times New Roman"/>
+          <w:color w:val="3E3F3A"/>
+          <w:sz w:val="21"/>
+          <w:szCs w:val="21"/>
+          <w:lang w:val="en-CA"/>
+        </w:rPr>
+        <w:t>(</w:t>
+      </w:r>
+      <w:r>
+        <w:rPr>
+          <w:rFonts w:ascii="Helvetica Neue" w:hAnsi="Helvetica Neue" w:cs="Times New Roman"/>
+          <w:color w:val="3E3F3A"/>
+          <w:sz w:val="21"/>
+          <w:szCs w:val="21"/>
+          <w:lang w:val="en-CA"/>
+        </w:rPr>
+        <w:t xml:space="preserve">solid lines, </w:t>
+      </w:r>
+      <w:r>
+        <w:rPr>
+          <w:rFonts w:ascii="Helvetica Neue" w:hAnsi="Helvetica Neue" w:cs="Times New Roman"/>
+          <w:color w:val="3E3F3A"/>
+          <w:sz w:val="21"/>
+          <w:szCs w:val="21"/>
+          <w:lang w:val="en-CA"/>
+        </w:rPr>
+        <w:t>n=</w:t>
+      </w:r>
+      <w:r>
+        <w:rPr>
+          <w:rFonts w:ascii="Helvetica Neue" w:hAnsi="Helvetica Neue" w:cs="Times New Roman"/>
+          <w:color w:val="3E3F3A"/>
+          <w:sz w:val="21"/>
+          <w:szCs w:val="21"/>
+          <w:lang w:val="en-CA"/>
+        </w:rPr>
+        <w:t>21-</w:t>
+      </w:r>
+      <w:r>
+        <w:rPr>
+          <w:rFonts w:ascii="Helvetica Neue" w:hAnsi="Helvetica Neue" w:cs="Times New Roman"/>
+          <w:color w:val="3E3F3A"/>
+          <w:sz w:val="21"/>
+          <w:szCs w:val="21"/>
+          <w:lang w:val="en-CA"/>
+        </w:rPr>
+        <w:t>67</w:t>
+      </w:r>
+      <w:r>
+        <w:rPr>
+          <w:rFonts w:ascii="Helvetica Neue" w:hAnsi="Helvetica Neue" w:cs="Times New Roman"/>
+          <w:color w:val="3E3F3A"/>
+          <w:sz w:val="21"/>
+          <w:szCs w:val="21"/>
+          <w:lang w:val="en-CA"/>
+        </w:rPr>
+        <w:t xml:space="preserve"> colonies per time point)</w:t>
+      </w:r>
+      <w:r>
+        <w:rPr>
+          <w:rFonts w:ascii="Helvetica Neue" w:hAnsi="Helvetica Neue" w:cs="Times New Roman"/>
+          <w:color w:val="3E3F3A"/>
+          <w:sz w:val="21"/>
+          <w:szCs w:val="21"/>
+          <w:lang w:val="en-CA"/>
+        </w:rPr>
+        <w:t>, and</w:t>
+      </w:r>
+      <w:r>
+        <w:rPr>
+          <w:rFonts w:ascii="Helvetica Neue" w:hAnsi="Helvetica Neue" w:cs="Times New Roman"/>
+          <w:color w:val="3E3F3A"/>
+          <w:sz w:val="21"/>
+          <w:szCs w:val="21"/>
+          <w:lang w:val="en-CA"/>
+        </w:rPr>
+        <w:t xml:space="preserve"> </w:t>
+      </w:r>
+      <w:r>
+        <w:rPr>
+          <w:rFonts w:ascii="Helvetica Neue" w:hAnsi="Helvetica Neue" w:cs="Times New Roman"/>
+          <w:b/>
+          <w:color w:val="3E3F3A"/>
+          <w:sz w:val="21"/>
+          <w:szCs w:val="21"/>
+          <w:lang w:val="en-CA"/>
+        </w:rPr>
+        <w:t>i</w:t>
+      </w:r>
+      <w:r>
+        <w:rPr>
+          <w:rFonts w:ascii="Helvetica Neue" w:hAnsi="Helvetica Neue" w:cs="Times New Roman"/>
+          <w:b/>
+          <w:color w:val="3E3F3A"/>
+          <w:sz w:val="21"/>
+          <w:szCs w:val="21"/>
+          <w:lang w:val="en-CA"/>
+        </w:rPr>
+        <w:t>i</w:t>
+      </w:r>
+      <w:r>
+        <w:rPr>
+          <w:rFonts w:ascii="Helvetica Neue" w:hAnsi="Helvetica Neue" w:cs="Times New Roman"/>
+          <w:b/>
+          <w:color w:val="3E3F3A"/>
+          <w:sz w:val="21"/>
+          <w:szCs w:val="21"/>
+          <w:lang w:val="en-CA"/>
+        </w:rPr>
+        <w:t>)</w:t>
+      </w:r>
+      <w:r>
+        <w:rPr>
+          <w:rFonts w:ascii="Helvetica Neue" w:hAnsi="Helvetica Neue" w:cs="Times New Roman"/>
+          <w:color w:val="3E3F3A"/>
+          <w:sz w:val="21"/>
+          <w:szCs w:val="21"/>
+          <w:lang w:val="en-CA"/>
+        </w:rPr>
+        <w:t xml:space="preserve"> a single representative </w:t>
+      </w:r>
+      <w:r>
+        <w:rPr>
+          <w:rFonts w:ascii="Helvetica Neue" w:hAnsi="Helvetica Neue" w:cs="Times New Roman"/>
+          <w:color w:val="3E3F3A"/>
+          <w:sz w:val="21"/>
+          <w:szCs w:val="21"/>
+          <w:lang w:val="en-CA"/>
+        </w:rPr>
+        <w:t>tagged </w:t>
       </w:r>
       <w:r>
         <w:rPr>
@@ -7914,7 +8059,7 @@
           <w:szCs w:val="21"/>
           <w:lang w:val="en-CA"/>
         </w:rPr>
-        <w:t> coral colonies</w:t>
+        <w:t> </w:t>
       </w:r>
       <w:r>
         <w:rPr>
@@ -7924,7 +8069,7 @@
           <w:szCs w:val="21"/>
           <w:lang w:val="en-CA"/>
         </w:rPr>
-        <w:t xml:space="preserve"> </w:t>
+        <w:t>colony</w:t>
       </w:r>
       <w:r>
         <w:rPr>
@@ -7934,7 +8079,7 @@
           <w:szCs w:val="21"/>
           <w:lang w:val="en-CA"/>
         </w:rPr>
-        <w:t xml:space="preserve">(n= </w:t>
+        <w:t xml:space="preserve"> (dashed lines)</w:t>
       </w:r>
       <w:r>
         <w:rPr>
@@ -7942,12 +8087,16 @@
           <w:color w:val="3E3F3A"/>
           <w:sz w:val="21"/>
           <w:szCs w:val="21"/>
-          <w:highlight w:val="yellow"/>
-          <w:lang w:val="en-CA"/>
-        </w:rPr>
-        <w:t>X - Y</w:t>
-      </w:r>
-      <w:r>
+          <w:lang w:val="en-CA"/>
+        </w:rPr>
+        <w:t xml:space="preserve">. </w:t>
+      </w:r>
+      <w:bookmarkStart w:id="17" w:name="_GoBack"/>
+      <w:bookmarkEnd w:id="17"/>
+    </w:p>
+    <w:p>
+      <w:pPr>
+        <w:spacing w:line="480" w:lineRule="auto"/>
         <w:rPr>
           <w:rFonts w:ascii="Helvetica Neue" w:hAnsi="Helvetica Neue" w:cs="Times New Roman"/>
           <w:color w:val="3E3F3A"/>
@@ -7955,9 +8104,23 @@
           <w:szCs w:val="21"/>
           <w:lang w:val="en-CA"/>
         </w:rPr>
-        <w:t xml:space="preserve"> colonies per time point)</w:t>
-      </w:r>
-      <w:r>
+      </w:pPr>
+    </w:p>
+    <w:p>
+      <w:pPr>
+        <w:spacing w:line="480" w:lineRule="auto"/>
+        <w:rPr>
+          <w:rFonts w:ascii="Helvetica Neue" w:eastAsia="Times New Roman" w:hAnsi="Helvetica Neue" w:cs="Times New Roman"/>
+          <w:color w:val="3E3F3A"/>
+          <w:sz w:val="21"/>
+          <w:szCs w:val="21"/>
+          <w:shd w:val="clear" w:color="auto" w:fill="FFFFFF"/>
+          <w:lang w:val="en-CA"/>
+        </w:rPr>
+      </w:pPr>
+    </w:p>
+    <w:p>
+      <w:pPr>
         <w:rPr>
           <w:rFonts w:ascii="Helvetica Neue" w:hAnsi="Helvetica Neue" w:cs="Times New Roman"/>
           <w:color w:val="3E3F3A"/>
@@ -7965,20 +8128,48 @@
           <w:szCs w:val="21"/>
           <w:lang w:val="en-CA"/>
         </w:rPr>
-        <w:t xml:space="preserve">. </w:t>
-      </w:r>
+      </w:pPr>
       <w:r>
         <w:rPr>
           <w:rFonts w:ascii="Helvetica Neue" w:hAnsi="Helvetica Neue" w:cs="Times New Roman"/>
+          <w:color w:val="3E3F3A"/>
+          <w:sz w:val="21"/>
+          <w:szCs w:val="21"/>
+          <w:lang w:val="en-CA"/>
+        </w:rPr>
+        <w:br w:type="page"/>
+      </w:r>
+    </w:p>
+    <w:p>
+      <w:pPr>
+        <w:spacing w:line="480" w:lineRule="auto"/>
+        <w:rPr>
+          <w:rFonts w:ascii="Helvetica Neue" w:eastAsia="Times New Roman" w:hAnsi="Helvetica Neue" w:cs="Times New Roman"/>
           <w:b/>
           <w:color w:val="3E3F3A"/>
           <w:sz w:val="21"/>
           <w:szCs w:val="21"/>
-          <w:lang w:val="en-CA"/>
-        </w:rPr>
-        <w:t>b.</w:t>
-      </w:r>
-      <w:r>
+          <w:shd w:val="clear" w:color="auto" w:fill="FFFFFF"/>
+          <w:lang w:val="en-CA"/>
+        </w:rPr>
+      </w:pPr>
+      <w:r>
+        <w:rPr>
+          <w:rFonts w:ascii="Helvetica Neue" w:eastAsia="Times New Roman" w:hAnsi="Helvetica Neue" w:cs="Times New Roman"/>
+          <w:b/>
+          <w:color w:val="3E3F3A"/>
+          <w:sz w:val="21"/>
+          <w:szCs w:val="21"/>
+          <w:shd w:val="clear" w:color="auto" w:fill="FFFFFF"/>
+          <w:lang w:val="en-CA"/>
+        </w:rPr>
+        <w:lastRenderedPageBreak/>
+        <w:t>[input figure 2 file here when we are ready to submit]</w:t>
+      </w:r>
+    </w:p>
+    <w:p>
+      <w:pPr>
+        <w:spacing w:after="150"/>
         <w:rPr>
           <w:rFonts w:ascii="Helvetica Neue" w:hAnsi="Helvetica Neue" w:cs="Times New Roman"/>
           <w:color w:val="3E3F3A"/>
@@ -7986,8 +8177,7 @@
           <w:szCs w:val="21"/>
           <w:lang w:val="en-CA"/>
         </w:rPr>
-        <w:t xml:space="preserve"> a single representative </w:t>
-      </w:r>
+      </w:pPr>
       <w:r>
         <w:rPr>
           <w:rFonts w:ascii="Helvetica Neue" w:hAnsi="Helvetica Neue" w:cs="Times New Roman"/>
@@ -7996,7 +8186,73 @@
           <w:szCs w:val="21"/>
           <w:lang w:val="en-CA"/>
         </w:rPr>
-        <w:t>tagged </w:t>
+        <w:t>Figure 3</w:t>
+      </w:r>
+      <w:r>
+        <w:rPr>
+          <w:rFonts w:ascii="Helvetica Neue" w:hAnsi="Helvetica Neue" w:cs="Times New Roman"/>
+          <w:color w:val="3E3F3A"/>
+          <w:sz w:val="21"/>
+          <w:szCs w:val="21"/>
+          <w:lang w:val="en-CA"/>
+        </w:rPr>
+        <w:t xml:space="preserve"> | </w:t>
+      </w:r>
+    </w:p>
+    <w:p>
+      <w:pPr>
+        <w:spacing w:after="150"/>
+        <w:rPr>
+          <w:rFonts w:ascii="Helvetica Neue" w:hAnsi="Helvetica Neue" w:cs="Times New Roman"/>
+          <w:color w:val="3E3F3A"/>
+          <w:sz w:val="21"/>
+          <w:szCs w:val="21"/>
+          <w:lang w:val="en-CA"/>
+        </w:rPr>
+      </w:pPr>
+    </w:p>
+    <w:p>
+      <w:pPr>
+        <w:spacing w:after="150"/>
+        <w:rPr>
+          <w:rFonts w:ascii="Helvetica Neue" w:hAnsi="Helvetica Neue" w:cs="Times New Roman"/>
+          <w:color w:val="3E3F3A"/>
+          <w:sz w:val="21"/>
+          <w:szCs w:val="21"/>
+          <w:lang w:val="en-CA"/>
+        </w:rPr>
+      </w:pPr>
+    </w:p>
+    <w:p>
+      <w:pPr>
+        <w:spacing w:after="150"/>
+        <w:rPr>
+          <w:rFonts w:ascii="Helvetica Neue" w:hAnsi="Helvetica Neue" w:cs="Times New Roman"/>
+          <w:color w:val="3E3F3A"/>
+          <w:sz w:val="21"/>
+          <w:szCs w:val="21"/>
+          <w:lang w:val="en-CA"/>
+        </w:rPr>
+      </w:pPr>
+      <w:r>
+        <w:rPr>
+          <w:rFonts w:ascii="Helvetica Neue" w:hAnsi="Helvetica Neue" w:cs="Times New Roman"/>
+          <w:color w:val="3E3F3A"/>
+          <w:sz w:val="21"/>
+          <w:szCs w:val="21"/>
+          <w:lang w:val="en-CA"/>
+        </w:rPr>
+        <w:t>a</w:t>
+      </w:r>
+      <w:r>
+        <w:rPr>
+          <w:rFonts w:ascii="Helvetica Neue" w:hAnsi="Helvetica Neue" w:cs="Times New Roman"/>
+          <w:color w:val="3E3F3A"/>
+          <w:sz w:val="21"/>
+          <w:szCs w:val="21"/>
+          <w:lang w:val="en-CA"/>
+        </w:rPr>
+        <w:t>. [Danielle to write this one: - will be the Constrained ordination plot showing groupings of </w:t>
       </w:r>
       <w:r>
         <w:rPr>
@@ -8008,7 +8264,7 @@
           <w:szCs w:val="21"/>
           <w:lang w:val="en-CA"/>
         </w:rPr>
-        <w:t>Platygyra</w:t>
+        <w:t>Symbiodinium</w:t>
       </w:r>
       <w:r>
         <w:rPr>
@@ -8018,178 +8274,7 @@
           <w:szCs w:val="21"/>
           <w:lang w:val="en-CA"/>
         </w:rPr>
-        <w:t> </w:t>
-      </w:r>
-      <w:r>
-        <w:rPr>
-          <w:rFonts w:ascii="Helvetica Neue" w:hAnsi="Helvetica Neue" w:cs="Times New Roman"/>
-          <w:color w:val="3E3F3A"/>
-          <w:sz w:val="21"/>
-          <w:szCs w:val="21"/>
-          <w:lang w:val="en-CA"/>
-        </w:rPr>
-        <w:t xml:space="preserve">colony. </w:t>
-      </w:r>
-    </w:p>
-    <w:p>
-      <w:pPr>
-        <w:spacing w:line="480" w:lineRule="auto"/>
-        <w:rPr>
-          <w:rFonts w:ascii="Helvetica Neue" w:hAnsi="Helvetica Neue" w:cs="Times New Roman"/>
-          <w:color w:val="3E3F3A"/>
-          <w:sz w:val="21"/>
-          <w:szCs w:val="21"/>
-          <w:lang w:val="en-CA"/>
-        </w:rPr>
-      </w:pPr>
-    </w:p>
-    <w:p>
-      <w:pPr>
-        <w:spacing w:line="480" w:lineRule="auto"/>
-        <w:rPr>
-          <w:rFonts w:ascii="Helvetica Neue" w:eastAsia="Times New Roman" w:hAnsi="Helvetica Neue" w:cs="Times New Roman"/>
-          <w:color w:val="3E3F3A"/>
-          <w:sz w:val="21"/>
-          <w:szCs w:val="21"/>
-          <w:shd w:val="clear" w:color="auto" w:fill="FFFFFF"/>
-          <w:lang w:val="en-CA"/>
-        </w:rPr>
-      </w:pPr>
-    </w:p>
-    <w:p>
-      <w:pPr>
-        <w:rPr>
-          <w:rFonts w:ascii="Helvetica Neue" w:hAnsi="Helvetica Neue" w:cs="Times New Roman"/>
-          <w:color w:val="3E3F3A"/>
-          <w:sz w:val="21"/>
-          <w:szCs w:val="21"/>
-          <w:lang w:val="en-CA"/>
-        </w:rPr>
-      </w:pPr>
-      <w:r>
-        <w:rPr>
-          <w:rFonts w:ascii="Helvetica Neue" w:hAnsi="Helvetica Neue" w:cs="Times New Roman"/>
-          <w:color w:val="3E3F3A"/>
-          <w:sz w:val="21"/>
-          <w:szCs w:val="21"/>
-          <w:lang w:val="en-CA"/>
-        </w:rPr>
-        <w:br w:type="page"/>
-      </w:r>
-    </w:p>
-    <w:p>
-      <w:pPr>
-        <w:spacing w:line="480" w:lineRule="auto"/>
-        <w:rPr>
-          <w:rFonts w:ascii="Helvetica Neue" w:eastAsia="Times New Roman" w:hAnsi="Helvetica Neue" w:cs="Times New Roman"/>
-          <w:b/>
-          <w:color w:val="3E3F3A"/>
-          <w:sz w:val="21"/>
-          <w:szCs w:val="21"/>
-          <w:shd w:val="clear" w:color="auto" w:fill="FFFFFF"/>
-          <w:lang w:val="en-CA"/>
-        </w:rPr>
-      </w:pPr>
-      <w:r>
-        <w:rPr>
-          <w:rFonts w:ascii="Helvetica Neue" w:eastAsia="Times New Roman" w:hAnsi="Helvetica Neue" w:cs="Times New Roman"/>
-          <w:b/>
-          <w:color w:val="3E3F3A"/>
-          <w:sz w:val="21"/>
-          <w:szCs w:val="21"/>
-          <w:shd w:val="clear" w:color="auto" w:fill="FFFFFF"/>
-          <w:lang w:val="en-CA"/>
-        </w:rPr>
-        <w:lastRenderedPageBreak/>
-        <w:t>[input figure 2 file here when we are ready to submit]</w:t>
-      </w:r>
-    </w:p>
-    <w:p>
-      <w:pPr>
-        <w:spacing w:after="150"/>
-        <w:rPr>
-          <w:rFonts w:ascii="Helvetica Neue" w:hAnsi="Helvetica Neue" w:cs="Times New Roman"/>
-          <w:color w:val="3E3F3A"/>
-          <w:sz w:val="21"/>
-          <w:szCs w:val="21"/>
-          <w:lang w:val="en-CA"/>
-        </w:rPr>
-      </w:pPr>
-      <w:r>
-        <w:rPr>
-          <w:rFonts w:ascii="Helvetica Neue" w:hAnsi="Helvetica Neue" w:cs="Times New Roman"/>
-          <w:color w:val="3E3F3A"/>
-          <w:sz w:val="21"/>
-          <w:szCs w:val="21"/>
-          <w:lang w:val="en-CA"/>
-        </w:rPr>
-        <w:t>Figure 3</w:t>
-      </w:r>
-      <w:r>
-        <w:rPr>
-          <w:rFonts w:ascii="Helvetica Neue" w:hAnsi="Helvetica Neue" w:cs="Times New Roman"/>
-          <w:color w:val="3E3F3A"/>
-          <w:sz w:val="21"/>
-          <w:szCs w:val="21"/>
-          <w:lang w:val="en-CA"/>
-        </w:rPr>
-        <w:t xml:space="preserve"> | </w:t>
-      </w:r>
-    </w:p>
-    <w:p>
-      <w:pPr>
-        <w:spacing w:after="150"/>
-        <w:rPr>
-          <w:rFonts w:ascii="Helvetica Neue" w:hAnsi="Helvetica Neue" w:cs="Times New Roman"/>
-          <w:color w:val="3E3F3A"/>
-          <w:sz w:val="21"/>
-          <w:szCs w:val="21"/>
-          <w:lang w:val="en-CA"/>
-        </w:rPr>
-      </w:pPr>
-    </w:p>
-    <w:p>
-      <w:pPr>
-        <w:spacing w:after="150"/>
-        <w:rPr>
-          <w:rFonts w:ascii="Helvetica Neue" w:hAnsi="Helvetica Neue" w:cs="Times New Roman"/>
-          <w:color w:val="3E3F3A"/>
-          <w:sz w:val="21"/>
-          <w:szCs w:val="21"/>
-          <w:lang w:val="en-CA"/>
-        </w:rPr>
-      </w:pPr>
-    </w:p>
-    <w:p>
-      <w:pPr>
-        <w:spacing w:after="150"/>
-        <w:rPr>
-          <w:rFonts w:ascii="Helvetica Neue" w:hAnsi="Helvetica Neue" w:cs="Times New Roman"/>
-          <w:color w:val="3E3F3A"/>
-          <w:sz w:val="21"/>
-          <w:szCs w:val="21"/>
-          <w:lang w:val="en-CA"/>
-        </w:rPr>
-      </w:pPr>
-      <w:r>
-        <w:rPr>
-          <w:rFonts w:ascii="Helvetica Neue" w:hAnsi="Helvetica Neue" w:cs="Times New Roman"/>
-          <w:color w:val="3E3F3A"/>
-          <w:sz w:val="21"/>
-          <w:szCs w:val="21"/>
-          <w:lang w:val="en-CA"/>
-        </w:rPr>
-        <w:t>a</w:t>
-      </w:r>
-      <w:r>
-        <w:rPr>
-          <w:rFonts w:ascii="Helvetica Neue" w:hAnsi="Helvetica Neue" w:cs="Times New Roman"/>
-          <w:color w:val="3E3F3A"/>
-          <w:sz w:val="21"/>
-          <w:szCs w:val="21"/>
-          <w:lang w:val="en-CA"/>
-        </w:rPr>
-        <w:t>. [Danielle to write this one: - will be the Constrained ordination plot showing groupings of </w:t>
+        <w:t> communities from individual </w:t>
       </w:r>
       <w:r>
         <w:rPr>
@@ -8201,7 +8286,7 @@
           <w:szCs w:val="21"/>
           <w:lang w:val="en-CA"/>
         </w:rPr>
-        <w:t>Symbiodinium</w:t>
+        <w:t>Platygyra</w:t>
       </w:r>
       <w:r>
         <w:rPr>
@@ -8211,8 +8296,29 @@
           <w:szCs w:val="21"/>
           <w:lang w:val="en-CA"/>
         </w:rPr>
-        <w:t> communities from individual </w:t>
-      </w:r>
+        <w:t xml:space="preserve"> colonies, grouping into two distinct areas according to </w:t>
+      </w:r>
+      <w:r>
+        <w:rPr>
+          <w:rFonts w:ascii="Helvetica Neue" w:hAnsi="Helvetica Neue" w:cs="Times New Roman"/>
+          <w:color w:val="3E3F3A"/>
+          <w:sz w:val="21"/>
+          <w:szCs w:val="21"/>
+          <w:lang w:val="en-CA"/>
+        </w:rPr>
+        <w:t>level of local disturbance….]; b</w:t>
+      </w:r>
+      <w:r>
+        <w:rPr>
+          <w:rFonts w:ascii="Helvetica Neue" w:hAnsi="Helvetica Neue" w:cs="Times New Roman"/>
+          <w:color w:val="3E3F3A"/>
+          <w:sz w:val="21"/>
+          <w:szCs w:val="21"/>
+          <w:lang w:val="en-CA"/>
+        </w:rPr>
+        <w:t>. Bar plots showing </w:t>
+      </w:r>
+      <w:proofErr w:type="spellStart"/>
       <w:r>
         <w:rPr>
           <w:rFonts w:ascii="Helvetica Neue" w:hAnsi="Helvetica Neue" w:cs="Times New Roman"/>
@@ -8223,7 +8329,7 @@
           <w:szCs w:val="21"/>
           <w:lang w:val="en-CA"/>
         </w:rPr>
-        <w:t>Platygyra</w:t>
+        <w:t>Symbiodinium</w:t>
       </w:r>
       <w:r>
         <w:rPr>
@@ -8233,8 +8339,9 @@
           <w:szCs w:val="21"/>
           <w:lang w:val="en-CA"/>
         </w:rPr>
-        <w:t xml:space="preserve"> colonies, grouping into two distinct areas according to </w:t>
-      </w:r>
+        <w:t>community</w:t>
+      </w:r>
+      <w:proofErr w:type="spellEnd"/>
       <w:r>
         <w:rPr>
           <w:rFonts w:ascii="Helvetica Neue" w:hAnsi="Helvetica Neue" w:cs="Times New Roman"/>
@@ -8243,17 +8350,7 @@
           <w:szCs w:val="21"/>
           <w:lang w:val="en-CA"/>
         </w:rPr>
-        <w:t>level of local disturbance….]; b</w:t>
-      </w:r>
-      <w:r>
-        <w:rPr>
-          <w:rFonts w:ascii="Helvetica Neue" w:hAnsi="Helvetica Neue" w:cs="Times New Roman"/>
-          <w:color w:val="3E3F3A"/>
-          <w:sz w:val="21"/>
-          <w:szCs w:val="21"/>
-          <w:lang w:val="en-CA"/>
-        </w:rPr>
-        <w:t>. Bar plots showing </w:t>
+        <w:t xml:space="preserve"> composition for individual </w:t>
       </w:r>
       <w:proofErr w:type="spellStart"/>
       <w:r>
@@ -8266,8 +8363,9 @@
           <w:szCs w:val="21"/>
           <w:lang w:val="en-CA"/>
         </w:rPr>
-        <w:t>Symbiodinium</w:t>
-      </w:r>
+        <w:t>Platygya</w:t>
+      </w:r>
+      <w:proofErr w:type="spellEnd"/>
       <w:r>
         <w:rPr>
           <w:rFonts w:ascii="Helvetica Neue" w:hAnsi="Helvetica Neue" w:cs="Times New Roman"/>
@@ -8276,10 +8374,12 @@
           <w:szCs w:val="21"/>
           <w:lang w:val="en-CA"/>
         </w:rPr>
-        <w:t>community</w:t>
-      </w:r>
-      <w:proofErr w:type="spellEnd"/>
-      <w:r>
+        <w:t xml:space="preserve"> colonies at a single time point prior to the heat stress, from sites with high (top) and low (bottom) levels of local disturbance levels.] </w:t>
+      </w:r>
+    </w:p>
+    <w:p>
+      <w:pPr>
+        <w:spacing w:after="150"/>
         <w:rPr>
           <w:rFonts w:ascii="Helvetica Neue" w:hAnsi="Helvetica Neue" w:cs="Times New Roman"/>
           <w:color w:val="3E3F3A"/>
@@ -8287,78 +8387,41 @@
           <w:szCs w:val="21"/>
           <w:lang w:val="en-CA"/>
         </w:rPr>
-        <w:t xml:space="preserve"> composition for individual </w:t>
-      </w:r>
-      <w:proofErr w:type="spellStart"/>
+      </w:pPr>
+      <w:r>
+        <w:rPr>
+          <w:rFonts w:ascii="Helvetica Neue" w:hAnsi="Helvetica Neue" w:cs="Times New Roman"/>
+          <w:color w:val="3E3F3A"/>
+          <w:sz w:val="21"/>
+          <w:szCs w:val="21"/>
+          <w:lang w:val="en-CA"/>
+        </w:rPr>
+        <w:t xml:space="preserve">Potentially </w:t>
+      </w:r>
+      <w:r>
+        <w:rPr>
+          <w:rFonts w:ascii="Helvetica Neue" w:hAnsi="Helvetica Neue" w:cs="Times New Roman"/>
+          <w:color w:val="3E3F3A"/>
+          <w:sz w:val="21"/>
+          <w:szCs w:val="21"/>
+          <w:lang w:val="en-CA"/>
+        </w:rPr>
+        <w:t xml:space="preserve">fit </w:t>
+      </w:r>
+      <w:r>
+        <w:rPr>
+          <w:rFonts w:ascii="Helvetica Neue" w:hAnsi="Helvetica Neue" w:cs="Times New Roman"/>
+          <w:color w:val="3E3F3A"/>
+          <w:sz w:val="21"/>
+          <w:szCs w:val="21"/>
+          <w:lang w:val="en-CA"/>
+        </w:rPr>
+        <w:t xml:space="preserve">the </w:t>
+      </w:r>
       <w:r>
         <w:rPr>
           <w:rFonts w:ascii="Helvetica Neue" w:hAnsi="Helvetica Neue" w:cs="Times New Roman"/>
           <w:i/>
-          <w:iCs/>
-          <w:color w:val="3E3F3A"/>
-          <w:sz w:val="21"/>
-          <w:szCs w:val="21"/>
-          <w:lang w:val="en-CA"/>
-        </w:rPr>
-        <w:t>Platygya</w:t>
-      </w:r>
-      <w:proofErr w:type="spellEnd"/>
-      <w:r>
-        <w:rPr>
-          <w:rFonts w:ascii="Helvetica Neue" w:hAnsi="Helvetica Neue" w:cs="Times New Roman"/>
-          <w:color w:val="3E3F3A"/>
-          <w:sz w:val="21"/>
-          <w:szCs w:val="21"/>
-          <w:lang w:val="en-CA"/>
-        </w:rPr>
-        <w:t xml:space="preserve"> colonies at a single time point prior to the heat stress, from sites with high (top) and low (bottom) levels of local disturbance levels.] </w:t>
-      </w:r>
-    </w:p>
-    <w:p>
-      <w:pPr>
-        <w:spacing w:after="150"/>
-        <w:rPr>
-          <w:rFonts w:ascii="Helvetica Neue" w:hAnsi="Helvetica Neue" w:cs="Times New Roman"/>
-          <w:color w:val="3E3F3A"/>
-          <w:sz w:val="21"/>
-          <w:szCs w:val="21"/>
-          <w:lang w:val="en-CA"/>
-        </w:rPr>
-      </w:pPr>
-      <w:r>
-        <w:rPr>
-          <w:rFonts w:ascii="Helvetica Neue" w:hAnsi="Helvetica Neue" w:cs="Times New Roman"/>
-          <w:color w:val="3E3F3A"/>
-          <w:sz w:val="21"/>
-          <w:szCs w:val="21"/>
-          <w:lang w:val="en-CA"/>
-        </w:rPr>
-        <w:t xml:space="preserve">Potentially </w:t>
-      </w:r>
-      <w:r>
-        <w:rPr>
-          <w:rFonts w:ascii="Helvetica Neue" w:hAnsi="Helvetica Neue" w:cs="Times New Roman"/>
-          <w:color w:val="3E3F3A"/>
-          <w:sz w:val="21"/>
-          <w:szCs w:val="21"/>
-          <w:lang w:val="en-CA"/>
-        </w:rPr>
-        <w:t xml:space="preserve">fit </w:t>
-      </w:r>
-      <w:r>
-        <w:rPr>
-          <w:rFonts w:ascii="Helvetica Neue" w:hAnsi="Helvetica Neue" w:cs="Times New Roman"/>
-          <w:color w:val="3E3F3A"/>
-          <w:sz w:val="21"/>
-          <w:szCs w:val="21"/>
-          <w:lang w:val="en-CA"/>
-        </w:rPr>
-        <w:t xml:space="preserve">the </w:t>
-      </w:r>
-      <w:r>
-        <w:rPr>
-          <w:rFonts w:ascii="Helvetica Neue" w:hAnsi="Helvetica Neue" w:cs="Times New Roman"/>
-          <w:i/>
           <w:color w:val="3E3F3A"/>
           <w:sz w:val="21"/>
           <w:szCs w:val="21"/>
@@ -8949,8 +9012,6 @@
         </w:rPr>
         <w:t>.</w:t>
       </w:r>
-      <w:bookmarkStart w:id="17" w:name="_GoBack"/>
-      <w:bookmarkEnd w:id="17"/>
     </w:p>
     <w:p>
       <w:pPr>

</xml_diff>

<commit_message>
extended data 1 caption
</commit_message>
<xml_diff>
--- a/ms/Claar_etal_2017_Nature_ms_Draft.docx
+++ b/ms/Claar_etal_2017_Nature_ms_Draft.docx
@@ -11257,11 +11257,24 @@
           <w:shd w:val="clear" w:color="auto" w:fill="FFFFFF"/>
           <w:lang w:val="en-CA"/>
         </w:rPr>
+        <w:t>i</w:t>
+      </w:r>
+      <w:r>
+        <w:rPr>
+          <w:rFonts w:ascii="Helvetica Neue" w:eastAsia="Times New Roman" w:hAnsi="Helvetica Neue" w:cs="Times New Roman"/>
+          <w:b/>
+          <w:color w:val="3E3F3A"/>
+          <w:sz w:val="21"/>
+          <w:szCs w:val="21"/>
+          <w:shd w:val="clear" w:color="auto" w:fill="FFFFFF"/>
+          <w:lang w:val="en-CA"/>
+        </w:rPr>
         <w:t>.</w:t>
       </w:r>
       <w:r>
         <w:rPr>
           <w:rFonts w:ascii="Helvetica Neue" w:eastAsia="Times New Roman" w:hAnsi="Helvetica Neue" w:cs="Times New Roman"/>
+          <w:i/>
           <w:color w:val="3E3F3A"/>
           <w:sz w:val="21"/>
           <w:szCs w:val="21"/>
@@ -11280,6 +11293,100 @@
           <w:shd w:val="clear" w:color="auto" w:fill="FFFFFF"/>
           <w:lang w:val="en-CA"/>
         </w:rPr>
+        <w:t>Platygyra</w:t>
+      </w:r>
+      <w:r>
+        <w:rPr>
+          <w:rFonts w:ascii="Helvetica Neue" w:eastAsia="Times New Roman" w:hAnsi="Helvetica Neue" w:cs="Times New Roman"/>
+          <w:color w:val="3E3F3A"/>
+          <w:sz w:val="21"/>
+          <w:szCs w:val="21"/>
+          <w:shd w:val="clear" w:color="auto" w:fill="FFFFFF"/>
+          <w:lang w:val="en-CA"/>
+        </w:rPr>
+        <w:t xml:space="preserve"> </w:t>
+      </w:r>
+      <w:r>
+        <w:rPr>
+          <w:rFonts w:ascii="Helvetica Neue" w:eastAsia="Times New Roman" w:hAnsi="Helvetica Neue" w:cs="Times New Roman"/>
+          <w:i/>
+          <w:color w:val="3E3F3A"/>
+          <w:sz w:val="21"/>
+          <w:szCs w:val="21"/>
+          <w:shd w:val="clear" w:color="auto" w:fill="FFFFFF"/>
+          <w:lang w:val="en-CA"/>
+        </w:rPr>
+        <w:t>ryukyuensis</w:t>
+      </w:r>
+      <w:r>
+        <w:rPr>
+          <w:rFonts w:ascii="Helvetica Neue" w:eastAsia="Times New Roman" w:hAnsi="Helvetica Neue" w:cs="Times New Roman"/>
+          <w:color w:val="3E3F3A"/>
+          <w:sz w:val="21"/>
+          <w:szCs w:val="21"/>
+          <w:shd w:val="clear" w:color="auto" w:fill="FFFFFF"/>
+          <w:lang w:val="en-CA"/>
+        </w:rPr>
+        <w:t xml:space="preserve">, </w:t>
+      </w:r>
+      <w:r>
+        <w:rPr>
+          <w:rFonts w:ascii="Helvetica Neue" w:eastAsia="Times New Roman" w:hAnsi="Helvetica Neue" w:cs="Times New Roman"/>
+          <w:b/>
+          <w:color w:val="3E3F3A"/>
+          <w:sz w:val="21"/>
+          <w:szCs w:val="21"/>
+          <w:shd w:val="clear" w:color="auto" w:fill="FFFFFF"/>
+          <w:lang w:val="en-CA"/>
+        </w:rPr>
+        <w:t>iv</w:t>
+      </w:r>
+      <w:r>
+        <w:rPr>
+          <w:rFonts w:ascii="Helvetica Neue" w:eastAsia="Times New Roman" w:hAnsi="Helvetica Neue" w:cs="Times New Roman"/>
+          <w:b/>
+          <w:color w:val="3E3F3A"/>
+          <w:sz w:val="21"/>
+          <w:szCs w:val="21"/>
+          <w:shd w:val="clear" w:color="auto" w:fill="FFFFFF"/>
+          <w:lang w:val="en-CA"/>
+        </w:rPr>
+        <w:t>-vi</w:t>
+      </w:r>
+      <w:r>
+        <w:rPr>
+          <w:rFonts w:ascii="Helvetica Neue" w:eastAsia="Times New Roman" w:hAnsi="Helvetica Neue" w:cs="Times New Roman"/>
+          <w:b/>
+          <w:color w:val="3E3F3A"/>
+          <w:sz w:val="21"/>
+          <w:szCs w:val="21"/>
+          <w:shd w:val="clear" w:color="auto" w:fill="FFFFFF"/>
+          <w:lang w:val="en-CA"/>
+        </w:rPr>
+        <w:t>.</w:t>
+      </w:r>
+      <w:r>
+        <w:rPr>
+          <w:rFonts w:ascii="Helvetica Neue" w:eastAsia="Times New Roman" w:hAnsi="Helvetica Neue" w:cs="Times New Roman"/>
+          <w:i/>
+          <w:color w:val="3E3F3A"/>
+          <w:sz w:val="21"/>
+          <w:szCs w:val="21"/>
+          <w:shd w:val="clear" w:color="auto" w:fill="FFFFFF"/>
+          <w:lang w:val="en-CA"/>
+        </w:rPr>
+        <w:t xml:space="preserve"> </w:t>
+      </w:r>
+      <w:r>
+        <w:rPr>
+          <w:rFonts w:ascii="Helvetica Neue" w:eastAsia="Times New Roman" w:hAnsi="Helvetica Neue" w:cs="Times New Roman"/>
+          <w:i/>
+          <w:color w:val="3E3F3A"/>
+          <w:sz w:val="21"/>
+          <w:szCs w:val="21"/>
+          <w:shd w:val="clear" w:color="auto" w:fill="FFFFFF"/>
+          <w:lang w:val="en-CA"/>
+        </w:rPr>
         <w:t xml:space="preserve">Favites </w:t>
       </w:r>
       <w:r>
@@ -11315,7 +11422,7 @@
           <w:shd w:val="clear" w:color="auto" w:fill="FFFFFF"/>
           <w:lang w:val="en-CA"/>
         </w:rPr>
-        <w:t>iii-iv</w:t>
+        <w:t>v</w:t>
       </w:r>
       <w:r>
         <w:rPr>
@@ -11327,6 +11434,18 @@
           <w:shd w:val="clear" w:color="auto" w:fill="FFFFFF"/>
           <w:lang w:val="en-CA"/>
         </w:rPr>
+        <w:t>ii-ix</w:t>
+      </w:r>
+      <w:r>
+        <w:rPr>
+          <w:rFonts w:ascii="Helvetica Neue" w:eastAsia="Times New Roman" w:hAnsi="Helvetica Neue" w:cs="Times New Roman"/>
+          <w:b/>
+          <w:color w:val="3E3F3A"/>
+          <w:sz w:val="21"/>
+          <w:szCs w:val="21"/>
+          <w:shd w:val="clear" w:color="auto" w:fill="FFFFFF"/>
+          <w:lang w:val="en-CA"/>
+        </w:rPr>
         <w:t>.</w:t>
       </w:r>
       <w:r>
@@ -11350,18 +11469,200 @@
           <w:shd w:val="clear" w:color="auto" w:fill="FFFFFF"/>
           <w:lang w:val="en-CA"/>
         </w:rPr>
-        <w:t>Platygyra</w:t>
-      </w:r>
-      <w:r>
-        <w:rPr>
-          <w:rFonts w:ascii="Helvetica Neue" w:eastAsia="Times New Roman" w:hAnsi="Helvetica Neue" w:cs="Times New Roman"/>
-          <w:color w:val="3E3F3A"/>
-          <w:sz w:val="21"/>
-          <w:szCs w:val="21"/>
-          <w:shd w:val="clear" w:color="auto" w:fill="FFFFFF"/>
-          <w:lang w:val="en-CA"/>
-        </w:rPr>
-        <w:t xml:space="preserve"> sp.</w:t>
+        <w:t>Favia matthaii</w:t>
+      </w:r>
+      <w:r>
+        <w:rPr>
+          <w:rFonts w:ascii="Helvetica Neue" w:eastAsia="Times New Roman" w:hAnsi="Helvetica Neue" w:cs="Times New Roman"/>
+          <w:color w:val="3E3F3A"/>
+          <w:sz w:val="21"/>
+          <w:szCs w:val="21"/>
+          <w:shd w:val="clear" w:color="auto" w:fill="FFFFFF"/>
+          <w:lang w:val="en-CA"/>
+        </w:rPr>
+        <w:t xml:space="preserve"> (</w:t>
+      </w:r>
+      <w:proofErr w:type="spellStart"/>
+      <w:r>
+        <w:rPr>
+          <w:rFonts w:ascii="Helvetica Neue" w:eastAsia="Times New Roman" w:hAnsi="Helvetica Neue" w:cs="Times New Roman"/>
+          <w:i/>
+          <w:color w:val="3E3F3A"/>
+          <w:sz w:val="21"/>
+          <w:szCs w:val="21"/>
+          <w:shd w:val="clear" w:color="auto" w:fill="FFFFFF"/>
+          <w:lang w:val="en-CA"/>
+        </w:rPr>
+        <w:t>Dipsastrea</w:t>
+      </w:r>
+      <w:proofErr w:type="spellEnd"/>
+      <w:r>
+        <w:rPr>
+          <w:rFonts w:ascii="Helvetica Neue" w:eastAsia="Times New Roman" w:hAnsi="Helvetica Neue" w:cs="Times New Roman"/>
+          <w:i/>
+          <w:color w:val="3E3F3A"/>
+          <w:sz w:val="21"/>
+          <w:szCs w:val="21"/>
+          <w:shd w:val="clear" w:color="auto" w:fill="FFFFFF"/>
+          <w:lang w:val="en-CA"/>
+        </w:rPr>
+        <w:t xml:space="preserve"> matthaii</w:t>
+      </w:r>
+      <w:r>
+        <w:rPr>
+          <w:rFonts w:ascii="Helvetica Neue" w:eastAsia="Times New Roman" w:hAnsi="Helvetica Neue" w:cs="Times New Roman"/>
+          <w:color w:val="3E3F3A"/>
+          <w:sz w:val="21"/>
+          <w:szCs w:val="21"/>
+          <w:shd w:val="clear" w:color="auto" w:fill="FFFFFF"/>
+          <w:lang w:val="en-CA"/>
+        </w:rPr>
+        <w:t>)</w:t>
+      </w:r>
+      <w:r>
+        <w:rPr>
+          <w:rFonts w:ascii="Helvetica Neue" w:eastAsia="Times New Roman" w:hAnsi="Helvetica Neue" w:cs="Times New Roman"/>
+          <w:color w:val="3E3F3A"/>
+          <w:sz w:val="21"/>
+          <w:szCs w:val="21"/>
+          <w:shd w:val="clear" w:color="auto" w:fill="FFFFFF"/>
+          <w:lang w:val="en-CA"/>
+        </w:rPr>
+        <w:t xml:space="preserve"> </w:t>
+      </w:r>
+      <w:r>
+        <w:rPr>
+          <w:rFonts w:ascii="Helvetica Neue" w:eastAsia="Times New Roman" w:hAnsi="Helvetica Neue" w:cs="Times New Roman"/>
+          <w:color w:val="3E3F3A"/>
+          <w:sz w:val="21"/>
+          <w:szCs w:val="21"/>
+          <w:shd w:val="clear" w:color="auto" w:fill="FFFFFF"/>
+          <w:lang w:val="en-CA"/>
+        </w:rPr>
+        <w:t xml:space="preserve">taken </w:t>
+      </w:r>
+      <w:r>
+        <w:rPr>
+          <w:rFonts w:ascii="Helvetica Neue" w:eastAsia="Times New Roman" w:hAnsi="Helvetica Neue" w:cs="Times New Roman"/>
+          <w:color w:val="3E3F3A"/>
+          <w:sz w:val="21"/>
+          <w:szCs w:val="21"/>
+          <w:shd w:val="clear" w:color="auto" w:fill="FFFFFF"/>
+          <w:lang w:val="en-CA"/>
+        </w:rPr>
+        <w:t>two months into the heat stress</w:t>
+      </w:r>
+      <w:r>
+        <w:rPr>
+          <w:rFonts w:ascii="Helvetica Neue" w:eastAsia="Times New Roman" w:hAnsi="Helvetica Neue" w:cs="Times New Roman"/>
+          <w:color w:val="3E3F3A"/>
+          <w:sz w:val="21"/>
+          <w:szCs w:val="21"/>
+          <w:shd w:val="clear" w:color="auto" w:fill="FFFFFF"/>
+          <w:lang w:val="en-CA"/>
+        </w:rPr>
+        <w:t xml:space="preserve"> (</w:t>
+      </w:r>
+      <w:r>
+        <w:rPr>
+          <w:rFonts w:ascii="Helvetica Neue" w:eastAsia="Times New Roman" w:hAnsi="Helvetica Neue" w:cs="Times New Roman"/>
+          <w:color w:val="3E3F3A"/>
+          <w:sz w:val="21"/>
+          <w:szCs w:val="21"/>
+          <w:shd w:val="clear" w:color="auto" w:fill="FFFFFF"/>
+          <w:lang w:val="en-CA"/>
+        </w:rPr>
+        <w:t>July 2015, left column</w:t>
+      </w:r>
+      <w:r>
+        <w:rPr>
+          <w:rFonts w:ascii="Helvetica Neue" w:eastAsia="Times New Roman" w:hAnsi="Helvetica Neue" w:cs="Times New Roman"/>
+          <w:color w:val="3E3F3A"/>
+          <w:sz w:val="21"/>
+          <w:szCs w:val="21"/>
+          <w:shd w:val="clear" w:color="auto" w:fill="FFFFFF"/>
+          <w:lang w:val="en-CA"/>
+        </w:rPr>
+        <w:t>)</w:t>
+      </w:r>
+      <w:r>
+        <w:rPr>
+          <w:rFonts w:ascii="Helvetica Neue" w:eastAsia="Times New Roman" w:hAnsi="Helvetica Neue" w:cs="Times New Roman"/>
+          <w:color w:val="3E3F3A"/>
+          <w:sz w:val="21"/>
+          <w:szCs w:val="21"/>
+          <w:shd w:val="clear" w:color="auto" w:fill="FFFFFF"/>
+          <w:lang w:val="en-CA"/>
+        </w:rPr>
+        <w:t>,</w:t>
+      </w:r>
+      <w:r>
+        <w:rPr>
+          <w:rFonts w:ascii="Helvetica Neue" w:eastAsia="Times New Roman" w:hAnsi="Helvetica Neue" w:cs="Times New Roman"/>
+          <w:color w:val="3E3F3A"/>
+          <w:sz w:val="21"/>
+          <w:szCs w:val="21"/>
+          <w:shd w:val="clear" w:color="auto" w:fill="FFFFFF"/>
+          <w:lang w:val="en-CA"/>
+        </w:rPr>
+        <w:t xml:space="preserve"> </w:t>
+      </w:r>
+      <w:proofErr w:type="gramStart"/>
+      <w:r>
+        <w:rPr>
+          <w:rFonts w:ascii="Helvetica Neue" w:eastAsia="Times New Roman" w:hAnsi="Helvetica Neue" w:cs="Times New Roman"/>
+          <w:color w:val="3E3F3A"/>
+          <w:sz w:val="21"/>
+          <w:szCs w:val="21"/>
+          <w:shd w:val="clear" w:color="auto" w:fill="FFFFFF"/>
+          <w:lang w:val="en-CA"/>
+        </w:rPr>
+        <w:t>at the conclusion of</w:t>
+      </w:r>
+      <w:proofErr w:type="gramEnd"/>
+      <w:r>
+        <w:rPr>
+          <w:rFonts w:ascii="Helvetica Neue" w:eastAsia="Times New Roman" w:hAnsi="Helvetica Neue" w:cs="Times New Roman"/>
+          <w:color w:val="3E3F3A"/>
+          <w:sz w:val="21"/>
+          <w:szCs w:val="21"/>
+          <w:shd w:val="clear" w:color="auto" w:fill="FFFFFF"/>
+          <w:lang w:val="en-CA"/>
+        </w:rPr>
+        <w:t xml:space="preserve"> the heat stress</w:t>
+      </w:r>
+      <w:r>
+        <w:rPr>
+          <w:rFonts w:ascii="Helvetica Neue" w:eastAsia="Times New Roman" w:hAnsi="Helvetica Neue" w:cs="Times New Roman"/>
+          <w:color w:val="3E3F3A"/>
+          <w:sz w:val="21"/>
+          <w:szCs w:val="21"/>
+          <w:shd w:val="clear" w:color="auto" w:fill="FFFFFF"/>
+          <w:lang w:val="en-CA"/>
+        </w:rPr>
+        <w:t xml:space="preserve"> </w:t>
+      </w:r>
+      <w:r>
+        <w:rPr>
+          <w:rFonts w:ascii="Helvetica Neue" w:eastAsia="Times New Roman" w:hAnsi="Helvetica Neue" w:cs="Times New Roman"/>
+          <w:color w:val="3E3F3A"/>
+          <w:sz w:val="21"/>
+          <w:szCs w:val="21"/>
+          <w:shd w:val="clear" w:color="auto" w:fill="FFFFFF"/>
+          <w:lang w:val="en-CA"/>
+        </w:rPr>
+        <w:t>(March 2016, right column</w:t>
+      </w:r>
+      <w:r>
+        <w:rPr>
+          <w:rFonts w:ascii="Helvetica Neue" w:eastAsia="Times New Roman" w:hAnsi="Helvetica Neue" w:cs="Times New Roman"/>
+          <w:color w:val="3E3F3A"/>
+          <w:sz w:val="21"/>
+          <w:szCs w:val="21"/>
+          <w:shd w:val="clear" w:color="auto" w:fill="FFFFFF"/>
+          <w:lang w:val="en-CA"/>
+        </w:rPr>
+        <w:t>)</w:t>
       </w:r>
       <w:r>
         <w:rPr>
@@ -11377,26 +11678,48 @@
       <w:r>
         <w:rPr>
           <w:rFonts w:ascii="Helvetica Neue" w:eastAsia="Times New Roman" w:hAnsi="Helvetica Neue" w:cs="Times New Roman"/>
-          <w:b/>
-          <w:color w:val="3E3F3A"/>
-          <w:sz w:val="21"/>
-          <w:szCs w:val="21"/>
-          <w:shd w:val="clear" w:color="auto" w:fill="FFFFFF"/>
-          <w:lang w:val="en-CA"/>
-        </w:rPr>
-        <w:t>v-vi</w:t>
-      </w:r>
-      <w:r>
-        <w:rPr>
-          <w:rFonts w:ascii="Helvetica Neue" w:eastAsia="Times New Roman" w:hAnsi="Helvetica Neue" w:cs="Times New Roman"/>
-          <w:b/>
-          <w:color w:val="3E3F3A"/>
-          <w:sz w:val="21"/>
-          <w:szCs w:val="21"/>
-          <w:shd w:val="clear" w:color="auto" w:fill="FFFFFF"/>
-          <w:lang w:val="en-CA"/>
-        </w:rPr>
-        <w:t>.</w:t>
+          <w:color w:val="3E3F3A"/>
+          <w:sz w:val="21"/>
+          <w:szCs w:val="21"/>
+          <w:shd w:val="clear" w:color="auto" w:fill="FFFFFF"/>
+          <w:lang w:val="en-CA"/>
+        </w:rPr>
+        <w:t>and after the heat stress (</w:t>
+      </w:r>
+      <w:r>
+        <w:rPr>
+          <w:rFonts w:ascii="Helvetica Neue" w:eastAsia="Times New Roman" w:hAnsi="Helvetica Neue" w:cs="Times New Roman"/>
+          <w:i/>
+          <w:color w:val="3E3F3A"/>
+          <w:sz w:val="21"/>
+          <w:szCs w:val="21"/>
+          <w:shd w:val="clear" w:color="auto" w:fill="FFFFFF"/>
+          <w:lang w:val="en-CA"/>
+        </w:rPr>
+        <w:t>iii</w:t>
+      </w:r>
+      <w:r>
+        <w:rPr>
+          <w:rFonts w:ascii="Helvetica Neue" w:eastAsia="Times New Roman" w:hAnsi="Helvetica Neue" w:cs="Times New Roman"/>
+          <w:color w:val="3E3F3A"/>
+          <w:sz w:val="21"/>
+          <w:szCs w:val="21"/>
+          <w:shd w:val="clear" w:color="auto" w:fill="FFFFFF"/>
+          <w:lang w:val="en-CA"/>
+        </w:rPr>
+        <w:t xml:space="preserve"> and </w:t>
+      </w:r>
+      <w:r>
+        <w:rPr>
+          <w:rFonts w:ascii="Helvetica Neue" w:eastAsia="Times New Roman" w:hAnsi="Helvetica Neue" w:cs="Times New Roman"/>
+          <w:i/>
+          <w:color w:val="3E3F3A"/>
+          <w:sz w:val="21"/>
+          <w:szCs w:val="21"/>
+          <w:shd w:val="clear" w:color="auto" w:fill="FFFFFF"/>
+          <w:lang w:val="en-CA"/>
+        </w:rPr>
+        <w:t>vi</w:t>
       </w:r>
       <w:r>
         <w:rPr>
@@ -11412,6 +11735,28 @@
       <w:r>
         <w:rPr>
           <w:rFonts w:ascii="Helvetica Neue" w:eastAsia="Times New Roman" w:hAnsi="Helvetica Neue" w:cs="Times New Roman"/>
+          <w:color w:val="3E3F3A"/>
+          <w:sz w:val="21"/>
+          <w:szCs w:val="21"/>
+          <w:shd w:val="clear" w:color="auto" w:fill="FFFFFF"/>
+          <w:lang w:val="en-CA"/>
+        </w:rPr>
+        <w:t>November</w:t>
+      </w:r>
+      <w:r>
+        <w:rPr>
+          <w:rFonts w:ascii="Helvetica Neue" w:eastAsia="Times New Roman" w:hAnsi="Helvetica Neue" w:cs="Times New Roman"/>
+          <w:color w:val="3E3F3A"/>
+          <w:sz w:val="21"/>
+          <w:szCs w:val="21"/>
+          <w:shd w:val="clear" w:color="auto" w:fill="FFFFFF"/>
+          <w:lang w:val="en-CA"/>
+        </w:rPr>
+        <w:t xml:space="preserve"> 2016, </w:t>
+      </w:r>
+      <w:r>
+        <w:rPr>
+          <w:rFonts w:ascii="Helvetica Neue" w:eastAsia="Times New Roman" w:hAnsi="Helvetica Neue" w:cs="Times New Roman"/>
           <w:i/>
           <w:color w:val="3E3F3A"/>
           <w:sz w:val="21"/>
@@ -11419,18 +11764,74 @@
           <w:shd w:val="clear" w:color="auto" w:fill="FFFFFF"/>
           <w:lang w:val="en-CA"/>
         </w:rPr>
-        <w:t>Favia matthaii</w:t>
-      </w:r>
-      <w:r>
-        <w:rPr>
-          <w:rFonts w:ascii="Helvetica Neue" w:eastAsia="Times New Roman" w:hAnsi="Helvetica Neue" w:cs="Times New Roman"/>
-          <w:color w:val="3E3F3A"/>
-          <w:sz w:val="21"/>
-          <w:szCs w:val="21"/>
-          <w:shd w:val="clear" w:color="auto" w:fill="FFFFFF"/>
-          <w:lang w:val="en-CA"/>
-        </w:rPr>
-        <w:t xml:space="preserve"> (</w:t>
+        <w:t>ix</w:t>
+      </w:r>
+      <w:r>
+        <w:rPr>
+          <w:rFonts w:ascii="Helvetica Neue" w:eastAsia="Times New Roman" w:hAnsi="Helvetica Neue" w:cs="Times New Roman"/>
+          <w:color w:val="3E3F3A"/>
+          <w:sz w:val="21"/>
+          <w:szCs w:val="21"/>
+          <w:shd w:val="clear" w:color="auto" w:fill="FFFFFF"/>
+          <w:lang w:val="en-CA"/>
+        </w:rPr>
+        <w:t xml:space="preserve"> July 2017). Partial visual</w:t>
+      </w:r>
+      <w:r>
+        <w:rPr>
+          <w:rFonts w:ascii="Helvetica Neue" w:eastAsia="Times New Roman" w:hAnsi="Helvetica Neue" w:cs="Times New Roman"/>
+          <w:color w:val="3E3F3A"/>
+          <w:sz w:val="21"/>
+          <w:szCs w:val="21"/>
+          <w:shd w:val="clear" w:color="auto" w:fill="FFFFFF"/>
+          <w:lang w:val="en-CA"/>
+        </w:rPr>
+        <w:t xml:space="preserve"> recovery </w:t>
+      </w:r>
+      <w:r>
+        <w:rPr>
+          <w:rFonts w:ascii="Helvetica Neue" w:eastAsia="Times New Roman" w:hAnsi="Helvetica Neue" w:cs="Times New Roman"/>
+          <w:color w:val="3E3F3A"/>
+          <w:sz w:val="21"/>
+          <w:szCs w:val="21"/>
+          <w:shd w:val="clear" w:color="auto" w:fill="FFFFFF"/>
+          <w:lang w:val="en-CA"/>
+        </w:rPr>
+        <w:t xml:space="preserve">was observed </w:t>
+      </w:r>
+      <w:r>
+        <w:rPr>
+          <w:rFonts w:ascii="Helvetica Neue" w:eastAsia="Times New Roman" w:hAnsi="Helvetica Neue" w:cs="Times New Roman"/>
+          <w:color w:val="3E3F3A"/>
+          <w:sz w:val="21"/>
+          <w:szCs w:val="21"/>
+          <w:shd w:val="clear" w:color="auto" w:fill="FFFFFF"/>
+          <w:lang w:val="en-CA"/>
+        </w:rPr>
+        <w:t>before the conclusion of the heat stress event</w:t>
+      </w:r>
+      <w:r>
+        <w:rPr>
+          <w:rFonts w:ascii="Helvetica Neue" w:eastAsia="Times New Roman" w:hAnsi="Helvetica Neue" w:cs="Times New Roman"/>
+          <w:color w:val="3E3F3A"/>
+          <w:sz w:val="21"/>
+          <w:szCs w:val="21"/>
+          <w:shd w:val="clear" w:color="auto" w:fill="FFFFFF"/>
+          <w:lang w:val="en-CA"/>
+        </w:rPr>
+        <w:t>, followed by an apparently healthy trajectory (</w:t>
+      </w:r>
+      <w:r>
+        <w:rPr>
+          <w:rFonts w:ascii="Helvetica Neue" w:eastAsia="Times New Roman" w:hAnsi="Helvetica Neue" w:cs="Times New Roman"/>
+          <w:i/>
+          <w:color w:val="3E3F3A"/>
+          <w:sz w:val="21"/>
+          <w:szCs w:val="21"/>
+          <w:shd w:val="clear" w:color="auto" w:fill="FFFFFF"/>
+          <w:lang w:val="en-CA"/>
+        </w:rPr>
+        <w:t xml:space="preserve">Platygyra </w:t>
       </w:r>
       <w:proofErr w:type="spellStart"/>
       <w:r>
@@ -11443,6 +11844,66 @@
           <w:shd w:val="clear" w:color="auto" w:fill="FFFFFF"/>
           <w:lang w:val="en-CA"/>
         </w:rPr>
+        <w:t>ryukuensis</w:t>
+      </w:r>
+      <w:proofErr w:type="spellEnd"/>
+      <w:r>
+        <w:rPr>
+          <w:rFonts w:ascii="Helvetica Neue" w:eastAsia="Times New Roman" w:hAnsi="Helvetica Neue" w:cs="Times New Roman"/>
+          <w:color w:val="3E3F3A"/>
+          <w:sz w:val="21"/>
+          <w:szCs w:val="21"/>
+          <w:shd w:val="clear" w:color="auto" w:fill="FFFFFF"/>
+          <w:lang w:val="en-CA"/>
+        </w:rPr>
+        <w:t>), partial recovery and persistence (</w:t>
+      </w:r>
+      <w:r>
+        <w:rPr>
+          <w:rFonts w:ascii="Helvetica Neue" w:eastAsia="Times New Roman" w:hAnsi="Helvetica Neue" w:cs="Times New Roman"/>
+          <w:i/>
+          <w:color w:val="3E3F3A"/>
+          <w:sz w:val="21"/>
+          <w:szCs w:val="21"/>
+          <w:shd w:val="clear" w:color="auto" w:fill="FFFFFF"/>
+          <w:lang w:val="en-CA"/>
+        </w:rPr>
+        <w:t>Favites</w:t>
+      </w:r>
+      <w:r>
+        <w:rPr>
+          <w:rFonts w:ascii="Helvetica Neue" w:eastAsia="Times New Roman" w:hAnsi="Helvetica Neue" w:cs="Times New Roman"/>
+          <w:i/>
+          <w:color w:val="3E3F3A"/>
+          <w:sz w:val="21"/>
+          <w:szCs w:val="21"/>
+          <w:shd w:val="clear" w:color="auto" w:fill="FFFFFF"/>
+          <w:lang w:val="en-CA"/>
+        </w:rPr>
+        <w:t xml:space="preserve"> pentagona)</w:t>
+      </w:r>
+      <w:r>
+        <w:rPr>
+          <w:rFonts w:ascii="Helvetica Neue" w:eastAsia="Times New Roman" w:hAnsi="Helvetica Neue" w:cs="Times New Roman"/>
+          <w:color w:val="3E3F3A"/>
+          <w:sz w:val="21"/>
+          <w:szCs w:val="21"/>
+          <w:shd w:val="clear" w:color="auto" w:fill="FFFFFF"/>
+          <w:lang w:val="en-CA"/>
+        </w:rPr>
+        <w:t>, and partial persistence and extensive tissue mortality (</w:t>
+      </w:r>
+      <w:proofErr w:type="spellStart"/>
+      <w:r>
+        <w:rPr>
+          <w:rFonts w:ascii="Helvetica Neue" w:eastAsia="Times New Roman" w:hAnsi="Helvetica Neue" w:cs="Times New Roman"/>
+          <w:i/>
+          <w:color w:val="3E3F3A"/>
+          <w:sz w:val="21"/>
+          <w:szCs w:val="21"/>
+          <w:shd w:val="clear" w:color="auto" w:fill="FFFFFF"/>
+          <w:lang w:val="en-CA"/>
+        </w:rPr>
         <w:t>Dipsastrea</w:t>
       </w:r>
       <w:proofErr w:type="spellEnd"/>
@@ -11467,8 +11928,10 @@
           <w:shd w:val="clear" w:color="auto" w:fill="FFFFFF"/>
           <w:lang w:val="en-CA"/>
         </w:rPr>
-        <w:t>)</w:t>
-      </w:r>
+        <w:t>, note that this colony had small patches of living tissue on the lower sides of the colony).</w:t>
+      </w:r>
+      <w:bookmarkStart w:id="10" w:name="_GoBack"/>
+      <w:bookmarkEnd w:id="10"/>
       <w:r>
         <w:rPr>
           <w:rFonts w:ascii="Helvetica Neue" w:eastAsia="Times New Roman" w:hAnsi="Helvetica Neue" w:cs="Times New Roman"/>
@@ -11479,127 +11942,6 @@
           <w:lang w:val="en-CA"/>
         </w:rPr>
         <w:t xml:space="preserve"> </w:t>
-      </w:r>
-      <w:r>
-        <w:rPr>
-          <w:rFonts w:ascii="Helvetica Neue" w:eastAsia="Times New Roman" w:hAnsi="Helvetica Neue" w:cs="Times New Roman"/>
-          <w:color w:val="3E3F3A"/>
-          <w:sz w:val="21"/>
-          <w:szCs w:val="21"/>
-          <w:shd w:val="clear" w:color="auto" w:fill="FFFFFF"/>
-          <w:lang w:val="en-CA"/>
-        </w:rPr>
-        <w:t xml:space="preserve">taken </w:t>
-      </w:r>
-      <w:r>
-        <w:rPr>
-          <w:rFonts w:ascii="Helvetica Neue" w:eastAsia="Times New Roman" w:hAnsi="Helvetica Neue" w:cs="Times New Roman"/>
-          <w:color w:val="3E3F3A"/>
-          <w:sz w:val="21"/>
-          <w:szCs w:val="21"/>
-          <w:shd w:val="clear" w:color="auto" w:fill="FFFFFF"/>
-          <w:lang w:val="en-CA"/>
-        </w:rPr>
-        <w:t>two months into the heat stress</w:t>
-      </w:r>
-      <w:r>
-        <w:rPr>
-          <w:rFonts w:ascii="Helvetica Neue" w:eastAsia="Times New Roman" w:hAnsi="Helvetica Neue" w:cs="Times New Roman"/>
-          <w:color w:val="3E3F3A"/>
-          <w:sz w:val="21"/>
-          <w:szCs w:val="21"/>
-          <w:shd w:val="clear" w:color="auto" w:fill="FFFFFF"/>
-          <w:lang w:val="en-CA"/>
-        </w:rPr>
-        <w:t xml:space="preserve"> (</w:t>
-      </w:r>
-      <w:r>
-        <w:rPr>
-          <w:rFonts w:ascii="Helvetica Neue" w:eastAsia="Times New Roman" w:hAnsi="Helvetica Neue" w:cs="Times New Roman"/>
-          <w:color w:val="3E3F3A"/>
-          <w:sz w:val="21"/>
-          <w:szCs w:val="21"/>
-          <w:shd w:val="clear" w:color="auto" w:fill="FFFFFF"/>
-          <w:lang w:val="en-CA"/>
-        </w:rPr>
-        <w:t>July 2015, left column</w:t>
-      </w:r>
-      <w:r>
-        <w:rPr>
-          <w:rFonts w:ascii="Helvetica Neue" w:eastAsia="Times New Roman" w:hAnsi="Helvetica Neue" w:cs="Times New Roman"/>
-          <w:color w:val="3E3F3A"/>
-          <w:sz w:val="21"/>
-          <w:szCs w:val="21"/>
-          <w:shd w:val="clear" w:color="auto" w:fill="FFFFFF"/>
-          <w:lang w:val="en-CA"/>
-        </w:rPr>
-        <w:t xml:space="preserve">) and </w:t>
-      </w:r>
-      <w:r>
-        <w:rPr>
-          <w:rFonts w:ascii="Helvetica Neue" w:eastAsia="Times New Roman" w:hAnsi="Helvetica Neue" w:cs="Times New Roman"/>
-          <w:color w:val="3E3F3A"/>
-          <w:sz w:val="21"/>
-          <w:szCs w:val="21"/>
-          <w:shd w:val="clear" w:color="auto" w:fill="FFFFFF"/>
-          <w:lang w:val="en-CA"/>
-        </w:rPr>
-        <w:t>at the conclusion of the heat stress</w:t>
-      </w:r>
-      <w:r>
-        <w:rPr>
-          <w:rFonts w:ascii="Helvetica Neue" w:eastAsia="Times New Roman" w:hAnsi="Helvetica Neue" w:cs="Times New Roman"/>
-          <w:color w:val="3E3F3A"/>
-          <w:sz w:val="21"/>
-          <w:szCs w:val="21"/>
-          <w:shd w:val="clear" w:color="auto" w:fill="FFFFFF"/>
-          <w:lang w:val="en-CA"/>
-        </w:rPr>
-        <w:t xml:space="preserve"> </w:t>
-      </w:r>
-      <w:r>
-        <w:rPr>
-          <w:rFonts w:ascii="Helvetica Neue" w:eastAsia="Times New Roman" w:hAnsi="Helvetica Neue" w:cs="Times New Roman"/>
-          <w:color w:val="3E3F3A"/>
-          <w:sz w:val="21"/>
-          <w:szCs w:val="21"/>
-          <w:shd w:val="clear" w:color="auto" w:fill="FFFFFF"/>
-          <w:lang w:val="en-CA"/>
-        </w:rPr>
-        <w:t>(March 2016, right column</w:t>
-      </w:r>
-      <w:r>
-        <w:rPr>
-          <w:rFonts w:ascii="Helvetica Neue" w:eastAsia="Times New Roman" w:hAnsi="Helvetica Neue" w:cs="Times New Roman"/>
-          <w:color w:val="3E3F3A"/>
-          <w:sz w:val="21"/>
-          <w:szCs w:val="21"/>
-          <w:shd w:val="clear" w:color="auto" w:fill="FFFFFF"/>
-          <w:lang w:val="en-CA"/>
-        </w:rPr>
-        <w:t>)</w:t>
-      </w:r>
-      <w:r>
-        <w:rPr>
-          <w:rFonts w:ascii="Helvetica Neue" w:eastAsia="Times New Roman" w:hAnsi="Helvetica Neue" w:cs="Times New Roman"/>
-          <w:color w:val="3E3F3A"/>
-          <w:sz w:val="21"/>
-          <w:szCs w:val="21"/>
-          <w:shd w:val="clear" w:color="auto" w:fill="FFFFFF"/>
-          <w:lang w:val="en-CA"/>
-        </w:rPr>
-        <w:t>, demonstrating the visual recovery of several coral species before the conclusion of the heat stress event</w:t>
-      </w:r>
-      <w:r>
-        <w:rPr>
-          <w:rFonts w:ascii="Helvetica Neue" w:eastAsia="Times New Roman" w:hAnsi="Helvetica Neue" w:cs="Times New Roman"/>
-          <w:color w:val="3E3F3A"/>
-          <w:sz w:val="21"/>
-          <w:szCs w:val="21"/>
-          <w:shd w:val="clear" w:color="auto" w:fill="FFFFFF"/>
-          <w:lang w:val="en-CA"/>
-        </w:rPr>
-        <w:t>.</w:t>
       </w:r>
     </w:p>
     <w:p>
@@ -11959,8 +12301,6 @@
           <w:lang w:val="en-CA"/>
         </w:rPr>
       </w:pPr>
-      <w:bookmarkStart w:id="10" w:name="_GoBack"/>
-      <w:bookmarkEnd w:id="10"/>
     </w:p>
     <w:tbl>
       <w:tblPr>

</xml_diff>

<commit_message>
update figure 1 and fig 1 caption
</commit_message>
<xml_diff>
--- a/ms/Claar_etal_2017_Nature_ms_Draft.docx
+++ b/ms/Claar_etal_2017_Nature_ms_Draft.docx
@@ -2416,8 +2416,6 @@
           <w:lang w:val="en-CA"/>
         </w:rPr>
       </w:pPr>
-      <w:bookmarkStart w:id="5" w:name="_GoBack"/>
-      <w:bookmarkEnd w:id="5"/>
     </w:p>
     <w:p>
       <w:pPr>
@@ -2431,7 +2429,7 @@
           <w:lang w:val="en-CA"/>
         </w:rPr>
       </w:pPr>
-      <w:commentRangeStart w:id="6"/>
+      <w:commentRangeStart w:id="5"/>
       <w:r>
         <w:rPr>
           <w:rFonts w:ascii="Helvetica Neue" w:eastAsia="Times New Roman" w:hAnsi="Helvetica Neue" w:cs="Times New Roman"/>
@@ -2862,6 +2860,494 @@
         </w:rPr>
         <w:t>) were bleached within two months of the onset of warming, but had visibly recovered after 10 consecutive months of intense warming (Fig. 1).</w:t>
       </w:r>
+      <w:commentRangeEnd w:id="5"/>
+      <w:r>
+        <w:rPr>
+          <w:rStyle w:val="CommentReference"/>
+        </w:rPr>
+        <w:commentReference w:id="5"/>
+      </w:r>
+    </w:p>
+    <w:p>
+      <w:pPr>
+        <w:spacing w:line="480" w:lineRule="auto"/>
+        <w:rPr>
+          <w:rFonts w:ascii="Helvetica Neue" w:eastAsia="Times New Roman" w:hAnsi="Helvetica Neue" w:cs="Times New Roman"/>
+          <w:color w:val="3E3F3A"/>
+          <w:sz w:val="21"/>
+          <w:szCs w:val="21"/>
+          <w:shd w:val="clear" w:color="auto" w:fill="FFFFFF"/>
+          <w:lang w:val="en-CA"/>
+        </w:rPr>
+      </w:pPr>
+    </w:p>
+    <w:p>
+      <w:pPr>
+        <w:spacing w:line="480" w:lineRule="auto"/>
+        <w:rPr>
+          <w:rFonts w:ascii="Helvetica Neue" w:eastAsia="Times New Roman" w:hAnsi="Helvetica Neue" w:cs="Times New Roman"/>
+          <w:color w:val="3E3F3A"/>
+          <w:sz w:val="21"/>
+          <w:szCs w:val="21"/>
+          <w:shd w:val="clear" w:color="auto" w:fill="FFFFFF"/>
+          <w:lang w:val="en-CA"/>
+        </w:rPr>
+      </w:pPr>
+      <w:commentRangeStart w:id="6"/>
+      <w:r>
+        <w:rPr>
+          <w:rFonts w:ascii="Helvetica Neue" w:eastAsia="Times New Roman" w:hAnsi="Helvetica Neue" w:cs="Times New Roman"/>
+          <w:color w:val="3E3F3A"/>
+          <w:sz w:val="21"/>
+          <w:szCs w:val="21"/>
+          <w:shd w:val="clear" w:color="auto" w:fill="FFFFFF"/>
+          <w:lang w:val="en-CA"/>
+        </w:rPr>
+        <w:t>It is thought that corals may be able to survive thermal stress by changing their complement of symbionts to better suit environmental conditions. The adaptive bleaching hypothesis suggests that corals bleach to expel environmentally sub-optimal symbionts, followed by switching (picking up new symbionts from the environment) or shuffling (an internal change in dominant symbiont type or overall symbiont community structure) [@Buddemeier2004-se; @Buddemeier1993-sx; @Baker2001-vc; @Baker2003-ks</w:t>
+      </w:r>
+      <w:r>
+        <w:rPr>
+          <w:rFonts w:ascii="Helvetica Neue" w:eastAsia="Times New Roman" w:hAnsi="Helvetica Neue" w:cs="Times New Roman"/>
+          <w:color w:val="3E3F3A"/>
+          <w:sz w:val="21"/>
+          <w:szCs w:val="21"/>
+          <w:shd w:val="clear" w:color="auto" w:fill="FFFFFF"/>
+          <w:lang w:val="en-CA"/>
+        </w:rPr>
+        <w:t>, @</w:t>
+      </w:r>
+      <w:proofErr w:type="spellStart"/>
+      <w:r>
+        <w:rPr>
+          <w:rFonts w:ascii="Helvetica Neue" w:eastAsia="Times New Roman" w:hAnsi="Helvetica Neue" w:cs="Times New Roman"/>
+          <w:color w:val="3E3F3A"/>
+          <w:sz w:val="21"/>
+          <w:szCs w:val="21"/>
+          <w:shd w:val="clear" w:color="auto" w:fill="FFFFFF"/>
+          <w:lang w:val="en-CA"/>
+        </w:rPr>
+        <w:t>Rossrecentpaper</w:t>
+      </w:r>
+      <w:proofErr w:type="spellEnd"/>
+      <w:r>
+        <w:rPr>
+          <w:rFonts w:ascii="Helvetica Neue" w:eastAsia="Times New Roman" w:hAnsi="Helvetica Neue" w:cs="Times New Roman"/>
+          <w:color w:val="3E3F3A"/>
+          <w:sz w:val="21"/>
+          <w:szCs w:val="21"/>
+          <w:shd w:val="clear" w:color="auto" w:fill="FFFFFF"/>
+          <w:lang w:val="en-CA"/>
+        </w:rPr>
+        <w:t xml:space="preserve">]. There is evidence for both </w:t>
+      </w:r>
+      <w:r>
+        <w:rPr>
+          <w:rFonts w:ascii="Helvetica Neue" w:eastAsia="Times New Roman" w:hAnsi="Helvetica Neue" w:cs="Times New Roman"/>
+          <w:i/>
+          <w:color w:val="3E3F3A"/>
+          <w:sz w:val="21"/>
+          <w:szCs w:val="21"/>
+          <w:shd w:val="clear" w:color="auto" w:fill="FFFFFF"/>
+          <w:lang w:val="en-CA"/>
+        </w:rPr>
+        <w:t>Symbiodinium</w:t>
+      </w:r>
+      <w:r>
+        <w:rPr>
+          <w:rFonts w:ascii="Helvetica Neue" w:eastAsia="Times New Roman" w:hAnsi="Helvetica Neue" w:cs="Times New Roman"/>
+          <w:color w:val="3E3F3A"/>
+          <w:sz w:val="21"/>
+          <w:szCs w:val="21"/>
+          <w:shd w:val="clear" w:color="auto" w:fill="FFFFFF"/>
+          <w:lang w:val="en-CA"/>
+        </w:rPr>
+        <w:t xml:space="preserve"> shuffling (Rowan 2004) and switching [@Boulotte2016-dy]. However, what remains unclear is if</w:t>
+      </w:r>
+      <w:r>
+        <w:rPr>
+          <w:rFonts w:ascii="Helvetica Neue" w:eastAsia="Times New Roman" w:hAnsi="Helvetica Neue" w:cs="Times New Roman"/>
+          <w:color w:val="3E3F3A"/>
+          <w:sz w:val="21"/>
+          <w:szCs w:val="21"/>
+          <w:shd w:val="clear" w:color="auto" w:fill="FFFFFF"/>
+          <w:lang w:val="en-CA"/>
+        </w:rPr>
+        <w:t>,</w:t>
+      </w:r>
+      <w:r>
+        <w:rPr>
+          <w:rFonts w:ascii="Helvetica Neue" w:eastAsia="Times New Roman" w:hAnsi="Helvetica Neue" w:cs="Times New Roman"/>
+          <w:color w:val="3E3F3A"/>
+          <w:sz w:val="21"/>
+          <w:szCs w:val="21"/>
+          <w:shd w:val="clear" w:color="auto" w:fill="FFFFFF"/>
+          <w:lang w:val="en-CA"/>
+        </w:rPr>
+        <w:t xml:space="preserve"> and how frequently</w:t>
+      </w:r>
+      <w:r>
+        <w:rPr>
+          <w:rFonts w:ascii="Helvetica Neue" w:eastAsia="Times New Roman" w:hAnsi="Helvetica Neue" w:cs="Times New Roman"/>
+          <w:color w:val="3E3F3A"/>
+          <w:sz w:val="21"/>
+          <w:szCs w:val="21"/>
+          <w:shd w:val="clear" w:color="auto" w:fill="FFFFFF"/>
+          <w:lang w:val="en-CA"/>
+        </w:rPr>
+        <w:t>,</w:t>
+      </w:r>
+      <w:r>
+        <w:rPr>
+          <w:rFonts w:ascii="Helvetica Neue" w:eastAsia="Times New Roman" w:hAnsi="Helvetica Neue" w:cs="Times New Roman"/>
+          <w:color w:val="3E3F3A"/>
+          <w:sz w:val="21"/>
+          <w:szCs w:val="21"/>
+          <w:shd w:val="clear" w:color="auto" w:fill="FFFFFF"/>
+          <w:lang w:val="en-CA"/>
+        </w:rPr>
+        <w:t xml:space="preserve"> bleaching events can </w:t>
+      </w:r>
+      <w:proofErr w:type="gramStart"/>
+      <w:r>
+        <w:rPr>
+          <w:rFonts w:ascii="Helvetica Neue" w:eastAsia="Times New Roman" w:hAnsi="Helvetica Neue" w:cs="Times New Roman"/>
+          <w:color w:val="3E3F3A"/>
+          <w:sz w:val="21"/>
+          <w:szCs w:val="21"/>
+          <w:shd w:val="clear" w:color="auto" w:fill="FFFFFF"/>
+          <w:lang w:val="en-CA"/>
+        </w:rPr>
+        <w:t>actually be</w:t>
+      </w:r>
+      <w:proofErr w:type="gramEnd"/>
+      <w:r>
+        <w:rPr>
+          <w:rFonts w:ascii="Helvetica Neue" w:eastAsia="Times New Roman" w:hAnsi="Helvetica Neue" w:cs="Times New Roman"/>
+          <w:color w:val="3E3F3A"/>
+          <w:sz w:val="21"/>
+          <w:szCs w:val="21"/>
+          <w:shd w:val="clear" w:color="auto" w:fill="FFFFFF"/>
+          <w:lang w:val="en-CA"/>
+        </w:rPr>
+        <w:t xml:space="preserve"> considered adaptive. Changes in symbiotic function</w:t>
+      </w:r>
+      <w:r>
+        <w:rPr>
+          <w:rFonts w:ascii="Helvetica Neue" w:eastAsia="Times New Roman" w:hAnsi="Helvetica Neue" w:cs="Times New Roman"/>
+          <w:color w:val="3E3F3A"/>
+          <w:sz w:val="21"/>
+          <w:szCs w:val="21"/>
+          <w:shd w:val="clear" w:color="auto" w:fill="FFFFFF"/>
+          <w:lang w:val="en-CA"/>
+        </w:rPr>
+        <w:t xml:space="preserve"> </w:t>
+      </w:r>
+      <w:r>
+        <w:rPr>
+          <w:rFonts w:ascii="Helvetica Neue" w:eastAsia="Times New Roman" w:hAnsi="Helvetica Neue" w:cs="Times New Roman"/>
+          <w:color w:val="3E3F3A"/>
+          <w:sz w:val="21"/>
+          <w:szCs w:val="21"/>
+          <w:shd w:val="clear" w:color="auto" w:fill="FFFFFF"/>
+          <w:lang w:val="en-CA"/>
+        </w:rPr>
+        <w:t xml:space="preserve">have been demonstrated due to shifts in the dominant </w:t>
+      </w:r>
+      <w:r>
+        <w:rPr>
+          <w:rFonts w:ascii="Helvetica Neue" w:eastAsia="Times New Roman" w:hAnsi="Helvetica Neue" w:cs="Times New Roman"/>
+          <w:i/>
+          <w:color w:val="3E3F3A"/>
+          <w:sz w:val="21"/>
+          <w:szCs w:val="21"/>
+          <w:shd w:val="clear" w:color="auto" w:fill="FFFFFF"/>
+          <w:lang w:val="en-CA"/>
+        </w:rPr>
+        <w:t>Symbiodinium</w:t>
+      </w:r>
+      <w:r>
+        <w:rPr>
+          <w:rFonts w:ascii="Helvetica Neue" w:eastAsia="Times New Roman" w:hAnsi="Helvetica Neue" w:cs="Times New Roman"/>
+          <w:color w:val="3E3F3A"/>
+          <w:sz w:val="21"/>
+          <w:szCs w:val="21"/>
+          <w:shd w:val="clear" w:color="auto" w:fill="FFFFFF"/>
+          <w:lang w:val="en-CA"/>
+        </w:rPr>
+        <w:t xml:space="preserve"> clade</w:t>
+      </w:r>
+      <w:r>
+        <w:rPr>
+          <w:rFonts w:ascii="Helvetica Neue" w:eastAsia="Times New Roman" w:hAnsi="Helvetica Neue" w:cs="Times New Roman"/>
+          <w:color w:val="3E3F3A"/>
+          <w:sz w:val="21"/>
+          <w:szCs w:val="21"/>
+          <w:shd w:val="clear" w:color="auto" w:fill="FFFFFF"/>
+          <w:lang w:val="en-CA"/>
+        </w:rPr>
+        <w:t xml:space="preserve">. </w:t>
+      </w:r>
+      <w:r>
+        <w:rPr>
+          <w:rFonts w:ascii="Helvetica Neue" w:eastAsia="Times New Roman" w:hAnsi="Helvetica Neue" w:cs="Times New Roman"/>
+          <w:color w:val="3E3F3A"/>
+          <w:sz w:val="21"/>
+          <w:szCs w:val="21"/>
+          <w:shd w:val="clear" w:color="auto" w:fill="FFFFFF"/>
+          <w:lang w:val="en-CA"/>
+        </w:rPr>
+        <w:t xml:space="preserve"> Clade D </w:t>
+      </w:r>
+      <w:r>
+        <w:rPr>
+          <w:rFonts w:ascii="Helvetica Neue" w:eastAsia="Times New Roman" w:hAnsi="Helvetica Neue" w:cs="Times New Roman"/>
+          <w:i/>
+          <w:color w:val="3E3F3A"/>
+          <w:sz w:val="21"/>
+          <w:szCs w:val="21"/>
+          <w:shd w:val="clear" w:color="auto" w:fill="FFFFFF"/>
+          <w:lang w:val="en-CA"/>
+        </w:rPr>
+        <w:t>Symbiodinium</w:t>
+      </w:r>
+      <w:r>
+        <w:rPr>
+          <w:rFonts w:ascii="Helvetica Neue" w:eastAsia="Times New Roman" w:hAnsi="Helvetica Neue" w:cs="Times New Roman"/>
+          <w:color w:val="3E3F3A"/>
+          <w:sz w:val="21"/>
+          <w:szCs w:val="21"/>
+          <w:shd w:val="clear" w:color="auto" w:fill="FFFFFF"/>
+          <w:lang w:val="en-CA"/>
+        </w:rPr>
+        <w:t xml:space="preserve"> are considered heat-tolerant symbionts [@Stat2010-zg]. Furthermore, repopulation of a coral host with clade D symbionts after a bleaching event </w:t>
+      </w:r>
+      <w:r>
+        <w:rPr>
+          <w:rFonts w:ascii="Helvetica Neue" w:eastAsia="Times New Roman" w:hAnsi="Helvetica Neue" w:cs="Times New Roman"/>
+          <w:color w:val="3E3F3A"/>
+          <w:sz w:val="21"/>
+          <w:szCs w:val="21"/>
+          <w:shd w:val="clear" w:color="auto" w:fill="FFFFFF"/>
+          <w:lang w:val="en-CA"/>
+        </w:rPr>
+        <w:t>has been proposed as</w:t>
+      </w:r>
+      <w:r>
+        <w:rPr>
+          <w:rFonts w:ascii="Helvetica Neue" w:eastAsia="Times New Roman" w:hAnsi="Helvetica Neue" w:cs="Times New Roman"/>
+          <w:color w:val="3E3F3A"/>
+          <w:sz w:val="21"/>
+          <w:szCs w:val="21"/>
+          <w:shd w:val="clear" w:color="auto" w:fill="FFFFFF"/>
+          <w:lang w:val="en-CA"/>
+        </w:rPr>
+        <w:t xml:space="preserve"> a survival mechanism [@Berkelmans2006-rf; @Mieog2007-yy; @Silverstein2012-tm]. For example</w:t>
+      </w:r>
+      <w:r>
+        <w:rPr>
+          <w:rFonts w:ascii="Helvetica Neue" w:eastAsia="Times New Roman" w:hAnsi="Helvetica Neue" w:cs="Times New Roman"/>
+          <w:color w:val="3E3F3A"/>
+          <w:sz w:val="21"/>
+          <w:szCs w:val="21"/>
+          <w:shd w:val="clear" w:color="auto" w:fill="FFFFFF"/>
+          <w:lang w:val="en-CA"/>
+        </w:rPr>
+        <w:t>,</w:t>
+      </w:r>
+      <w:r>
+        <w:rPr>
+          <w:rFonts w:ascii="Helvetica Neue" w:eastAsia="Times New Roman" w:hAnsi="Helvetica Neue" w:cs="Times New Roman"/>
+          <w:color w:val="3E3F3A"/>
+          <w:sz w:val="21"/>
+          <w:szCs w:val="21"/>
+          <w:shd w:val="clear" w:color="auto" w:fill="FFFFFF"/>
+          <w:lang w:val="en-CA"/>
+        </w:rPr>
+        <w:t xml:space="preserve"> one study showed that a history of thermal stress increased the prevalence of clade D </w:t>
+      </w:r>
+      <w:r>
+        <w:rPr>
+          <w:rFonts w:ascii="Helvetica Neue" w:eastAsia="Times New Roman" w:hAnsi="Helvetica Neue" w:cs="Times New Roman"/>
+          <w:i/>
+          <w:color w:val="3E3F3A"/>
+          <w:sz w:val="21"/>
+          <w:szCs w:val="21"/>
+          <w:shd w:val="clear" w:color="auto" w:fill="FFFFFF"/>
+          <w:lang w:val="en-CA"/>
+        </w:rPr>
+        <w:t>Symbiodinium</w:t>
+      </w:r>
+      <w:r>
+        <w:rPr>
+          <w:rFonts w:ascii="Helvetica Neue" w:eastAsia="Times New Roman" w:hAnsi="Helvetica Neue" w:cs="Times New Roman"/>
+          <w:color w:val="3E3F3A"/>
+          <w:sz w:val="21"/>
+          <w:szCs w:val="21"/>
+          <w:shd w:val="clear" w:color="auto" w:fill="FFFFFF"/>
+          <w:lang w:val="en-CA"/>
+        </w:rPr>
+        <w:t xml:space="preserve"> in </w:t>
+      </w:r>
+      <w:r>
+        <w:rPr>
+          <w:rFonts w:ascii="Helvetica Neue" w:eastAsia="Times New Roman" w:hAnsi="Helvetica Neue" w:cs="Times New Roman"/>
+          <w:color w:val="3E3F3A"/>
+          <w:sz w:val="21"/>
+          <w:szCs w:val="21"/>
+          <w:shd w:val="clear" w:color="auto" w:fill="FFFFFF"/>
+          <w:lang w:val="en-CA"/>
+        </w:rPr>
+        <w:t>one</w:t>
+      </w:r>
+      <w:r>
+        <w:rPr>
+          <w:rFonts w:ascii="Helvetica Neue" w:eastAsia="Times New Roman" w:hAnsi="Helvetica Neue" w:cs="Times New Roman"/>
+          <w:color w:val="3E3F3A"/>
+          <w:sz w:val="21"/>
+          <w:szCs w:val="21"/>
+          <w:shd w:val="clear" w:color="auto" w:fill="FFFFFF"/>
+          <w:lang w:val="en-CA"/>
+        </w:rPr>
+        <w:t xml:space="preserve"> coral species, but did not instigate similar changes in two </w:t>
+      </w:r>
+      <w:r>
+        <w:rPr>
+          <w:rFonts w:ascii="Helvetica Neue" w:eastAsia="Times New Roman" w:hAnsi="Helvetica Neue" w:cs="Times New Roman"/>
+          <w:color w:val="3E3F3A"/>
+          <w:sz w:val="21"/>
+          <w:szCs w:val="21"/>
+          <w:shd w:val="clear" w:color="auto" w:fill="FFFFFF"/>
+          <w:lang w:val="en-CA"/>
+        </w:rPr>
+        <w:t>other</w:t>
+      </w:r>
+      <w:r>
+        <w:rPr>
+          <w:rFonts w:ascii="Helvetica Neue" w:eastAsia="Times New Roman" w:hAnsi="Helvetica Neue" w:cs="Times New Roman"/>
+          <w:color w:val="3E3F3A"/>
+          <w:sz w:val="21"/>
+          <w:szCs w:val="21"/>
+          <w:shd w:val="clear" w:color="auto" w:fill="FFFFFF"/>
+          <w:lang w:val="en-CA"/>
+        </w:rPr>
+        <w:t xml:space="preserve"> coral species [@Stat2013-qp]. However, there is a </w:t>
+      </w:r>
+      <w:r>
+        <w:rPr>
+          <w:rFonts w:ascii="Helvetica Neue" w:eastAsia="Times New Roman" w:hAnsi="Helvetica Neue" w:cs="Times New Roman"/>
+          <w:color w:val="3E3F3A"/>
+          <w:sz w:val="21"/>
+          <w:szCs w:val="21"/>
+          <w:shd w:val="clear" w:color="auto" w:fill="FFFFFF"/>
+          <w:lang w:val="en-CA"/>
+        </w:rPr>
+        <w:t>trade-off</w:t>
+      </w:r>
+      <w:r>
+        <w:rPr>
+          <w:rFonts w:ascii="Helvetica Neue" w:eastAsia="Times New Roman" w:hAnsi="Helvetica Neue" w:cs="Times New Roman"/>
+          <w:color w:val="3E3F3A"/>
+          <w:sz w:val="21"/>
+          <w:szCs w:val="21"/>
+          <w:shd w:val="clear" w:color="auto" w:fill="FFFFFF"/>
+          <w:lang w:val="en-CA"/>
+        </w:rPr>
+        <w:t xml:space="preserve"> to housing Clade D </w:t>
+      </w:r>
+      <w:r>
+        <w:rPr>
+          <w:rFonts w:ascii="Helvetica Neue" w:eastAsia="Times New Roman" w:hAnsi="Helvetica Neue" w:cs="Times New Roman"/>
+          <w:i/>
+          <w:color w:val="3E3F3A"/>
+          <w:sz w:val="21"/>
+          <w:szCs w:val="21"/>
+          <w:shd w:val="clear" w:color="auto" w:fill="FFFFFF"/>
+          <w:lang w:val="en-CA"/>
+        </w:rPr>
+        <w:t>Symbiodinium</w:t>
+      </w:r>
+      <w:r>
+        <w:rPr>
+          <w:rFonts w:ascii="Helvetica Neue" w:eastAsia="Times New Roman" w:hAnsi="Helvetica Neue" w:cs="Times New Roman"/>
+          <w:color w:val="3E3F3A"/>
+          <w:sz w:val="21"/>
+          <w:szCs w:val="21"/>
+          <w:shd w:val="clear" w:color="auto" w:fill="FFFFFF"/>
+          <w:lang w:val="en-CA"/>
+        </w:rPr>
+        <w:t>, as corals that house clade D symbionts may have slower growth rates [@Little2004-tm] or lower capacity for energy storage [@Jones2011-nf].</w:t>
+      </w:r>
+      <w:r>
+        <w:rPr>
+          <w:rFonts w:ascii="Helvetica Neue" w:eastAsia="Times New Roman" w:hAnsi="Helvetica Neue" w:cs="Times New Roman"/>
+          <w:color w:val="3E3F3A"/>
+          <w:sz w:val="21"/>
+          <w:szCs w:val="21"/>
+          <w:shd w:val="clear" w:color="auto" w:fill="FFFFFF"/>
+          <w:lang w:val="en-CA"/>
+        </w:rPr>
+        <w:t xml:space="preserve"> </w:t>
+      </w:r>
+      <w:commentRangeStart w:id="7"/>
+      <w:r>
+        <w:rPr>
+          <w:rFonts w:ascii="Helvetica Neue" w:eastAsia="Times New Roman" w:hAnsi="Helvetica Neue" w:cs="Times New Roman"/>
+          <w:color w:val="3E3F3A"/>
+          <w:sz w:val="21"/>
+          <w:szCs w:val="21"/>
+          <w:shd w:val="clear" w:color="auto" w:fill="FFFFFF"/>
+          <w:lang w:val="en-CA"/>
+        </w:rPr>
+        <w:t>TALK ABOUT HOW C IS MORE EVOLUTIONARILY ADAPTED (?).</w:t>
+      </w:r>
+      <w:r>
+        <w:rPr>
+          <w:rFonts w:ascii="Helvetica Neue" w:eastAsia="Times New Roman" w:hAnsi="Helvetica Neue" w:cs="Times New Roman"/>
+          <w:color w:val="3E3F3A"/>
+          <w:sz w:val="21"/>
+          <w:szCs w:val="21"/>
+          <w:shd w:val="clear" w:color="auto" w:fill="FFFFFF"/>
+          <w:lang w:val="en-CA"/>
+        </w:rPr>
+        <w:t xml:space="preserve"> </w:t>
+      </w:r>
+      <w:commentRangeEnd w:id="7"/>
+      <w:r>
+        <w:rPr>
+          <w:rStyle w:val="CommentReference"/>
+        </w:rPr>
+        <w:commentReference w:id="7"/>
+      </w:r>
+      <w:commentRangeStart w:id="8"/>
+      <w:r>
+        <w:rPr>
+          <w:rFonts w:ascii="Helvetica Neue" w:eastAsia="Times New Roman" w:hAnsi="Helvetica Neue" w:cs="Times New Roman"/>
+          <w:color w:val="3E3F3A"/>
+          <w:sz w:val="21"/>
+          <w:szCs w:val="21"/>
+          <w:shd w:val="clear" w:color="auto" w:fill="FFFFFF"/>
+          <w:lang w:val="en-CA"/>
+        </w:rPr>
+        <w:t>WHAT WE FOUND FOR C VS D</w:t>
+      </w:r>
+      <w:r>
+        <w:rPr>
+          <w:rFonts w:ascii="Helvetica Neue" w:eastAsia="Times New Roman" w:hAnsi="Helvetica Neue" w:cs="Times New Roman"/>
+          <w:color w:val="3E3F3A"/>
+          <w:sz w:val="21"/>
+          <w:szCs w:val="21"/>
+          <w:shd w:val="clear" w:color="auto" w:fill="FFFFFF"/>
+          <w:lang w:val="en-CA"/>
+        </w:rPr>
+        <w:t xml:space="preserve"> </w:t>
+      </w:r>
+      <w:commentRangeEnd w:id="8"/>
+      <w:r>
+        <w:rPr>
+          <w:rStyle w:val="CommentReference"/>
+        </w:rPr>
+        <w:commentReference w:id="8"/>
+      </w:r>
       <w:commentRangeEnd w:id="6"/>
       <w:r>
         <w:rPr>
@@ -2895,509 +3381,21 @@
           <w:lang w:val="en-CA"/>
         </w:rPr>
       </w:pPr>
-      <w:commentRangeStart w:id="7"/>
-      <w:r>
-        <w:rPr>
-          <w:rFonts w:ascii="Helvetica Neue" w:eastAsia="Times New Roman" w:hAnsi="Helvetica Neue" w:cs="Times New Roman"/>
-          <w:color w:val="3E3F3A"/>
-          <w:sz w:val="21"/>
-          <w:szCs w:val="21"/>
-          <w:shd w:val="clear" w:color="auto" w:fill="FFFFFF"/>
-          <w:lang w:val="en-CA"/>
-        </w:rPr>
-        <w:t>It is thought that corals may be able to survive thermal stress by changing their complement of symbionts to better suit environmental conditions. The adaptive bleaching hypothesis suggests that corals bleach to expel environmentally sub-optimal symbionts, followed by switching (picking up new symbionts from the environment) or shuffling (an internal change in dominant symbiont type or overall symbiont community structure) [@Buddemeier2004-se; @Buddemeier1993-sx; @Baker2001-vc; @Baker2003-ks</w:t>
-      </w:r>
-      <w:r>
-        <w:rPr>
-          <w:rFonts w:ascii="Helvetica Neue" w:eastAsia="Times New Roman" w:hAnsi="Helvetica Neue" w:cs="Times New Roman"/>
-          <w:color w:val="3E3F3A"/>
-          <w:sz w:val="21"/>
-          <w:szCs w:val="21"/>
-          <w:shd w:val="clear" w:color="auto" w:fill="FFFFFF"/>
-          <w:lang w:val="en-CA"/>
-        </w:rPr>
-        <w:t>, @</w:t>
-      </w:r>
-      <w:proofErr w:type="spellStart"/>
-      <w:r>
-        <w:rPr>
-          <w:rFonts w:ascii="Helvetica Neue" w:eastAsia="Times New Roman" w:hAnsi="Helvetica Neue" w:cs="Times New Roman"/>
-          <w:color w:val="3E3F3A"/>
-          <w:sz w:val="21"/>
-          <w:szCs w:val="21"/>
-          <w:shd w:val="clear" w:color="auto" w:fill="FFFFFF"/>
-          <w:lang w:val="en-CA"/>
-        </w:rPr>
-        <w:t>Rossrecentpaper</w:t>
-      </w:r>
-      <w:proofErr w:type="spellEnd"/>
-      <w:r>
-        <w:rPr>
-          <w:rFonts w:ascii="Helvetica Neue" w:eastAsia="Times New Roman" w:hAnsi="Helvetica Neue" w:cs="Times New Roman"/>
-          <w:color w:val="3E3F3A"/>
-          <w:sz w:val="21"/>
-          <w:szCs w:val="21"/>
-          <w:shd w:val="clear" w:color="auto" w:fill="FFFFFF"/>
-          <w:lang w:val="en-CA"/>
-        </w:rPr>
-        <w:t xml:space="preserve">]. There is evidence for both </w:t>
-      </w:r>
-      <w:r>
-        <w:rPr>
-          <w:rFonts w:ascii="Helvetica Neue" w:eastAsia="Times New Roman" w:hAnsi="Helvetica Neue" w:cs="Times New Roman"/>
-          <w:i/>
-          <w:color w:val="3E3F3A"/>
-          <w:sz w:val="21"/>
-          <w:szCs w:val="21"/>
-          <w:shd w:val="clear" w:color="auto" w:fill="FFFFFF"/>
-          <w:lang w:val="en-CA"/>
-        </w:rPr>
-        <w:t>Symbiodinium</w:t>
-      </w:r>
-      <w:r>
-        <w:rPr>
-          <w:rFonts w:ascii="Helvetica Neue" w:eastAsia="Times New Roman" w:hAnsi="Helvetica Neue" w:cs="Times New Roman"/>
-          <w:color w:val="3E3F3A"/>
-          <w:sz w:val="21"/>
-          <w:szCs w:val="21"/>
-          <w:shd w:val="clear" w:color="auto" w:fill="FFFFFF"/>
-          <w:lang w:val="en-CA"/>
-        </w:rPr>
-        <w:t xml:space="preserve"> shuffling (Rowan 2004) and switching [@Boulotte2016-dy]. However, what remains unclear is if</w:t>
-      </w:r>
-      <w:r>
-        <w:rPr>
-          <w:rFonts w:ascii="Helvetica Neue" w:eastAsia="Times New Roman" w:hAnsi="Helvetica Neue" w:cs="Times New Roman"/>
-          <w:color w:val="3E3F3A"/>
-          <w:sz w:val="21"/>
-          <w:szCs w:val="21"/>
-          <w:shd w:val="clear" w:color="auto" w:fill="FFFFFF"/>
-          <w:lang w:val="en-CA"/>
-        </w:rPr>
-        <w:t>,</w:t>
-      </w:r>
-      <w:r>
-        <w:rPr>
-          <w:rFonts w:ascii="Helvetica Neue" w:eastAsia="Times New Roman" w:hAnsi="Helvetica Neue" w:cs="Times New Roman"/>
-          <w:color w:val="3E3F3A"/>
-          <w:sz w:val="21"/>
-          <w:szCs w:val="21"/>
-          <w:shd w:val="clear" w:color="auto" w:fill="FFFFFF"/>
-          <w:lang w:val="en-CA"/>
-        </w:rPr>
-        <w:t xml:space="preserve"> and how frequently</w:t>
-      </w:r>
-      <w:r>
-        <w:rPr>
-          <w:rFonts w:ascii="Helvetica Neue" w:eastAsia="Times New Roman" w:hAnsi="Helvetica Neue" w:cs="Times New Roman"/>
-          <w:color w:val="3E3F3A"/>
-          <w:sz w:val="21"/>
-          <w:szCs w:val="21"/>
-          <w:shd w:val="clear" w:color="auto" w:fill="FFFFFF"/>
-          <w:lang w:val="en-CA"/>
-        </w:rPr>
-        <w:t>,</w:t>
-      </w:r>
-      <w:r>
-        <w:rPr>
-          <w:rFonts w:ascii="Helvetica Neue" w:eastAsia="Times New Roman" w:hAnsi="Helvetica Neue" w:cs="Times New Roman"/>
-          <w:color w:val="3E3F3A"/>
-          <w:sz w:val="21"/>
-          <w:szCs w:val="21"/>
-          <w:shd w:val="clear" w:color="auto" w:fill="FFFFFF"/>
-          <w:lang w:val="en-CA"/>
-        </w:rPr>
-        <w:t xml:space="preserve"> bleaching events can </w:t>
-      </w:r>
-      <w:proofErr w:type="gramStart"/>
-      <w:r>
-        <w:rPr>
-          <w:rFonts w:ascii="Helvetica Neue" w:eastAsia="Times New Roman" w:hAnsi="Helvetica Neue" w:cs="Times New Roman"/>
-          <w:color w:val="3E3F3A"/>
-          <w:sz w:val="21"/>
-          <w:szCs w:val="21"/>
-          <w:shd w:val="clear" w:color="auto" w:fill="FFFFFF"/>
-          <w:lang w:val="en-CA"/>
-        </w:rPr>
-        <w:t>actually be</w:t>
-      </w:r>
-      <w:proofErr w:type="gramEnd"/>
-      <w:r>
-        <w:rPr>
-          <w:rFonts w:ascii="Helvetica Neue" w:eastAsia="Times New Roman" w:hAnsi="Helvetica Neue" w:cs="Times New Roman"/>
-          <w:color w:val="3E3F3A"/>
-          <w:sz w:val="21"/>
-          <w:szCs w:val="21"/>
-          <w:shd w:val="clear" w:color="auto" w:fill="FFFFFF"/>
-          <w:lang w:val="en-CA"/>
-        </w:rPr>
-        <w:t xml:space="preserve"> considered adaptive. Changes in symbiotic function</w:t>
-      </w:r>
-      <w:r>
-        <w:rPr>
-          <w:rFonts w:ascii="Helvetica Neue" w:eastAsia="Times New Roman" w:hAnsi="Helvetica Neue" w:cs="Times New Roman"/>
-          <w:color w:val="3E3F3A"/>
-          <w:sz w:val="21"/>
-          <w:szCs w:val="21"/>
-          <w:shd w:val="clear" w:color="auto" w:fill="FFFFFF"/>
-          <w:lang w:val="en-CA"/>
-        </w:rPr>
-        <w:t xml:space="preserve"> </w:t>
-      </w:r>
-      <w:r>
-        <w:rPr>
-          <w:rFonts w:ascii="Helvetica Neue" w:eastAsia="Times New Roman" w:hAnsi="Helvetica Neue" w:cs="Times New Roman"/>
-          <w:color w:val="3E3F3A"/>
-          <w:sz w:val="21"/>
-          <w:szCs w:val="21"/>
-          <w:shd w:val="clear" w:color="auto" w:fill="FFFFFF"/>
-          <w:lang w:val="en-CA"/>
-        </w:rPr>
-        <w:t xml:space="preserve">have been demonstrated due to shifts in the dominant </w:t>
-      </w:r>
-      <w:r>
-        <w:rPr>
-          <w:rFonts w:ascii="Helvetica Neue" w:eastAsia="Times New Roman" w:hAnsi="Helvetica Neue" w:cs="Times New Roman"/>
-          <w:i/>
-          <w:color w:val="3E3F3A"/>
-          <w:sz w:val="21"/>
-          <w:szCs w:val="21"/>
-          <w:shd w:val="clear" w:color="auto" w:fill="FFFFFF"/>
-          <w:lang w:val="en-CA"/>
-        </w:rPr>
-        <w:t>Symbiodinium</w:t>
-      </w:r>
-      <w:r>
-        <w:rPr>
-          <w:rFonts w:ascii="Helvetica Neue" w:eastAsia="Times New Roman" w:hAnsi="Helvetica Neue" w:cs="Times New Roman"/>
-          <w:color w:val="3E3F3A"/>
-          <w:sz w:val="21"/>
-          <w:szCs w:val="21"/>
-          <w:shd w:val="clear" w:color="auto" w:fill="FFFFFF"/>
-          <w:lang w:val="en-CA"/>
-        </w:rPr>
-        <w:t xml:space="preserve"> clade</w:t>
-      </w:r>
-      <w:r>
-        <w:rPr>
-          <w:rFonts w:ascii="Helvetica Neue" w:eastAsia="Times New Roman" w:hAnsi="Helvetica Neue" w:cs="Times New Roman"/>
-          <w:color w:val="3E3F3A"/>
-          <w:sz w:val="21"/>
-          <w:szCs w:val="21"/>
-          <w:shd w:val="clear" w:color="auto" w:fill="FFFFFF"/>
-          <w:lang w:val="en-CA"/>
-        </w:rPr>
-        <w:t xml:space="preserve">. </w:t>
-      </w:r>
-      <w:r>
-        <w:rPr>
-          <w:rFonts w:ascii="Helvetica Neue" w:eastAsia="Times New Roman" w:hAnsi="Helvetica Neue" w:cs="Times New Roman"/>
-          <w:color w:val="3E3F3A"/>
-          <w:sz w:val="21"/>
-          <w:szCs w:val="21"/>
-          <w:shd w:val="clear" w:color="auto" w:fill="FFFFFF"/>
-          <w:lang w:val="en-CA"/>
-        </w:rPr>
-        <w:t xml:space="preserve"> Clade D </w:t>
-      </w:r>
-      <w:r>
-        <w:rPr>
-          <w:rFonts w:ascii="Helvetica Neue" w:eastAsia="Times New Roman" w:hAnsi="Helvetica Neue" w:cs="Times New Roman"/>
-          <w:i/>
-          <w:color w:val="3E3F3A"/>
-          <w:sz w:val="21"/>
-          <w:szCs w:val="21"/>
-          <w:shd w:val="clear" w:color="auto" w:fill="FFFFFF"/>
-          <w:lang w:val="en-CA"/>
-        </w:rPr>
-        <w:t>Symbiodinium</w:t>
-      </w:r>
-      <w:r>
-        <w:rPr>
-          <w:rFonts w:ascii="Helvetica Neue" w:eastAsia="Times New Roman" w:hAnsi="Helvetica Neue" w:cs="Times New Roman"/>
-          <w:color w:val="3E3F3A"/>
-          <w:sz w:val="21"/>
-          <w:szCs w:val="21"/>
-          <w:shd w:val="clear" w:color="auto" w:fill="FFFFFF"/>
-          <w:lang w:val="en-CA"/>
-        </w:rPr>
-        <w:t xml:space="preserve"> are considered heat-tolerant symbionts [@Stat2010-zg]. Furthermore, repopulation of a coral host with clade D symbionts after a bleaching event </w:t>
-      </w:r>
-      <w:r>
-        <w:rPr>
-          <w:rFonts w:ascii="Helvetica Neue" w:eastAsia="Times New Roman" w:hAnsi="Helvetica Neue" w:cs="Times New Roman"/>
-          <w:color w:val="3E3F3A"/>
-          <w:sz w:val="21"/>
-          <w:szCs w:val="21"/>
-          <w:shd w:val="clear" w:color="auto" w:fill="FFFFFF"/>
-          <w:lang w:val="en-CA"/>
-        </w:rPr>
-        <w:t>has been proposed as</w:t>
-      </w:r>
-      <w:r>
-        <w:rPr>
-          <w:rFonts w:ascii="Helvetica Neue" w:eastAsia="Times New Roman" w:hAnsi="Helvetica Neue" w:cs="Times New Roman"/>
-          <w:color w:val="3E3F3A"/>
-          <w:sz w:val="21"/>
-          <w:szCs w:val="21"/>
-          <w:shd w:val="clear" w:color="auto" w:fill="FFFFFF"/>
-          <w:lang w:val="en-CA"/>
-        </w:rPr>
-        <w:t xml:space="preserve"> a survival mechanism [@Berkelmans2006-rf; @Mieog2007-yy; @Silverstein2012-tm]. For example</w:t>
-      </w:r>
-      <w:r>
-        <w:rPr>
-          <w:rFonts w:ascii="Helvetica Neue" w:eastAsia="Times New Roman" w:hAnsi="Helvetica Neue" w:cs="Times New Roman"/>
-          <w:color w:val="3E3F3A"/>
-          <w:sz w:val="21"/>
-          <w:szCs w:val="21"/>
-          <w:shd w:val="clear" w:color="auto" w:fill="FFFFFF"/>
-          <w:lang w:val="en-CA"/>
-        </w:rPr>
-        <w:t>,</w:t>
-      </w:r>
-      <w:r>
-        <w:rPr>
-          <w:rFonts w:ascii="Helvetica Neue" w:eastAsia="Times New Roman" w:hAnsi="Helvetica Neue" w:cs="Times New Roman"/>
-          <w:color w:val="3E3F3A"/>
-          <w:sz w:val="21"/>
-          <w:szCs w:val="21"/>
-          <w:shd w:val="clear" w:color="auto" w:fill="FFFFFF"/>
-          <w:lang w:val="en-CA"/>
-        </w:rPr>
-        <w:t xml:space="preserve"> one study showed that a history of thermal stress increased the prevalence of clade D </w:t>
-      </w:r>
-      <w:r>
-        <w:rPr>
-          <w:rFonts w:ascii="Helvetica Neue" w:eastAsia="Times New Roman" w:hAnsi="Helvetica Neue" w:cs="Times New Roman"/>
-          <w:i/>
-          <w:color w:val="3E3F3A"/>
-          <w:sz w:val="21"/>
-          <w:szCs w:val="21"/>
-          <w:shd w:val="clear" w:color="auto" w:fill="FFFFFF"/>
-          <w:lang w:val="en-CA"/>
-        </w:rPr>
-        <w:t>Symbiodinium</w:t>
-      </w:r>
-      <w:r>
-        <w:rPr>
-          <w:rFonts w:ascii="Helvetica Neue" w:eastAsia="Times New Roman" w:hAnsi="Helvetica Neue" w:cs="Times New Roman"/>
-          <w:color w:val="3E3F3A"/>
-          <w:sz w:val="21"/>
-          <w:szCs w:val="21"/>
-          <w:shd w:val="clear" w:color="auto" w:fill="FFFFFF"/>
-          <w:lang w:val="en-CA"/>
-        </w:rPr>
-        <w:t xml:space="preserve"> in </w:t>
-      </w:r>
-      <w:r>
-        <w:rPr>
-          <w:rFonts w:ascii="Helvetica Neue" w:eastAsia="Times New Roman" w:hAnsi="Helvetica Neue" w:cs="Times New Roman"/>
-          <w:color w:val="3E3F3A"/>
-          <w:sz w:val="21"/>
-          <w:szCs w:val="21"/>
-          <w:shd w:val="clear" w:color="auto" w:fill="FFFFFF"/>
-          <w:lang w:val="en-CA"/>
-        </w:rPr>
-        <w:t>one</w:t>
-      </w:r>
-      <w:r>
-        <w:rPr>
-          <w:rFonts w:ascii="Helvetica Neue" w:eastAsia="Times New Roman" w:hAnsi="Helvetica Neue" w:cs="Times New Roman"/>
-          <w:color w:val="3E3F3A"/>
-          <w:sz w:val="21"/>
-          <w:szCs w:val="21"/>
-          <w:shd w:val="clear" w:color="auto" w:fill="FFFFFF"/>
-          <w:lang w:val="en-CA"/>
-        </w:rPr>
-        <w:t xml:space="preserve"> coral species, but did not instigate similar changes in two </w:t>
-      </w:r>
-      <w:r>
-        <w:rPr>
-          <w:rFonts w:ascii="Helvetica Neue" w:eastAsia="Times New Roman" w:hAnsi="Helvetica Neue" w:cs="Times New Roman"/>
-          <w:color w:val="3E3F3A"/>
-          <w:sz w:val="21"/>
-          <w:szCs w:val="21"/>
-          <w:shd w:val="clear" w:color="auto" w:fill="FFFFFF"/>
-          <w:lang w:val="en-CA"/>
-        </w:rPr>
-        <w:t>other</w:t>
-      </w:r>
-      <w:r>
-        <w:rPr>
-          <w:rFonts w:ascii="Helvetica Neue" w:eastAsia="Times New Roman" w:hAnsi="Helvetica Neue" w:cs="Times New Roman"/>
-          <w:color w:val="3E3F3A"/>
-          <w:sz w:val="21"/>
-          <w:szCs w:val="21"/>
-          <w:shd w:val="clear" w:color="auto" w:fill="FFFFFF"/>
-          <w:lang w:val="en-CA"/>
-        </w:rPr>
-        <w:t xml:space="preserve"> coral species [@Stat2013-qp]. However, there is a </w:t>
-      </w:r>
-      <w:r>
-        <w:rPr>
-          <w:rFonts w:ascii="Helvetica Neue" w:eastAsia="Times New Roman" w:hAnsi="Helvetica Neue" w:cs="Times New Roman"/>
-          <w:color w:val="3E3F3A"/>
-          <w:sz w:val="21"/>
-          <w:szCs w:val="21"/>
-          <w:shd w:val="clear" w:color="auto" w:fill="FFFFFF"/>
-          <w:lang w:val="en-CA"/>
-        </w:rPr>
-        <w:t>trade-off</w:t>
-      </w:r>
-      <w:r>
-        <w:rPr>
-          <w:rFonts w:ascii="Helvetica Neue" w:eastAsia="Times New Roman" w:hAnsi="Helvetica Neue" w:cs="Times New Roman"/>
-          <w:color w:val="3E3F3A"/>
-          <w:sz w:val="21"/>
-          <w:szCs w:val="21"/>
-          <w:shd w:val="clear" w:color="auto" w:fill="FFFFFF"/>
-          <w:lang w:val="en-CA"/>
-        </w:rPr>
-        <w:t xml:space="preserve"> to housing Clade D </w:t>
-      </w:r>
-      <w:r>
-        <w:rPr>
-          <w:rFonts w:ascii="Helvetica Neue" w:eastAsia="Times New Roman" w:hAnsi="Helvetica Neue" w:cs="Times New Roman"/>
-          <w:i/>
-          <w:color w:val="3E3F3A"/>
-          <w:sz w:val="21"/>
-          <w:szCs w:val="21"/>
-          <w:shd w:val="clear" w:color="auto" w:fill="FFFFFF"/>
-          <w:lang w:val="en-CA"/>
-        </w:rPr>
-        <w:t>Symbiodinium</w:t>
-      </w:r>
-      <w:r>
-        <w:rPr>
-          <w:rFonts w:ascii="Helvetica Neue" w:eastAsia="Times New Roman" w:hAnsi="Helvetica Neue" w:cs="Times New Roman"/>
-          <w:color w:val="3E3F3A"/>
-          <w:sz w:val="21"/>
-          <w:szCs w:val="21"/>
-          <w:shd w:val="clear" w:color="auto" w:fill="FFFFFF"/>
-          <w:lang w:val="en-CA"/>
-        </w:rPr>
-        <w:t>, as corals that house clade D symbionts may have slower growth rates [@Little2004-tm] or lower capacity for energy storage [@Jones2011-nf].</w:t>
-      </w:r>
-      <w:r>
-        <w:rPr>
-          <w:rFonts w:ascii="Helvetica Neue" w:eastAsia="Times New Roman" w:hAnsi="Helvetica Neue" w:cs="Times New Roman"/>
-          <w:color w:val="3E3F3A"/>
-          <w:sz w:val="21"/>
-          <w:szCs w:val="21"/>
-          <w:shd w:val="clear" w:color="auto" w:fill="FFFFFF"/>
-          <w:lang w:val="en-CA"/>
-        </w:rPr>
-        <w:t xml:space="preserve"> </w:t>
-      </w:r>
-      <w:commentRangeStart w:id="8"/>
-      <w:r>
-        <w:rPr>
-          <w:rFonts w:ascii="Helvetica Neue" w:eastAsia="Times New Roman" w:hAnsi="Helvetica Neue" w:cs="Times New Roman"/>
-          <w:color w:val="3E3F3A"/>
-          <w:sz w:val="21"/>
-          <w:szCs w:val="21"/>
-          <w:shd w:val="clear" w:color="auto" w:fill="FFFFFF"/>
-          <w:lang w:val="en-CA"/>
-        </w:rPr>
-        <w:t>TALK ABOUT HOW C IS MORE EVOLUTIONARILY ADAPTED (?).</w:t>
-      </w:r>
-      <w:r>
-        <w:rPr>
-          <w:rFonts w:ascii="Helvetica Neue" w:eastAsia="Times New Roman" w:hAnsi="Helvetica Neue" w:cs="Times New Roman"/>
-          <w:color w:val="3E3F3A"/>
-          <w:sz w:val="21"/>
-          <w:szCs w:val="21"/>
-          <w:shd w:val="clear" w:color="auto" w:fill="FFFFFF"/>
-          <w:lang w:val="en-CA"/>
-        </w:rPr>
-        <w:t xml:space="preserve"> </w:t>
-      </w:r>
-      <w:commentRangeEnd w:id="8"/>
-      <w:r>
-        <w:rPr>
-          <w:rStyle w:val="CommentReference"/>
-        </w:rPr>
-        <w:commentReference w:id="8"/>
-      </w:r>
+    </w:p>
+    <w:p>
+      <w:pPr>
+        <w:spacing w:line="480" w:lineRule="auto"/>
+        <w:rPr>
+          <w:rFonts w:ascii="Helvetica Neue" w:eastAsia="Times New Roman" w:hAnsi="Helvetica Neue" w:cs="Times New Roman"/>
+          <w:b/>
+          <w:color w:val="3E3F3A"/>
+          <w:sz w:val="21"/>
+          <w:szCs w:val="21"/>
+          <w:shd w:val="clear" w:color="auto" w:fill="FFFFFF"/>
+          <w:lang w:val="en-CA"/>
+        </w:rPr>
+      </w:pPr>
       <w:commentRangeStart w:id="9"/>
-      <w:r>
-        <w:rPr>
-          <w:rFonts w:ascii="Helvetica Neue" w:eastAsia="Times New Roman" w:hAnsi="Helvetica Neue" w:cs="Times New Roman"/>
-          <w:color w:val="3E3F3A"/>
-          <w:sz w:val="21"/>
-          <w:szCs w:val="21"/>
-          <w:shd w:val="clear" w:color="auto" w:fill="FFFFFF"/>
-          <w:lang w:val="en-CA"/>
-        </w:rPr>
-        <w:t>WHAT WE FOUND FOR C VS D</w:t>
-      </w:r>
-      <w:r>
-        <w:rPr>
-          <w:rFonts w:ascii="Helvetica Neue" w:eastAsia="Times New Roman" w:hAnsi="Helvetica Neue" w:cs="Times New Roman"/>
-          <w:color w:val="3E3F3A"/>
-          <w:sz w:val="21"/>
-          <w:szCs w:val="21"/>
-          <w:shd w:val="clear" w:color="auto" w:fill="FFFFFF"/>
-          <w:lang w:val="en-CA"/>
-        </w:rPr>
-        <w:t xml:space="preserve"> </w:t>
-      </w:r>
-      <w:commentRangeEnd w:id="9"/>
-      <w:r>
-        <w:rPr>
-          <w:rStyle w:val="CommentReference"/>
-        </w:rPr>
-        <w:commentReference w:id="9"/>
-      </w:r>
-      <w:commentRangeEnd w:id="7"/>
-      <w:r>
-        <w:rPr>
-          <w:rStyle w:val="CommentReference"/>
-        </w:rPr>
-        <w:commentReference w:id="7"/>
-      </w:r>
-    </w:p>
-    <w:p>
-      <w:pPr>
-        <w:spacing w:line="480" w:lineRule="auto"/>
-        <w:rPr>
-          <w:rFonts w:ascii="Helvetica Neue" w:eastAsia="Times New Roman" w:hAnsi="Helvetica Neue" w:cs="Times New Roman"/>
-          <w:color w:val="3E3F3A"/>
-          <w:sz w:val="21"/>
-          <w:szCs w:val="21"/>
-          <w:shd w:val="clear" w:color="auto" w:fill="FFFFFF"/>
-          <w:lang w:val="en-CA"/>
-        </w:rPr>
-      </w:pPr>
-    </w:p>
-    <w:p>
-      <w:pPr>
-        <w:spacing w:line="480" w:lineRule="auto"/>
-        <w:rPr>
-          <w:rFonts w:ascii="Helvetica Neue" w:eastAsia="Times New Roman" w:hAnsi="Helvetica Neue" w:cs="Times New Roman"/>
-          <w:color w:val="3E3F3A"/>
-          <w:sz w:val="21"/>
-          <w:szCs w:val="21"/>
-          <w:shd w:val="clear" w:color="auto" w:fill="FFFFFF"/>
-          <w:lang w:val="en-CA"/>
-        </w:rPr>
-      </w:pPr>
-    </w:p>
-    <w:p>
-      <w:pPr>
-        <w:spacing w:line="480" w:lineRule="auto"/>
-        <w:rPr>
-          <w:rFonts w:ascii="Helvetica Neue" w:eastAsia="Times New Roman" w:hAnsi="Helvetica Neue" w:cs="Times New Roman"/>
-          <w:b/>
-          <w:color w:val="3E3F3A"/>
-          <w:sz w:val="21"/>
-          <w:szCs w:val="21"/>
-          <w:shd w:val="clear" w:color="auto" w:fill="FFFFFF"/>
-          <w:lang w:val="en-CA"/>
-        </w:rPr>
-      </w:pPr>
-      <w:commentRangeStart w:id="10"/>
       <w:r>
         <w:rPr>
           <w:rFonts w:ascii="Helvetica Neue" w:eastAsia="Times New Roman" w:hAnsi="Helvetica Neue" w:cs="Times New Roman"/>
@@ -4108,125 +4106,125 @@
         </w:rPr>
         <w:t xml:space="preserve"> </w:t>
       </w:r>
+      <w:commentRangeEnd w:id="9"/>
+      <w:r>
+        <w:rPr>
+          <w:rStyle w:val="CommentReference"/>
+        </w:rPr>
+        <w:commentReference w:id="9"/>
+      </w:r>
+    </w:p>
+    <w:p>
+      <w:pPr>
+        <w:spacing w:line="480" w:lineRule="auto"/>
+        <w:rPr>
+          <w:rFonts w:ascii="Helvetica Neue" w:eastAsia="Times New Roman" w:hAnsi="Helvetica Neue" w:cs="Times New Roman"/>
+          <w:color w:val="3E3F3A"/>
+          <w:sz w:val="21"/>
+          <w:szCs w:val="21"/>
+          <w:shd w:val="clear" w:color="auto" w:fill="FFFFFF"/>
+          <w:lang w:val="en-CA"/>
+        </w:rPr>
+      </w:pPr>
+      <w:r>
+        <w:rPr>
+          <w:rFonts w:ascii="Helvetica Neue" w:eastAsia="Times New Roman" w:hAnsi="Helvetica Neue" w:cs="Times New Roman"/>
+          <w:color w:val="3E3F3A"/>
+          <w:sz w:val="21"/>
+          <w:szCs w:val="21"/>
+          <w:shd w:val="clear" w:color="auto" w:fill="FFFFFF"/>
+          <w:lang w:val="en-CA"/>
+        </w:rPr>
+        <w:t xml:space="preserve"> </w:t>
+      </w:r>
+    </w:p>
+    <w:p>
+      <w:pPr>
+        <w:spacing w:line="480" w:lineRule="auto"/>
+        <w:rPr>
+          <w:rFonts w:ascii="Helvetica Neue" w:eastAsia="Times New Roman" w:hAnsi="Helvetica Neue" w:cs="Times New Roman"/>
+          <w:color w:val="3E3F3A"/>
+          <w:sz w:val="21"/>
+          <w:szCs w:val="21"/>
+          <w:shd w:val="clear" w:color="auto" w:fill="FFFFFF"/>
+          <w:lang w:val="en-CA"/>
+        </w:rPr>
+      </w:pPr>
+    </w:p>
+    <w:p>
+      <w:pPr>
+        <w:spacing w:line="480" w:lineRule="auto"/>
+        <w:rPr>
+          <w:rFonts w:ascii="Helvetica Neue" w:eastAsia="Times New Roman" w:hAnsi="Helvetica Neue" w:cs="Times New Roman"/>
+          <w:color w:val="3E3F3A"/>
+          <w:sz w:val="21"/>
+          <w:szCs w:val="21"/>
+          <w:shd w:val="clear" w:color="auto" w:fill="FFFFFF"/>
+          <w:lang w:val="en-CA"/>
+        </w:rPr>
+      </w:pPr>
+      <w:commentRangeStart w:id="10"/>
+      <w:r>
+        <w:rPr>
+          <w:rFonts w:ascii="Helvetica Neue" w:eastAsia="Times New Roman" w:hAnsi="Helvetica Neue" w:cs="Times New Roman"/>
+          <w:color w:val="3E3F3A"/>
+          <w:sz w:val="21"/>
+          <w:szCs w:val="21"/>
+          <w:shd w:val="clear" w:color="auto" w:fill="FFFFFF"/>
+          <w:lang w:val="en-CA"/>
+        </w:rPr>
+        <w:t xml:space="preserve">There is increasing evidence for local adaptation in corals (Howells et al 2012, Logan et al 2013, Dixon et al 2015). Our results suggest that the capacity for </w:t>
+      </w:r>
+      <w:r>
+        <w:rPr>
+          <w:rFonts w:ascii="Helvetica Neue" w:eastAsia="Times New Roman" w:hAnsi="Helvetica Neue" w:cs="Times New Roman"/>
+          <w:color w:val="3E3F3A"/>
+          <w:sz w:val="21"/>
+          <w:szCs w:val="21"/>
+          <w:shd w:val="clear" w:color="auto" w:fill="FFFFFF"/>
+          <w:lang w:val="en-CA"/>
+        </w:rPr>
+        <w:t>coral resilience</w:t>
+      </w:r>
+      <w:r>
+        <w:rPr>
+          <w:rFonts w:ascii="Helvetica Neue" w:eastAsia="Times New Roman" w:hAnsi="Helvetica Neue" w:cs="Times New Roman"/>
+          <w:color w:val="3E3F3A"/>
+          <w:sz w:val="21"/>
+          <w:szCs w:val="21"/>
+          <w:shd w:val="clear" w:color="auto" w:fill="FFFFFF"/>
+          <w:lang w:val="en-CA"/>
+        </w:rPr>
+        <w:t xml:space="preserve"> is tangibly related to local reef protection. Although massive bleaching events like this one will likely continue to cause catastrophic damage to coral reefs worldwide, mitigating local human disturbance can potentially help protect some coral species against a modest amount of ocean warming</w:t>
+      </w:r>
+      <w:r>
+        <w:rPr>
+          <w:rFonts w:ascii="Helvetica Neue" w:eastAsia="Times New Roman" w:hAnsi="Helvetica Neue" w:cs="Times New Roman"/>
+          <w:color w:val="3E3F3A"/>
+          <w:sz w:val="21"/>
+          <w:szCs w:val="21"/>
+          <w:shd w:val="clear" w:color="auto" w:fill="FFFFFF"/>
+          <w:lang w:val="en-CA"/>
+        </w:rPr>
+        <w:t xml:space="preserve"> (paper showing improving local water quality increased bleaching resistance?)</w:t>
+      </w:r>
+      <w:r>
+        <w:rPr>
+          <w:rFonts w:ascii="Helvetica Neue" w:eastAsia="Times New Roman" w:hAnsi="Helvetica Neue" w:cs="Times New Roman"/>
+          <w:color w:val="3E3F3A"/>
+          <w:sz w:val="21"/>
+          <w:szCs w:val="21"/>
+          <w:shd w:val="clear" w:color="auto" w:fill="FFFFFF"/>
+          <w:lang w:val="en-CA"/>
+        </w:rPr>
+        <w:t>.</w:t>
+      </w:r>
       <w:commentRangeEnd w:id="10"/>
       <w:r>
         <w:rPr>
           <w:rStyle w:val="CommentReference"/>
         </w:rPr>
         <w:commentReference w:id="10"/>
-      </w:r>
-    </w:p>
-    <w:p>
-      <w:pPr>
-        <w:spacing w:line="480" w:lineRule="auto"/>
-        <w:rPr>
-          <w:rFonts w:ascii="Helvetica Neue" w:eastAsia="Times New Roman" w:hAnsi="Helvetica Neue" w:cs="Times New Roman"/>
-          <w:color w:val="3E3F3A"/>
-          <w:sz w:val="21"/>
-          <w:szCs w:val="21"/>
-          <w:shd w:val="clear" w:color="auto" w:fill="FFFFFF"/>
-          <w:lang w:val="en-CA"/>
-        </w:rPr>
-      </w:pPr>
-      <w:r>
-        <w:rPr>
-          <w:rFonts w:ascii="Helvetica Neue" w:eastAsia="Times New Roman" w:hAnsi="Helvetica Neue" w:cs="Times New Roman"/>
-          <w:color w:val="3E3F3A"/>
-          <w:sz w:val="21"/>
-          <w:szCs w:val="21"/>
-          <w:shd w:val="clear" w:color="auto" w:fill="FFFFFF"/>
-          <w:lang w:val="en-CA"/>
-        </w:rPr>
-        <w:t xml:space="preserve"> </w:t>
-      </w:r>
-    </w:p>
-    <w:p>
-      <w:pPr>
-        <w:spacing w:line="480" w:lineRule="auto"/>
-        <w:rPr>
-          <w:rFonts w:ascii="Helvetica Neue" w:eastAsia="Times New Roman" w:hAnsi="Helvetica Neue" w:cs="Times New Roman"/>
-          <w:color w:val="3E3F3A"/>
-          <w:sz w:val="21"/>
-          <w:szCs w:val="21"/>
-          <w:shd w:val="clear" w:color="auto" w:fill="FFFFFF"/>
-          <w:lang w:val="en-CA"/>
-        </w:rPr>
-      </w:pPr>
-    </w:p>
-    <w:p>
-      <w:pPr>
-        <w:spacing w:line="480" w:lineRule="auto"/>
-        <w:rPr>
-          <w:rFonts w:ascii="Helvetica Neue" w:eastAsia="Times New Roman" w:hAnsi="Helvetica Neue" w:cs="Times New Roman"/>
-          <w:color w:val="3E3F3A"/>
-          <w:sz w:val="21"/>
-          <w:szCs w:val="21"/>
-          <w:shd w:val="clear" w:color="auto" w:fill="FFFFFF"/>
-          <w:lang w:val="en-CA"/>
-        </w:rPr>
-      </w:pPr>
-      <w:commentRangeStart w:id="11"/>
-      <w:r>
-        <w:rPr>
-          <w:rFonts w:ascii="Helvetica Neue" w:eastAsia="Times New Roman" w:hAnsi="Helvetica Neue" w:cs="Times New Roman"/>
-          <w:color w:val="3E3F3A"/>
-          <w:sz w:val="21"/>
-          <w:szCs w:val="21"/>
-          <w:shd w:val="clear" w:color="auto" w:fill="FFFFFF"/>
-          <w:lang w:val="en-CA"/>
-        </w:rPr>
-        <w:t xml:space="preserve">There is increasing evidence for local adaptation in corals (Howells et al 2012, Logan et al 2013, Dixon et al 2015). Our results suggest that the capacity for </w:t>
-      </w:r>
-      <w:r>
-        <w:rPr>
-          <w:rFonts w:ascii="Helvetica Neue" w:eastAsia="Times New Roman" w:hAnsi="Helvetica Neue" w:cs="Times New Roman"/>
-          <w:color w:val="3E3F3A"/>
-          <w:sz w:val="21"/>
-          <w:szCs w:val="21"/>
-          <w:shd w:val="clear" w:color="auto" w:fill="FFFFFF"/>
-          <w:lang w:val="en-CA"/>
-        </w:rPr>
-        <w:t>coral resilience</w:t>
-      </w:r>
-      <w:r>
-        <w:rPr>
-          <w:rFonts w:ascii="Helvetica Neue" w:eastAsia="Times New Roman" w:hAnsi="Helvetica Neue" w:cs="Times New Roman"/>
-          <w:color w:val="3E3F3A"/>
-          <w:sz w:val="21"/>
-          <w:szCs w:val="21"/>
-          <w:shd w:val="clear" w:color="auto" w:fill="FFFFFF"/>
-          <w:lang w:val="en-CA"/>
-        </w:rPr>
-        <w:t xml:space="preserve"> is tangibly related to local reef protection. Although massive bleaching events like this one will likely continue to cause catastrophic damage to coral reefs worldwide, mitigating local human disturbance can potentially help protect some coral species against a modest amount of ocean warming</w:t>
-      </w:r>
-      <w:r>
-        <w:rPr>
-          <w:rFonts w:ascii="Helvetica Neue" w:eastAsia="Times New Roman" w:hAnsi="Helvetica Neue" w:cs="Times New Roman"/>
-          <w:color w:val="3E3F3A"/>
-          <w:sz w:val="21"/>
-          <w:szCs w:val="21"/>
-          <w:shd w:val="clear" w:color="auto" w:fill="FFFFFF"/>
-          <w:lang w:val="en-CA"/>
-        </w:rPr>
-        <w:t xml:space="preserve"> (paper showing improving local water quality increased bleaching resistance?)</w:t>
-      </w:r>
-      <w:r>
-        <w:rPr>
-          <w:rFonts w:ascii="Helvetica Neue" w:eastAsia="Times New Roman" w:hAnsi="Helvetica Neue" w:cs="Times New Roman"/>
-          <w:color w:val="3E3F3A"/>
-          <w:sz w:val="21"/>
-          <w:szCs w:val="21"/>
-          <w:shd w:val="clear" w:color="auto" w:fill="FFFFFF"/>
-          <w:lang w:val="en-CA"/>
-        </w:rPr>
-        <w:t>.</w:t>
-      </w:r>
-      <w:commentRangeEnd w:id="11"/>
-      <w:r>
-        <w:rPr>
-          <w:rStyle w:val="CommentReference"/>
-        </w:rPr>
-        <w:commentReference w:id="11"/>
       </w:r>
     </w:p>
     <w:p>
@@ -4255,7 +4253,7 @@
           <w:lang w:val="en-CA"/>
         </w:rPr>
       </w:pPr>
-      <w:commentRangeStart w:id="12"/>
+      <w:commentRangeStart w:id="11"/>
       <w:r>
         <w:rPr>
           <w:rFonts w:ascii="Helvetica Neue" w:eastAsia="Times New Roman" w:hAnsi="Helvetica Neue" w:cs="Times New Roman"/>
@@ -4267,14 +4265,14 @@
         </w:rPr>
         <w:t>Methods</w:t>
       </w:r>
-      <w:commentRangeEnd w:id="12"/>
+      <w:commentRangeEnd w:id="11"/>
       <w:r>
         <w:rPr>
           <w:rStyle w:val="CommentReference"/>
           <w:sz w:val="32"/>
           <w:szCs w:val="32"/>
         </w:rPr>
-        <w:commentReference w:id="12"/>
+        <w:commentReference w:id="11"/>
       </w:r>
     </w:p>
     <w:p>
@@ -5599,6 +5597,36 @@
         </w:rPr>
         <w:t xml:space="preserve"> The other half of the sample was preserved in </w:t>
       </w:r>
+      <w:commentRangeStart w:id="12"/>
+      <w:r>
+        <w:rPr>
+          <w:rFonts w:ascii="Helvetica Neue" w:eastAsia="Times New Roman" w:hAnsi="Helvetica Neue" w:cs="Times New Roman"/>
+          <w:color w:val="3E3F3A"/>
+          <w:sz w:val="21"/>
+          <w:szCs w:val="21"/>
+          <w:shd w:val="clear" w:color="auto" w:fill="FFFFFF"/>
+          <w:lang w:val="en-CA"/>
+        </w:rPr>
+        <w:t>SDS in DNA buffer</w:t>
+      </w:r>
+      <w:commentRangeEnd w:id="12"/>
+      <w:r>
+        <w:rPr>
+          <w:rStyle w:val="CommentReference"/>
+        </w:rPr>
+        <w:commentReference w:id="12"/>
+      </w:r>
+      <w:r>
+        <w:rPr>
+          <w:rFonts w:ascii="Helvetica Neue" w:eastAsia="Times New Roman" w:hAnsi="Helvetica Neue" w:cs="Times New Roman"/>
+          <w:color w:val="3E3F3A"/>
+          <w:sz w:val="21"/>
+          <w:szCs w:val="21"/>
+          <w:shd w:val="clear" w:color="auto" w:fill="FFFFFF"/>
+          <w:lang w:val="en-CA"/>
+        </w:rPr>
+        <w:t xml:space="preserve"> and extracted using an organic extraction </w:t>
+      </w:r>
       <w:commentRangeStart w:id="13"/>
       <w:r>
         <w:rPr>
@@ -5609,7 +5637,7 @@
           <w:shd w:val="clear" w:color="auto" w:fill="FFFFFF"/>
           <w:lang w:val="en-CA"/>
         </w:rPr>
-        <w:t>SDS in DNA buffer</w:t>
+        <w:t xml:space="preserve">protocol </w:t>
       </w:r>
       <w:commentRangeEnd w:id="13"/>
       <w:r>
@@ -5617,36 +5645,6 @@
           <w:rStyle w:val="CommentReference"/>
         </w:rPr>
         <w:commentReference w:id="13"/>
-      </w:r>
-      <w:r>
-        <w:rPr>
-          <w:rFonts w:ascii="Helvetica Neue" w:eastAsia="Times New Roman" w:hAnsi="Helvetica Neue" w:cs="Times New Roman"/>
-          <w:color w:val="3E3F3A"/>
-          <w:sz w:val="21"/>
-          <w:szCs w:val="21"/>
-          <w:shd w:val="clear" w:color="auto" w:fill="FFFFFF"/>
-          <w:lang w:val="en-CA"/>
-        </w:rPr>
-        <w:t xml:space="preserve"> and extracted using an organic extraction </w:t>
-      </w:r>
-      <w:commentRangeStart w:id="14"/>
-      <w:r>
-        <w:rPr>
-          <w:rFonts w:ascii="Helvetica Neue" w:eastAsia="Times New Roman" w:hAnsi="Helvetica Neue" w:cs="Times New Roman"/>
-          <w:color w:val="3E3F3A"/>
-          <w:sz w:val="21"/>
-          <w:szCs w:val="21"/>
-          <w:shd w:val="clear" w:color="auto" w:fill="FFFFFF"/>
-          <w:lang w:val="en-CA"/>
-        </w:rPr>
-        <w:t xml:space="preserve">protocol </w:t>
-      </w:r>
-      <w:commentRangeEnd w:id="14"/>
-      <w:r>
-        <w:rPr>
-          <w:rStyle w:val="CommentReference"/>
-        </w:rPr>
-        <w:commentReference w:id="14"/>
       </w:r>
       <w:r>
         <w:rPr>
@@ -5933,6 +5931,36 @@
         </w:rPr>
         <w:t xml:space="preserve">For the samples prepared for qPCR, DNA extraction was performed using an organic extraction method following </w:t>
       </w:r>
+      <w:commentRangeStart w:id="14"/>
+      <w:r>
+        <w:rPr>
+          <w:rFonts w:ascii="Helvetica Neue" w:eastAsia="Times New Roman" w:hAnsi="Helvetica Neue" w:cs="Times New Roman"/>
+          <w:color w:val="3E3F3A"/>
+          <w:sz w:val="21"/>
+          <w:szCs w:val="21"/>
+          <w:shd w:val="clear" w:color="auto" w:fill="FFFFFF"/>
+          <w:lang w:val="en-CA"/>
+        </w:rPr>
+        <w:t>[CITE HERE]</w:t>
+      </w:r>
+      <w:commentRangeEnd w:id="14"/>
+      <w:r>
+        <w:rPr>
+          <w:rStyle w:val="CommentReference"/>
+        </w:rPr>
+        <w:commentReference w:id="14"/>
+      </w:r>
+      <w:r>
+        <w:rPr>
+          <w:rFonts w:ascii="Helvetica Neue" w:eastAsia="Times New Roman" w:hAnsi="Helvetica Neue" w:cs="Times New Roman"/>
+          <w:color w:val="3E3F3A"/>
+          <w:sz w:val="21"/>
+          <w:szCs w:val="21"/>
+          <w:shd w:val="clear" w:color="auto" w:fill="FFFFFF"/>
+          <w:lang w:val="en-CA"/>
+        </w:rPr>
+        <w:t xml:space="preserve">. Briefly, </w:t>
+      </w:r>
       <w:commentRangeStart w:id="15"/>
       <w:r>
         <w:rPr>
@@ -5943,7 +5971,7 @@
           <w:shd w:val="clear" w:color="auto" w:fill="FFFFFF"/>
           <w:lang w:val="en-CA"/>
         </w:rPr>
-        <w:t>[CITE HERE]</w:t>
+        <w:t>…</w:t>
       </w:r>
       <w:commentRangeEnd w:id="15"/>
       <w:r>
@@ -5951,36 +5979,6 @@
           <w:rStyle w:val="CommentReference"/>
         </w:rPr>
         <w:commentReference w:id="15"/>
-      </w:r>
-      <w:r>
-        <w:rPr>
-          <w:rFonts w:ascii="Helvetica Neue" w:eastAsia="Times New Roman" w:hAnsi="Helvetica Neue" w:cs="Times New Roman"/>
-          <w:color w:val="3E3F3A"/>
-          <w:sz w:val="21"/>
-          <w:szCs w:val="21"/>
-          <w:shd w:val="clear" w:color="auto" w:fill="FFFFFF"/>
-          <w:lang w:val="en-CA"/>
-        </w:rPr>
-        <w:t xml:space="preserve">. Briefly, </w:t>
-      </w:r>
-      <w:commentRangeStart w:id="16"/>
-      <w:r>
-        <w:rPr>
-          <w:rFonts w:ascii="Helvetica Neue" w:eastAsia="Times New Roman" w:hAnsi="Helvetica Neue" w:cs="Times New Roman"/>
-          <w:color w:val="3E3F3A"/>
-          <w:sz w:val="21"/>
-          <w:szCs w:val="21"/>
-          <w:shd w:val="clear" w:color="auto" w:fill="FFFFFF"/>
-          <w:lang w:val="en-CA"/>
-        </w:rPr>
-        <w:t>…</w:t>
-      </w:r>
-      <w:commentRangeEnd w:id="16"/>
-      <w:r>
-        <w:rPr>
-          <w:rStyle w:val="CommentReference"/>
-        </w:rPr>
-        <w:commentReference w:id="16"/>
       </w:r>
     </w:p>
     <w:p>
@@ -7286,7 +7284,7 @@
           <w:lang w:val="en-CA"/>
         </w:rPr>
       </w:pPr>
-      <w:commentRangeStart w:id="17"/>
+      <w:commentRangeStart w:id="16"/>
       <w:r>
         <w:rPr>
           <w:rFonts w:ascii="Helvetica Neue" w:eastAsia="Times New Roman" w:hAnsi="Helvetica Neue" w:cs="Times New Roman"/>
@@ -7396,12 +7394,12 @@
         </w:rPr>
         <w:t>, choice of primers and validation…</w:t>
       </w:r>
-      <w:commentRangeEnd w:id="17"/>
+      <w:commentRangeEnd w:id="16"/>
       <w:r>
         <w:rPr>
           <w:rStyle w:val="CommentReference"/>
         </w:rPr>
-        <w:commentReference w:id="17"/>
+        <w:commentReference w:id="16"/>
       </w:r>
       <w:r>
         <w:rPr>
@@ -7596,20 +7594,150 @@
           <w:lang w:val="en-CA"/>
         </w:rPr>
       </w:pPr>
+      <w:commentRangeStart w:id="17"/>
+      <w:r>
+        <w:rPr>
+          <w:rFonts w:ascii="Helvetica Neue" w:eastAsia="Times New Roman" w:hAnsi="Helvetica Neue" w:cs="Times New Roman"/>
+          <w:i/>
+          <w:color w:val="3E3F3A"/>
+          <w:sz w:val="21"/>
+          <w:szCs w:val="21"/>
+          <w:shd w:val="clear" w:color="auto" w:fill="FFFFFF"/>
+          <w:lang w:val="en-CA"/>
+        </w:rPr>
+        <w:t>qPCR Parameters</w:t>
+      </w:r>
+    </w:p>
+    <w:p>
+      <w:pPr>
+        <w:spacing w:line="480" w:lineRule="auto"/>
+        <w:rPr>
+          <w:rFonts w:ascii="Helvetica Neue" w:eastAsia="Times New Roman" w:hAnsi="Helvetica Neue" w:cs="Times New Roman"/>
+          <w:color w:val="3E3F3A"/>
+          <w:sz w:val="21"/>
+          <w:szCs w:val="21"/>
+          <w:shd w:val="clear" w:color="auto" w:fill="FFFFFF"/>
+          <w:lang w:val="en-CA"/>
+        </w:rPr>
+      </w:pPr>
+      <w:r>
+        <w:rPr>
+          <w:rFonts w:ascii="Helvetica Neue" w:eastAsia="Times New Roman" w:hAnsi="Helvetica Neue" w:cs="Times New Roman"/>
+          <w:color w:val="3E3F3A"/>
+          <w:sz w:val="21"/>
+          <w:szCs w:val="21"/>
+          <w:shd w:val="clear" w:color="auto" w:fill="FFFFFF"/>
+          <w:lang w:val="en-CA"/>
+        </w:rPr>
+        <w:t xml:space="preserve">PCR conditions, machine used, </w:t>
+      </w:r>
+      <w:proofErr w:type="spellStart"/>
+      <w:r>
+        <w:rPr>
+          <w:rFonts w:ascii="Helvetica Neue" w:eastAsia="Times New Roman" w:hAnsi="Helvetica Neue" w:cs="Times New Roman"/>
+          <w:color w:val="3E3F3A"/>
+          <w:sz w:val="21"/>
+          <w:szCs w:val="21"/>
+          <w:shd w:val="clear" w:color="auto" w:fill="FFFFFF"/>
+          <w:lang w:val="en-CA"/>
+        </w:rPr>
+        <w:t>etc</w:t>
+      </w:r>
+      <w:proofErr w:type="spellEnd"/>
+      <w:r>
+        <w:rPr>
+          <w:rFonts w:ascii="Helvetica Neue" w:eastAsia="Times New Roman" w:hAnsi="Helvetica Neue" w:cs="Times New Roman"/>
+          <w:color w:val="3E3F3A"/>
+          <w:sz w:val="21"/>
+          <w:szCs w:val="21"/>
+          <w:shd w:val="clear" w:color="auto" w:fill="FFFFFF"/>
+          <w:lang w:val="en-CA"/>
+        </w:rPr>
+        <w:t>…</w:t>
+      </w:r>
+      <w:commentRangeEnd w:id="17"/>
+      <w:r>
+        <w:rPr>
+          <w:rStyle w:val="CommentReference"/>
+        </w:rPr>
+        <w:commentReference w:id="17"/>
+      </w:r>
+    </w:p>
+    <w:p>
+      <w:pPr>
+        <w:spacing w:line="480" w:lineRule="auto"/>
+        <w:rPr>
+          <w:rFonts w:ascii="Helvetica Neue" w:eastAsia="Times New Roman" w:hAnsi="Helvetica Neue" w:cs="Times New Roman"/>
+          <w:color w:val="3E3F3A"/>
+          <w:sz w:val="21"/>
+          <w:szCs w:val="21"/>
+          <w:shd w:val="clear" w:color="auto" w:fill="FFFFFF"/>
+          <w:lang w:val="en-CA"/>
+        </w:rPr>
+      </w:pPr>
+      <w:proofErr w:type="gramStart"/>
+      <w:r>
+        <w:rPr>
+          <w:rFonts w:ascii="Helvetica Neue" w:eastAsia="Times New Roman" w:hAnsi="Helvetica Neue" w:cs="Times New Roman"/>
+          <w:color w:val="3E3F3A"/>
+          <w:sz w:val="21"/>
+          <w:szCs w:val="21"/>
+          <w:shd w:val="clear" w:color="auto" w:fill="FFFFFF"/>
+          <w:lang w:val="en-CA"/>
+        </w:rPr>
+        <w:t>C</w:t>
+      </w:r>
+      <w:r>
+        <w:rPr>
+          <w:rFonts w:ascii="Helvetica Neue" w:eastAsia="Times New Roman" w:hAnsi="Helvetica Neue" w:cs="Times New Roman"/>
+          <w:color w:val="3E3F3A"/>
+          <w:sz w:val="21"/>
+          <w:szCs w:val="21"/>
+          <w:shd w:val="clear" w:color="auto" w:fill="FFFFFF"/>
+          <w:vertAlign w:val="subscript"/>
+          <w:lang w:val="en-CA"/>
+        </w:rPr>
+        <w:t xml:space="preserve">t </w:t>
+      </w:r>
+      <w:r>
+        <w:rPr>
+          <w:rFonts w:ascii="Helvetica Neue" w:eastAsia="Times New Roman" w:hAnsi="Helvetica Neue" w:cs="Times New Roman"/>
+          <w:color w:val="3E3F3A"/>
+          <w:sz w:val="21"/>
+          <w:szCs w:val="21"/>
+          <w:shd w:val="clear" w:color="auto" w:fill="FFFFFF"/>
+          <w:lang w:val="en-CA"/>
+        </w:rPr>
+        <w:t xml:space="preserve"> ratios</w:t>
+      </w:r>
+      <w:proofErr w:type="gramEnd"/>
+      <w:r>
+        <w:rPr>
+          <w:rFonts w:ascii="Helvetica Neue" w:eastAsia="Times New Roman" w:hAnsi="Helvetica Neue" w:cs="Times New Roman"/>
+          <w:color w:val="3E3F3A"/>
+          <w:sz w:val="21"/>
+          <w:szCs w:val="21"/>
+          <w:shd w:val="clear" w:color="auto" w:fill="FFFFFF"/>
+          <w:lang w:val="en-CA"/>
+        </w:rPr>
+        <w:t>, calculation of S/H ratios</w:t>
+      </w:r>
+    </w:p>
+    <w:p>
+      <w:pPr>
+        <w:spacing w:line="480" w:lineRule="auto"/>
+        <w:rPr>
+          <w:rFonts w:ascii="Helvetica Neue" w:eastAsia="Times New Roman" w:hAnsi="Helvetica Neue" w:cs="Times New Roman"/>
+          <w:color w:val="3E3F3A"/>
+          <w:sz w:val="21"/>
+          <w:szCs w:val="21"/>
+          <w:shd w:val="clear" w:color="auto" w:fill="FFFFFF"/>
+          <w:lang w:val="en-CA"/>
+        </w:rPr>
+      </w:pPr>
       <w:commentRangeStart w:id="18"/>
-      <w:r>
-        <w:rPr>
-          <w:rFonts w:ascii="Helvetica Neue" w:eastAsia="Times New Roman" w:hAnsi="Helvetica Neue" w:cs="Times New Roman"/>
-          <w:i/>
-          <w:color w:val="3E3F3A"/>
-          <w:sz w:val="21"/>
-          <w:szCs w:val="21"/>
-          <w:shd w:val="clear" w:color="auto" w:fill="FFFFFF"/>
-          <w:lang w:val="en-CA"/>
-        </w:rPr>
-        <w:t>qPCR Parameters</w:t>
-      </w:r>
-    </w:p>
+    </w:p>
+    <w:commentRangeEnd w:id="18"/>
     <w:p>
       <w:pPr>
         <w:spacing w:line="480" w:lineRule="auto"/>
@@ -7624,140 +7752,10 @@
       </w:pPr>
       <w:r>
         <w:rPr>
-          <w:rFonts w:ascii="Helvetica Neue" w:eastAsia="Times New Roman" w:hAnsi="Helvetica Neue" w:cs="Times New Roman"/>
-          <w:color w:val="3E3F3A"/>
-          <w:sz w:val="21"/>
-          <w:szCs w:val="21"/>
-          <w:shd w:val="clear" w:color="auto" w:fill="FFFFFF"/>
-          <w:lang w:val="en-CA"/>
-        </w:rPr>
-        <w:t xml:space="preserve">PCR conditions, machine used, </w:t>
-      </w:r>
-      <w:proofErr w:type="spellStart"/>
-      <w:r>
-        <w:rPr>
-          <w:rFonts w:ascii="Helvetica Neue" w:eastAsia="Times New Roman" w:hAnsi="Helvetica Neue" w:cs="Times New Roman"/>
-          <w:color w:val="3E3F3A"/>
-          <w:sz w:val="21"/>
-          <w:szCs w:val="21"/>
-          <w:shd w:val="clear" w:color="auto" w:fill="FFFFFF"/>
-          <w:lang w:val="en-CA"/>
-        </w:rPr>
-        <w:t>etc</w:t>
-      </w:r>
-      <w:proofErr w:type="spellEnd"/>
-      <w:r>
-        <w:rPr>
-          <w:rFonts w:ascii="Helvetica Neue" w:eastAsia="Times New Roman" w:hAnsi="Helvetica Neue" w:cs="Times New Roman"/>
-          <w:color w:val="3E3F3A"/>
-          <w:sz w:val="21"/>
-          <w:szCs w:val="21"/>
-          <w:shd w:val="clear" w:color="auto" w:fill="FFFFFF"/>
-          <w:lang w:val="en-CA"/>
-        </w:rPr>
-        <w:t>…</w:t>
-      </w:r>
-      <w:commentRangeEnd w:id="18"/>
-      <w:r>
-        <w:rPr>
           <w:rStyle w:val="CommentReference"/>
         </w:rPr>
+        <w:lastRenderedPageBreak/>
         <w:commentReference w:id="18"/>
-      </w:r>
-    </w:p>
-    <w:p>
-      <w:pPr>
-        <w:spacing w:line="480" w:lineRule="auto"/>
-        <w:rPr>
-          <w:rFonts w:ascii="Helvetica Neue" w:eastAsia="Times New Roman" w:hAnsi="Helvetica Neue" w:cs="Times New Roman"/>
-          <w:color w:val="3E3F3A"/>
-          <w:sz w:val="21"/>
-          <w:szCs w:val="21"/>
-          <w:shd w:val="clear" w:color="auto" w:fill="FFFFFF"/>
-          <w:lang w:val="en-CA"/>
-        </w:rPr>
-      </w:pPr>
-      <w:proofErr w:type="gramStart"/>
-      <w:r>
-        <w:rPr>
-          <w:rFonts w:ascii="Helvetica Neue" w:eastAsia="Times New Roman" w:hAnsi="Helvetica Neue" w:cs="Times New Roman"/>
-          <w:color w:val="3E3F3A"/>
-          <w:sz w:val="21"/>
-          <w:szCs w:val="21"/>
-          <w:shd w:val="clear" w:color="auto" w:fill="FFFFFF"/>
-          <w:lang w:val="en-CA"/>
-        </w:rPr>
-        <w:t>C</w:t>
-      </w:r>
-      <w:r>
-        <w:rPr>
-          <w:rFonts w:ascii="Helvetica Neue" w:eastAsia="Times New Roman" w:hAnsi="Helvetica Neue" w:cs="Times New Roman"/>
-          <w:color w:val="3E3F3A"/>
-          <w:sz w:val="21"/>
-          <w:szCs w:val="21"/>
-          <w:shd w:val="clear" w:color="auto" w:fill="FFFFFF"/>
-          <w:vertAlign w:val="subscript"/>
-          <w:lang w:val="en-CA"/>
-        </w:rPr>
-        <w:t xml:space="preserve">t </w:t>
-      </w:r>
-      <w:r>
-        <w:rPr>
-          <w:rFonts w:ascii="Helvetica Neue" w:eastAsia="Times New Roman" w:hAnsi="Helvetica Neue" w:cs="Times New Roman"/>
-          <w:color w:val="3E3F3A"/>
-          <w:sz w:val="21"/>
-          <w:szCs w:val="21"/>
-          <w:shd w:val="clear" w:color="auto" w:fill="FFFFFF"/>
-          <w:lang w:val="en-CA"/>
-        </w:rPr>
-        <w:t xml:space="preserve"> ratios</w:t>
-      </w:r>
-      <w:proofErr w:type="gramEnd"/>
-      <w:r>
-        <w:rPr>
-          <w:rFonts w:ascii="Helvetica Neue" w:eastAsia="Times New Roman" w:hAnsi="Helvetica Neue" w:cs="Times New Roman"/>
-          <w:color w:val="3E3F3A"/>
-          <w:sz w:val="21"/>
-          <w:szCs w:val="21"/>
-          <w:shd w:val="clear" w:color="auto" w:fill="FFFFFF"/>
-          <w:lang w:val="en-CA"/>
-        </w:rPr>
-        <w:t>, calculation of S/H ratios</w:t>
-      </w:r>
-    </w:p>
-    <w:p>
-      <w:pPr>
-        <w:spacing w:line="480" w:lineRule="auto"/>
-        <w:rPr>
-          <w:rFonts w:ascii="Helvetica Neue" w:eastAsia="Times New Roman" w:hAnsi="Helvetica Neue" w:cs="Times New Roman"/>
-          <w:color w:val="3E3F3A"/>
-          <w:sz w:val="21"/>
-          <w:szCs w:val="21"/>
-          <w:shd w:val="clear" w:color="auto" w:fill="FFFFFF"/>
-          <w:lang w:val="en-CA"/>
-        </w:rPr>
-      </w:pPr>
-      <w:commentRangeStart w:id="19"/>
-    </w:p>
-    <w:commentRangeEnd w:id="19"/>
-    <w:p>
-      <w:pPr>
-        <w:spacing w:line="480" w:lineRule="auto"/>
-        <w:rPr>
-          <w:rFonts w:ascii="Helvetica Neue" w:eastAsia="Times New Roman" w:hAnsi="Helvetica Neue" w:cs="Times New Roman"/>
-          <w:color w:val="3E3F3A"/>
-          <w:sz w:val="21"/>
-          <w:szCs w:val="21"/>
-          <w:shd w:val="clear" w:color="auto" w:fill="FFFFFF"/>
-          <w:lang w:val="en-CA"/>
-        </w:rPr>
-      </w:pPr>
-      <w:r>
-        <w:rPr>
-          <w:rStyle w:val="CommentReference"/>
-        </w:rPr>
-        <w:lastRenderedPageBreak/>
-        <w:commentReference w:id="19"/>
       </w:r>
     </w:p>
     <w:p>
@@ -10251,7 +10249,7 @@
           <w:lang w:val="en-CA"/>
         </w:rPr>
       </w:pPr>
-      <w:commentRangeStart w:id="20"/>
+      <w:commentRangeStart w:id="19"/>
       <w:r>
         <w:rPr>
           <w:rFonts w:ascii="Arial" w:hAnsi="Arial" w:cs="Arial"/>
@@ -10265,12 +10263,12 @@
         <w:lastRenderedPageBreak/>
         <w:t>Acknowledgements</w:t>
       </w:r>
-      <w:commentRangeEnd w:id="20"/>
+      <w:commentRangeEnd w:id="19"/>
       <w:r>
         <w:rPr>
           <w:rStyle w:val="CommentReference"/>
         </w:rPr>
-        <w:commentReference w:id="20"/>
+        <w:commentReference w:id="19"/>
       </w:r>
       <w:r>
         <w:rPr>
@@ -10602,7 +10600,7 @@
           <w:lang w:val="en-CA"/>
         </w:rPr>
       </w:pPr>
-      <w:commentRangeStart w:id="21"/>
+      <w:commentRangeStart w:id="20"/>
       <w:r>
         <w:rPr>
           <w:rFonts w:ascii="Arial" w:hAnsi="Arial" w:cs="Arial"/>
@@ -10615,12 +10613,12 @@
         </w:rPr>
         <w:t>Author</w:t>
       </w:r>
-      <w:commentRangeEnd w:id="21"/>
+      <w:commentRangeEnd w:id="20"/>
       <w:r>
         <w:rPr>
           <w:rStyle w:val="CommentReference"/>
         </w:rPr>
-        <w:commentReference w:id="21"/>
+        <w:commentReference w:id="20"/>
       </w:r>
       <w:r>
         <w:rPr>
@@ -10717,7 +10715,7 @@
           <w:lang w:val="en-CA"/>
         </w:rPr>
       </w:pPr>
-      <w:commentRangeStart w:id="22"/>
+      <w:commentRangeStart w:id="21"/>
       <w:r>
         <w:rPr>
           <w:rFonts w:ascii="Arial" w:hAnsi="Arial" w:cs="Arial"/>
@@ -10730,12 +10728,12 @@
         </w:rPr>
         <w:t>Author</w:t>
       </w:r>
-      <w:commentRangeEnd w:id="22"/>
+      <w:commentRangeEnd w:id="21"/>
       <w:r>
         <w:rPr>
           <w:rStyle w:val="CommentReference"/>
         </w:rPr>
-        <w:commentReference w:id="22"/>
+        <w:commentReference w:id="21"/>
       </w:r>
       <w:r>
         <w:rPr>
@@ -10830,7 +10828,7 @@
           <w:lang w:val="en-CA"/>
         </w:rPr>
       </w:pPr>
-      <w:commentRangeStart w:id="23"/>
+      <w:commentRangeStart w:id="22"/>
       <w:r>
         <w:rPr>
           <w:rFonts w:ascii="Helvetica Neue" w:eastAsia="Times New Roman" w:hAnsi="Helvetica Neue" w:cs="Times New Roman"/>
@@ -10843,12 +10841,12 @@
         </w:rPr>
         <w:t>Figure</w:t>
       </w:r>
-      <w:commentRangeEnd w:id="23"/>
+      <w:commentRangeEnd w:id="22"/>
       <w:r>
         <w:rPr>
           <w:rStyle w:val="CommentReference"/>
         </w:rPr>
-        <w:commentReference w:id="23"/>
+        <w:commentReference w:id="22"/>
       </w:r>
       <w:r>
         <w:rPr>
@@ -10918,7 +10916,7 @@
           <w:szCs w:val="21"/>
           <w:lang w:val="en-CA"/>
         </w:rPr>
-        <w:t xml:space="preserve">thermal stress </w:t>
+        <w:t xml:space="preserve">temperature </w:t>
       </w:r>
       <w:r>
         <w:rPr>
@@ -10940,18 +10938,18 @@
           <w:shd w:val="clear" w:color="auto" w:fill="FFFFFF"/>
           <w:lang w:val="en-CA"/>
         </w:rPr>
-        <w:t xml:space="preserve">, fill </w:t>
-      </w:r>
-      <w:r>
-        <w:rPr>
-          <w:rFonts w:ascii="Helvetica Neue" w:eastAsia="Times New Roman" w:hAnsi="Helvetica Neue" w:cs="Times New Roman"/>
-          <w:color w:val="3E3F3A"/>
-          <w:sz w:val="21"/>
-          <w:szCs w:val="21"/>
-          <w:shd w:val="clear" w:color="auto" w:fill="FFFFFF"/>
-          <w:lang w:val="en-CA"/>
-        </w:rPr>
-        <w:t xml:space="preserve">and horizontal lines </w:t>
+        <w:t xml:space="preserve"> (black) and bleaching threshold (red line). Color fill</w:t>
+      </w:r>
+      <w:r>
+        <w:rPr>
+          <w:rFonts w:ascii="Helvetica Neue" w:eastAsia="Times New Roman" w:hAnsi="Helvetica Neue" w:cs="Times New Roman"/>
+          <w:color w:val="3E3F3A"/>
+          <w:sz w:val="21"/>
+          <w:szCs w:val="21"/>
+          <w:shd w:val="clear" w:color="auto" w:fill="FFFFFF"/>
+          <w:lang w:val="en-CA"/>
+        </w:rPr>
+        <w:t xml:space="preserve"> </w:t>
       </w:r>
       <w:r>
         <w:rPr>
@@ -10973,6 +10971,17 @@
           <w:shd w:val="clear" w:color="auto" w:fill="FFFFFF"/>
           <w:lang w:val="en-CA"/>
         </w:rPr>
+        <w:t>s thermal</w:t>
+      </w:r>
+      <w:r>
+        <w:rPr>
+          <w:rFonts w:ascii="Helvetica Neue" w:eastAsia="Times New Roman" w:hAnsi="Helvetica Neue" w:cs="Times New Roman"/>
+          <w:color w:val="3E3F3A"/>
+          <w:sz w:val="21"/>
+          <w:szCs w:val="21"/>
+          <w:shd w:val="clear" w:color="auto" w:fill="FFFFFF"/>
+          <w:lang w:val="en-CA"/>
+        </w:rPr>
         <w:t xml:space="preserve"> </w:t>
       </w:r>
       <w:r>
@@ -11279,61 +11288,6 @@
       <w:r>
         <w:rPr>
           <w:rFonts w:ascii="Helvetica Neue" w:eastAsia="Times New Roman" w:hAnsi="Helvetica Neue" w:cs="Times New Roman"/>
-          <w:color w:val="3E3F3A"/>
-          <w:sz w:val="21"/>
-          <w:szCs w:val="21"/>
-          <w:shd w:val="clear" w:color="auto" w:fill="FFFFFF"/>
-          <w:lang w:val="en-CA"/>
-        </w:rPr>
-        <w:t>D</w:t>
-      </w:r>
-      <w:r>
-        <w:rPr>
-          <w:rFonts w:ascii="Helvetica Neue" w:eastAsia="Times New Roman" w:hAnsi="Helvetica Neue" w:cs="Times New Roman"/>
-          <w:color w:val="3E3F3A"/>
-          <w:sz w:val="21"/>
-          <w:szCs w:val="21"/>
-          <w:shd w:val="clear" w:color="auto" w:fill="FFFFFF"/>
-          <w:lang w:val="en-CA"/>
-        </w:rPr>
-        <w:t>ashed line</w:t>
-      </w:r>
-      <w:r>
-        <w:rPr>
-          <w:rFonts w:ascii="Helvetica Neue" w:eastAsia="Times New Roman" w:hAnsi="Helvetica Neue" w:cs="Times New Roman"/>
-          <w:color w:val="3E3F3A"/>
-          <w:sz w:val="21"/>
-          <w:szCs w:val="21"/>
-          <w:shd w:val="clear" w:color="auto" w:fill="FFFFFF"/>
-          <w:lang w:val="en-CA"/>
-        </w:rPr>
-        <w:t xml:space="preserve">s show </w:t>
-      </w:r>
-      <w:r>
-        <w:rPr>
-          <w:rFonts w:ascii="Helvetica Neue" w:eastAsia="Times New Roman" w:hAnsi="Helvetica Neue" w:cs="Times New Roman"/>
-          <w:color w:val="3E3F3A"/>
-          <w:sz w:val="21"/>
-          <w:szCs w:val="21"/>
-          <w:shd w:val="clear" w:color="auto" w:fill="FFFFFF"/>
-          <w:lang w:val="en-CA"/>
-        </w:rPr>
-        <w:t>sampling dates</w:t>
-      </w:r>
-      <w:r>
-        <w:rPr>
-          <w:rFonts w:ascii="Helvetica Neue" w:eastAsia="Times New Roman" w:hAnsi="Helvetica Neue" w:cs="Times New Roman"/>
-          <w:color w:val="3E3F3A"/>
-          <w:sz w:val="21"/>
-          <w:szCs w:val="21"/>
-          <w:shd w:val="clear" w:color="auto" w:fill="FFFFFF"/>
-          <w:lang w:val="en-CA"/>
-        </w:rPr>
-        <w:t xml:space="preserve">. </w:t>
-      </w:r>
-      <w:r>
-        <w:rPr>
-          <w:rFonts w:ascii="Helvetica Neue" w:eastAsia="Times New Roman" w:hAnsi="Helvetica Neue" w:cs="Times New Roman"/>
           <w:b/>
           <w:color w:val="3E3F3A"/>
           <w:sz w:val="21"/>
@@ -11549,6 +11503,8 @@
         </w:rPr>
         <w:t xml:space="preserve"> (vi).</w:t>
       </w:r>
+      <w:bookmarkStart w:id="23" w:name="_GoBack"/>
+      <w:bookmarkEnd w:id="23"/>
     </w:p>
     <w:p>
       <w:pPr>
@@ -14436,7 +14392,7 @@
       </w:r>
     </w:p>
   </w:comment>
-  <w:comment w:id="6" w:author="Danielle Claar" w:date="2017-08-19T12:26:00Z" w:initials="DC">
+  <w:comment w:id="5" w:author="Danielle Claar" w:date="2017-08-19T12:26:00Z" w:initials="DC">
     <w:p>
       <w:pPr>
         <w:pStyle w:val="CommentText"/>
@@ -14452,7 +14408,7 @@
       </w:r>
     </w:p>
   </w:comment>
-  <w:comment w:id="8" w:author="Danielle Claar" w:date="2017-08-19T11:47:00Z" w:initials="DC">
+  <w:comment w:id="7" w:author="Danielle Claar" w:date="2017-08-19T11:47:00Z" w:initials="DC">
     <w:p>
       <w:pPr>
         <w:pStyle w:val="CommentText"/>
@@ -14465,7 +14421,7 @@
       </w:r>
     </w:p>
   </w:comment>
-  <w:comment w:id="9" w:author="Danielle Claar" w:date="2017-08-19T11:49:00Z" w:initials="DC">
+  <w:comment w:id="8" w:author="Danielle Claar" w:date="2017-08-19T11:49:00Z" w:initials="DC">
     <w:p>
       <w:pPr>
         <w:pStyle w:val="CommentText"/>
@@ -14478,7 +14434,7 @@
       </w:r>
     </w:p>
   </w:comment>
-  <w:comment w:id="7" w:author="Danielle Claar" w:date="2017-08-19T12:27:00Z" w:initials="DC">
+  <w:comment w:id="6" w:author="Danielle Claar" w:date="2017-08-19T12:27:00Z" w:initials="DC">
     <w:p>
       <w:pPr>
         <w:pStyle w:val="CommentText"/>
@@ -14494,7 +14450,7 @@
       </w:r>
     </w:p>
   </w:comment>
-  <w:comment w:id="10" w:author="Danielle Claar" w:date="2017-08-19T12:27:00Z" w:initials="DC">
+  <w:comment w:id="9" w:author="Danielle Claar" w:date="2017-08-19T12:27:00Z" w:initials="DC">
     <w:p>
       <w:pPr>
         <w:pStyle w:val="CommentText"/>
@@ -14510,7 +14466,7 @@
       </w:r>
     </w:p>
   </w:comment>
-  <w:comment w:id="11" w:author="Danielle Claar" w:date="2017-08-19T12:29:00Z" w:initials="DC">
+  <w:comment w:id="10" w:author="Danielle Claar" w:date="2017-08-19T12:29:00Z" w:initials="DC">
     <w:p>
       <w:pPr>
         <w:pStyle w:val="CommentText"/>
@@ -14534,7 +14490,7 @@
       </w:r>
     </w:p>
   </w:comment>
-  <w:comment w:id="12" w:author="Danielle Claar" w:date="2017-07-30T16:35:00Z" w:initials="DC">
+  <w:comment w:id="11" w:author="Danielle Claar" w:date="2017-07-30T16:35:00Z" w:initials="DC">
     <w:p>
       <w:pPr>
         <w:pStyle w:val="CommentText"/>
@@ -14555,6 +14511,22 @@
           <w:lang w:val="en-CA"/>
         </w:rPr>
         <w:t>The Methods section should be written as concisely as possible but should contain all elements necessary to allow interpretation and replication of the results. As a guideline, Methods sections typically do not exceed 3,000 words. Detailed descriptions of methods already published should be avoided; a reference number can be provided to save space, with any new addition or variation stated. The Methods section should be subdivided by short bold headings referring to methods used and we encourage the inclusion of specific subsections for statistics, reagents and animal models. If further references are included in this section, the numbering should continue from the end of the last reference number in the rest of the paper and the list should accompany the additional Methods at the end of the paper. The Methods section cannot contain figures or tables (essential display items should be included in the Extended Data).</w:t>
+      </w:r>
+    </w:p>
+  </w:comment>
+  <w:comment w:id="12" w:author="Danielle Claar" w:date="2017-10-17T15:32:00Z" w:initials="DC">
+    <w:p>
+      <w:pPr>
+        <w:pStyle w:val="CommentText"/>
+      </w:pPr>
+      <w:r>
+        <w:rPr>
+          <w:rStyle w:val="CommentReference"/>
+        </w:rPr>
+        <w:annotationRef/>
+      </w:r>
+      <w:r>
+        <w:t>Add in specifics here…</w:t>
       </w:r>
     </w:p>
   </w:comment>
@@ -14570,11 +14542,11 @@
         <w:annotationRef/>
       </w:r>
       <w:r>
-        <w:t>Add in specifics here…</w:t>
+        <w:t>Cite here.</w:t>
       </w:r>
     </w:p>
   </w:comment>
-  <w:comment w:id="14" w:author="Danielle Claar" w:date="2017-10-17T15:32:00Z" w:initials="DC">
+  <w:comment w:id="14" w:author="Danielle Claar" w:date="2017-10-17T15:34:00Z" w:initials="DC">
     <w:p>
       <w:pPr>
         <w:pStyle w:val="CommentText"/>
@@ -14585,12 +14557,9 @@
         </w:rPr>
         <w:annotationRef/>
       </w:r>
-      <w:r>
-        <w:t>Cite here.</w:t>
-      </w:r>
     </w:p>
   </w:comment>
-  <w:comment w:id="15" w:author="Danielle Claar" w:date="2017-10-17T15:34:00Z" w:initials="DC">
+  <w:comment w:id="15" w:author="Danielle Claar" w:date="2017-10-17T15:35:00Z" w:initials="DC">
     <w:p>
       <w:pPr>
         <w:pStyle w:val="CommentText"/>
@@ -14601,9 +14570,20 @@
         </w:rPr>
         <w:annotationRef/>
       </w:r>
+      <w:r>
+        <w:t>Summarize SDS/</w:t>
+      </w:r>
+      <w:proofErr w:type="spellStart"/>
+      <w:r>
+        <w:t>cholorform</w:t>
+      </w:r>
+      <w:proofErr w:type="spellEnd"/>
+      <w:r>
+        <w:t xml:space="preserve"> extraction protocol</w:t>
+      </w:r>
     </w:p>
   </w:comment>
-  <w:comment w:id="16" w:author="Danielle Claar" w:date="2017-10-17T15:35:00Z" w:initials="DC">
+  <w:comment w:id="16" w:author="Danielle Claar" w:date="2017-10-17T15:47:00Z" w:initials="DC">
     <w:p>
       <w:pPr>
         <w:pStyle w:val="CommentText"/>
@@ -14613,17 +14593,6 @@
           <w:rStyle w:val="CommentReference"/>
         </w:rPr>
         <w:annotationRef/>
-      </w:r>
-      <w:r>
-        <w:t>Summarize SDS/</w:t>
-      </w:r>
-      <w:proofErr w:type="spellStart"/>
-      <w:r>
-        <w:t>cholorform</w:t>
-      </w:r>
-      <w:proofErr w:type="spellEnd"/>
-      <w:r>
-        <w:t xml:space="preserve"> extraction protocol</w:t>
       </w:r>
     </w:p>
   </w:comment>
@@ -14653,20 +14622,7 @@
       </w:r>
     </w:p>
   </w:comment>
-  <w:comment w:id="19" w:author="Danielle Claar" w:date="2017-10-17T15:47:00Z" w:initials="DC">
-    <w:p>
-      <w:pPr>
-        <w:pStyle w:val="CommentText"/>
-      </w:pPr>
-      <w:r>
-        <w:rPr>
-          <w:rStyle w:val="CommentReference"/>
-        </w:rPr>
-        <w:annotationRef/>
-      </w:r>
-    </w:p>
-  </w:comment>
-  <w:comment w:id="20" w:author="Julia Baum" w:date="2017-07-11T15:05:00Z" w:initials="JB">
+  <w:comment w:id="19" w:author="Julia Baum" w:date="2017-07-11T15:05:00Z" w:initials="JB">
     <w:p>
       <w:pPr>
         <w:shd w:val="clear" w:color="auto" w:fill="FFFFFF"/>
@@ -14734,7 +14690,7 @@
       </w:pPr>
     </w:p>
   </w:comment>
-  <w:comment w:id="21" w:author="Julia Baum" w:date="2017-07-12T09:33:00Z" w:initials="JB">
+  <w:comment w:id="20" w:author="Julia Baum" w:date="2017-07-12T09:33:00Z" w:initials="JB">
     <w:p>
       <w:pPr>
         <w:pStyle w:val="CommentText"/>
@@ -14802,7 +14758,7 @@
       </w:r>
     </w:p>
   </w:comment>
-  <w:comment w:id="22" w:author="Julia Baum" w:date="2017-07-11T15:05:00Z" w:initials="JB">
+  <w:comment w:id="21" w:author="Julia Baum" w:date="2017-07-11T15:05:00Z" w:initials="JB">
     <w:p>
       <w:pPr>
         <w:shd w:val="clear" w:color="auto" w:fill="FFFFFF"/>
@@ -14981,7 +14937,7 @@
       </w:pPr>
     </w:p>
   </w:comment>
-  <w:comment w:id="23" w:author="Julia Baum" w:date="2017-07-11T14:59:00Z" w:initials="JB">
+  <w:comment w:id="22" w:author="Julia Baum" w:date="2017-07-11T14:59:00Z" w:initials="JB">
     <w:p>
       <w:pPr>
         <w:pStyle w:val="NormalWeb"/>
@@ -17164,7 +17120,7 @@
 </file>
 
 <file path=customXml/itemProps1.xml><?xml version="1.0" encoding="utf-8"?>
-<ds:datastoreItem xmlns:ds="http://schemas.openxmlformats.org/officeDocument/2006/customXml" ds:itemID="{364260EB-BA52-4CF5-B9A3-DA18B22BA275}">
+<ds:datastoreItem xmlns:ds="http://schemas.openxmlformats.org/officeDocument/2006/customXml" ds:itemID="{C31412D6-C46A-4541-AE31-4D43FD668EF8}">
   <ds:schemaRefs>
     <ds:schemaRef ds:uri="http://schemas.openxmlformats.org/officeDocument/2006/bibliography"/>
   </ds:schemaRefs>

</xml_diff>

<commit_message>
edits to the methods section
</commit_message>
<xml_diff>
--- a/ms/Claar_etal_2017_Nature_ms_Draft.docx
+++ b/ms/Claar_etal_2017_Nature_ms_Draft.docx
@@ -1,6 +1,6 @@
 
 <file path=word/document.xml><?xml version="1.0" encoding="utf-8"?>
-<w:document xmlns:wpc="http://schemas.microsoft.com/office/word/2010/wordprocessingCanvas" xmlns:cx="http://schemas.microsoft.com/office/drawing/2014/chartex" xmlns:cx1="http://schemas.microsoft.com/office/drawing/2015/9/8/chartex" xmlns:cx2="http://schemas.microsoft.com/office/drawing/2015/10/21/chartex" xmlns:cx3="http://schemas.microsoft.com/office/drawing/2016/5/9/chartex" xmlns:cx4="http://schemas.microsoft.com/office/drawing/2016/5/10/chartex" xmlns:cx5="http://schemas.microsoft.com/office/drawing/2016/5/11/chartex" xmlns:cx6="http://schemas.microsoft.com/office/drawing/2016/5/12/chartex" xmlns:cx7="http://schemas.microsoft.com/office/drawing/2016/5/13/chartex" xmlns:cx8="http://schemas.microsoft.com/office/drawing/2016/5/14/chartex" xmlns:mc="http://schemas.openxmlformats.org/markup-compatibility/2006" xmlns:aink="http://schemas.microsoft.com/office/drawing/2016/ink" xmlns:am3d="http://schemas.microsoft.com/office/drawing/2017/model3d" xmlns:o="urn:schemas-microsoft-com:office:office" xmlns:r="http://schemas.openxmlformats.org/officeDocument/2006/relationships" xmlns:m="http://schemas.openxmlformats.org/officeDocument/2006/math" xmlns:v="urn:schemas-microsoft-com:vml" xmlns:wp14="http://schemas.microsoft.com/office/word/2010/wordprocessingDrawing" xmlns:wp="http://schemas.openxmlformats.org/drawingml/2006/wordprocessingDrawing" xmlns:w10="urn:schemas-microsoft-com:office:word" xmlns:w="http://schemas.openxmlformats.org/wordprocessingml/2006/main" xmlns:w14="http://schemas.microsoft.com/office/word/2010/wordml" xmlns:w15="http://schemas.microsoft.com/office/word/2012/wordml" xmlns:w16cid="http://schemas.microsoft.com/office/word/2016/wordml/cid" xmlns:w16se="http://schemas.microsoft.com/office/word/2015/wordml/symex" xmlns:wpg="http://schemas.microsoft.com/office/word/2010/wordprocessingGroup" xmlns:wpi="http://schemas.microsoft.com/office/word/2010/wordprocessingInk" xmlns:wne="http://schemas.microsoft.com/office/word/2006/wordml" xmlns:wps="http://schemas.microsoft.com/office/word/2010/wordprocessingShape" mc:Ignorable="w14 w15 w16se w16cid wp14">
+<w:document xmlns:wpc="http://schemas.microsoft.com/office/word/2010/wordprocessingCanvas" xmlns:mo="http://schemas.microsoft.com/office/mac/office/2008/main" xmlns:mc="http://schemas.openxmlformats.org/markup-compatibility/2006" xmlns:mv="urn:schemas-microsoft-com:mac:vml" xmlns:o="urn:schemas-microsoft-com:office:office" xmlns:r="http://schemas.openxmlformats.org/officeDocument/2006/relationships" xmlns:m="http://schemas.openxmlformats.org/officeDocument/2006/math" xmlns:v="urn:schemas-microsoft-com:vml" xmlns:wp14="http://schemas.microsoft.com/office/word/2010/wordprocessingDrawing" xmlns:wp="http://schemas.openxmlformats.org/drawingml/2006/wordprocessingDrawing" xmlns:w10="urn:schemas-microsoft-com:office:word" xmlns:w="http://schemas.openxmlformats.org/wordprocessingml/2006/main" xmlns:w14="http://schemas.microsoft.com/office/word/2010/wordml" xmlns:w15="http://schemas.microsoft.com/office/word/2012/wordml" xmlns:wpg="http://schemas.microsoft.com/office/word/2010/wordprocessingGroup" xmlns:wpi="http://schemas.microsoft.com/office/word/2010/wordprocessingInk" xmlns:wne="http://schemas.microsoft.com/office/word/2006/wordml" xmlns:wps="http://schemas.microsoft.com/office/word/2010/wordprocessingShape" mc:Ignorable="w14 w15 wp14">
   <w:body>
     <w:p>
       <w:pPr>
@@ -271,7 +271,7 @@
         </w:rPr>
         <w:t xml:space="preserve">Corresponding Author: Danielle C. Claar, Tel: (208) 250-0161, Email: </w:t>
       </w:r>
-      <w:hyperlink r:id="rId11" w:history="1">
+      <w:hyperlink r:id="rId10" w:history="1">
         <w:r>
           <w:rPr>
             <w:rStyle w:val="Hyperlink"/>
@@ -999,7 +999,30 @@
           <w:shd w:val="clear" w:color="auto" w:fill="FFFFFF"/>
           <w:lang w:val="en-CA"/>
         </w:rPr>
-        <w:t>Coral bleaching, the breakdown of symbiosis between corals and their obligate photosynthetic symbionts</w:t>
+        <w:lastRenderedPageBreak/>
+        <w:t xml:space="preserve">Coral bleaching, the breakdown of symbiosis between corals and their obligate photosynthetic symbionts </w:t>
+      </w:r>
+      <w:r>
+        <w:rPr>
+          <w:rFonts w:ascii="Helvetica Neue" w:eastAsia="Times New Roman" w:hAnsi="Helvetica Neue" w:cs="Times New Roman"/>
+          <w:color w:val="3E3F3A"/>
+          <w:sz w:val="21"/>
+          <w:szCs w:val="21"/>
+          <w:shd w:val="clear" w:color="auto" w:fill="FFFFFF"/>
+          <w:lang w:val="en-CA"/>
+        </w:rPr>
+        <w:t>[@Brown1997-mf]</w:t>
+      </w:r>
+      <w:r>
+        <w:rPr>
+          <w:rFonts w:ascii="Helvetica Neue" w:eastAsia="Times New Roman" w:hAnsi="Helvetica Neue" w:cs="Times New Roman"/>
+          <w:color w:val="3E3F3A"/>
+          <w:sz w:val="21"/>
+          <w:szCs w:val="21"/>
+          <w:shd w:val="clear" w:color="auto" w:fill="FFFFFF"/>
+          <w:lang w:val="en-CA"/>
+        </w:rPr>
+        <w:t>, is increasing and threatening the foundation of reefs worldwide.</w:t>
       </w:r>
       <w:r>
         <w:rPr>
@@ -1021,29 +1044,111 @@
           <w:shd w:val="clear" w:color="auto" w:fill="FFFFFF"/>
           <w:lang w:val="en-CA"/>
         </w:rPr>
-        <w:t>[@Brown1997-mf]</w:t>
-      </w:r>
-      <w:r>
-        <w:rPr>
-          <w:rFonts w:ascii="Helvetica Neue" w:eastAsia="Times New Roman" w:hAnsi="Helvetica Neue" w:cs="Times New Roman"/>
-          <w:color w:val="3E3F3A"/>
-          <w:sz w:val="21"/>
-          <w:szCs w:val="21"/>
-          <w:shd w:val="clear" w:color="auto" w:fill="FFFFFF"/>
-          <w:lang w:val="en-CA"/>
-        </w:rPr>
-        <w:t xml:space="preserve">, is increasing </w:t>
-      </w:r>
-      <w:r>
-        <w:rPr>
-          <w:rFonts w:ascii="Helvetica Neue" w:eastAsia="Times New Roman" w:hAnsi="Helvetica Neue" w:cs="Times New Roman"/>
-          <w:color w:val="3E3F3A"/>
-          <w:sz w:val="21"/>
-          <w:szCs w:val="21"/>
-          <w:shd w:val="clear" w:color="auto" w:fill="FFFFFF"/>
-          <w:lang w:val="en-CA"/>
-        </w:rPr>
-        <w:t>and threatening the foundation of reefs worldwide</w:t>
+        <w:t>T</w:t>
+      </w:r>
+      <w:commentRangeStart w:id="1"/>
+      <w:r>
+        <w:rPr>
+          <w:rFonts w:ascii="Helvetica Neue" w:eastAsia="Times New Roman" w:hAnsi="Helvetica Neue" w:cs="Times New Roman"/>
+          <w:color w:val="3E3F3A"/>
+          <w:sz w:val="21"/>
+          <w:szCs w:val="21"/>
+          <w:shd w:val="clear" w:color="auto" w:fill="FFFFFF"/>
+          <w:lang w:val="en-CA"/>
+        </w:rPr>
+        <w:t xml:space="preserve">he 2014-2017 global coral bleaching event </w:t>
+      </w:r>
+      <w:r>
+        <w:rPr>
+          <w:rFonts w:ascii="Helvetica Neue" w:eastAsia="Times New Roman" w:hAnsi="Helvetica Neue" w:cs="Times New Roman"/>
+          <w:color w:val="3E3F3A"/>
+          <w:sz w:val="21"/>
+          <w:szCs w:val="21"/>
+          <w:shd w:val="clear" w:color="auto" w:fill="FFFFFF"/>
+          <w:lang w:val="en-CA"/>
+        </w:rPr>
+        <w:t>instigated</w:t>
+      </w:r>
+      <w:r>
+        <w:rPr>
+          <w:rFonts w:ascii="Helvetica Neue" w:eastAsia="Times New Roman" w:hAnsi="Helvetica Neue" w:cs="Times New Roman"/>
+          <w:color w:val="3E3F3A"/>
+          <w:sz w:val="21"/>
+          <w:szCs w:val="21"/>
+          <w:shd w:val="clear" w:color="auto" w:fill="FFFFFF"/>
+          <w:lang w:val="en-CA"/>
+        </w:rPr>
+        <w:t xml:space="preserve"> </w:t>
+      </w:r>
+      <w:r>
+        <w:rPr>
+          <w:rFonts w:ascii="Helvetica Neue" w:eastAsia="Times New Roman" w:hAnsi="Helvetica Neue" w:cs="Times New Roman"/>
+          <w:color w:val="3E3F3A"/>
+          <w:sz w:val="21"/>
+          <w:szCs w:val="21"/>
+          <w:shd w:val="clear" w:color="auto" w:fill="FFFFFF"/>
+          <w:lang w:val="en-CA"/>
+        </w:rPr>
+        <w:t>a catastrophic loss of corals</w:t>
+      </w:r>
+      <w:r>
+        <w:rPr>
+          <w:rFonts w:ascii="Helvetica Neue" w:eastAsia="Times New Roman" w:hAnsi="Helvetica Neue" w:cs="Times New Roman"/>
+          <w:color w:val="3E3F3A"/>
+          <w:sz w:val="21"/>
+          <w:szCs w:val="21"/>
+          <w:shd w:val="clear" w:color="auto" w:fill="FFFFFF"/>
+          <w:lang w:val="en-CA"/>
+        </w:rPr>
+        <w:t xml:space="preserve"> across the world's oceans (</w:t>
+      </w:r>
+      <w:proofErr w:type="spellStart"/>
+      <w:r>
+        <w:rPr>
+          <w:rFonts w:ascii="Helvetica Neue" w:eastAsia="Times New Roman" w:hAnsi="Helvetica Neue" w:cs="Times New Roman"/>
+          <w:color w:val="3E3F3A"/>
+          <w:sz w:val="21"/>
+          <w:szCs w:val="21"/>
+          <w:shd w:val="clear" w:color="auto" w:fill="FFFFFF"/>
+          <w:lang w:val="en-CA"/>
+        </w:rPr>
+        <w:t>Eakin</w:t>
+      </w:r>
+      <w:proofErr w:type="spellEnd"/>
+      <w:r>
+        <w:rPr>
+          <w:rFonts w:ascii="Helvetica Neue" w:eastAsia="Times New Roman" w:hAnsi="Helvetica Neue" w:cs="Times New Roman"/>
+          <w:color w:val="3E3F3A"/>
+          <w:sz w:val="21"/>
+          <w:szCs w:val="21"/>
+          <w:shd w:val="clear" w:color="auto" w:fill="FFFFFF"/>
+          <w:lang w:val="en-CA"/>
+        </w:rPr>
+        <w:t xml:space="preserve"> 2016, </w:t>
+      </w:r>
+      <w:proofErr w:type="spellStart"/>
+      <w:r>
+        <w:rPr>
+          <w:rFonts w:ascii="Helvetica Neue" w:eastAsia="Times New Roman" w:hAnsi="Helvetica Neue" w:cs="Times New Roman"/>
+          <w:color w:val="3E3F3A"/>
+          <w:sz w:val="21"/>
+          <w:szCs w:val="21"/>
+          <w:shd w:val="clear" w:color="auto" w:fill="FFFFFF"/>
+          <w:lang w:val="en-CA"/>
+        </w:rPr>
+        <w:t>Normile</w:t>
+      </w:r>
+      <w:proofErr w:type="spellEnd"/>
+      <w:r>
+        <w:rPr>
+          <w:rFonts w:ascii="Helvetica Neue" w:eastAsia="Times New Roman" w:hAnsi="Helvetica Neue" w:cs="Times New Roman"/>
+          <w:color w:val="3E3F3A"/>
+          <w:sz w:val="21"/>
+          <w:szCs w:val="21"/>
+          <w:shd w:val="clear" w:color="auto" w:fill="FFFFFF"/>
+          <w:lang w:val="en-CA"/>
+        </w:rPr>
+        <w:t xml:space="preserve"> 2016)</w:t>
       </w:r>
       <w:r>
         <w:rPr>
@@ -1076,63 +1181,40 @@
           <w:shd w:val="clear" w:color="auto" w:fill="FFFFFF"/>
           <w:lang w:val="en-CA"/>
         </w:rPr>
-        <w:t>T</w:t>
-      </w:r>
-      <w:commentRangeStart w:id="1"/>
-      <w:r>
-        <w:rPr>
-          <w:rFonts w:ascii="Helvetica Neue" w:eastAsia="Times New Roman" w:hAnsi="Helvetica Neue" w:cs="Times New Roman"/>
-          <w:color w:val="3E3F3A"/>
-          <w:sz w:val="21"/>
-          <w:szCs w:val="21"/>
-          <w:shd w:val="clear" w:color="auto" w:fill="FFFFFF"/>
-          <w:lang w:val="en-CA"/>
-        </w:rPr>
-        <w:t xml:space="preserve">he 2014-2017 global coral bleaching event </w:t>
-      </w:r>
-      <w:r>
-        <w:rPr>
-          <w:rFonts w:ascii="Helvetica Neue" w:eastAsia="Times New Roman" w:hAnsi="Helvetica Neue" w:cs="Times New Roman"/>
-          <w:color w:val="3E3F3A"/>
-          <w:sz w:val="21"/>
-          <w:szCs w:val="21"/>
-          <w:shd w:val="clear" w:color="auto" w:fill="FFFFFF"/>
-          <w:lang w:val="en-CA"/>
-        </w:rPr>
-        <w:t>instigated</w:t>
-      </w:r>
-      <w:r>
-        <w:rPr>
-          <w:rFonts w:ascii="Helvetica Neue" w:eastAsia="Times New Roman" w:hAnsi="Helvetica Neue" w:cs="Times New Roman"/>
-          <w:color w:val="3E3F3A"/>
-          <w:sz w:val="21"/>
-          <w:szCs w:val="21"/>
-          <w:shd w:val="clear" w:color="auto" w:fill="FFFFFF"/>
-          <w:lang w:val="en-CA"/>
-        </w:rPr>
-        <w:t xml:space="preserve"> </w:t>
-      </w:r>
-      <w:r>
-        <w:rPr>
-          <w:rFonts w:ascii="Helvetica Neue" w:eastAsia="Times New Roman" w:hAnsi="Helvetica Neue" w:cs="Times New Roman"/>
-          <w:color w:val="3E3F3A"/>
-          <w:sz w:val="21"/>
-          <w:szCs w:val="21"/>
-          <w:shd w:val="clear" w:color="auto" w:fill="FFFFFF"/>
-          <w:lang w:val="en-CA"/>
-        </w:rPr>
-        <w:t>a catastrophic loss of corals</w:t>
-      </w:r>
-      <w:r>
-        <w:rPr>
-          <w:rFonts w:ascii="Helvetica Neue" w:eastAsia="Times New Roman" w:hAnsi="Helvetica Neue" w:cs="Times New Roman"/>
-          <w:color w:val="3E3F3A"/>
-          <w:sz w:val="21"/>
-          <w:szCs w:val="21"/>
-          <w:shd w:val="clear" w:color="auto" w:fill="FFFFFF"/>
-          <w:lang w:val="en-CA"/>
-        </w:rPr>
-        <w:t xml:space="preserve"> across the world's oceans (Eakin 2016, </w:t>
+        <w:t>This event caused</w:t>
+      </w:r>
+      <w:r>
+        <w:rPr>
+          <w:rFonts w:ascii="Helvetica Neue" w:eastAsia="Times New Roman" w:hAnsi="Helvetica Neue" w:cs="Times New Roman"/>
+          <w:color w:val="3E3F3A"/>
+          <w:sz w:val="21"/>
+          <w:szCs w:val="21"/>
+          <w:shd w:val="clear" w:color="auto" w:fill="FFFFFF"/>
+          <w:lang w:val="en-CA"/>
+        </w:rPr>
+        <w:t xml:space="preserve"> up to 75% bleaching on some reefs in Hawaii, and at least some level of bleaching across 93% of the Great Barrier Reef (Minton et al</w:t>
+      </w:r>
+      <w:r>
+        <w:rPr>
+          <w:rFonts w:ascii="Helvetica Neue" w:eastAsia="Times New Roman" w:hAnsi="Helvetica Neue" w:cs="Times New Roman"/>
+          <w:color w:val="3E3F3A"/>
+          <w:sz w:val="21"/>
+          <w:szCs w:val="21"/>
+          <w:shd w:val="clear" w:color="auto" w:fill="FFFFFF"/>
+          <w:lang w:val="en-CA"/>
+        </w:rPr>
+        <w:t xml:space="preserve"> 2015, GBRMPA 2016</w:t>
+      </w:r>
+      <w:r>
+        <w:rPr>
+          <w:rFonts w:ascii="Helvetica Neue" w:eastAsia="Times New Roman" w:hAnsi="Helvetica Neue" w:cs="Times New Roman"/>
+          <w:color w:val="3E3F3A"/>
+          <w:sz w:val="21"/>
+          <w:szCs w:val="21"/>
+          <w:shd w:val="clear" w:color="auto" w:fill="FFFFFF"/>
+          <w:lang w:val="en-CA"/>
+        </w:rPr>
+        <w:t>, @</w:t>
       </w:r>
       <w:proofErr w:type="spellStart"/>
       <w:r>
@@ -1144,7 +1226,7 @@
           <w:shd w:val="clear" w:color="auto" w:fill="FFFFFF"/>
           <w:lang w:val="en-CA"/>
         </w:rPr>
-        <w:t>Normile</w:t>
+        <w:t>hughesnewpaper</w:t>
       </w:r>
       <w:proofErr w:type="spellEnd"/>
       <w:r>
@@ -1156,96 +1238,6 @@
           <w:shd w:val="clear" w:color="auto" w:fill="FFFFFF"/>
           <w:lang w:val="en-CA"/>
         </w:rPr>
-        <w:t xml:space="preserve"> 2016)</w:t>
-      </w:r>
-      <w:r>
-        <w:rPr>
-          <w:rFonts w:ascii="Helvetica Neue" w:eastAsia="Times New Roman" w:hAnsi="Helvetica Neue" w:cs="Times New Roman"/>
-          <w:color w:val="3E3F3A"/>
-          <w:sz w:val="21"/>
-          <w:szCs w:val="21"/>
-          <w:shd w:val="clear" w:color="auto" w:fill="FFFFFF"/>
-          <w:lang w:val="en-CA"/>
-        </w:rPr>
-        <w:t>.</w:t>
-      </w:r>
-      <w:r>
-        <w:rPr>
-          <w:rFonts w:ascii="Helvetica Neue" w:eastAsia="Times New Roman" w:hAnsi="Helvetica Neue" w:cs="Times New Roman"/>
-          <w:color w:val="3E3F3A"/>
-          <w:sz w:val="21"/>
-          <w:szCs w:val="21"/>
-          <w:shd w:val="clear" w:color="auto" w:fill="FFFFFF"/>
-          <w:lang w:val="en-CA"/>
-        </w:rPr>
-        <w:t xml:space="preserve"> </w:t>
-      </w:r>
-      <w:r>
-        <w:rPr>
-          <w:rFonts w:ascii="Helvetica Neue" w:eastAsia="Times New Roman" w:hAnsi="Helvetica Neue" w:cs="Times New Roman"/>
-          <w:color w:val="3E3F3A"/>
-          <w:sz w:val="21"/>
-          <w:szCs w:val="21"/>
-          <w:shd w:val="clear" w:color="auto" w:fill="FFFFFF"/>
-          <w:lang w:val="en-CA"/>
-        </w:rPr>
-        <w:t>This event caused</w:t>
-      </w:r>
-      <w:r>
-        <w:rPr>
-          <w:rFonts w:ascii="Helvetica Neue" w:eastAsia="Times New Roman" w:hAnsi="Helvetica Neue" w:cs="Times New Roman"/>
-          <w:color w:val="3E3F3A"/>
-          <w:sz w:val="21"/>
-          <w:szCs w:val="21"/>
-          <w:shd w:val="clear" w:color="auto" w:fill="FFFFFF"/>
-          <w:lang w:val="en-CA"/>
-        </w:rPr>
-        <w:t xml:space="preserve"> up to 75% bleaching on some reefs in Hawaii, and at least some level of bleaching across 93% of the Great Barrier Reef (Minton et al</w:t>
-      </w:r>
-      <w:r>
-        <w:rPr>
-          <w:rFonts w:ascii="Helvetica Neue" w:eastAsia="Times New Roman" w:hAnsi="Helvetica Neue" w:cs="Times New Roman"/>
-          <w:color w:val="3E3F3A"/>
-          <w:sz w:val="21"/>
-          <w:szCs w:val="21"/>
-          <w:shd w:val="clear" w:color="auto" w:fill="FFFFFF"/>
-          <w:lang w:val="en-CA"/>
-        </w:rPr>
-        <w:t xml:space="preserve"> 2015, GBRMPA 2016</w:t>
-      </w:r>
-      <w:r>
-        <w:rPr>
-          <w:rFonts w:ascii="Helvetica Neue" w:eastAsia="Times New Roman" w:hAnsi="Helvetica Neue" w:cs="Times New Roman"/>
-          <w:color w:val="3E3F3A"/>
-          <w:sz w:val="21"/>
-          <w:szCs w:val="21"/>
-          <w:shd w:val="clear" w:color="auto" w:fill="FFFFFF"/>
-          <w:lang w:val="en-CA"/>
-        </w:rPr>
-        <w:t>, @</w:t>
-      </w:r>
-      <w:proofErr w:type="spellStart"/>
-      <w:r>
-        <w:rPr>
-          <w:rFonts w:ascii="Helvetica Neue" w:eastAsia="Times New Roman" w:hAnsi="Helvetica Neue" w:cs="Times New Roman"/>
-          <w:color w:val="3E3F3A"/>
-          <w:sz w:val="21"/>
-          <w:szCs w:val="21"/>
-          <w:shd w:val="clear" w:color="auto" w:fill="FFFFFF"/>
-          <w:lang w:val="en-CA"/>
-        </w:rPr>
-        <w:t>hughesnewpaper</w:t>
-      </w:r>
-      <w:proofErr w:type="spellEnd"/>
-      <w:r>
-        <w:rPr>
-          <w:rFonts w:ascii="Helvetica Neue" w:eastAsia="Times New Roman" w:hAnsi="Helvetica Neue" w:cs="Times New Roman"/>
-          <w:color w:val="3E3F3A"/>
-          <w:sz w:val="21"/>
-          <w:szCs w:val="21"/>
-          <w:shd w:val="clear" w:color="auto" w:fill="FFFFFF"/>
-          <w:lang w:val="en-CA"/>
-        </w:rPr>
         <w:t xml:space="preserve">).  Superimposed on </w:t>
       </w:r>
       <w:r>
@@ -1334,19 +1326,7 @@
           <w:shd w:val="clear" w:color="auto" w:fill="FFFFFF"/>
           <w:lang w:val="en-CA"/>
         </w:rPr>
-        <w:t xml:space="preserve">recover </w:t>
-      </w:r>
-      <w:r>
-        <w:rPr>
-          <w:rFonts w:ascii="Helvetica Neue" w:eastAsia="Times New Roman" w:hAnsi="Helvetica Neue" w:cs="Times New Roman"/>
-          <w:color w:val="3E3F3A"/>
-          <w:sz w:val="21"/>
-          <w:szCs w:val="21"/>
-          <w:shd w:val="clear" w:color="auto" w:fill="FFFFFF"/>
-          <w:lang w:val="en-CA"/>
-        </w:rPr>
-        <w:lastRenderedPageBreak/>
-        <w:t xml:space="preserve">by </w:t>
+        <w:t xml:space="preserve">recover by </w:t>
       </w:r>
       <w:r>
         <w:rPr>
@@ -2270,7 +2250,7 @@
           <w:shd w:val="clear" w:color="auto" w:fill="FFFFFF"/>
           <w:lang w:val="en-CA"/>
         </w:rPr>
-        <w:t xml:space="preserve">event. We tagged, sampled, and photographed the same coral colonies before, during, and immediately after the El Niño event. We determined bleaching condition and survival for each coral colony, and used Illumina </w:t>
+        <w:t xml:space="preserve">event. We tagged, sampled, and photographed the same coral colonies before, during, and immediately after the El Niño event. We determined bleaching condition and survival for each coral colony, and used </w:t>
       </w:r>
       <w:proofErr w:type="spellStart"/>
       <w:r>
@@ -2282,6 +2262,30 @@
           <w:shd w:val="clear" w:color="auto" w:fill="FFFFFF"/>
           <w:lang w:val="en-CA"/>
         </w:rPr>
+        <w:t>Illumina</w:t>
+      </w:r>
+      <w:proofErr w:type="spellEnd"/>
+      <w:r>
+        <w:rPr>
+          <w:rFonts w:ascii="Helvetica Neue" w:eastAsia="Times New Roman" w:hAnsi="Helvetica Neue" w:cs="Times New Roman"/>
+          <w:color w:val="3E3F3A"/>
+          <w:sz w:val="21"/>
+          <w:szCs w:val="21"/>
+          <w:shd w:val="clear" w:color="auto" w:fill="FFFFFF"/>
+          <w:lang w:val="en-CA"/>
+        </w:rPr>
+        <w:t xml:space="preserve"> </w:t>
+      </w:r>
+      <w:proofErr w:type="spellStart"/>
+      <w:r>
+        <w:rPr>
+          <w:rFonts w:ascii="Helvetica Neue" w:eastAsia="Times New Roman" w:hAnsi="Helvetica Neue" w:cs="Times New Roman"/>
+          <w:color w:val="3E3F3A"/>
+          <w:sz w:val="21"/>
+          <w:szCs w:val="21"/>
+          <w:shd w:val="clear" w:color="auto" w:fill="FFFFFF"/>
+          <w:lang w:val="en-CA"/>
+        </w:rPr>
         <w:t>MiSeq</w:t>
       </w:r>
       <w:proofErr w:type="spellEnd"/>
@@ -2316,7 +2320,31 @@
           <w:shd w:val="clear" w:color="auto" w:fill="FFFFFF"/>
           <w:lang w:val="en-CA"/>
         </w:rPr>
-        <w:t xml:space="preserve">2 amplicon sequencing and 97% </w:t>
+        <w:t xml:space="preserve">2 </w:t>
+      </w:r>
+      <w:proofErr w:type="spellStart"/>
+      <w:r>
+        <w:rPr>
+          <w:rFonts w:ascii="Helvetica Neue" w:eastAsia="Times New Roman" w:hAnsi="Helvetica Neue" w:cs="Times New Roman"/>
+          <w:color w:val="3E3F3A"/>
+          <w:sz w:val="21"/>
+          <w:szCs w:val="21"/>
+          <w:shd w:val="clear" w:color="auto" w:fill="FFFFFF"/>
+          <w:lang w:val="en-CA"/>
+        </w:rPr>
+        <w:t>amplicon</w:t>
+      </w:r>
+      <w:proofErr w:type="spellEnd"/>
+      <w:r>
+        <w:rPr>
+          <w:rFonts w:ascii="Helvetica Neue" w:eastAsia="Times New Roman" w:hAnsi="Helvetica Neue" w:cs="Times New Roman"/>
+          <w:color w:val="3E3F3A"/>
+          <w:sz w:val="21"/>
+          <w:szCs w:val="21"/>
+          <w:shd w:val="clear" w:color="auto" w:fill="FFFFFF"/>
+          <w:lang w:val="en-CA"/>
+        </w:rPr>
+        <w:t xml:space="preserve"> sequencing and 97% </w:t>
       </w:r>
       <w:r>
         <w:rPr>
@@ -2407,19 +2435,7 @@
           <w:shd w:val="clear" w:color="auto" w:fill="FFFFFF"/>
           <w:lang w:val="en-CA"/>
         </w:rPr>
-        <w:t xml:space="preserve">To investigate mechanisms underlying the ability of these corals to not only survive a year of continuous heat stress, but to recover in the interim, we assessed the relationship </w:t>
-      </w:r>
-      <w:r>
-        <w:rPr>
-          <w:rFonts w:ascii="Helvetica Neue" w:eastAsia="Times New Roman" w:hAnsi="Helvetica Neue" w:cs="Times New Roman"/>
-          <w:color w:val="3E3F3A"/>
-          <w:sz w:val="21"/>
-          <w:szCs w:val="21"/>
-          <w:shd w:val="clear" w:color="auto" w:fill="FFFFFF"/>
-          <w:lang w:val="en-CA"/>
-        </w:rPr>
-        <w:lastRenderedPageBreak/>
-        <w:t xml:space="preserve">between human disturbance, pre-bleaching </w:t>
+        <w:t xml:space="preserve">To investigate mechanisms underlying the ability of these corals to not only survive a year of continuous heat stress, but to recover in the interim, we assessed the relationship between human disturbance, pre-bleaching </w:t>
       </w:r>
       <w:r>
         <w:rPr>
@@ -2659,8 +2675,33 @@
           <w:shd w:val="clear" w:color="auto" w:fill="FFFFFF"/>
           <w:lang w:val="en-CA"/>
         </w:rPr>
-        <w:t>Local management measures can significantly enhance reef recovery rates following bleaching events, for example, by protecting populations of herbivorous fishes which indirectly provision space for new coral recruits by mediating competition between coral and macroalgae</w:t>
-      </w:r>
+        <w:t xml:space="preserve">Local management measures can significantly enhance reef recovery rates following bleaching events, for example, by protecting populations of herbivorous fishes which indirectly provision space for new coral recruits </w:t>
+      </w:r>
+      <w:r>
+        <w:rPr>
+          <w:rFonts w:ascii="Helvetica Neue" w:eastAsia="Times New Roman" w:hAnsi="Helvetica Neue" w:cs="Times New Roman"/>
+          <w:color w:val="3E3F3A"/>
+          <w:sz w:val="21"/>
+          <w:szCs w:val="21"/>
+          <w:shd w:val="clear" w:color="auto" w:fill="FFFFFF"/>
+          <w:lang w:val="en-CA"/>
+        </w:rPr>
+        <w:lastRenderedPageBreak/>
+        <w:t xml:space="preserve">by mediating competition between coral and </w:t>
+      </w:r>
+      <w:proofErr w:type="spellStart"/>
+      <w:r>
+        <w:rPr>
+          <w:rFonts w:ascii="Helvetica Neue" w:eastAsia="Times New Roman" w:hAnsi="Helvetica Neue" w:cs="Times New Roman"/>
+          <w:color w:val="3E3F3A"/>
+          <w:sz w:val="21"/>
+          <w:szCs w:val="21"/>
+          <w:shd w:val="clear" w:color="auto" w:fill="FFFFFF"/>
+          <w:lang w:val="en-CA"/>
+        </w:rPr>
+        <w:t>macroalgae</w:t>
+      </w:r>
+      <w:proofErr w:type="spellEnd"/>
       <w:r>
         <w:rPr>
           <w:rFonts w:ascii="Helvetica Neue" w:eastAsia="Times New Roman" w:hAnsi="Helvetica Neue" w:cs="Times New Roman"/>
@@ -2694,10 +2735,32 @@
           <w:shd w:val="clear" w:color="auto" w:fill="FFFFFF"/>
           <w:lang w:val="en-CA"/>
         </w:rPr>
-        <w:t xml:space="preserve"> and Harborne 2010</w:t>
-      </w:r>
-      <w:bookmarkStart w:id="6" w:name="_GoBack"/>
-      <w:bookmarkEnd w:id="6"/>
+        <w:t xml:space="preserve"> and </w:t>
+      </w:r>
+      <w:proofErr w:type="spellStart"/>
+      <w:r>
+        <w:rPr>
+          <w:rFonts w:ascii="Helvetica Neue" w:eastAsia="Times New Roman" w:hAnsi="Helvetica Neue" w:cs="Times New Roman"/>
+          <w:color w:val="3E3F3A"/>
+          <w:sz w:val="21"/>
+          <w:szCs w:val="21"/>
+          <w:shd w:val="clear" w:color="auto" w:fill="FFFFFF"/>
+          <w:lang w:val="en-CA"/>
+        </w:rPr>
+        <w:t>Harborne</w:t>
+      </w:r>
+      <w:proofErr w:type="spellEnd"/>
+      <w:r>
+        <w:rPr>
+          <w:rFonts w:ascii="Helvetica Neue" w:eastAsia="Times New Roman" w:hAnsi="Helvetica Neue" w:cs="Times New Roman"/>
+          <w:color w:val="3E3F3A"/>
+          <w:sz w:val="21"/>
+          <w:szCs w:val="21"/>
+          <w:shd w:val="clear" w:color="auto" w:fill="FFFFFF"/>
+          <w:lang w:val="en-CA"/>
+        </w:rPr>
+        <w:t xml:space="preserve"> 2010</w:t>
+      </w:r>
       <w:r>
         <w:rPr>
           <w:rFonts w:ascii="Helvetica Neue" w:eastAsia="Times New Roman" w:hAnsi="Helvetica Neue" w:cs="Times New Roman"/>
@@ -2850,29 +2913,7 @@
           <w:shd w:val="clear" w:color="auto" w:fill="FFFFFF"/>
           <w:lang w:val="en-CA"/>
         </w:rPr>
-        <w:t>n Kenya</w:t>
-      </w:r>
-      <w:r>
-        <w:rPr>
-          <w:rFonts w:ascii="Helvetica Neue" w:eastAsia="Times New Roman" w:hAnsi="Helvetica Neue" w:cs="Times New Roman"/>
-          <w:color w:val="3E3F3A"/>
-          <w:sz w:val="21"/>
-          <w:szCs w:val="21"/>
-          <w:shd w:val="clear" w:color="auto" w:fill="FFFFFF"/>
-          <w:lang w:val="en-CA"/>
-        </w:rPr>
-        <w:t>,</w:t>
-      </w:r>
-      <w:r>
-        <w:rPr>
-          <w:rFonts w:ascii="Helvetica Neue" w:eastAsia="Times New Roman" w:hAnsi="Helvetica Neue" w:cs="Times New Roman"/>
-          <w:color w:val="3E3F3A"/>
-          <w:sz w:val="21"/>
-          <w:szCs w:val="21"/>
-          <w:shd w:val="clear" w:color="auto" w:fill="FFFFFF"/>
-          <w:lang w:val="en-CA"/>
-        </w:rPr>
-        <w:t xml:space="preserve"> </w:t>
+        <w:t xml:space="preserve">n Kenya, </w:t>
       </w:r>
       <w:r>
         <w:rPr>
@@ -3147,31 +3188,7 @@
           <w:shd w:val="clear" w:color="auto" w:fill="FFFFFF"/>
           <w:lang w:val="en-CA"/>
         </w:rPr>
-        <w:t xml:space="preserve">We show that corals living at different levels of local human disturbance had distinct symbiont communities that corresponded tightly to survivorship. This </w:t>
-      </w:r>
-      <w:proofErr w:type="gramStart"/>
-      <w:r>
-        <w:rPr>
-          <w:rFonts w:ascii="Helvetica Neue" w:eastAsia="Times New Roman" w:hAnsi="Helvetica Neue" w:cs="Times New Roman"/>
-          <w:color w:val="3E3F3A"/>
-          <w:sz w:val="21"/>
-          <w:szCs w:val="21"/>
-          <w:shd w:val="clear" w:color="auto" w:fill="FFFFFF"/>
-          <w:lang w:val="en-CA"/>
-        </w:rPr>
-        <w:t>is in contrast to</w:t>
-      </w:r>
-      <w:proofErr w:type="gramEnd"/>
-      <w:r>
-        <w:rPr>
-          <w:rFonts w:ascii="Helvetica Neue" w:eastAsia="Times New Roman" w:hAnsi="Helvetica Neue" w:cs="Times New Roman"/>
-          <w:color w:val="3E3F3A"/>
-          <w:sz w:val="21"/>
-          <w:szCs w:val="21"/>
-          <w:shd w:val="clear" w:color="auto" w:fill="FFFFFF"/>
-          <w:lang w:val="en-CA"/>
-        </w:rPr>
-        <w:t xml:space="preserve"> a recent study which concluded that particulate and dissolved nutrients do not reduce coral health at a colony scale (Rocker et al 2017).</w:t>
+        <w:t>We show that corals living at different levels of local human disturbance had distinct symbiont communities that corresponded tightly to survivorship. This is in contrast to a recent study which concluded that particulate and dissolved nutrients do not reduce coral health at a colony scale (Rocker et al 2017).</w:t>
       </w:r>
     </w:p>
     <w:p>
@@ -3199,7 +3216,7 @@
           <w:lang w:val="en-CA"/>
         </w:rPr>
       </w:pPr>
-      <w:commentRangeStart w:id="7"/>
+      <w:commentRangeStart w:id="6"/>
       <w:r>
         <w:rPr>
           <w:rFonts w:ascii="Helvetica Neue" w:eastAsia="Times New Roman" w:hAnsi="Helvetica Neue" w:cs="Times New Roman"/>
@@ -3266,41 +3283,52 @@
           <w:shd w:val="clear" w:color="auto" w:fill="FFFFFF"/>
           <w:lang w:val="en-CA"/>
         </w:rPr>
+        <w:t>Symbiodinium</w:t>
+      </w:r>
+      <w:r>
+        <w:rPr>
+          <w:rFonts w:ascii="Helvetica Neue" w:eastAsia="Times New Roman" w:hAnsi="Helvetica Neue" w:cs="Times New Roman"/>
+          <w:color w:val="3E3F3A"/>
+          <w:sz w:val="21"/>
+          <w:szCs w:val="21"/>
+          <w:shd w:val="clear" w:color="auto" w:fill="FFFFFF"/>
+          <w:lang w:val="en-CA"/>
+        </w:rPr>
+        <w:t xml:space="preserve"> from the coral host tissue, </w:t>
+      </w:r>
+      <w:r>
+        <w:rPr>
+          <w:rFonts w:ascii="Helvetica Neue" w:eastAsia="Times New Roman" w:hAnsi="Helvetica Neue" w:cs="Times New Roman"/>
+          <w:color w:val="3E3F3A"/>
+          <w:sz w:val="21"/>
+          <w:szCs w:val="21"/>
+          <w:shd w:val="clear" w:color="auto" w:fill="FFFFFF"/>
+          <w:lang w:val="en-CA"/>
+        </w:rPr>
+        <w:t xml:space="preserve">often leading to coral </w:t>
+      </w:r>
+      <w:r>
+        <w:rPr>
+          <w:rFonts w:ascii="Helvetica Neue" w:eastAsia="Times New Roman" w:hAnsi="Helvetica Neue" w:cs="Times New Roman"/>
+          <w:color w:val="3E3F3A"/>
+          <w:sz w:val="21"/>
+          <w:szCs w:val="21"/>
+          <w:shd w:val="clear" w:color="auto" w:fill="FFFFFF"/>
+          <w:lang w:val="en-CA"/>
+        </w:rPr>
+        <w:t xml:space="preserve">mortality [@Hoegh-Guldberg1999-rb]. During bleaching, there is a window for recovery, that is, a certain amount of time during which the warming must cease and conditions must return to normal so that the coral can regain its symbionts. If the window for recovery passes without amelioration of </w:t>
+      </w:r>
+      <w:r>
+        <w:rPr>
+          <w:rFonts w:ascii="Helvetica Neue" w:eastAsia="Times New Roman" w:hAnsi="Helvetica Neue" w:cs="Times New Roman"/>
+          <w:color w:val="3E3F3A"/>
+          <w:sz w:val="21"/>
+          <w:szCs w:val="21"/>
+          <w:shd w:val="clear" w:color="auto" w:fill="FFFFFF"/>
+          <w:lang w:val="en-CA"/>
+        </w:rPr>
         <w:lastRenderedPageBreak/>
-        <w:t>Symbiodinium</w:t>
-      </w:r>
-      <w:r>
-        <w:rPr>
-          <w:rFonts w:ascii="Helvetica Neue" w:eastAsia="Times New Roman" w:hAnsi="Helvetica Neue" w:cs="Times New Roman"/>
-          <w:color w:val="3E3F3A"/>
-          <w:sz w:val="21"/>
-          <w:szCs w:val="21"/>
-          <w:shd w:val="clear" w:color="auto" w:fill="FFFFFF"/>
-          <w:lang w:val="en-CA"/>
-        </w:rPr>
-        <w:t xml:space="preserve"> from the coral host tissue, </w:t>
-      </w:r>
-      <w:r>
-        <w:rPr>
-          <w:rFonts w:ascii="Helvetica Neue" w:eastAsia="Times New Roman" w:hAnsi="Helvetica Neue" w:cs="Times New Roman"/>
-          <w:color w:val="3E3F3A"/>
-          <w:sz w:val="21"/>
-          <w:szCs w:val="21"/>
-          <w:shd w:val="clear" w:color="auto" w:fill="FFFFFF"/>
-          <w:lang w:val="en-CA"/>
-        </w:rPr>
-        <w:t xml:space="preserve">often leading to coral </w:t>
-      </w:r>
-      <w:r>
-        <w:rPr>
-          <w:rFonts w:ascii="Helvetica Neue" w:eastAsia="Times New Roman" w:hAnsi="Helvetica Neue" w:cs="Times New Roman"/>
-          <w:color w:val="3E3F3A"/>
-          <w:sz w:val="21"/>
-          <w:szCs w:val="21"/>
-          <w:shd w:val="clear" w:color="auto" w:fill="FFFFFF"/>
-          <w:lang w:val="en-CA"/>
-        </w:rPr>
-        <w:t xml:space="preserve">mortality [@Hoegh-Guldberg1999-rb]. During bleaching, there is a window for recovery, that is, a certain amount of time during which the warming must cease and conditions must return to normal so that the coral can regain its symbionts. If the window for recovery passes without amelioration of environmental conditions, the coral will starve and die. (Cunning et al 2016, Putnam et al 2017). </w:t>
+        <w:t xml:space="preserve">environmental conditions, the coral will starve and die. (Cunning et al 2016, Putnam et al 2017). </w:t>
       </w:r>
       <w:r>
         <w:rPr>
@@ -3334,7 +3362,7 @@
           <w:shd w:val="clear" w:color="auto" w:fill="FFFFFF"/>
           <w:lang w:val="en-CA"/>
         </w:rPr>
-        <w:t>Hoegh</w:t>
+        <w:t>Hoegh-Guldberg</w:t>
       </w:r>
       <w:proofErr w:type="spellEnd"/>
       <w:r>
@@ -3346,7 +3374,7 @@
           <w:shd w:val="clear" w:color="auto" w:fill="FFFFFF"/>
           <w:lang w:val="en-CA"/>
         </w:rPr>
-        <w:t>-Guldberg 2011).</w:t>
+        <w:t xml:space="preserve"> 2011).</w:t>
       </w:r>
       <w:r>
         <w:rPr>
@@ -3368,31 +3396,7 @@
           <w:shd w:val="clear" w:color="auto" w:fill="FFFFFF"/>
           <w:lang w:val="en-CA"/>
         </w:rPr>
-        <w:t xml:space="preserve">Survival through such an extreme heat event provides an exceptional opportunity to understand how some corals can withstand intense heat stress, and how corals in general might survive long-term warming. Remarkably, we find that some coral colonies </w:t>
-      </w:r>
-      <w:proofErr w:type="gramStart"/>
-      <w:r>
-        <w:rPr>
-          <w:rFonts w:ascii="Helvetica Neue" w:eastAsia="Times New Roman" w:hAnsi="Helvetica Neue" w:cs="Times New Roman"/>
-          <w:color w:val="3E3F3A"/>
-          <w:sz w:val="21"/>
-          <w:szCs w:val="21"/>
-          <w:shd w:val="clear" w:color="auto" w:fill="FFFFFF"/>
-          <w:lang w:val="en-CA"/>
-        </w:rPr>
-        <w:t>were able to</w:t>
-      </w:r>
-      <w:proofErr w:type="gramEnd"/>
-      <w:r>
-        <w:rPr>
-          <w:rFonts w:ascii="Helvetica Neue" w:eastAsia="Times New Roman" w:hAnsi="Helvetica Neue" w:cs="Times New Roman"/>
-          <w:color w:val="3E3F3A"/>
-          <w:sz w:val="21"/>
-          <w:szCs w:val="21"/>
-          <w:shd w:val="clear" w:color="auto" w:fill="FFFFFF"/>
-          <w:lang w:val="en-CA"/>
-        </w:rPr>
-        <w:t xml:space="preserve"> survive this prolonged heat stress by regaining their symbionts</w:t>
+        <w:t>Survival through such an extreme heat event provides an exceptional opportunity to understand how some corals can withstand intense heat stress, and how corals in general might survive long-term warming. Remarkably, we find that some coral colonies were able to survive this prolonged heat stress by regaining their symbionts</w:t>
       </w:r>
       <w:r>
         <w:rPr>
@@ -3528,6 +3532,7 @@
         </w:rPr>
         <w:t xml:space="preserve">family </w:t>
       </w:r>
+      <w:proofErr w:type="spellStart"/>
       <w:r>
         <w:rPr>
           <w:rFonts w:ascii="Helvetica Neue" w:eastAsia="Times New Roman" w:hAnsi="Helvetica Neue" w:cs="Times New Roman"/>
@@ -3539,6 +3544,7 @@
         </w:rPr>
         <w:t>Merulinidae</w:t>
       </w:r>
+      <w:proofErr w:type="spellEnd"/>
       <w:r>
         <w:rPr>
           <w:rFonts w:ascii="Helvetica Neue" w:eastAsia="Times New Roman" w:hAnsi="Helvetica Neue" w:cs="Times New Roman"/>
@@ -3550,6 +3556,7 @@
         </w:rPr>
         <w:t xml:space="preserve">; </w:t>
       </w:r>
+      <w:proofErr w:type="spellStart"/>
       <w:r>
         <w:rPr>
           <w:rFonts w:ascii="Helvetica Neue" w:eastAsia="Times New Roman" w:hAnsi="Helvetica Neue" w:cs="Times New Roman"/>
@@ -3562,6 +3569,7 @@
         </w:rPr>
         <w:t>Platygyra</w:t>
       </w:r>
+      <w:proofErr w:type="spellEnd"/>
       <w:r>
         <w:rPr>
           <w:rFonts w:ascii="Helvetica Neue" w:eastAsia="Times New Roman" w:hAnsi="Helvetica Neue" w:cs="Times New Roman"/>
@@ -3619,12 +3627,12 @@
         </w:rPr>
         <w:t>) were bleached within two months of the onset of warming, but had visibly recovered after 10 consecutive months of intense warming (Fig. 1).</w:t>
       </w:r>
-      <w:commentRangeEnd w:id="7"/>
+      <w:commentRangeEnd w:id="6"/>
       <w:r>
         <w:rPr>
           <w:rStyle w:val="CommentReference"/>
         </w:rPr>
-        <w:commentReference w:id="7"/>
+        <w:commentReference w:id="6"/>
       </w:r>
     </w:p>
     <w:p>
@@ -3652,6 +3660,437 @@
           <w:lang w:val="en-CA"/>
         </w:rPr>
       </w:pPr>
+      <w:commentRangeStart w:id="7"/>
+      <w:r>
+        <w:rPr>
+          <w:rFonts w:ascii="Helvetica Neue" w:eastAsia="Times New Roman" w:hAnsi="Helvetica Neue" w:cs="Times New Roman"/>
+          <w:color w:val="3E3F3A"/>
+          <w:sz w:val="21"/>
+          <w:szCs w:val="21"/>
+          <w:shd w:val="clear" w:color="auto" w:fill="FFFFFF"/>
+          <w:lang w:val="en-CA"/>
+        </w:rPr>
+        <w:t xml:space="preserve">It is thought that corals may be able to survive thermal stress by changing their complement of symbionts to better suit environmental conditions. The adaptive bleaching hypothesis suggests that corals bleach to expel environmentally sub-optimal </w:t>
+      </w:r>
+      <w:proofErr w:type="spellStart"/>
+      <w:r>
+        <w:rPr>
+          <w:rFonts w:ascii="Helvetica Neue" w:eastAsia="Times New Roman" w:hAnsi="Helvetica Neue" w:cs="Times New Roman"/>
+          <w:color w:val="3E3F3A"/>
+          <w:sz w:val="21"/>
+          <w:szCs w:val="21"/>
+          <w:shd w:val="clear" w:color="auto" w:fill="FFFFFF"/>
+          <w:lang w:val="en-CA"/>
+        </w:rPr>
+        <w:t>symbionts</w:t>
+      </w:r>
+      <w:proofErr w:type="spellEnd"/>
+      <w:r>
+        <w:rPr>
+          <w:rFonts w:ascii="Helvetica Neue" w:eastAsia="Times New Roman" w:hAnsi="Helvetica Neue" w:cs="Times New Roman"/>
+          <w:color w:val="3E3F3A"/>
+          <w:sz w:val="21"/>
+          <w:szCs w:val="21"/>
+          <w:shd w:val="clear" w:color="auto" w:fill="FFFFFF"/>
+          <w:lang w:val="en-CA"/>
+        </w:rPr>
+        <w:t xml:space="preserve">, followed by switching (picking up new </w:t>
+      </w:r>
+      <w:proofErr w:type="spellStart"/>
+      <w:r>
+        <w:rPr>
+          <w:rFonts w:ascii="Helvetica Neue" w:eastAsia="Times New Roman" w:hAnsi="Helvetica Neue" w:cs="Times New Roman"/>
+          <w:color w:val="3E3F3A"/>
+          <w:sz w:val="21"/>
+          <w:szCs w:val="21"/>
+          <w:shd w:val="clear" w:color="auto" w:fill="FFFFFF"/>
+          <w:lang w:val="en-CA"/>
+        </w:rPr>
+        <w:t>symbionts</w:t>
+      </w:r>
+      <w:proofErr w:type="spellEnd"/>
+      <w:r>
+        <w:rPr>
+          <w:rFonts w:ascii="Helvetica Neue" w:eastAsia="Times New Roman" w:hAnsi="Helvetica Neue" w:cs="Times New Roman"/>
+          <w:color w:val="3E3F3A"/>
+          <w:sz w:val="21"/>
+          <w:szCs w:val="21"/>
+          <w:shd w:val="clear" w:color="auto" w:fill="FFFFFF"/>
+          <w:lang w:val="en-CA"/>
+        </w:rPr>
+        <w:t xml:space="preserve"> from the environment) or shuffling (an internal change in dominant symbiont type or overall symbiont community structure) [@Buddemeier2004-se; @Buddemeier1993-sx; @Baker2001-vc; @Baker2003-ks</w:t>
+      </w:r>
+      <w:r>
+        <w:rPr>
+          <w:rFonts w:ascii="Helvetica Neue" w:eastAsia="Times New Roman" w:hAnsi="Helvetica Neue" w:cs="Times New Roman"/>
+          <w:color w:val="3E3F3A"/>
+          <w:sz w:val="21"/>
+          <w:szCs w:val="21"/>
+          <w:shd w:val="clear" w:color="auto" w:fill="FFFFFF"/>
+          <w:lang w:val="en-CA"/>
+        </w:rPr>
+        <w:t>, @</w:t>
+      </w:r>
+      <w:proofErr w:type="spellStart"/>
+      <w:r>
+        <w:rPr>
+          <w:rFonts w:ascii="Helvetica Neue" w:eastAsia="Times New Roman" w:hAnsi="Helvetica Neue" w:cs="Times New Roman"/>
+          <w:color w:val="3E3F3A"/>
+          <w:sz w:val="21"/>
+          <w:szCs w:val="21"/>
+          <w:shd w:val="clear" w:color="auto" w:fill="FFFFFF"/>
+          <w:lang w:val="en-CA"/>
+        </w:rPr>
+        <w:t>Rossrecentpaper</w:t>
+      </w:r>
+      <w:proofErr w:type="spellEnd"/>
+      <w:r>
+        <w:rPr>
+          <w:rFonts w:ascii="Helvetica Neue" w:eastAsia="Times New Roman" w:hAnsi="Helvetica Neue" w:cs="Times New Roman"/>
+          <w:color w:val="3E3F3A"/>
+          <w:sz w:val="21"/>
+          <w:szCs w:val="21"/>
+          <w:shd w:val="clear" w:color="auto" w:fill="FFFFFF"/>
+          <w:lang w:val="en-CA"/>
+        </w:rPr>
+        <w:t xml:space="preserve">]. There is evidence for both </w:t>
+      </w:r>
+      <w:r>
+        <w:rPr>
+          <w:rFonts w:ascii="Helvetica Neue" w:eastAsia="Times New Roman" w:hAnsi="Helvetica Neue" w:cs="Times New Roman"/>
+          <w:i/>
+          <w:color w:val="3E3F3A"/>
+          <w:sz w:val="21"/>
+          <w:szCs w:val="21"/>
+          <w:shd w:val="clear" w:color="auto" w:fill="FFFFFF"/>
+          <w:lang w:val="en-CA"/>
+        </w:rPr>
+        <w:t>Symbiodinium</w:t>
+      </w:r>
+      <w:r>
+        <w:rPr>
+          <w:rFonts w:ascii="Helvetica Neue" w:eastAsia="Times New Roman" w:hAnsi="Helvetica Neue" w:cs="Times New Roman"/>
+          <w:color w:val="3E3F3A"/>
+          <w:sz w:val="21"/>
+          <w:szCs w:val="21"/>
+          <w:shd w:val="clear" w:color="auto" w:fill="FFFFFF"/>
+          <w:lang w:val="en-CA"/>
+        </w:rPr>
+        <w:t xml:space="preserve"> shuffling (Rowan 2004) and switching [@Boulotte2016-dy]. However, what remains unclear is if</w:t>
+      </w:r>
+      <w:r>
+        <w:rPr>
+          <w:rFonts w:ascii="Helvetica Neue" w:eastAsia="Times New Roman" w:hAnsi="Helvetica Neue" w:cs="Times New Roman"/>
+          <w:color w:val="3E3F3A"/>
+          <w:sz w:val="21"/>
+          <w:szCs w:val="21"/>
+          <w:shd w:val="clear" w:color="auto" w:fill="FFFFFF"/>
+          <w:lang w:val="en-CA"/>
+        </w:rPr>
+        <w:t>,</w:t>
+      </w:r>
+      <w:r>
+        <w:rPr>
+          <w:rFonts w:ascii="Helvetica Neue" w:eastAsia="Times New Roman" w:hAnsi="Helvetica Neue" w:cs="Times New Roman"/>
+          <w:color w:val="3E3F3A"/>
+          <w:sz w:val="21"/>
+          <w:szCs w:val="21"/>
+          <w:shd w:val="clear" w:color="auto" w:fill="FFFFFF"/>
+          <w:lang w:val="en-CA"/>
+        </w:rPr>
+        <w:t xml:space="preserve"> and how frequently</w:t>
+      </w:r>
+      <w:r>
+        <w:rPr>
+          <w:rFonts w:ascii="Helvetica Neue" w:eastAsia="Times New Roman" w:hAnsi="Helvetica Neue" w:cs="Times New Roman"/>
+          <w:color w:val="3E3F3A"/>
+          <w:sz w:val="21"/>
+          <w:szCs w:val="21"/>
+          <w:shd w:val="clear" w:color="auto" w:fill="FFFFFF"/>
+          <w:lang w:val="en-CA"/>
+        </w:rPr>
+        <w:t>,</w:t>
+      </w:r>
+      <w:r>
+        <w:rPr>
+          <w:rFonts w:ascii="Helvetica Neue" w:eastAsia="Times New Roman" w:hAnsi="Helvetica Neue" w:cs="Times New Roman"/>
+          <w:color w:val="3E3F3A"/>
+          <w:sz w:val="21"/>
+          <w:szCs w:val="21"/>
+          <w:shd w:val="clear" w:color="auto" w:fill="FFFFFF"/>
+          <w:lang w:val="en-CA"/>
+        </w:rPr>
+        <w:t xml:space="preserve"> bleaching events can actually be considered adaptive. Changes in symbiotic function</w:t>
+      </w:r>
+      <w:r>
+        <w:rPr>
+          <w:rFonts w:ascii="Helvetica Neue" w:eastAsia="Times New Roman" w:hAnsi="Helvetica Neue" w:cs="Times New Roman"/>
+          <w:color w:val="3E3F3A"/>
+          <w:sz w:val="21"/>
+          <w:szCs w:val="21"/>
+          <w:shd w:val="clear" w:color="auto" w:fill="FFFFFF"/>
+          <w:lang w:val="en-CA"/>
+        </w:rPr>
+        <w:t xml:space="preserve"> </w:t>
+      </w:r>
+      <w:r>
+        <w:rPr>
+          <w:rFonts w:ascii="Helvetica Neue" w:eastAsia="Times New Roman" w:hAnsi="Helvetica Neue" w:cs="Times New Roman"/>
+          <w:color w:val="3E3F3A"/>
+          <w:sz w:val="21"/>
+          <w:szCs w:val="21"/>
+          <w:shd w:val="clear" w:color="auto" w:fill="FFFFFF"/>
+          <w:lang w:val="en-CA"/>
+        </w:rPr>
+        <w:t xml:space="preserve">have been demonstrated due to shifts in the dominant </w:t>
+      </w:r>
+      <w:r>
+        <w:rPr>
+          <w:rFonts w:ascii="Helvetica Neue" w:eastAsia="Times New Roman" w:hAnsi="Helvetica Neue" w:cs="Times New Roman"/>
+          <w:i/>
+          <w:color w:val="3E3F3A"/>
+          <w:sz w:val="21"/>
+          <w:szCs w:val="21"/>
+          <w:shd w:val="clear" w:color="auto" w:fill="FFFFFF"/>
+          <w:lang w:val="en-CA"/>
+        </w:rPr>
+        <w:t>Symbiodinium</w:t>
+      </w:r>
+      <w:r>
+        <w:rPr>
+          <w:rFonts w:ascii="Helvetica Neue" w:eastAsia="Times New Roman" w:hAnsi="Helvetica Neue" w:cs="Times New Roman"/>
+          <w:color w:val="3E3F3A"/>
+          <w:sz w:val="21"/>
+          <w:szCs w:val="21"/>
+          <w:shd w:val="clear" w:color="auto" w:fill="FFFFFF"/>
+          <w:lang w:val="en-CA"/>
+        </w:rPr>
+        <w:t xml:space="preserve"> clade</w:t>
+      </w:r>
+      <w:r>
+        <w:rPr>
+          <w:rFonts w:ascii="Helvetica Neue" w:eastAsia="Times New Roman" w:hAnsi="Helvetica Neue" w:cs="Times New Roman"/>
+          <w:color w:val="3E3F3A"/>
+          <w:sz w:val="21"/>
+          <w:szCs w:val="21"/>
+          <w:shd w:val="clear" w:color="auto" w:fill="FFFFFF"/>
+          <w:lang w:val="en-CA"/>
+        </w:rPr>
+        <w:t xml:space="preserve">. </w:t>
+      </w:r>
+      <w:r>
+        <w:rPr>
+          <w:rFonts w:ascii="Helvetica Neue" w:eastAsia="Times New Roman" w:hAnsi="Helvetica Neue" w:cs="Times New Roman"/>
+          <w:color w:val="3E3F3A"/>
+          <w:sz w:val="21"/>
+          <w:szCs w:val="21"/>
+          <w:shd w:val="clear" w:color="auto" w:fill="FFFFFF"/>
+          <w:lang w:val="en-CA"/>
+        </w:rPr>
+        <w:t xml:space="preserve"> Clade D </w:t>
+      </w:r>
+      <w:r>
+        <w:rPr>
+          <w:rFonts w:ascii="Helvetica Neue" w:eastAsia="Times New Roman" w:hAnsi="Helvetica Neue" w:cs="Times New Roman"/>
+          <w:i/>
+          <w:color w:val="3E3F3A"/>
+          <w:sz w:val="21"/>
+          <w:szCs w:val="21"/>
+          <w:shd w:val="clear" w:color="auto" w:fill="FFFFFF"/>
+          <w:lang w:val="en-CA"/>
+        </w:rPr>
+        <w:t>Symbiodinium</w:t>
+      </w:r>
+      <w:r>
+        <w:rPr>
+          <w:rFonts w:ascii="Helvetica Neue" w:eastAsia="Times New Roman" w:hAnsi="Helvetica Neue" w:cs="Times New Roman"/>
+          <w:color w:val="3E3F3A"/>
+          <w:sz w:val="21"/>
+          <w:szCs w:val="21"/>
+          <w:shd w:val="clear" w:color="auto" w:fill="FFFFFF"/>
+          <w:lang w:val="en-CA"/>
+        </w:rPr>
+        <w:t xml:space="preserve"> are considered heat-tolerant symbionts [@Stat2010-zg]. Furthermore, repopulation of a coral host with clade D symbionts after a bleaching event </w:t>
+      </w:r>
+      <w:r>
+        <w:rPr>
+          <w:rFonts w:ascii="Helvetica Neue" w:eastAsia="Times New Roman" w:hAnsi="Helvetica Neue" w:cs="Times New Roman"/>
+          <w:color w:val="3E3F3A"/>
+          <w:sz w:val="21"/>
+          <w:szCs w:val="21"/>
+          <w:shd w:val="clear" w:color="auto" w:fill="FFFFFF"/>
+          <w:lang w:val="en-CA"/>
+        </w:rPr>
+        <w:t>has been proposed as</w:t>
+      </w:r>
+      <w:r>
+        <w:rPr>
+          <w:rFonts w:ascii="Helvetica Neue" w:eastAsia="Times New Roman" w:hAnsi="Helvetica Neue" w:cs="Times New Roman"/>
+          <w:color w:val="3E3F3A"/>
+          <w:sz w:val="21"/>
+          <w:szCs w:val="21"/>
+          <w:shd w:val="clear" w:color="auto" w:fill="FFFFFF"/>
+          <w:lang w:val="en-CA"/>
+        </w:rPr>
+        <w:t xml:space="preserve"> a survival mechanism [@Berkelmans2006-rf; @Mieog2007-yy; @Silverstein2012-tm]. For example</w:t>
+      </w:r>
+      <w:r>
+        <w:rPr>
+          <w:rFonts w:ascii="Helvetica Neue" w:eastAsia="Times New Roman" w:hAnsi="Helvetica Neue" w:cs="Times New Roman"/>
+          <w:color w:val="3E3F3A"/>
+          <w:sz w:val="21"/>
+          <w:szCs w:val="21"/>
+          <w:shd w:val="clear" w:color="auto" w:fill="FFFFFF"/>
+          <w:lang w:val="en-CA"/>
+        </w:rPr>
+        <w:t>,</w:t>
+      </w:r>
+      <w:r>
+        <w:rPr>
+          <w:rFonts w:ascii="Helvetica Neue" w:eastAsia="Times New Roman" w:hAnsi="Helvetica Neue" w:cs="Times New Roman"/>
+          <w:color w:val="3E3F3A"/>
+          <w:sz w:val="21"/>
+          <w:szCs w:val="21"/>
+          <w:shd w:val="clear" w:color="auto" w:fill="FFFFFF"/>
+          <w:lang w:val="en-CA"/>
+        </w:rPr>
+        <w:t xml:space="preserve"> one study showed that a history of thermal stress increased the prevalence of clade D </w:t>
+      </w:r>
+      <w:r>
+        <w:rPr>
+          <w:rFonts w:ascii="Helvetica Neue" w:eastAsia="Times New Roman" w:hAnsi="Helvetica Neue" w:cs="Times New Roman"/>
+          <w:i/>
+          <w:color w:val="3E3F3A"/>
+          <w:sz w:val="21"/>
+          <w:szCs w:val="21"/>
+          <w:shd w:val="clear" w:color="auto" w:fill="FFFFFF"/>
+          <w:lang w:val="en-CA"/>
+        </w:rPr>
+        <w:t>Symbiodinium</w:t>
+      </w:r>
+      <w:r>
+        <w:rPr>
+          <w:rFonts w:ascii="Helvetica Neue" w:eastAsia="Times New Roman" w:hAnsi="Helvetica Neue" w:cs="Times New Roman"/>
+          <w:color w:val="3E3F3A"/>
+          <w:sz w:val="21"/>
+          <w:szCs w:val="21"/>
+          <w:shd w:val="clear" w:color="auto" w:fill="FFFFFF"/>
+          <w:lang w:val="en-CA"/>
+        </w:rPr>
+        <w:t xml:space="preserve"> in </w:t>
+      </w:r>
+      <w:r>
+        <w:rPr>
+          <w:rFonts w:ascii="Helvetica Neue" w:eastAsia="Times New Roman" w:hAnsi="Helvetica Neue" w:cs="Times New Roman"/>
+          <w:color w:val="3E3F3A"/>
+          <w:sz w:val="21"/>
+          <w:szCs w:val="21"/>
+          <w:shd w:val="clear" w:color="auto" w:fill="FFFFFF"/>
+          <w:lang w:val="en-CA"/>
+        </w:rPr>
+        <w:t>one</w:t>
+      </w:r>
+      <w:r>
+        <w:rPr>
+          <w:rFonts w:ascii="Helvetica Neue" w:eastAsia="Times New Roman" w:hAnsi="Helvetica Neue" w:cs="Times New Roman"/>
+          <w:color w:val="3E3F3A"/>
+          <w:sz w:val="21"/>
+          <w:szCs w:val="21"/>
+          <w:shd w:val="clear" w:color="auto" w:fill="FFFFFF"/>
+          <w:lang w:val="en-CA"/>
+        </w:rPr>
+        <w:t xml:space="preserve"> coral species, </w:t>
+      </w:r>
+      <w:r>
+        <w:rPr>
+          <w:rFonts w:ascii="Helvetica Neue" w:eastAsia="Times New Roman" w:hAnsi="Helvetica Neue" w:cs="Times New Roman"/>
+          <w:color w:val="3E3F3A"/>
+          <w:sz w:val="21"/>
+          <w:szCs w:val="21"/>
+          <w:shd w:val="clear" w:color="auto" w:fill="FFFFFF"/>
+          <w:lang w:val="en-CA"/>
+        </w:rPr>
+        <w:lastRenderedPageBreak/>
+        <w:t xml:space="preserve">but did not instigate similar changes in two </w:t>
+      </w:r>
+      <w:r>
+        <w:rPr>
+          <w:rFonts w:ascii="Helvetica Neue" w:eastAsia="Times New Roman" w:hAnsi="Helvetica Neue" w:cs="Times New Roman"/>
+          <w:color w:val="3E3F3A"/>
+          <w:sz w:val="21"/>
+          <w:szCs w:val="21"/>
+          <w:shd w:val="clear" w:color="auto" w:fill="FFFFFF"/>
+          <w:lang w:val="en-CA"/>
+        </w:rPr>
+        <w:t>other</w:t>
+      </w:r>
+      <w:r>
+        <w:rPr>
+          <w:rFonts w:ascii="Helvetica Neue" w:eastAsia="Times New Roman" w:hAnsi="Helvetica Neue" w:cs="Times New Roman"/>
+          <w:color w:val="3E3F3A"/>
+          <w:sz w:val="21"/>
+          <w:szCs w:val="21"/>
+          <w:shd w:val="clear" w:color="auto" w:fill="FFFFFF"/>
+          <w:lang w:val="en-CA"/>
+        </w:rPr>
+        <w:t xml:space="preserve"> coral species [@Stat2013-qp]. However, there is a </w:t>
+      </w:r>
+      <w:r>
+        <w:rPr>
+          <w:rFonts w:ascii="Helvetica Neue" w:eastAsia="Times New Roman" w:hAnsi="Helvetica Neue" w:cs="Times New Roman"/>
+          <w:color w:val="3E3F3A"/>
+          <w:sz w:val="21"/>
+          <w:szCs w:val="21"/>
+          <w:shd w:val="clear" w:color="auto" w:fill="FFFFFF"/>
+          <w:lang w:val="en-CA"/>
+        </w:rPr>
+        <w:t>trade-off</w:t>
+      </w:r>
+      <w:r>
+        <w:rPr>
+          <w:rFonts w:ascii="Helvetica Neue" w:eastAsia="Times New Roman" w:hAnsi="Helvetica Neue" w:cs="Times New Roman"/>
+          <w:color w:val="3E3F3A"/>
+          <w:sz w:val="21"/>
+          <w:szCs w:val="21"/>
+          <w:shd w:val="clear" w:color="auto" w:fill="FFFFFF"/>
+          <w:lang w:val="en-CA"/>
+        </w:rPr>
+        <w:t xml:space="preserve"> to housing Clade D </w:t>
+      </w:r>
+      <w:r>
+        <w:rPr>
+          <w:rFonts w:ascii="Helvetica Neue" w:eastAsia="Times New Roman" w:hAnsi="Helvetica Neue" w:cs="Times New Roman"/>
+          <w:i/>
+          <w:color w:val="3E3F3A"/>
+          <w:sz w:val="21"/>
+          <w:szCs w:val="21"/>
+          <w:shd w:val="clear" w:color="auto" w:fill="FFFFFF"/>
+          <w:lang w:val="en-CA"/>
+        </w:rPr>
+        <w:t>Symbiodinium</w:t>
+      </w:r>
+      <w:r>
+        <w:rPr>
+          <w:rFonts w:ascii="Helvetica Neue" w:eastAsia="Times New Roman" w:hAnsi="Helvetica Neue" w:cs="Times New Roman"/>
+          <w:color w:val="3E3F3A"/>
+          <w:sz w:val="21"/>
+          <w:szCs w:val="21"/>
+          <w:shd w:val="clear" w:color="auto" w:fill="FFFFFF"/>
+          <w:lang w:val="en-CA"/>
+        </w:rPr>
+        <w:t>, as corals that house clade D symbionts may have slower growth rates [@Little2004-tm] or lower capacity for energy storage [@Jones2011-nf].</w:t>
+      </w:r>
+      <w:r>
+        <w:rPr>
+          <w:rFonts w:ascii="Helvetica Neue" w:eastAsia="Times New Roman" w:hAnsi="Helvetica Neue" w:cs="Times New Roman"/>
+          <w:color w:val="3E3F3A"/>
+          <w:sz w:val="21"/>
+          <w:szCs w:val="21"/>
+          <w:shd w:val="clear" w:color="auto" w:fill="FFFFFF"/>
+          <w:lang w:val="en-CA"/>
+        </w:rPr>
+        <w:t xml:space="preserve"> </w:t>
+      </w:r>
       <w:commentRangeStart w:id="8"/>
       <w:r>
         <w:rPr>
@@ -3662,133 +4101,7 @@
           <w:shd w:val="clear" w:color="auto" w:fill="FFFFFF"/>
           <w:lang w:val="en-CA"/>
         </w:rPr>
-        <w:t>It is thought that corals may be able to survive thermal stress by changing their complement of symbionts to better suit environmental conditions. The adaptive bleaching hypothesis suggests that corals bleach to expel environmentally sub-optimal symbionts, followed by switching (picking up new symbionts from the environment) or shuffling (an internal change in dominant symbiont type or overall symbiont community structure) [@Buddemeier2004-se; @Buddemeier1993-sx; @Baker2001-vc; @Baker2003-ks</w:t>
-      </w:r>
-      <w:r>
-        <w:rPr>
-          <w:rFonts w:ascii="Helvetica Neue" w:eastAsia="Times New Roman" w:hAnsi="Helvetica Neue" w:cs="Times New Roman"/>
-          <w:color w:val="3E3F3A"/>
-          <w:sz w:val="21"/>
-          <w:szCs w:val="21"/>
-          <w:shd w:val="clear" w:color="auto" w:fill="FFFFFF"/>
-          <w:lang w:val="en-CA"/>
-        </w:rPr>
-        <w:t>, @</w:t>
-      </w:r>
-      <w:proofErr w:type="spellStart"/>
-      <w:r>
-        <w:rPr>
-          <w:rFonts w:ascii="Helvetica Neue" w:eastAsia="Times New Roman" w:hAnsi="Helvetica Neue" w:cs="Times New Roman"/>
-          <w:color w:val="3E3F3A"/>
-          <w:sz w:val="21"/>
-          <w:szCs w:val="21"/>
-          <w:shd w:val="clear" w:color="auto" w:fill="FFFFFF"/>
-          <w:lang w:val="en-CA"/>
-        </w:rPr>
-        <w:t>Rossrecentpaper</w:t>
-      </w:r>
-      <w:proofErr w:type="spellEnd"/>
-      <w:r>
-        <w:rPr>
-          <w:rFonts w:ascii="Helvetica Neue" w:eastAsia="Times New Roman" w:hAnsi="Helvetica Neue" w:cs="Times New Roman"/>
-          <w:color w:val="3E3F3A"/>
-          <w:sz w:val="21"/>
-          <w:szCs w:val="21"/>
-          <w:shd w:val="clear" w:color="auto" w:fill="FFFFFF"/>
-          <w:lang w:val="en-CA"/>
-        </w:rPr>
-        <w:t xml:space="preserve">]. There is evidence for both </w:t>
-      </w:r>
-      <w:r>
-        <w:rPr>
-          <w:rFonts w:ascii="Helvetica Neue" w:eastAsia="Times New Roman" w:hAnsi="Helvetica Neue" w:cs="Times New Roman"/>
-          <w:i/>
-          <w:color w:val="3E3F3A"/>
-          <w:sz w:val="21"/>
-          <w:szCs w:val="21"/>
-          <w:shd w:val="clear" w:color="auto" w:fill="FFFFFF"/>
-          <w:lang w:val="en-CA"/>
-        </w:rPr>
-        <w:t>Symbiodinium</w:t>
-      </w:r>
-      <w:r>
-        <w:rPr>
-          <w:rFonts w:ascii="Helvetica Neue" w:eastAsia="Times New Roman" w:hAnsi="Helvetica Neue" w:cs="Times New Roman"/>
-          <w:color w:val="3E3F3A"/>
-          <w:sz w:val="21"/>
-          <w:szCs w:val="21"/>
-          <w:shd w:val="clear" w:color="auto" w:fill="FFFFFF"/>
-          <w:lang w:val="en-CA"/>
-        </w:rPr>
-        <w:t xml:space="preserve"> shuffling (Rowan 2004) and switching [@Boulotte2016-dy]. However, what remains unclear is if</w:t>
-      </w:r>
-      <w:r>
-        <w:rPr>
-          <w:rFonts w:ascii="Helvetica Neue" w:eastAsia="Times New Roman" w:hAnsi="Helvetica Neue" w:cs="Times New Roman"/>
-          <w:color w:val="3E3F3A"/>
-          <w:sz w:val="21"/>
-          <w:szCs w:val="21"/>
-          <w:shd w:val="clear" w:color="auto" w:fill="FFFFFF"/>
-          <w:lang w:val="en-CA"/>
-        </w:rPr>
-        <w:t>,</w:t>
-      </w:r>
-      <w:r>
-        <w:rPr>
-          <w:rFonts w:ascii="Helvetica Neue" w:eastAsia="Times New Roman" w:hAnsi="Helvetica Neue" w:cs="Times New Roman"/>
-          <w:color w:val="3E3F3A"/>
-          <w:sz w:val="21"/>
-          <w:szCs w:val="21"/>
-          <w:shd w:val="clear" w:color="auto" w:fill="FFFFFF"/>
-          <w:lang w:val="en-CA"/>
-        </w:rPr>
-        <w:t xml:space="preserve"> and how frequently</w:t>
-      </w:r>
-      <w:r>
-        <w:rPr>
-          <w:rFonts w:ascii="Helvetica Neue" w:eastAsia="Times New Roman" w:hAnsi="Helvetica Neue" w:cs="Times New Roman"/>
-          <w:color w:val="3E3F3A"/>
-          <w:sz w:val="21"/>
-          <w:szCs w:val="21"/>
-          <w:shd w:val="clear" w:color="auto" w:fill="FFFFFF"/>
-          <w:lang w:val="en-CA"/>
-        </w:rPr>
-        <w:t>,</w:t>
-      </w:r>
-      <w:r>
-        <w:rPr>
-          <w:rFonts w:ascii="Helvetica Neue" w:eastAsia="Times New Roman" w:hAnsi="Helvetica Neue" w:cs="Times New Roman"/>
-          <w:color w:val="3E3F3A"/>
-          <w:sz w:val="21"/>
-          <w:szCs w:val="21"/>
-          <w:shd w:val="clear" w:color="auto" w:fill="FFFFFF"/>
-          <w:lang w:val="en-CA"/>
-        </w:rPr>
-        <w:t xml:space="preserve"> bleaching events can </w:t>
-      </w:r>
-      <w:proofErr w:type="gramStart"/>
-      <w:r>
-        <w:rPr>
-          <w:rFonts w:ascii="Helvetica Neue" w:eastAsia="Times New Roman" w:hAnsi="Helvetica Neue" w:cs="Times New Roman"/>
-          <w:color w:val="3E3F3A"/>
-          <w:sz w:val="21"/>
-          <w:szCs w:val="21"/>
-          <w:shd w:val="clear" w:color="auto" w:fill="FFFFFF"/>
-          <w:lang w:val="en-CA"/>
-        </w:rPr>
-        <w:t>actually be</w:t>
-      </w:r>
-      <w:proofErr w:type="gramEnd"/>
-      <w:r>
-        <w:rPr>
-          <w:rFonts w:ascii="Helvetica Neue" w:eastAsia="Times New Roman" w:hAnsi="Helvetica Neue" w:cs="Times New Roman"/>
-          <w:color w:val="3E3F3A"/>
-          <w:sz w:val="21"/>
-          <w:szCs w:val="21"/>
-          <w:shd w:val="clear" w:color="auto" w:fill="FFFFFF"/>
-          <w:lang w:val="en-CA"/>
-        </w:rPr>
-        <w:t xml:space="preserve"> considered adaptive. Changes in symbiotic function</w:t>
+        <w:t>TALK ABOUT HOW C IS MORE EVOLUTIONARILY ADAPTED (?).</w:t>
       </w:r>
       <w:r>
         <w:rPr>
@@ -3801,252 +4114,24 @@
         </w:rPr>
         <w:t xml:space="preserve"> </w:t>
       </w:r>
-      <w:r>
-        <w:rPr>
-          <w:rFonts w:ascii="Helvetica Neue" w:eastAsia="Times New Roman" w:hAnsi="Helvetica Neue" w:cs="Times New Roman"/>
-          <w:color w:val="3E3F3A"/>
-          <w:sz w:val="21"/>
-          <w:szCs w:val="21"/>
-          <w:shd w:val="clear" w:color="auto" w:fill="FFFFFF"/>
-          <w:lang w:val="en-CA"/>
-        </w:rPr>
-        <w:t xml:space="preserve">have been demonstrated due to shifts in the dominant </w:t>
-      </w:r>
-      <w:r>
-        <w:rPr>
-          <w:rFonts w:ascii="Helvetica Neue" w:eastAsia="Times New Roman" w:hAnsi="Helvetica Neue" w:cs="Times New Roman"/>
-          <w:i/>
-          <w:color w:val="3E3F3A"/>
-          <w:sz w:val="21"/>
-          <w:szCs w:val="21"/>
-          <w:shd w:val="clear" w:color="auto" w:fill="FFFFFF"/>
-          <w:lang w:val="en-CA"/>
-        </w:rPr>
-        <w:t>Symbiodinium</w:t>
-      </w:r>
-      <w:r>
-        <w:rPr>
-          <w:rFonts w:ascii="Helvetica Neue" w:eastAsia="Times New Roman" w:hAnsi="Helvetica Neue" w:cs="Times New Roman"/>
-          <w:color w:val="3E3F3A"/>
-          <w:sz w:val="21"/>
-          <w:szCs w:val="21"/>
-          <w:shd w:val="clear" w:color="auto" w:fill="FFFFFF"/>
-          <w:lang w:val="en-CA"/>
-        </w:rPr>
-        <w:t xml:space="preserve"> clade</w:t>
-      </w:r>
-      <w:r>
-        <w:rPr>
-          <w:rFonts w:ascii="Helvetica Neue" w:eastAsia="Times New Roman" w:hAnsi="Helvetica Neue" w:cs="Times New Roman"/>
-          <w:color w:val="3E3F3A"/>
-          <w:sz w:val="21"/>
-          <w:szCs w:val="21"/>
-          <w:shd w:val="clear" w:color="auto" w:fill="FFFFFF"/>
-          <w:lang w:val="en-CA"/>
-        </w:rPr>
-        <w:t xml:space="preserve">. </w:t>
-      </w:r>
-      <w:r>
-        <w:rPr>
-          <w:rFonts w:ascii="Helvetica Neue" w:eastAsia="Times New Roman" w:hAnsi="Helvetica Neue" w:cs="Times New Roman"/>
-          <w:color w:val="3E3F3A"/>
-          <w:sz w:val="21"/>
-          <w:szCs w:val="21"/>
-          <w:shd w:val="clear" w:color="auto" w:fill="FFFFFF"/>
-          <w:lang w:val="en-CA"/>
-        </w:rPr>
-        <w:t xml:space="preserve"> Clade D </w:t>
-      </w:r>
-      <w:r>
-        <w:rPr>
-          <w:rFonts w:ascii="Helvetica Neue" w:eastAsia="Times New Roman" w:hAnsi="Helvetica Neue" w:cs="Times New Roman"/>
-          <w:i/>
-          <w:color w:val="3E3F3A"/>
-          <w:sz w:val="21"/>
-          <w:szCs w:val="21"/>
-          <w:shd w:val="clear" w:color="auto" w:fill="FFFFFF"/>
-          <w:lang w:val="en-CA"/>
-        </w:rPr>
-        <w:t>Symbiodinium</w:t>
-      </w:r>
-      <w:r>
-        <w:rPr>
-          <w:rFonts w:ascii="Helvetica Neue" w:eastAsia="Times New Roman" w:hAnsi="Helvetica Neue" w:cs="Times New Roman"/>
-          <w:color w:val="3E3F3A"/>
-          <w:sz w:val="21"/>
-          <w:szCs w:val="21"/>
-          <w:shd w:val="clear" w:color="auto" w:fill="FFFFFF"/>
-          <w:lang w:val="en-CA"/>
-        </w:rPr>
-        <w:t xml:space="preserve"> are considered heat-tolerant symbionts [@Stat2010-zg]. Furthermore, repopulation of a coral host with clade D symbionts after a bleaching event </w:t>
-      </w:r>
-      <w:r>
-        <w:rPr>
-          <w:rFonts w:ascii="Helvetica Neue" w:eastAsia="Times New Roman" w:hAnsi="Helvetica Neue" w:cs="Times New Roman"/>
-          <w:color w:val="3E3F3A"/>
-          <w:sz w:val="21"/>
-          <w:szCs w:val="21"/>
-          <w:shd w:val="clear" w:color="auto" w:fill="FFFFFF"/>
-          <w:lang w:val="en-CA"/>
-        </w:rPr>
-        <w:t>has been proposed as</w:t>
-      </w:r>
-      <w:r>
-        <w:rPr>
-          <w:rFonts w:ascii="Helvetica Neue" w:eastAsia="Times New Roman" w:hAnsi="Helvetica Neue" w:cs="Times New Roman"/>
-          <w:color w:val="3E3F3A"/>
-          <w:sz w:val="21"/>
-          <w:szCs w:val="21"/>
-          <w:shd w:val="clear" w:color="auto" w:fill="FFFFFF"/>
-          <w:lang w:val="en-CA"/>
-        </w:rPr>
-        <w:t xml:space="preserve"> a survival mechanism [@Berkelmans2006-rf; @Mieog2007-yy; @Silverstein2012-tm]. For example</w:t>
-      </w:r>
-      <w:r>
-        <w:rPr>
-          <w:rFonts w:ascii="Helvetica Neue" w:eastAsia="Times New Roman" w:hAnsi="Helvetica Neue" w:cs="Times New Roman"/>
-          <w:color w:val="3E3F3A"/>
-          <w:sz w:val="21"/>
-          <w:szCs w:val="21"/>
-          <w:shd w:val="clear" w:color="auto" w:fill="FFFFFF"/>
-          <w:lang w:val="en-CA"/>
-        </w:rPr>
-        <w:t>,</w:t>
-      </w:r>
-      <w:r>
-        <w:rPr>
-          <w:rFonts w:ascii="Helvetica Neue" w:eastAsia="Times New Roman" w:hAnsi="Helvetica Neue" w:cs="Times New Roman"/>
-          <w:color w:val="3E3F3A"/>
-          <w:sz w:val="21"/>
-          <w:szCs w:val="21"/>
-          <w:shd w:val="clear" w:color="auto" w:fill="FFFFFF"/>
-          <w:lang w:val="en-CA"/>
-        </w:rPr>
-        <w:t xml:space="preserve"> one study showed that a history of thermal stress increased the prevalence of clade D </w:t>
-      </w:r>
-      <w:r>
-        <w:rPr>
-          <w:rFonts w:ascii="Helvetica Neue" w:eastAsia="Times New Roman" w:hAnsi="Helvetica Neue" w:cs="Times New Roman"/>
-          <w:i/>
-          <w:color w:val="3E3F3A"/>
-          <w:sz w:val="21"/>
-          <w:szCs w:val="21"/>
-          <w:shd w:val="clear" w:color="auto" w:fill="FFFFFF"/>
-          <w:lang w:val="en-CA"/>
-        </w:rPr>
-        <w:t>Symbiodinium</w:t>
-      </w:r>
-      <w:r>
-        <w:rPr>
-          <w:rFonts w:ascii="Helvetica Neue" w:eastAsia="Times New Roman" w:hAnsi="Helvetica Neue" w:cs="Times New Roman"/>
-          <w:color w:val="3E3F3A"/>
-          <w:sz w:val="21"/>
-          <w:szCs w:val="21"/>
-          <w:shd w:val="clear" w:color="auto" w:fill="FFFFFF"/>
-          <w:lang w:val="en-CA"/>
-        </w:rPr>
-        <w:t xml:space="preserve"> in </w:t>
-      </w:r>
-      <w:r>
-        <w:rPr>
-          <w:rFonts w:ascii="Helvetica Neue" w:eastAsia="Times New Roman" w:hAnsi="Helvetica Neue" w:cs="Times New Roman"/>
-          <w:color w:val="3E3F3A"/>
-          <w:sz w:val="21"/>
-          <w:szCs w:val="21"/>
-          <w:shd w:val="clear" w:color="auto" w:fill="FFFFFF"/>
-          <w:lang w:val="en-CA"/>
-        </w:rPr>
-        <w:t>one</w:t>
-      </w:r>
-      <w:r>
-        <w:rPr>
-          <w:rFonts w:ascii="Helvetica Neue" w:eastAsia="Times New Roman" w:hAnsi="Helvetica Neue" w:cs="Times New Roman"/>
-          <w:color w:val="3E3F3A"/>
-          <w:sz w:val="21"/>
-          <w:szCs w:val="21"/>
-          <w:shd w:val="clear" w:color="auto" w:fill="FFFFFF"/>
-          <w:lang w:val="en-CA"/>
-        </w:rPr>
-        <w:t xml:space="preserve"> coral species, but did not instigate similar changes in two </w:t>
-      </w:r>
-      <w:r>
-        <w:rPr>
-          <w:rFonts w:ascii="Helvetica Neue" w:eastAsia="Times New Roman" w:hAnsi="Helvetica Neue" w:cs="Times New Roman"/>
-          <w:color w:val="3E3F3A"/>
-          <w:sz w:val="21"/>
-          <w:szCs w:val="21"/>
-          <w:shd w:val="clear" w:color="auto" w:fill="FFFFFF"/>
-          <w:lang w:val="en-CA"/>
-        </w:rPr>
-        <w:t>other</w:t>
-      </w:r>
-      <w:r>
-        <w:rPr>
-          <w:rFonts w:ascii="Helvetica Neue" w:eastAsia="Times New Roman" w:hAnsi="Helvetica Neue" w:cs="Times New Roman"/>
-          <w:color w:val="3E3F3A"/>
-          <w:sz w:val="21"/>
-          <w:szCs w:val="21"/>
-          <w:shd w:val="clear" w:color="auto" w:fill="FFFFFF"/>
-          <w:lang w:val="en-CA"/>
-        </w:rPr>
-        <w:t xml:space="preserve"> coral species [@Stat2013-qp]. However, there is a </w:t>
-      </w:r>
-      <w:r>
-        <w:rPr>
-          <w:rFonts w:ascii="Helvetica Neue" w:eastAsia="Times New Roman" w:hAnsi="Helvetica Neue" w:cs="Times New Roman"/>
-          <w:color w:val="3E3F3A"/>
-          <w:sz w:val="21"/>
-          <w:szCs w:val="21"/>
-          <w:shd w:val="clear" w:color="auto" w:fill="FFFFFF"/>
-          <w:lang w:val="en-CA"/>
-        </w:rPr>
-        <w:t>trade-off</w:t>
-      </w:r>
-      <w:r>
-        <w:rPr>
-          <w:rFonts w:ascii="Helvetica Neue" w:eastAsia="Times New Roman" w:hAnsi="Helvetica Neue" w:cs="Times New Roman"/>
-          <w:color w:val="3E3F3A"/>
-          <w:sz w:val="21"/>
-          <w:szCs w:val="21"/>
-          <w:shd w:val="clear" w:color="auto" w:fill="FFFFFF"/>
-          <w:lang w:val="en-CA"/>
-        </w:rPr>
-        <w:t xml:space="preserve"> to housing Clade D </w:t>
-      </w:r>
-      <w:r>
-        <w:rPr>
-          <w:rFonts w:ascii="Helvetica Neue" w:eastAsia="Times New Roman" w:hAnsi="Helvetica Neue" w:cs="Times New Roman"/>
-          <w:i/>
-          <w:color w:val="3E3F3A"/>
-          <w:sz w:val="21"/>
-          <w:szCs w:val="21"/>
-          <w:shd w:val="clear" w:color="auto" w:fill="FFFFFF"/>
-          <w:lang w:val="en-CA"/>
-        </w:rPr>
-        <w:t>Symbiodinium</w:t>
-      </w:r>
-      <w:r>
-        <w:rPr>
-          <w:rFonts w:ascii="Helvetica Neue" w:eastAsia="Times New Roman" w:hAnsi="Helvetica Neue" w:cs="Times New Roman"/>
-          <w:color w:val="3E3F3A"/>
-          <w:sz w:val="21"/>
-          <w:szCs w:val="21"/>
-          <w:shd w:val="clear" w:color="auto" w:fill="FFFFFF"/>
-          <w:lang w:val="en-CA"/>
-        </w:rPr>
-        <w:t xml:space="preserve">, as corals that house clade D symbionts may have slower growth rates [@Little2004-tm] or lower capacity for energy storage </w:t>
-      </w:r>
-      <w:r>
-        <w:rPr>
-          <w:rFonts w:ascii="Helvetica Neue" w:eastAsia="Times New Roman" w:hAnsi="Helvetica Neue" w:cs="Times New Roman"/>
-          <w:color w:val="3E3F3A"/>
-          <w:sz w:val="21"/>
-          <w:szCs w:val="21"/>
-          <w:shd w:val="clear" w:color="auto" w:fill="FFFFFF"/>
-          <w:lang w:val="en-CA"/>
-        </w:rPr>
-        <w:lastRenderedPageBreak/>
-        <w:t>[@Jones2011-nf].</w:t>
+      <w:commentRangeEnd w:id="8"/>
+      <w:r>
+        <w:rPr>
+          <w:rStyle w:val="CommentReference"/>
+        </w:rPr>
+        <w:commentReference w:id="8"/>
+      </w:r>
+      <w:commentRangeStart w:id="9"/>
+      <w:r>
+        <w:rPr>
+          <w:rFonts w:ascii="Helvetica Neue" w:eastAsia="Times New Roman" w:hAnsi="Helvetica Neue" w:cs="Times New Roman"/>
+          <w:color w:val="3E3F3A"/>
+          <w:sz w:val="21"/>
+          <w:szCs w:val="21"/>
+          <w:shd w:val="clear" w:color="auto" w:fill="FFFFFF"/>
+          <w:lang w:val="en-CA"/>
+        </w:rPr>
+        <w:t>WHAT WE FOUND FOR C VS D</w:t>
       </w:r>
       <w:r>
         <w:rPr>
@@ -4059,29 +4144,6 @@
         </w:rPr>
         <w:t xml:space="preserve"> </w:t>
       </w:r>
-      <w:commentRangeStart w:id="9"/>
-      <w:r>
-        <w:rPr>
-          <w:rFonts w:ascii="Helvetica Neue" w:eastAsia="Times New Roman" w:hAnsi="Helvetica Neue" w:cs="Times New Roman"/>
-          <w:color w:val="3E3F3A"/>
-          <w:sz w:val="21"/>
-          <w:szCs w:val="21"/>
-          <w:shd w:val="clear" w:color="auto" w:fill="FFFFFF"/>
-          <w:lang w:val="en-CA"/>
-        </w:rPr>
-        <w:t>TALK ABOUT HOW C IS MORE EVOLUTIONARILY ADAPTED (?).</w:t>
-      </w:r>
-      <w:r>
-        <w:rPr>
-          <w:rFonts w:ascii="Helvetica Neue" w:eastAsia="Times New Roman" w:hAnsi="Helvetica Neue" w:cs="Times New Roman"/>
-          <w:color w:val="3E3F3A"/>
-          <w:sz w:val="21"/>
-          <w:szCs w:val="21"/>
-          <w:shd w:val="clear" w:color="auto" w:fill="FFFFFF"/>
-          <w:lang w:val="en-CA"/>
-        </w:rPr>
-        <w:t xml:space="preserve"> </w:t>
-      </w:r>
       <w:commentRangeEnd w:id="9"/>
       <w:r>
         <w:rPr>
@@ -4089,42 +4151,12 @@
         </w:rPr>
         <w:commentReference w:id="9"/>
       </w:r>
-      <w:commentRangeStart w:id="10"/>
-      <w:r>
-        <w:rPr>
-          <w:rFonts w:ascii="Helvetica Neue" w:eastAsia="Times New Roman" w:hAnsi="Helvetica Neue" w:cs="Times New Roman"/>
-          <w:color w:val="3E3F3A"/>
-          <w:sz w:val="21"/>
-          <w:szCs w:val="21"/>
-          <w:shd w:val="clear" w:color="auto" w:fill="FFFFFF"/>
-          <w:lang w:val="en-CA"/>
-        </w:rPr>
-        <w:t>WHAT WE FOUND FOR C VS D</w:t>
-      </w:r>
-      <w:r>
-        <w:rPr>
-          <w:rFonts w:ascii="Helvetica Neue" w:eastAsia="Times New Roman" w:hAnsi="Helvetica Neue" w:cs="Times New Roman"/>
-          <w:color w:val="3E3F3A"/>
-          <w:sz w:val="21"/>
-          <w:szCs w:val="21"/>
-          <w:shd w:val="clear" w:color="auto" w:fill="FFFFFF"/>
-          <w:lang w:val="en-CA"/>
-        </w:rPr>
-        <w:t xml:space="preserve"> </w:t>
-      </w:r>
-      <w:commentRangeEnd w:id="10"/>
+      <w:commentRangeEnd w:id="7"/>
       <w:r>
         <w:rPr>
           <w:rStyle w:val="CommentReference"/>
         </w:rPr>
-        <w:commentReference w:id="10"/>
-      </w:r>
-      <w:commentRangeEnd w:id="8"/>
-      <w:r>
-        <w:rPr>
-          <w:rStyle w:val="CommentReference"/>
-        </w:rPr>
-        <w:commentReference w:id="8"/>
+        <w:commentReference w:id="7"/>
       </w:r>
     </w:p>
     <w:p>
@@ -4166,7 +4198,7 @@
           <w:lang w:val="en-CA"/>
         </w:rPr>
       </w:pPr>
-      <w:commentRangeStart w:id="11"/>
+      <w:commentRangeStart w:id="10"/>
       <w:r>
         <w:rPr>
           <w:rFonts w:ascii="Helvetica Neue" w:eastAsia="Times New Roman" w:hAnsi="Helvetica Neue" w:cs="Times New Roman"/>
@@ -4841,6 +4873,7 @@
           <w:shd w:val="clear" w:color="auto" w:fill="FFFFFF"/>
           <w:lang w:val="en-CA"/>
         </w:rPr>
+        <w:lastRenderedPageBreak/>
         <w:t>supports recent evidence suggesting</w:t>
       </w:r>
       <w:r>
@@ -4887,12 +4920,12 @@
         </w:rPr>
         <w:t xml:space="preserve"> </w:t>
       </w:r>
-      <w:commentRangeEnd w:id="11"/>
+      <w:commentRangeEnd w:id="10"/>
       <w:r>
         <w:rPr>
           <w:rStyle w:val="CommentReference"/>
         </w:rPr>
-        <w:commentReference w:id="11"/>
+        <w:commentReference w:id="10"/>
       </w:r>
     </w:p>
     <w:p>
@@ -4944,7 +4977,7 @@
           <w:lang w:val="en-CA"/>
         </w:rPr>
       </w:pPr>
-      <w:commentRangeStart w:id="12"/>
+      <w:commentRangeStart w:id="11"/>
       <w:r>
         <w:rPr>
           <w:rFonts w:ascii="Helvetica Neue" w:eastAsia="Times New Roman" w:hAnsi="Helvetica Neue" w:cs="Times New Roman"/>
@@ -4976,19 +5009,7 @@
           <w:shd w:val="clear" w:color="auto" w:fill="FFFFFF"/>
           <w:lang w:val="en-CA"/>
         </w:rPr>
-        <w:t xml:space="preserve"> is tangibly related to local reef protection. Although massive bleaching events like this one will likely continue to cause catastrophic damage to coral reefs worldwide, mitigating local human disturbance can potentially help protect some coral species </w:t>
-      </w:r>
-      <w:r>
-        <w:rPr>
-          <w:rFonts w:ascii="Helvetica Neue" w:eastAsia="Times New Roman" w:hAnsi="Helvetica Neue" w:cs="Times New Roman"/>
-          <w:color w:val="3E3F3A"/>
-          <w:sz w:val="21"/>
-          <w:szCs w:val="21"/>
-          <w:shd w:val="clear" w:color="auto" w:fill="FFFFFF"/>
-          <w:lang w:val="en-CA"/>
-        </w:rPr>
-        <w:lastRenderedPageBreak/>
-        <w:t>against a modest amount of ocean warming</w:t>
+        <w:t xml:space="preserve"> is tangibly related to local reef protection. Although massive bleaching events like this one will likely continue to cause catastrophic damage to coral reefs worldwide, mitigating local human disturbance can potentially help protect some coral species against a modest amount of ocean warming</w:t>
       </w:r>
       <w:r>
         <w:rPr>
@@ -5012,12 +5033,12 @@
         </w:rPr>
         <w:t>.</w:t>
       </w:r>
-      <w:commentRangeEnd w:id="12"/>
+      <w:commentRangeEnd w:id="11"/>
       <w:r>
         <w:rPr>
           <w:rStyle w:val="CommentReference"/>
         </w:rPr>
-        <w:commentReference w:id="12"/>
+        <w:commentReference w:id="11"/>
       </w:r>
     </w:p>
     <w:p>
@@ -5046,7 +5067,7 @@
           <w:lang w:val="en-CA"/>
         </w:rPr>
       </w:pPr>
-      <w:commentRangeStart w:id="13"/>
+      <w:commentRangeStart w:id="12"/>
       <w:r>
         <w:rPr>
           <w:rFonts w:ascii="Helvetica Neue" w:eastAsia="Times New Roman" w:hAnsi="Helvetica Neue" w:cs="Times New Roman"/>
@@ -5058,14 +5079,14 @@
         </w:rPr>
         <w:t>Methods</w:t>
       </w:r>
-      <w:commentRangeEnd w:id="13"/>
+      <w:commentRangeEnd w:id="12"/>
       <w:r>
         <w:rPr>
           <w:rStyle w:val="CommentReference"/>
           <w:sz w:val="32"/>
           <w:szCs w:val="32"/>
         </w:rPr>
-        <w:commentReference w:id="13"/>
+        <w:commentReference w:id="12"/>
       </w:r>
     </w:p>
     <w:p>
@@ -5150,31 +5171,7 @@
           <w:shd w:val="clear" w:color="auto" w:fill="FFFFFF"/>
           <w:lang w:val="en-CA"/>
         </w:rPr>
-        <w:t xml:space="preserve"> </w:t>
-      </w:r>
-      <w:proofErr w:type="gramStart"/>
-      <w:r>
-        <w:rPr>
-          <w:rFonts w:ascii="Helvetica Neue" w:eastAsia="Times New Roman" w:hAnsi="Helvetica Neue" w:cs="Times New Roman"/>
-          <w:color w:val="3E3F3A"/>
-          <w:sz w:val="21"/>
-          <w:szCs w:val="21"/>
-          <w:shd w:val="clear" w:color="auto" w:fill="FFFFFF"/>
-          <w:lang w:val="en-CA"/>
-        </w:rPr>
-        <w:t>is located in</w:t>
-      </w:r>
-      <w:proofErr w:type="gramEnd"/>
-      <w:r>
-        <w:rPr>
-          <w:rFonts w:ascii="Helvetica Neue" w:eastAsia="Times New Roman" w:hAnsi="Helvetica Neue" w:cs="Times New Roman"/>
-          <w:color w:val="3E3F3A"/>
-          <w:sz w:val="21"/>
-          <w:szCs w:val="21"/>
-          <w:shd w:val="clear" w:color="auto" w:fill="FFFFFF"/>
-          <w:lang w:val="en-CA"/>
-        </w:rPr>
-        <w:t xml:space="preserve"> the Central Equatorial Pacific (1.9N 157</w:t>
+        <w:t xml:space="preserve"> is located in the Central Equatorial Pacific (1.9N 157</w:t>
       </w:r>
       <w:r>
         <w:rPr>
@@ -5229,31 +5226,29 @@
           <w:shd w:val="clear" w:color="auto" w:fill="FFFFFF"/>
           <w:lang w:val="en-CA"/>
         </w:rPr>
-        <w:t xml:space="preserve">Kiritimati has a strong gradient of human disturbance around the island, with </w:t>
-      </w:r>
-      <w:proofErr w:type="gramStart"/>
-      <w:r>
-        <w:rPr>
-          <w:rFonts w:ascii="Helvetica Neue" w:eastAsia="Times New Roman" w:hAnsi="Helvetica Neue" w:cs="Times New Roman"/>
-          <w:color w:val="3E3F3A"/>
-          <w:sz w:val="21"/>
-          <w:szCs w:val="21"/>
-          <w:shd w:val="clear" w:color="auto" w:fill="FFFFFF"/>
-          <w:lang w:val="en-CA"/>
-        </w:rPr>
-        <w:t>the majority of</w:t>
-      </w:r>
-      <w:proofErr w:type="gramEnd"/>
-      <w:r>
-        <w:rPr>
-          <w:rFonts w:ascii="Helvetica Neue" w:eastAsia="Times New Roman" w:hAnsi="Helvetica Neue" w:cs="Times New Roman"/>
-          <w:color w:val="3E3F3A"/>
-          <w:sz w:val="21"/>
-          <w:szCs w:val="21"/>
-          <w:shd w:val="clear" w:color="auto" w:fill="FFFFFF"/>
-          <w:lang w:val="en-CA"/>
-        </w:rPr>
-        <w:t xml:space="preserve"> the human population residing in 3 villages on the West side of the atoll. Human use, including subsistence fishing and waste </w:t>
+        <w:t xml:space="preserve">Kiritimati has a strong gradient of human disturbance around the island, with the majority of the human population residing in </w:t>
+      </w:r>
+      <w:r>
+        <w:rPr>
+          <w:rFonts w:ascii="Helvetica Neue" w:eastAsia="Times New Roman" w:hAnsi="Helvetica Neue" w:cs="Times New Roman"/>
+          <w:color w:val="3E3F3A"/>
+          <w:sz w:val="21"/>
+          <w:szCs w:val="21"/>
+          <w:shd w:val="clear" w:color="auto" w:fill="FFFFFF"/>
+          <w:lang w:val="en-CA"/>
+        </w:rPr>
+        <w:t>three</w:t>
+      </w:r>
+      <w:r>
+        <w:rPr>
+          <w:rFonts w:ascii="Helvetica Neue" w:eastAsia="Times New Roman" w:hAnsi="Helvetica Neue" w:cs="Times New Roman"/>
+          <w:color w:val="3E3F3A"/>
+          <w:sz w:val="21"/>
+          <w:szCs w:val="21"/>
+          <w:shd w:val="clear" w:color="auto" w:fill="FFFFFF"/>
+          <w:lang w:val="en-CA"/>
+        </w:rPr>
+        <w:t xml:space="preserve"> villages on the West side of the atoll. Human use, including subsistence fishing and waste </w:t>
       </w:r>
       <w:r>
         <w:rPr>
@@ -5417,6 +5412,7 @@
           <w:shd w:val="clear" w:color="auto" w:fill="FFFFFF"/>
           <w:lang w:val="en-CA"/>
         </w:rPr>
+        <w:lastRenderedPageBreak/>
         <w:t>Temperature loggers (</w:t>
       </w:r>
       <w:r>
@@ -5561,7 +5557,37 @@
           <w:shd w:val="clear" w:color="auto" w:fill="FFFFFF"/>
           <w:lang w:val="en-CA"/>
         </w:rPr>
-        <w:t xml:space="preserve">C above their normal highest summertime mean sea surface temperature (SST), known as the bleaching threshold. </w:t>
+        <w:t xml:space="preserve">C above their </w:t>
+      </w:r>
+      <w:commentRangeStart w:id="13"/>
+      <w:r>
+        <w:rPr>
+          <w:rFonts w:ascii="Helvetica Neue" w:eastAsia="Times New Roman" w:hAnsi="Helvetica Neue" w:cs="Times New Roman"/>
+          <w:color w:val="3E3F3A"/>
+          <w:sz w:val="21"/>
+          <w:szCs w:val="21"/>
+          <w:shd w:val="clear" w:color="auto" w:fill="FFFFFF"/>
+          <w:lang w:val="en-CA"/>
+        </w:rPr>
+        <w:t xml:space="preserve">normal highest summertime </w:t>
+      </w:r>
+      <w:commentRangeEnd w:id="13"/>
+      <w:r>
+        <w:rPr>
+          <w:rStyle w:val="CommentReference"/>
+        </w:rPr>
+        <w:commentReference w:id="13"/>
+      </w:r>
+      <w:r>
+        <w:rPr>
+          <w:rFonts w:ascii="Helvetica Neue" w:eastAsia="Times New Roman" w:hAnsi="Helvetica Neue" w:cs="Times New Roman"/>
+          <w:color w:val="3E3F3A"/>
+          <w:sz w:val="21"/>
+          <w:szCs w:val="21"/>
+          <w:shd w:val="clear" w:color="auto" w:fill="FFFFFF"/>
+          <w:lang w:val="en-CA"/>
+        </w:rPr>
+        <w:t xml:space="preserve">mean sea surface temperature (SST), known as the bleaching threshold. </w:t>
       </w:r>
       <w:r>
         <w:rPr>
@@ -5594,31 +5620,7 @@
           <w:shd w:val="clear" w:color="auto" w:fill="FFFFFF"/>
           <w:lang w:val="en-CA"/>
         </w:rPr>
-        <w:t>hour sampling grid, and then averaged to determine ‘half week’ temperature (</w:t>
-      </w:r>
-      <w:proofErr w:type="gramStart"/>
-      <w:r>
-        <w:rPr>
-          <w:rFonts w:ascii="Helvetica Neue" w:eastAsia="Times New Roman" w:hAnsi="Helvetica Neue" w:cs="Times New Roman"/>
-          <w:color w:val="3E3F3A"/>
-          <w:sz w:val="21"/>
-          <w:szCs w:val="21"/>
-          <w:shd w:val="clear" w:color="auto" w:fill="FFFFFF"/>
-          <w:lang w:val="en-CA"/>
-        </w:rPr>
-        <w:t>similar to</w:t>
-      </w:r>
-      <w:proofErr w:type="gramEnd"/>
-      <w:r>
-        <w:rPr>
-          <w:rFonts w:ascii="Helvetica Neue" w:eastAsia="Times New Roman" w:hAnsi="Helvetica Neue" w:cs="Times New Roman"/>
-          <w:color w:val="3E3F3A"/>
-          <w:sz w:val="21"/>
-          <w:szCs w:val="21"/>
-          <w:shd w:val="clear" w:color="auto" w:fill="FFFFFF"/>
-          <w:lang w:val="en-CA"/>
-        </w:rPr>
-        <w:t xml:space="preserve"> NOAA’s DHW product, </w:t>
+        <w:t xml:space="preserve">hour sampling grid, and then averaged to determine ‘half week’ temperature (similar to NOAA’s DHW product, </w:t>
       </w:r>
       <w:r>
         <w:rPr>
@@ -5838,31 +5840,7 @@
           <w:shd w:val="clear" w:color="auto" w:fill="FFFFFF"/>
           <w:lang w:val="en-CA"/>
         </w:rPr>
-        <w:t xml:space="preserve"> </w:t>
-      </w:r>
-      <w:proofErr w:type="gramStart"/>
-      <w:r>
-        <w:rPr>
-          <w:rFonts w:ascii="Helvetica Neue" w:eastAsia="Times New Roman" w:hAnsi="Helvetica Neue" w:cs="Times New Roman"/>
-          <w:color w:val="3E3F3A"/>
-          <w:sz w:val="21"/>
-          <w:szCs w:val="21"/>
-          <w:shd w:val="clear" w:color="auto" w:fill="FFFFFF"/>
-          <w:lang w:val="en-CA"/>
-        </w:rPr>
-        <w:t>time period</w:t>
-      </w:r>
-      <w:proofErr w:type="gramEnd"/>
-      <w:r>
-        <w:rPr>
-          <w:rFonts w:ascii="Helvetica Neue" w:eastAsia="Times New Roman" w:hAnsi="Helvetica Neue" w:cs="Times New Roman"/>
-          <w:color w:val="3E3F3A"/>
-          <w:sz w:val="21"/>
-          <w:szCs w:val="21"/>
-          <w:shd w:val="clear" w:color="auto" w:fill="FFFFFF"/>
-          <w:lang w:val="en-CA"/>
-        </w:rPr>
-        <w:t xml:space="preserve">, DHW values were averaged across sites to create an island-wide </w:t>
+        <w:t xml:space="preserve"> time period, DHW values were averaged across sites to create an island-wide </w:t>
       </w:r>
       <w:r>
         <w:rPr>
@@ -5947,7 +5925,6 @@
           <w:shd w:val="clear" w:color="auto" w:fill="FFFFFF"/>
           <w:lang w:val="en-CA"/>
         </w:rPr>
-        <w:lastRenderedPageBreak/>
         <w:t xml:space="preserve">Coral </w:t>
       </w:r>
       <w:r>
@@ -6096,7 +6073,44 @@
           <w:shd w:val="clear" w:color="auto" w:fill="FFFFFF"/>
           <w:lang w:val="en-CA"/>
         </w:rPr>
-        <w:t xml:space="preserve"> atoll.  A photo was taken of each coral to record colony measur</w:t>
+        <w:t xml:space="preserve"> </w:t>
+      </w:r>
+      <w:ins w:id="14" w:author="Kristina Tietjen" w:date="2017-10-21T11:00:00Z">
+        <w:r>
+          <w:rPr>
+            <w:rFonts w:ascii="Helvetica Neue" w:eastAsia="Times New Roman" w:hAnsi="Helvetica Neue" w:cs="Times New Roman"/>
+            <w:color w:val="3E3F3A"/>
+            <w:sz w:val="21"/>
+            <w:szCs w:val="21"/>
+            <w:shd w:val="clear" w:color="auto" w:fill="FFFFFF"/>
+            <w:lang w:val="en-CA"/>
+          </w:rPr>
+          <w:t>A</w:t>
+        </w:r>
+      </w:ins>
+      <w:del w:id="15" w:author="Kristina Tietjen" w:date="2017-10-21T11:00:00Z">
+        <w:r>
+          <w:rPr>
+            <w:rFonts w:ascii="Helvetica Neue" w:eastAsia="Times New Roman" w:hAnsi="Helvetica Neue" w:cs="Times New Roman"/>
+            <w:color w:val="3E3F3A"/>
+            <w:sz w:val="21"/>
+            <w:szCs w:val="21"/>
+            <w:shd w:val="clear" w:color="auto" w:fill="FFFFFF"/>
+            <w:lang w:val="en-CA"/>
+          </w:rPr>
+          <w:delText>a</w:delText>
+        </w:r>
+      </w:del>
+      <w:r>
+        <w:rPr>
+          <w:rFonts w:ascii="Helvetica Neue" w:eastAsia="Times New Roman" w:hAnsi="Helvetica Neue" w:cs="Times New Roman"/>
+          <w:color w:val="3E3F3A"/>
+          <w:sz w:val="21"/>
+          <w:szCs w:val="21"/>
+          <w:shd w:val="clear" w:color="auto" w:fill="FFFFFF"/>
+          <w:lang w:val="en-CA"/>
+        </w:rPr>
+        <w:t>toll.  A photo was taken of each coral to record colony measur</w:t>
       </w:r>
       <w:r>
         <w:rPr>
@@ -6173,18 +6187,72 @@
           <w:shd w:val="clear" w:color="auto" w:fill="FFFFFF"/>
           <w:lang w:val="en-CA"/>
         </w:rPr>
-        <w:t xml:space="preserve">separated and half of the sample was </w:t>
-      </w:r>
-      <w:r>
-        <w:rPr>
-          <w:rFonts w:ascii="Helvetica Neue" w:eastAsia="Times New Roman" w:hAnsi="Helvetica Neue" w:cs="Times New Roman"/>
-          <w:color w:val="3E3F3A"/>
-          <w:sz w:val="21"/>
-          <w:szCs w:val="21"/>
-          <w:shd w:val="clear" w:color="auto" w:fill="FFFFFF"/>
-          <w:lang w:val="en-CA"/>
-        </w:rPr>
-        <w:t>preserved in Guanidinium buffer (50% w/v guanidinium isothio</w:t>
+        <w:t xml:space="preserve">separated </w:t>
+      </w:r>
+      <w:commentRangeStart w:id="16"/>
+      <w:r>
+        <w:rPr>
+          <w:rFonts w:ascii="Helvetica Neue" w:eastAsia="Times New Roman" w:hAnsi="Helvetica Neue" w:cs="Times New Roman"/>
+          <w:color w:val="3E3F3A"/>
+          <w:sz w:val="21"/>
+          <w:szCs w:val="21"/>
+          <w:shd w:val="clear" w:color="auto" w:fill="FFFFFF"/>
+          <w:lang w:val="en-CA"/>
+        </w:rPr>
+        <w:t xml:space="preserve">and half of the sample </w:t>
+      </w:r>
+      <w:commentRangeEnd w:id="16"/>
+      <w:r>
+        <w:rPr>
+          <w:rStyle w:val="CommentReference"/>
+        </w:rPr>
+        <w:commentReference w:id="16"/>
+      </w:r>
+      <w:r>
+        <w:rPr>
+          <w:rFonts w:ascii="Helvetica Neue" w:eastAsia="Times New Roman" w:hAnsi="Helvetica Neue" w:cs="Times New Roman"/>
+          <w:color w:val="3E3F3A"/>
+          <w:sz w:val="21"/>
+          <w:szCs w:val="21"/>
+          <w:shd w:val="clear" w:color="auto" w:fill="FFFFFF"/>
+          <w:lang w:val="en-CA"/>
+        </w:rPr>
+        <w:t xml:space="preserve">was </w:t>
+      </w:r>
+      <w:r>
+        <w:rPr>
+          <w:rFonts w:ascii="Helvetica Neue" w:eastAsia="Times New Roman" w:hAnsi="Helvetica Neue" w:cs="Times New Roman"/>
+          <w:color w:val="3E3F3A"/>
+          <w:sz w:val="21"/>
+          <w:szCs w:val="21"/>
+          <w:shd w:val="clear" w:color="auto" w:fill="FFFFFF"/>
+          <w:lang w:val="en-CA"/>
+        </w:rPr>
+        <w:t xml:space="preserve">preserved in </w:t>
+      </w:r>
+      <w:proofErr w:type="spellStart"/>
+      <w:r>
+        <w:rPr>
+          <w:rFonts w:ascii="Helvetica Neue" w:eastAsia="Times New Roman" w:hAnsi="Helvetica Neue" w:cs="Times New Roman"/>
+          <w:color w:val="3E3F3A"/>
+          <w:sz w:val="21"/>
+          <w:szCs w:val="21"/>
+          <w:shd w:val="clear" w:color="auto" w:fill="FFFFFF"/>
+          <w:lang w:val="en-CA"/>
+        </w:rPr>
+        <w:t>Guanidinium</w:t>
+      </w:r>
+      <w:proofErr w:type="spellEnd"/>
+      <w:r>
+        <w:rPr>
+          <w:rFonts w:ascii="Helvetica Neue" w:eastAsia="Times New Roman" w:hAnsi="Helvetica Neue" w:cs="Times New Roman"/>
+          <w:color w:val="3E3F3A"/>
+          <w:sz w:val="21"/>
+          <w:szCs w:val="21"/>
+          <w:shd w:val="clear" w:color="auto" w:fill="FFFFFF"/>
+          <w:lang w:val="en-CA"/>
+        </w:rPr>
+        <w:t xml:space="preserve"> buffer (50% w/v guanidinium isothio</w:t>
       </w:r>
       <w:r>
         <w:rPr>
@@ -6219,7 +6287,31 @@
           <w:shd w:val="clear" w:color="auto" w:fill="FFFFFF"/>
           <w:lang w:val="en-CA"/>
         </w:rPr>
-        <w:t xml:space="preserve"> Tris pH 7.6; 10 </w:t>
+        <w:t xml:space="preserve"> </w:t>
+      </w:r>
+      <w:proofErr w:type="spellStart"/>
+      <w:r>
+        <w:rPr>
+          <w:rFonts w:ascii="Helvetica Neue" w:eastAsia="Times New Roman" w:hAnsi="Helvetica Neue" w:cs="Times New Roman"/>
+          <w:color w:val="3E3F3A"/>
+          <w:sz w:val="21"/>
+          <w:szCs w:val="21"/>
+          <w:shd w:val="clear" w:color="auto" w:fill="FFFFFF"/>
+          <w:lang w:val="en-CA"/>
+        </w:rPr>
+        <w:t>Tris</w:t>
+      </w:r>
+      <w:proofErr w:type="spellEnd"/>
+      <w:r>
+        <w:rPr>
+          <w:rFonts w:ascii="Helvetica Neue" w:eastAsia="Times New Roman" w:hAnsi="Helvetica Neue" w:cs="Times New Roman"/>
+          <w:color w:val="3E3F3A"/>
+          <w:sz w:val="21"/>
+          <w:szCs w:val="21"/>
+          <w:shd w:val="clear" w:color="auto" w:fill="FFFFFF"/>
+          <w:lang w:val="en-CA"/>
+        </w:rPr>
+        <w:t xml:space="preserve"> pH 7.6; 10 </w:t>
       </w:r>
       <w:r>
         <w:rPr>
@@ -6377,9 +6469,21 @@
           <w:shd w:val="clear" w:color="auto" w:fill="FFFFFF"/>
           <w:lang w:val="en-CA"/>
         </w:rPr>
-        <w:t xml:space="preserve"> The other half of the sample was preserved in </w:t>
-      </w:r>
-      <w:commentRangeStart w:id="14"/>
+        <w:t xml:space="preserve"> The </w:t>
+      </w:r>
+      <w:r>
+        <w:rPr>
+          <w:rFonts w:ascii="Helvetica Neue" w:eastAsia="Times New Roman" w:hAnsi="Helvetica Neue" w:cs="Times New Roman"/>
+          <w:color w:val="3E3F3A"/>
+          <w:sz w:val="21"/>
+          <w:szCs w:val="21"/>
+          <w:shd w:val="clear" w:color="auto" w:fill="FFFFFF"/>
+          <w:lang w:val="en-CA"/>
+        </w:rPr>
+        <w:lastRenderedPageBreak/>
+        <w:t xml:space="preserve">other half of the sample was preserved in </w:t>
+      </w:r>
+      <w:commentRangeStart w:id="17"/>
       <w:r>
         <w:rPr>
           <w:rFonts w:ascii="Helvetica Neue" w:eastAsia="Times New Roman" w:hAnsi="Helvetica Neue" w:cs="Times New Roman"/>
@@ -6391,12 +6495,12 @@
         </w:rPr>
         <w:t>SDS in DNA buffer</w:t>
       </w:r>
-      <w:commentRangeEnd w:id="14"/>
+      <w:commentRangeEnd w:id="17"/>
       <w:r>
         <w:rPr>
           <w:rStyle w:val="CommentReference"/>
         </w:rPr>
-        <w:commentReference w:id="14"/>
+        <w:commentReference w:id="17"/>
       </w:r>
       <w:r>
         <w:rPr>
@@ -6409,7 +6513,8 @@
         </w:rPr>
         <w:t xml:space="preserve"> and extracted using an organic extraction </w:t>
       </w:r>
-      <w:commentRangeStart w:id="15"/>
+      <w:commentRangeStart w:id="18"/>
+      <w:commentRangeStart w:id="19"/>
       <w:r>
         <w:rPr>
           <w:rFonts w:ascii="Helvetica Neue" w:eastAsia="Times New Roman" w:hAnsi="Helvetica Neue" w:cs="Times New Roman"/>
@@ -6421,23 +6526,54 @@
         </w:rPr>
         <w:t xml:space="preserve">protocol </w:t>
       </w:r>
-      <w:commentRangeEnd w:id="15"/>
+      <w:commentRangeEnd w:id="18"/>
       <w:r>
         <w:rPr>
           <w:rStyle w:val="CommentReference"/>
         </w:rPr>
-        <w:commentReference w:id="15"/>
-      </w:r>
-      <w:r>
-        <w:rPr>
-          <w:rFonts w:ascii="Helvetica Neue" w:eastAsia="Times New Roman" w:hAnsi="Helvetica Neue" w:cs="Times New Roman"/>
-          <w:color w:val="3E3F3A"/>
-          <w:sz w:val="21"/>
-          <w:szCs w:val="21"/>
-          <w:shd w:val="clear" w:color="auto" w:fill="FFFFFF"/>
-          <w:lang w:val="en-CA"/>
-        </w:rPr>
-        <w:t>for qPCR assays.</w:t>
+        <w:commentReference w:id="18"/>
+      </w:r>
+      <w:commentRangeEnd w:id="19"/>
+      <w:r>
+        <w:rPr>
+          <w:rStyle w:val="CommentReference"/>
+        </w:rPr>
+        <w:commentReference w:id="19"/>
+      </w:r>
+      <w:r>
+        <w:rPr>
+          <w:rFonts w:ascii="Helvetica Neue" w:eastAsia="Times New Roman" w:hAnsi="Helvetica Neue" w:cs="Times New Roman"/>
+          <w:color w:val="3E3F3A"/>
+          <w:sz w:val="21"/>
+          <w:szCs w:val="21"/>
+          <w:shd w:val="clear" w:color="auto" w:fill="FFFFFF"/>
+          <w:lang w:val="en-CA"/>
+        </w:rPr>
+        <w:t xml:space="preserve">for </w:t>
+      </w:r>
+      <w:proofErr w:type="spellStart"/>
+      <w:r>
+        <w:rPr>
+          <w:rFonts w:ascii="Helvetica Neue" w:eastAsia="Times New Roman" w:hAnsi="Helvetica Neue" w:cs="Times New Roman"/>
+          <w:color w:val="3E3F3A"/>
+          <w:sz w:val="21"/>
+          <w:szCs w:val="21"/>
+          <w:shd w:val="clear" w:color="auto" w:fill="FFFFFF"/>
+          <w:lang w:val="en-CA"/>
+        </w:rPr>
+        <w:t>qPCR</w:t>
+      </w:r>
+      <w:proofErr w:type="spellEnd"/>
+      <w:r>
+        <w:rPr>
+          <w:rFonts w:ascii="Helvetica Neue" w:eastAsia="Times New Roman" w:hAnsi="Helvetica Neue" w:cs="Times New Roman"/>
+          <w:color w:val="3E3F3A"/>
+          <w:sz w:val="21"/>
+          <w:szCs w:val="21"/>
+          <w:shd w:val="clear" w:color="auto" w:fill="FFFFFF"/>
+          <w:lang w:val="en-CA"/>
+        </w:rPr>
+        <w:t xml:space="preserve"> assays.</w:t>
       </w:r>
     </w:p>
     <w:p>
@@ -6632,7 +6768,7 @@
         </w:rPr>
         <w:t>) following the standard protocol (</w:t>
       </w:r>
-      <w:hyperlink r:id="rId12" w:history="1">
+      <w:hyperlink r:id="rId11" w:history="1">
         <w:r>
           <w:rPr>
             <w:rStyle w:val="Hyperlink"/>
@@ -6711,9 +6847,34 @@
           <w:shd w:val="clear" w:color="auto" w:fill="FFFFFF"/>
           <w:lang w:val="en-CA"/>
         </w:rPr>
-        <w:t xml:space="preserve">For the samples prepared for qPCR, DNA extraction was performed using an organic extraction method following </w:t>
-      </w:r>
-      <w:commentRangeStart w:id="16"/>
+        <w:t xml:space="preserve">For the samples prepared for </w:t>
+      </w:r>
+      <w:proofErr w:type="spellStart"/>
+      <w:r>
+        <w:rPr>
+          <w:rFonts w:ascii="Helvetica Neue" w:eastAsia="Times New Roman" w:hAnsi="Helvetica Neue" w:cs="Times New Roman"/>
+          <w:color w:val="3E3F3A"/>
+          <w:sz w:val="21"/>
+          <w:szCs w:val="21"/>
+          <w:shd w:val="clear" w:color="auto" w:fill="FFFFFF"/>
+          <w:lang w:val="en-CA"/>
+        </w:rPr>
+        <w:t>qPCR</w:t>
+      </w:r>
+      <w:proofErr w:type="spellEnd"/>
+      <w:r>
+        <w:rPr>
+          <w:rFonts w:ascii="Helvetica Neue" w:eastAsia="Times New Roman" w:hAnsi="Helvetica Neue" w:cs="Times New Roman"/>
+          <w:color w:val="3E3F3A"/>
+          <w:sz w:val="21"/>
+          <w:szCs w:val="21"/>
+          <w:shd w:val="clear" w:color="auto" w:fill="FFFFFF"/>
+          <w:lang w:val="en-CA"/>
+        </w:rPr>
+        <w:t xml:space="preserve">, DNA extraction was performed using an organic extraction method following </w:t>
+      </w:r>
+      <w:commentRangeStart w:id="20"/>
+      <w:commentRangeStart w:id="21"/>
       <w:r>
         <w:rPr>
           <w:rFonts w:ascii="Helvetica Neue" w:eastAsia="Times New Roman" w:hAnsi="Helvetica Neue" w:cs="Times New Roman"/>
@@ -6725,12 +6886,19 @@
         </w:rPr>
         <w:t>[CITE HERE]</w:t>
       </w:r>
-      <w:commentRangeEnd w:id="16"/>
+      <w:commentRangeEnd w:id="20"/>
       <w:r>
         <w:rPr>
           <w:rStyle w:val="CommentReference"/>
         </w:rPr>
-        <w:commentReference w:id="16"/>
+        <w:commentReference w:id="20"/>
+      </w:r>
+      <w:commentRangeEnd w:id="21"/>
+      <w:r>
+        <w:rPr>
+          <w:rStyle w:val="CommentReference"/>
+        </w:rPr>
+        <w:commentReference w:id="21"/>
       </w:r>
       <w:r>
         <w:rPr>
@@ -6743,7 +6911,7 @@
         </w:rPr>
         <w:t xml:space="preserve">. Briefly, </w:t>
       </w:r>
-      <w:commentRangeStart w:id="17"/>
+      <w:commentRangeStart w:id="22"/>
       <w:r>
         <w:rPr>
           <w:rFonts w:ascii="Helvetica Neue" w:eastAsia="Times New Roman" w:hAnsi="Helvetica Neue" w:cs="Times New Roman"/>
@@ -6755,12 +6923,12 @@
         </w:rPr>
         <w:t>…</w:t>
       </w:r>
-      <w:commentRangeEnd w:id="17"/>
+      <w:commentRangeEnd w:id="22"/>
       <w:r>
         <w:rPr>
           <w:rStyle w:val="CommentReference"/>
         </w:rPr>
-        <w:commentReference w:id="17"/>
+        <w:commentReference w:id="22"/>
       </w:r>
     </w:p>
     <w:p>
@@ -6824,7 +6992,33 @@
           <w:shd w:val="clear" w:color="auto" w:fill="FFFFFF"/>
           <w:lang w:val="en-CA"/>
         </w:rPr>
-        <w:t>) Amplicon Sequencing</w:t>
+        <w:t xml:space="preserve">) </w:t>
+      </w:r>
+      <w:proofErr w:type="spellStart"/>
+      <w:r>
+        <w:rPr>
+          <w:rFonts w:ascii="Helvetica Neue" w:eastAsia="Times New Roman" w:hAnsi="Helvetica Neue" w:cs="Times New Roman"/>
+          <w:b/>
+          <w:color w:val="3E3F3A"/>
+          <w:sz w:val="21"/>
+          <w:szCs w:val="21"/>
+          <w:shd w:val="clear" w:color="auto" w:fill="FFFFFF"/>
+          <w:lang w:val="en-CA"/>
+        </w:rPr>
+        <w:t>Amplicon</w:t>
+      </w:r>
+      <w:proofErr w:type="spellEnd"/>
+      <w:r>
+        <w:rPr>
+          <w:rFonts w:ascii="Helvetica Neue" w:eastAsia="Times New Roman" w:hAnsi="Helvetica Neue" w:cs="Times New Roman"/>
+          <w:b/>
+          <w:color w:val="3E3F3A"/>
+          <w:sz w:val="21"/>
+          <w:szCs w:val="21"/>
+          <w:shd w:val="clear" w:color="auto" w:fill="FFFFFF"/>
+          <w:lang w:val="en-CA"/>
+        </w:rPr>
+        <w:t xml:space="preserve"> Sequencing</w:t>
       </w:r>
     </w:p>
     <w:p>
@@ -6998,8 +7192,21 @@
           <w:shd w:val="clear" w:color="auto" w:fill="FFFFFF"/>
           <w:lang w:val="en-CA"/>
         </w:rPr>
-        <w:t>it can be phylogenetically</w:t>
-      </w:r>
+        <w:t xml:space="preserve">it can be </w:t>
+      </w:r>
+      <w:proofErr w:type="spellStart"/>
+      <w:r>
+        <w:rPr>
+          <w:rFonts w:ascii="Helvetica Neue" w:eastAsia="Times New Roman" w:hAnsi="Helvetica Neue" w:cs="Times New Roman"/>
+          <w:color w:val="3E3F3A"/>
+          <w:sz w:val="21"/>
+          <w:szCs w:val="21"/>
+          <w:shd w:val="clear" w:color="auto" w:fill="FFFFFF"/>
+          <w:lang w:val="en-CA"/>
+        </w:rPr>
+        <w:t>phylogenetically</w:t>
+      </w:r>
+      <w:proofErr w:type="spellEnd"/>
       <w:r>
         <w:rPr>
           <w:rFonts w:ascii="Helvetica Neue" w:eastAsia="Times New Roman" w:hAnsi="Helvetica Neue" w:cs="Times New Roman"/>
@@ -7099,7 +7306,31 @@
           <w:shd w:val="clear" w:color="auto" w:fill="FFFFFF"/>
           <w:lang w:val="en-CA"/>
         </w:rPr>
-        <w:t xml:space="preserve">97% within-sample OTU clustering. </w:t>
+        <w:t xml:space="preserve">97% within-sample OTU clustering. Instead of combining all sequences together into one </w:t>
+      </w:r>
+      <w:proofErr w:type="spellStart"/>
+      <w:r>
+        <w:rPr>
+          <w:rFonts w:ascii="Helvetica Neue" w:eastAsia="Times New Roman" w:hAnsi="Helvetica Neue" w:cs="Times New Roman"/>
+          <w:color w:val="3E3F3A"/>
+          <w:sz w:val="21"/>
+          <w:szCs w:val="21"/>
+          <w:shd w:val="clear" w:color="auto" w:fill="FFFFFF"/>
+          <w:lang w:val="en-CA"/>
+        </w:rPr>
+        <w:t>fasta</w:t>
+      </w:r>
+      <w:proofErr w:type="spellEnd"/>
+      <w:r>
+        <w:rPr>
+          <w:rFonts w:ascii="Helvetica Neue" w:eastAsia="Times New Roman" w:hAnsi="Helvetica Neue" w:cs="Times New Roman"/>
+          <w:color w:val="3E3F3A"/>
+          <w:sz w:val="21"/>
+          <w:szCs w:val="21"/>
+          <w:shd w:val="clear" w:color="auto" w:fill="FFFFFF"/>
+          <w:lang w:val="en-CA"/>
+        </w:rPr>
+        <w:t xml:space="preserve"> file and clustering together, we cluster each sample independently, and then collapse identical taxa across samples. As described in Cunning et al 2017, this approach increases the likelihood of </w:t>
       </w:r>
       <w:r>
         <w:rPr>
@@ -7111,31 +7342,7 @@
           <w:lang w:val="en-CA"/>
         </w:rPr>
         <w:lastRenderedPageBreak/>
-        <w:t xml:space="preserve">Instead of combining all sequences together into one </w:t>
-      </w:r>
-      <w:proofErr w:type="spellStart"/>
-      <w:r>
-        <w:rPr>
-          <w:rFonts w:ascii="Helvetica Neue" w:eastAsia="Times New Roman" w:hAnsi="Helvetica Neue" w:cs="Times New Roman"/>
-          <w:color w:val="3E3F3A"/>
-          <w:sz w:val="21"/>
-          <w:szCs w:val="21"/>
-          <w:shd w:val="clear" w:color="auto" w:fill="FFFFFF"/>
-          <w:lang w:val="en-CA"/>
-        </w:rPr>
-        <w:t>fasta</w:t>
-      </w:r>
-      <w:proofErr w:type="spellEnd"/>
-      <w:r>
-        <w:rPr>
-          <w:rFonts w:ascii="Helvetica Neue" w:eastAsia="Times New Roman" w:hAnsi="Helvetica Neue" w:cs="Times New Roman"/>
-          <w:color w:val="3E3F3A"/>
-          <w:sz w:val="21"/>
-          <w:szCs w:val="21"/>
-          <w:shd w:val="clear" w:color="auto" w:fill="FFFFFF"/>
-          <w:lang w:val="en-CA"/>
-        </w:rPr>
-        <w:t xml:space="preserve"> file and clustering together, we cluster each sample independently, and then collapse identical taxa across samples. As described in Cunning et al 2017, this approach increases the likelihood of collapsing intragenomic variation within a sample</w:t>
+        <w:t>collapsing intragenomic variation within a sample</w:t>
       </w:r>
       <w:r>
         <w:rPr>
@@ -7231,7 +7438,7 @@
           <w:shd w:val="clear" w:color="auto" w:fill="FFFFFF"/>
           <w:lang w:val="en-CA"/>
         </w:rPr>
-        <w:t xml:space="preserve">Library preparation for Illumina </w:t>
+        <w:t xml:space="preserve">Library preparation for </w:t>
       </w:r>
       <w:proofErr w:type="spellStart"/>
       <w:r>
@@ -7243,6 +7450,30 @@
           <w:shd w:val="clear" w:color="auto" w:fill="FFFFFF"/>
           <w:lang w:val="en-CA"/>
         </w:rPr>
+        <w:t>Illumina</w:t>
+      </w:r>
+      <w:proofErr w:type="spellEnd"/>
+      <w:r>
+        <w:rPr>
+          <w:rFonts w:ascii="Helvetica Neue" w:eastAsia="Times New Roman" w:hAnsi="Helvetica Neue" w:cs="Times New Roman"/>
+          <w:color w:val="3E3F3A"/>
+          <w:sz w:val="21"/>
+          <w:szCs w:val="21"/>
+          <w:shd w:val="clear" w:color="auto" w:fill="FFFFFF"/>
+          <w:lang w:val="en-CA"/>
+        </w:rPr>
+        <w:t xml:space="preserve"> </w:t>
+      </w:r>
+      <w:proofErr w:type="spellStart"/>
+      <w:r>
+        <w:rPr>
+          <w:rFonts w:ascii="Helvetica Neue" w:eastAsia="Times New Roman" w:hAnsi="Helvetica Neue" w:cs="Times New Roman"/>
+          <w:color w:val="3E3F3A"/>
+          <w:sz w:val="21"/>
+          <w:szCs w:val="21"/>
+          <w:shd w:val="clear" w:color="auto" w:fill="FFFFFF"/>
+          <w:lang w:val="en-CA"/>
+        </w:rPr>
         <w:t>MiSeq</w:t>
       </w:r>
       <w:proofErr w:type="spellEnd"/>
@@ -7288,7 +7519,31 @@
           <w:shd w:val="clear" w:color="auto" w:fill="FFFFFF"/>
           <w:lang w:val="en-CA"/>
         </w:rPr>
-        <w:t xml:space="preserve">2 amplicon </w:t>
+        <w:t xml:space="preserve">2 </w:t>
+      </w:r>
+      <w:proofErr w:type="spellStart"/>
+      <w:r>
+        <w:rPr>
+          <w:rFonts w:ascii="Helvetica Neue" w:eastAsia="Times New Roman" w:hAnsi="Helvetica Neue" w:cs="Times New Roman"/>
+          <w:color w:val="3E3F3A"/>
+          <w:sz w:val="21"/>
+          <w:szCs w:val="21"/>
+          <w:shd w:val="clear" w:color="auto" w:fill="FFFFFF"/>
+          <w:lang w:val="en-CA"/>
+        </w:rPr>
+        <w:t>amplicon</w:t>
+      </w:r>
+      <w:proofErr w:type="spellEnd"/>
+      <w:r>
+        <w:rPr>
+          <w:rFonts w:ascii="Helvetica Neue" w:eastAsia="Times New Roman" w:hAnsi="Helvetica Neue" w:cs="Times New Roman"/>
+          <w:color w:val="3E3F3A"/>
+          <w:sz w:val="21"/>
+          <w:szCs w:val="21"/>
+          <w:shd w:val="clear" w:color="auto" w:fill="FFFFFF"/>
+          <w:lang w:val="en-CA"/>
+        </w:rPr>
+        <w:t xml:space="preserve"> </w:t>
       </w:r>
       <w:r>
         <w:rPr>
@@ -7955,7 +8210,31 @@
           <w:shd w:val="clear" w:color="auto" w:fill="FFFFFF"/>
           <w:lang w:val="en-CA"/>
         </w:rPr>
-        <w:t xml:space="preserve">Samples were sequenced on the Illumina </w:t>
+        <w:t xml:space="preserve">Samples were sequenced on the </w:t>
+      </w:r>
+      <w:proofErr w:type="spellStart"/>
+      <w:r>
+        <w:rPr>
+          <w:rFonts w:ascii="Helvetica Neue" w:eastAsia="Times New Roman" w:hAnsi="Helvetica Neue" w:cs="Times New Roman"/>
+          <w:color w:val="3E3F3A"/>
+          <w:sz w:val="21"/>
+          <w:szCs w:val="21"/>
+          <w:shd w:val="clear" w:color="auto" w:fill="FFFFFF"/>
+          <w:lang w:val="en-CA"/>
+        </w:rPr>
+        <w:t>Illumina</w:t>
+      </w:r>
+      <w:proofErr w:type="spellEnd"/>
+      <w:r>
+        <w:rPr>
+          <w:rFonts w:ascii="Helvetica Neue" w:eastAsia="Times New Roman" w:hAnsi="Helvetica Neue" w:cs="Times New Roman"/>
+          <w:color w:val="3E3F3A"/>
+          <w:sz w:val="21"/>
+          <w:szCs w:val="21"/>
+          <w:shd w:val="clear" w:color="auto" w:fill="FFFFFF"/>
+          <w:lang w:val="en-CA"/>
+        </w:rPr>
+        <w:t xml:space="preserve"> </w:t>
       </w:r>
       <w:proofErr w:type="spellStart"/>
       <w:r>
@@ -8077,7 +8356,7 @@
           <w:lang w:val="en-CA"/>
         </w:rPr>
       </w:pPr>
-      <w:commentRangeStart w:id="18"/>
+      <w:commentRangeStart w:id="23"/>
       <w:r>
         <w:rPr>
           <w:rFonts w:ascii="Helvetica Neue" w:eastAsia="Times New Roman" w:hAnsi="Helvetica Neue" w:cs="Times New Roman"/>
@@ -8088,6 +8367,7 @@
           <w:shd w:val="clear" w:color="auto" w:fill="FFFFFF"/>
           <w:lang w:val="en-CA"/>
         </w:rPr>
+        <w:lastRenderedPageBreak/>
         <w:t>Primer Design</w:t>
       </w:r>
     </w:p>
@@ -8136,9 +8416,9 @@
           <w:shd w:val="clear" w:color="auto" w:fill="FFFFFF"/>
           <w:lang w:val="en-CA"/>
         </w:rPr>
-        <w:lastRenderedPageBreak/>
         <w:t xml:space="preserve">Primer design for </w:t>
       </w:r>
+      <w:proofErr w:type="spellStart"/>
       <w:r>
         <w:rPr>
           <w:rFonts w:ascii="Helvetica Neue" w:eastAsia="Times New Roman" w:hAnsi="Helvetica Neue" w:cs="Times New Roman"/>
@@ -8161,7 +8441,20 @@
           <w:shd w:val="clear" w:color="auto" w:fill="FFFFFF"/>
           <w:lang w:val="en-CA"/>
         </w:rPr>
-        <w:t xml:space="preserve">a </w:t>
+        <w:t>a</w:t>
+      </w:r>
+      <w:proofErr w:type="spellEnd"/>
+      <w:r>
+        <w:rPr>
+          <w:rFonts w:ascii="Helvetica Neue" w:eastAsia="Times New Roman" w:hAnsi="Helvetica Neue" w:cs="Times New Roman"/>
+          <w:i/>
+          <w:color w:val="3E3F3A"/>
+          <w:sz w:val="21"/>
+          <w:szCs w:val="21"/>
+          <w:shd w:val="clear" w:color="auto" w:fill="FFFFFF"/>
+          <w:lang w:val="en-CA"/>
+        </w:rPr>
+        <w:t xml:space="preserve"> </w:t>
       </w:r>
       <w:proofErr w:type="spellStart"/>
       <w:r>
@@ -8188,12 +8481,12 @@
         </w:rPr>
         <w:t>, choice of primers and validation…</w:t>
       </w:r>
-      <w:commentRangeEnd w:id="18"/>
+      <w:commentRangeEnd w:id="23"/>
       <w:r>
         <w:rPr>
           <w:rStyle w:val="CommentReference"/>
         </w:rPr>
-        <w:commentReference w:id="18"/>
+        <w:commentReference w:id="23"/>
       </w:r>
       <w:r>
         <w:rPr>
@@ -8388,7 +8681,7 @@
           <w:lang w:val="en-CA"/>
         </w:rPr>
       </w:pPr>
-      <w:commentRangeStart w:id="19"/>
+      <w:commentRangeStart w:id="24"/>
       <w:r>
         <w:rPr>
           <w:rFonts w:ascii="Helvetica Neue" w:eastAsia="Times New Roman" w:hAnsi="Helvetica Neue" w:cs="Times New Roman"/>
@@ -8449,12 +8742,12 @@
         </w:rPr>
         <w:t>…</w:t>
       </w:r>
-      <w:commentRangeEnd w:id="19"/>
+      <w:commentRangeEnd w:id="24"/>
       <w:r>
         <w:rPr>
           <w:rStyle w:val="CommentReference"/>
         </w:rPr>
-        <w:commentReference w:id="19"/>
+        <w:commentReference w:id="24"/>
       </w:r>
     </w:p>
     <w:p>
@@ -8529,9 +8822,9 @@
           <w:lang w:val="en-CA"/>
         </w:rPr>
       </w:pPr>
-      <w:commentRangeStart w:id="20"/>
+      <w:commentRangeStart w:id="25"/>
     </w:p>
-    <w:commentRangeEnd w:id="20"/>
+    <w:commentRangeEnd w:id="25"/>
     <w:p>
       <w:pPr>
         <w:spacing w:line="480" w:lineRule="auto"/>
@@ -8548,7 +8841,7 @@
         <w:rPr>
           <w:rStyle w:val="CommentReference"/>
         </w:rPr>
-        <w:commentReference w:id="20"/>
+        <w:commentReference w:id="25"/>
       </w:r>
     </w:p>
     <w:p>
@@ -8736,7 +9029,7 @@
           <w:shd w:val="clear" w:color="auto" w:fill="FFFFFF"/>
           <w:lang w:val="en-CA"/>
         </w:rPr>
-        <w:t>implemented in Illumina-</w:t>
+        <w:t xml:space="preserve">implemented in </w:t>
       </w:r>
       <w:proofErr w:type="spellStart"/>
       <w:r>
@@ -8748,7 +9041,7 @@
           <w:shd w:val="clear" w:color="auto" w:fill="FFFFFF"/>
           <w:lang w:val="en-CA"/>
         </w:rPr>
-        <w:t>Utils</w:t>
+        <w:t>Illumina-Utils</w:t>
       </w:r>
       <w:proofErr w:type="spellEnd"/>
       <w:r>
@@ -8817,7 +9110,7 @@
           <w:shd w:val="clear" w:color="auto" w:fill="FFFFFF"/>
           <w:lang w:val="en-CA"/>
         </w:rPr>
-        <w:t xml:space="preserve"> (also in Illumina-</w:t>
+        <w:t xml:space="preserve"> (also in </w:t>
       </w:r>
       <w:proofErr w:type="spellStart"/>
       <w:r>
@@ -8829,7 +9122,7 @@
           <w:shd w:val="clear" w:color="auto" w:fill="FFFFFF"/>
           <w:lang w:val="en-CA"/>
         </w:rPr>
-        <w:t>Utils</w:t>
+        <w:t>Illumina-Utils</w:t>
       </w:r>
       <w:proofErr w:type="spellEnd"/>
       <w:r>
@@ -8923,7 +9216,19 @@
           <w:shd w:val="clear" w:color="auto" w:fill="FFFFFF"/>
           <w:lang w:val="en-CA"/>
         </w:rPr>
-        <w:t xml:space="preserve"> (Cunning et al 2015, Cunning et al 2017; reference database is </w:t>
+        <w:t xml:space="preserve"> (Cunning et al 2015, Cunning et </w:t>
+      </w:r>
+      <w:r>
+        <w:rPr>
+          <w:rFonts w:ascii="Helvetica Neue" w:eastAsia="Times New Roman" w:hAnsi="Helvetica Neue" w:cs="Times New Roman"/>
+          <w:color w:val="3E3F3A"/>
+          <w:sz w:val="21"/>
+          <w:szCs w:val="21"/>
+          <w:shd w:val="clear" w:color="auto" w:fill="FFFFFF"/>
+          <w:lang w:val="en-CA"/>
+        </w:rPr>
+        <w:lastRenderedPageBreak/>
+        <w:t xml:space="preserve">al 2017; reference database is </w:t>
       </w:r>
       <w:r>
         <w:rPr>
@@ -9219,19 +9524,7 @@
           <w:shd w:val="clear" w:color="auto" w:fill="FFFFFF"/>
           <w:lang w:val="en-CA"/>
         </w:rPr>
-        <w:t xml:space="preserve"> n=27 </w:t>
-      </w:r>
-      <w:r>
-        <w:rPr>
-          <w:rFonts w:ascii="Helvetica Neue" w:eastAsia="Times New Roman" w:hAnsi="Helvetica Neue" w:cs="Times New Roman"/>
-          <w:color w:val="3E3F3A"/>
-          <w:sz w:val="21"/>
-          <w:szCs w:val="21"/>
-          <w:shd w:val="clear" w:color="auto" w:fill="FFFFFF"/>
-          <w:lang w:val="en-CA"/>
-        </w:rPr>
-        <w:lastRenderedPageBreak/>
-        <w:t>samples removed and n=262</w:t>
+        <w:t xml:space="preserve"> n=27 samples removed and n=262</w:t>
       </w:r>
       <w:r>
         <w:rPr>
@@ -10048,7 +10341,19 @@
           <w:shd w:val="clear" w:color="auto" w:fill="FFFFFF"/>
           <w:lang w:val="en-CA"/>
         </w:rPr>
-        <w:t xml:space="preserve"> clade (Fig 2) can be due to either changes in </w:t>
+        <w:t xml:space="preserve"> clade (Fig 2) can be due to </w:t>
+      </w:r>
+      <w:r>
+        <w:rPr>
+          <w:rFonts w:ascii="Helvetica Neue" w:eastAsia="Times New Roman" w:hAnsi="Helvetica Neue" w:cs="Times New Roman"/>
+          <w:color w:val="3E3F3A"/>
+          <w:sz w:val="21"/>
+          <w:szCs w:val="21"/>
+          <w:shd w:val="clear" w:color="auto" w:fill="FFFFFF"/>
+          <w:lang w:val="en-CA"/>
+        </w:rPr>
+        <w:lastRenderedPageBreak/>
+        <w:t xml:space="preserve">either changes in </w:t>
       </w:r>
       <w:r>
         <w:rPr>
@@ -10400,19 +10705,7 @@
           <w:shd w:val="clear" w:color="auto" w:fill="FFFFFF"/>
           <w:lang w:val="en-CA"/>
         </w:rPr>
-        <w:t xml:space="preserve">d included field season (timepoint during which each coral was collected), status (whether the coral survived the bleaching event (alive) or died (dead)), and local human </w:t>
-      </w:r>
-      <w:r>
-        <w:rPr>
-          <w:rFonts w:ascii="Helvetica Neue" w:eastAsia="Times New Roman" w:hAnsi="Helvetica Neue" w:cs="Times New Roman"/>
-          <w:color w:val="3E3F3A"/>
-          <w:sz w:val="21"/>
-          <w:szCs w:val="21"/>
-          <w:shd w:val="clear" w:color="auto" w:fill="FFFFFF"/>
-          <w:lang w:val="en-CA"/>
-        </w:rPr>
-        <w:lastRenderedPageBreak/>
-        <w:t xml:space="preserve">disturbance level (very high, medium, low, and very low). </w:t>
+        <w:t xml:space="preserve">d included field season (timepoint during which each coral was collected), status (whether the coral survived the bleaching event (alive) or died (dead)), and local human disturbance level (very high, medium, low, and very low). </w:t>
       </w:r>
       <w:r>
         <w:rPr>
@@ -10966,42 +11259,18 @@
           <w:shd w:val="clear" w:color="auto" w:fill="FFFFFF"/>
           <w:lang w:val="en-CA"/>
         </w:rPr>
-        <w:t xml:space="preserve"> </w:t>
-      </w:r>
-      <w:proofErr w:type="gramStart"/>
-      <w:r>
-        <w:rPr>
-          <w:rFonts w:ascii="Helvetica Neue" w:eastAsia="Times New Roman" w:hAnsi="Helvetica Neue" w:cs="Times New Roman"/>
-          <w:color w:val="3E3F3A"/>
-          <w:sz w:val="21"/>
-          <w:szCs w:val="21"/>
-          <w:shd w:val="clear" w:color="auto" w:fill="FFFFFF"/>
-          <w:lang w:val="en-CA"/>
-        </w:rPr>
-        <w:t>as a whole</w:t>
-      </w:r>
-      <w:r>
-        <w:rPr>
-          <w:rFonts w:ascii="Helvetica Neue" w:eastAsia="Times New Roman" w:hAnsi="Helvetica Neue" w:cs="Times New Roman"/>
-          <w:color w:val="3E3F3A"/>
-          <w:sz w:val="21"/>
-          <w:szCs w:val="21"/>
-          <w:shd w:val="clear" w:color="auto" w:fill="FFFFFF"/>
-          <w:lang w:val="en-CA"/>
-        </w:rPr>
-        <w:t>, and</w:t>
-      </w:r>
-      <w:proofErr w:type="gramEnd"/>
-      <w:r>
-        <w:rPr>
-          <w:rFonts w:ascii="Helvetica Neue" w:eastAsia="Times New Roman" w:hAnsi="Helvetica Neue" w:cs="Times New Roman"/>
-          <w:color w:val="3E3F3A"/>
-          <w:sz w:val="21"/>
-          <w:szCs w:val="21"/>
-          <w:shd w:val="clear" w:color="auto" w:fill="FFFFFF"/>
-          <w:lang w:val="en-CA"/>
-        </w:rPr>
-        <w:t xml:space="preserve"> the model terms individually.</w:t>
+        <w:t xml:space="preserve"> as a whole</w:t>
+      </w:r>
+      <w:r>
+        <w:rPr>
+          <w:rFonts w:ascii="Helvetica Neue" w:eastAsia="Times New Roman" w:hAnsi="Helvetica Neue" w:cs="Times New Roman"/>
+          <w:color w:val="3E3F3A"/>
+          <w:sz w:val="21"/>
+          <w:szCs w:val="21"/>
+          <w:shd w:val="clear" w:color="auto" w:fill="FFFFFF"/>
+          <w:lang w:val="en-CA"/>
+        </w:rPr>
+        <w:t>, and the model terms individually.</w:t>
       </w:r>
       <w:r>
         <w:rPr>
@@ -11066,7 +11335,7 @@
           <w:lang w:val="en-CA"/>
         </w:rPr>
       </w:pPr>
-      <w:commentRangeStart w:id="21"/>
+      <w:commentRangeStart w:id="26"/>
       <w:r>
         <w:rPr>
           <w:rFonts w:ascii="Arial" w:hAnsi="Arial" w:cs="Arial"/>
@@ -11080,12 +11349,12 @@
         <w:lastRenderedPageBreak/>
         <w:t>Acknowledgements</w:t>
       </w:r>
-      <w:commentRangeEnd w:id="21"/>
+      <w:commentRangeEnd w:id="26"/>
       <w:r>
         <w:rPr>
           <w:rStyle w:val="CommentReference"/>
         </w:rPr>
-        <w:commentReference w:id="21"/>
+        <w:commentReference w:id="26"/>
       </w:r>
       <w:r>
         <w:rPr>
@@ -11308,8 +11577,22 @@
           <w:szCs w:val="20"/>
           <w:lang w:val="en-CA"/>
         </w:rPr>
-        <w:t>), and the Women Divers Hall of Fame, and equipment grants from Sea-Bird Electronics and Diver Alert Network</w:t>
-      </w:r>
+        <w:t>), and the Women Divers Hall of Fame, and equipment grants from Sea-Bird Electronics and Diver</w:t>
+      </w:r>
+      <w:ins w:id="27" w:author="Kristina Tietjen" w:date="2017-10-21T11:49:00Z">
+        <w:r>
+          <w:rPr>
+            <w:rFonts w:ascii="Arial" w:hAnsi="Arial" w:cs="Arial"/>
+            <w:color w:val="222222"/>
+            <w:sz w:val="20"/>
+            <w:szCs w:val="20"/>
+            <w:lang w:val="en-CA"/>
+          </w:rPr>
+          <w:t>s</w:t>
+        </w:r>
+      </w:ins>
+      <w:bookmarkStart w:id="28" w:name="_GoBack"/>
+      <w:bookmarkEnd w:id="28"/>
       <w:r>
         <w:rPr>
           <w:rFonts w:ascii="Arial" w:hAnsi="Arial" w:cs="Arial"/>
@@ -11318,7 +11601,7 @@
           <w:szCs w:val="20"/>
           <w:lang w:val="en-CA"/>
         </w:rPr>
-        <w:t>. R.G. and J.K.B. acknowledge support from NSF RAPID (</w:t>
+        <w:t xml:space="preserve"> Alert Network</w:t>
       </w:r>
       <w:r>
         <w:rPr>
@@ -11328,7 +11611,7 @@
           <w:szCs w:val="20"/>
           <w:lang w:val="en-CA"/>
         </w:rPr>
-        <w:t>OCE-1446402</w:t>
+        <w:t>. R.G. and J.K.B. acknowledge support from NSF RAPID (</w:t>
       </w:r>
       <w:r>
         <w:rPr>
@@ -11338,7 +11621,7 @@
           <w:szCs w:val="20"/>
           <w:lang w:val="en-CA"/>
         </w:rPr>
-        <w:t xml:space="preserve">). </w:t>
+        <w:t>OCE-1446402</w:t>
       </w:r>
       <w:r>
         <w:rPr>
@@ -11348,9 +11631,8 @@
           <w:szCs w:val="20"/>
           <w:lang w:val="en-CA"/>
         </w:rPr>
-        <w:t xml:space="preserve">DCC and JKB acknowledge funding from </w:t>
-      </w:r>
-      <w:proofErr w:type="spellStart"/>
+        <w:t xml:space="preserve">). </w:t>
+      </w:r>
       <w:r>
         <w:rPr>
           <w:rFonts w:ascii="Arial" w:hAnsi="Arial" w:cs="Arial"/>
@@ -11359,9 +11641,9 @@
           <w:szCs w:val="20"/>
           <w:lang w:val="en-CA"/>
         </w:rPr>
-        <w:t>UVic’s</w:t>
-      </w:r>
-      <w:proofErr w:type="spellEnd"/>
+        <w:t xml:space="preserve">DCC and JKB acknowledge funding from </w:t>
+      </w:r>
+      <w:proofErr w:type="spellStart"/>
       <w:r>
         <w:rPr>
           <w:rFonts w:ascii="Arial" w:hAnsi="Arial" w:cs="Arial"/>
@@ -11370,8 +11652,9 @@
           <w:szCs w:val="20"/>
           <w:lang w:val="en-CA"/>
         </w:rPr>
-        <w:t xml:space="preserve"> Centre for Asia-Pacific Initiatives. </w:t>
-      </w:r>
+        <w:t>UVic’s</w:t>
+      </w:r>
+      <w:proofErr w:type="spellEnd"/>
       <w:r>
         <w:rPr>
           <w:rFonts w:ascii="Arial" w:hAnsi="Arial" w:cs="Arial"/>
@@ -11380,9 +11663,8 @@
           <w:szCs w:val="20"/>
           <w:lang w:val="en-CA"/>
         </w:rPr>
-        <w:t xml:space="preserve">JKB acknowledges support from the Packard Foundation, the </w:t>
-      </w:r>
-      <w:proofErr w:type="spellStart"/>
+        <w:t xml:space="preserve"> Centre for Asia-Pacific Initiatives. </w:t>
+      </w:r>
       <w:r>
         <w:rPr>
           <w:rFonts w:ascii="Arial" w:hAnsi="Arial" w:cs="Arial"/>
@@ -11391,9 +11673,9 @@
           <w:szCs w:val="20"/>
           <w:lang w:val="en-CA"/>
         </w:rPr>
-        <w:t>Rufford</w:t>
-      </w:r>
-      <w:proofErr w:type="spellEnd"/>
+        <w:t xml:space="preserve">JKB acknowledges support from the Packard Foundation, the </w:t>
+      </w:r>
+      <w:proofErr w:type="spellStart"/>
       <w:r>
         <w:rPr>
           <w:rFonts w:ascii="Arial" w:hAnsi="Arial" w:cs="Arial"/>
@@ -11402,13 +11684,10 @@
           <w:szCs w:val="20"/>
           <w:lang w:val="en-CA"/>
         </w:rPr>
-        <w:t xml:space="preserve"> Maurice Laing Foundation, an NSERC Discovery Grant, the Canadian Foundation for Innovation, and the University of Victoria. </w:t>
-      </w:r>
-    </w:p>
-    <w:p>
-      <w:pPr>
-        <w:shd w:val="clear" w:color="auto" w:fill="FFFFFF"/>
-        <w:spacing w:after="240" w:line="480" w:lineRule="auto"/>
+        <w:t>Rufford</w:t>
+      </w:r>
+      <w:proofErr w:type="spellEnd"/>
+      <w:r>
         <w:rPr>
           <w:rFonts w:ascii="Arial" w:hAnsi="Arial" w:cs="Arial"/>
           <w:color w:val="222222"/>
@@ -11416,8 +11695,22 @@
           <w:szCs w:val="20"/>
           <w:lang w:val="en-CA"/>
         </w:rPr>
-      </w:pPr>
-      <w:commentRangeStart w:id="22"/>
+        <w:t xml:space="preserve"> Maurice Laing Foundation, an NSERC Discovery Grant, the Canadian Foundation for Innovation, and the University of Victoria. </w:t>
+      </w:r>
+    </w:p>
+    <w:p>
+      <w:pPr>
+        <w:shd w:val="clear" w:color="auto" w:fill="FFFFFF"/>
+        <w:spacing w:after="240" w:line="480" w:lineRule="auto"/>
+        <w:rPr>
+          <w:rFonts w:ascii="Arial" w:hAnsi="Arial" w:cs="Arial"/>
+          <w:color w:val="222222"/>
+          <w:sz w:val="20"/>
+          <w:szCs w:val="20"/>
+          <w:lang w:val="en-CA"/>
+        </w:rPr>
+      </w:pPr>
+      <w:commentRangeStart w:id="29"/>
       <w:r>
         <w:rPr>
           <w:rFonts w:ascii="Arial" w:hAnsi="Arial" w:cs="Arial"/>
@@ -11430,12 +11723,12 @@
         </w:rPr>
         <w:t>Author</w:t>
       </w:r>
-      <w:commentRangeEnd w:id="22"/>
+      <w:commentRangeEnd w:id="29"/>
       <w:r>
         <w:rPr>
           <w:rStyle w:val="CommentReference"/>
         </w:rPr>
-        <w:commentReference w:id="22"/>
+        <w:commentReference w:id="29"/>
       </w:r>
       <w:r>
         <w:rPr>
@@ -11532,7 +11825,7 @@
           <w:lang w:val="en-CA"/>
         </w:rPr>
       </w:pPr>
-      <w:commentRangeStart w:id="23"/>
+      <w:commentRangeStart w:id="30"/>
       <w:r>
         <w:rPr>
           <w:rFonts w:ascii="Arial" w:hAnsi="Arial" w:cs="Arial"/>
@@ -11545,12 +11838,12 @@
         </w:rPr>
         <w:t>Author</w:t>
       </w:r>
-      <w:commentRangeEnd w:id="23"/>
+      <w:commentRangeEnd w:id="30"/>
       <w:r>
         <w:rPr>
           <w:rStyle w:val="CommentReference"/>
         </w:rPr>
-        <w:commentReference w:id="23"/>
+        <w:commentReference w:id="30"/>
       </w:r>
       <w:r>
         <w:rPr>
@@ -11645,7 +11938,7 @@
           <w:lang w:val="en-CA"/>
         </w:rPr>
       </w:pPr>
-      <w:commentRangeStart w:id="24"/>
+      <w:commentRangeStart w:id="31"/>
       <w:r>
         <w:rPr>
           <w:rFonts w:ascii="Helvetica Neue" w:eastAsia="Times New Roman" w:hAnsi="Helvetica Neue" w:cs="Times New Roman"/>
@@ -11658,12 +11951,12 @@
         </w:rPr>
         <w:t>Figure</w:t>
       </w:r>
-      <w:commentRangeEnd w:id="24"/>
+      <w:commentRangeEnd w:id="31"/>
       <w:r>
         <w:rPr>
           <w:rStyle w:val="CommentReference"/>
         </w:rPr>
-        <w:commentReference w:id="24"/>
+        <w:commentReference w:id="31"/>
       </w:r>
       <w:r>
         <w:rPr>
@@ -12020,7 +12313,7 @@
           <w:shd w:val="clear" w:color="auto" w:fill="FFFFFF"/>
           <w:lang w:val="en-CA"/>
         </w:rPr>
-        <w:t>Hoegh</w:t>
+        <w:t>Hoegh-Guldberg</w:t>
       </w:r>
       <w:proofErr w:type="spellEnd"/>
       <w:r>
@@ -12032,7 +12325,7 @@
           <w:shd w:val="clear" w:color="auto" w:fill="FFFFFF"/>
           <w:lang w:val="en-CA"/>
         </w:rPr>
-        <w:t>-Guldberg 2011); 24°</w:t>
+        <w:t xml:space="preserve"> 2011); 24°</w:t>
       </w:r>
       <w:r>
         <w:rPr>
@@ -12077,7 +12370,7 @@
           <w:shd w:val="clear" w:color="auto" w:fill="FFFFFF"/>
           <w:lang w:val="en-CA"/>
         </w:rPr>
-        <w:t>Hoegh</w:t>
+        <w:t>Hoegh-Guldberg</w:t>
       </w:r>
       <w:proofErr w:type="spellEnd"/>
       <w:r>
@@ -12089,7 +12382,7 @@
           <w:shd w:val="clear" w:color="auto" w:fill="FFFFFF"/>
           <w:lang w:val="en-CA"/>
         </w:rPr>
-        <w:t xml:space="preserve">-Guldberg 2011). </w:t>
+        <w:t xml:space="preserve"> 2011). </w:t>
       </w:r>
       <w:r>
         <w:rPr>
@@ -12114,6 +12407,7 @@
         </w:rPr>
         <w:t xml:space="preserve"> </w:t>
       </w:r>
+      <w:proofErr w:type="spellStart"/>
       <w:r>
         <w:rPr>
           <w:rFonts w:ascii="Helvetica Neue" w:eastAsia="Times New Roman" w:hAnsi="Helvetica Neue" w:cs="Times New Roman"/>
@@ -12126,6 +12420,7 @@
         </w:rPr>
         <w:t>Platygyra</w:t>
       </w:r>
+      <w:proofErr w:type="spellEnd"/>
       <w:r>
         <w:rPr>
           <w:rFonts w:ascii="Helvetica Neue" w:eastAsia="Times New Roman" w:hAnsi="Helvetica Neue" w:cs="Times New Roman"/>
@@ -12395,7 +12690,7 @@
           <w:lang w:val="en-CA"/>
         </w:rPr>
       </w:pPr>
-      <w:commentRangeStart w:id="25"/>
+      <w:commentRangeStart w:id="32"/>
       <w:r>
         <w:rPr>
           <w:rFonts w:ascii="Helvetica Neue" w:eastAsia="Times New Roman" w:hAnsi="Helvetica Neue" w:cs="Times New Roman"/>
@@ -12408,12 +12703,12 @@
         </w:rPr>
         <w:t>Figure</w:t>
       </w:r>
-      <w:commentRangeEnd w:id="25"/>
+      <w:commentRangeEnd w:id="32"/>
       <w:r>
         <w:rPr>
           <w:rStyle w:val="CommentReference"/>
         </w:rPr>
-        <w:commentReference w:id="25"/>
+        <w:commentReference w:id="32"/>
       </w:r>
       <w:r>
         <w:rPr>
@@ -12767,6 +13062,7 @@
         </w:rPr>
         <w:t>tagged </w:t>
       </w:r>
+      <w:proofErr w:type="spellStart"/>
       <w:r>
         <w:rPr>
           <w:rFonts w:ascii="Helvetica Neue" w:hAnsi="Helvetica Neue" w:cs="Times New Roman"/>
@@ -12779,6 +13075,7 @@
         </w:rPr>
         <w:t>Platygyra</w:t>
       </w:r>
+      <w:proofErr w:type="spellEnd"/>
       <w:r>
         <w:rPr>
           <w:rFonts w:ascii="Helvetica Neue" w:hAnsi="Helvetica Neue" w:cs="Times New Roman"/>
@@ -12928,7 +13225,7 @@
           <w:lang w:val="en-CA"/>
         </w:rPr>
       </w:pPr>
-      <w:commentRangeStart w:id="26"/>
+      <w:commentRangeStart w:id="33"/>
       <w:r>
         <w:rPr>
           <w:rFonts w:ascii="Helvetica Neue" w:hAnsi="Helvetica Neue" w:cs="Times New Roman"/>
@@ -13042,12 +13339,12 @@
         </w:rPr>
         <w:t>Ellipses show separation of the corals which survived the bleaching event (“Alive”, left side of plot) and those that did not (“Dead”, right side of plot).</w:t>
       </w:r>
-      <w:commentRangeEnd w:id="26"/>
+      <w:commentRangeEnd w:id="33"/>
       <w:r>
         <w:rPr>
           <w:rStyle w:val="CommentReference"/>
         </w:rPr>
-        <w:commentReference w:id="26"/>
+        <w:commentReference w:id="33"/>
       </w:r>
       <w:r>
         <w:rPr>
@@ -13502,6 +13799,7 @@
         </w:rPr>
         <w:t xml:space="preserve"> </w:t>
       </w:r>
+      <w:proofErr w:type="spellStart"/>
       <w:r>
         <w:rPr>
           <w:rFonts w:ascii="Helvetica Neue" w:eastAsia="Times New Roman" w:hAnsi="Helvetica Neue" w:cs="Times New Roman"/>
@@ -13512,8 +13810,35 @@
           <w:shd w:val="clear" w:color="auto" w:fill="FFFFFF"/>
           <w:lang w:val="en-CA"/>
         </w:rPr>
-        <w:t>Favia matthaii</w:t>
-      </w:r>
+        <w:t>Favia</w:t>
+      </w:r>
+      <w:proofErr w:type="spellEnd"/>
+      <w:r>
+        <w:rPr>
+          <w:rFonts w:ascii="Helvetica Neue" w:eastAsia="Times New Roman" w:hAnsi="Helvetica Neue" w:cs="Times New Roman"/>
+          <w:i/>
+          <w:color w:val="3E3F3A"/>
+          <w:sz w:val="21"/>
+          <w:szCs w:val="21"/>
+          <w:shd w:val="clear" w:color="auto" w:fill="FFFFFF"/>
+          <w:lang w:val="en-CA"/>
+        </w:rPr>
+        <w:t xml:space="preserve"> </w:t>
+      </w:r>
+      <w:proofErr w:type="spellStart"/>
+      <w:r>
+        <w:rPr>
+          <w:rFonts w:ascii="Helvetica Neue" w:eastAsia="Times New Roman" w:hAnsi="Helvetica Neue" w:cs="Times New Roman"/>
+          <w:i/>
+          <w:color w:val="3E3F3A"/>
+          <w:sz w:val="21"/>
+          <w:szCs w:val="21"/>
+          <w:shd w:val="clear" w:color="auto" w:fill="FFFFFF"/>
+          <w:lang w:val="en-CA"/>
+        </w:rPr>
+        <w:t>matthaii</w:t>
+      </w:r>
+      <w:proofErr w:type="spellEnd"/>
       <w:r>
         <w:rPr>
           <w:rFonts w:ascii="Helvetica Neue" w:eastAsia="Times New Roman" w:hAnsi="Helvetica Neue" w:cs="Times New Roman"/>
@@ -13549,8 +13874,22 @@
           <w:shd w:val="clear" w:color="auto" w:fill="FFFFFF"/>
           <w:lang w:val="en-CA"/>
         </w:rPr>
-        <w:t xml:space="preserve"> matthaii</w:t>
-      </w:r>
+        <w:t xml:space="preserve"> </w:t>
+      </w:r>
+      <w:proofErr w:type="spellStart"/>
+      <w:r>
+        <w:rPr>
+          <w:rFonts w:ascii="Helvetica Neue" w:eastAsia="Times New Roman" w:hAnsi="Helvetica Neue" w:cs="Times New Roman"/>
+          <w:i/>
+          <w:color w:val="3E3F3A"/>
+          <w:sz w:val="21"/>
+          <w:szCs w:val="21"/>
+          <w:shd w:val="clear" w:color="auto" w:fill="FFFFFF"/>
+          <w:lang w:val="en-CA"/>
+        </w:rPr>
+        <w:t>matthaii</w:t>
+      </w:r>
+      <w:proofErr w:type="spellEnd"/>
       <w:r>
         <w:rPr>
           <w:rFonts w:ascii="Helvetica Neue" w:eastAsia="Times New Roman" w:hAnsi="Helvetica Neue" w:cs="Times New Roman"/>
@@ -13650,29 +13989,16 @@
         </w:rPr>
         <w:t xml:space="preserve"> </w:t>
       </w:r>
-      <w:proofErr w:type="gramStart"/>
-      <w:r>
-        <w:rPr>
-          <w:rFonts w:ascii="Helvetica Neue" w:eastAsia="Times New Roman" w:hAnsi="Helvetica Neue" w:cs="Times New Roman"/>
-          <w:color w:val="3E3F3A"/>
-          <w:sz w:val="21"/>
-          <w:szCs w:val="21"/>
-          <w:shd w:val="clear" w:color="auto" w:fill="FFFFFF"/>
-          <w:lang w:val="en-CA"/>
-        </w:rPr>
-        <w:t>at the conclusion of</w:t>
-      </w:r>
-      <w:proofErr w:type="gramEnd"/>
-      <w:r>
-        <w:rPr>
-          <w:rFonts w:ascii="Helvetica Neue" w:eastAsia="Times New Roman" w:hAnsi="Helvetica Neue" w:cs="Times New Roman"/>
-          <w:color w:val="3E3F3A"/>
-          <w:sz w:val="21"/>
-          <w:szCs w:val="21"/>
-          <w:shd w:val="clear" w:color="auto" w:fill="FFFFFF"/>
-          <w:lang w:val="en-CA"/>
-        </w:rPr>
-        <w:t xml:space="preserve"> the heat stress</w:t>
+      <w:r>
+        <w:rPr>
+          <w:rFonts w:ascii="Helvetica Neue" w:eastAsia="Times New Roman" w:hAnsi="Helvetica Neue" w:cs="Times New Roman"/>
+          <w:color w:val="3E3F3A"/>
+          <w:sz w:val="21"/>
+          <w:szCs w:val="21"/>
+          <w:shd w:val="clear" w:color="auto" w:fill="FFFFFF"/>
+          <w:lang w:val="en-CA"/>
+        </w:rPr>
+        <w:t>at the conclusion of the heat stress</w:t>
       </w:r>
       <w:r>
         <w:rPr>
@@ -13864,6 +14190,7 @@
         </w:rPr>
         <w:t>, followed by an apparently healthy trajectory (</w:t>
       </w:r>
+      <w:proofErr w:type="spellStart"/>
       <w:r>
         <w:rPr>
           <w:rFonts w:ascii="Helvetica Neue" w:eastAsia="Times New Roman" w:hAnsi="Helvetica Neue" w:cs="Times New Roman"/>
@@ -13874,7 +14201,20 @@
           <w:shd w:val="clear" w:color="auto" w:fill="FFFFFF"/>
           <w:lang w:val="en-CA"/>
         </w:rPr>
-        <w:t xml:space="preserve">Platygyra </w:t>
+        <w:t>Platygyra</w:t>
+      </w:r>
+      <w:proofErr w:type="spellEnd"/>
+      <w:r>
+        <w:rPr>
+          <w:rFonts w:ascii="Helvetica Neue" w:eastAsia="Times New Roman" w:hAnsi="Helvetica Neue" w:cs="Times New Roman"/>
+          <w:i/>
+          <w:color w:val="3E3F3A"/>
+          <w:sz w:val="21"/>
+          <w:szCs w:val="21"/>
+          <w:shd w:val="clear" w:color="auto" w:fill="FFFFFF"/>
+          <w:lang w:val="en-CA"/>
+        </w:rPr>
+        <w:t xml:space="preserve"> </w:t>
       </w:r>
       <w:proofErr w:type="spellStart"/>
       <w:r>
@@ -13901,6 +14241,7 @@
         </w:rPr>
         <w:t>), partial recovery and persistence (</w:t>
       </w:r>
+      <w:proofErr w:type="spellStart"/>
       <w:r>
         <w:rPr>
           <w:rFonts w:ascii="Helvetica Neue" w:eastAsia="Times New Roman" w:hAnsi="Helvetica Neue" w:cs="Times New Roman"/>
@@ -13913,6 +14254,7 @@
         </w:rPr>
         <w:t>Favites</w:t>
       </w:r>
+      <w:proofErr w:type="spellEnd"/>
       <w:r>
         <w:rPr>
           <w:rFonts w:ascii="Helvetica Neue" w:eastAsia="Times New Roman" w:hAnsi="Helvetica Neue" w:cs="Times New Roman"/>
@@ -13923,7 +14265,33 @@
           <w:shd w:val="clear" w:color="auto" w:fill="FFFFFF"/>
           <w:lang w:val="en-CA"/>
         </w:rPr>
-        <w:t xml:space="preserve"> pentagona)</w:t>
+        <w:t xml:space="preserve"> </w:t>
+      </w:r>
+      <w:proofErr w:type="spellStart"/>
+      <w:r>
+        <w:rPr>
+          <w:rFonts w:ascii="Helvetica Neue" w:eastAsia="Times New Roman" w:hAnsi="Helvetica Neue" w:cs="Times New Roman"/>
+          <w:i/>
+          <w:color w:val="3E3F3A"/>
+          <w:sz w:val="21"/>
+          <w:szCs w:val="21"/>
+          <w:shd w:val="clear" w:color="auto" w:fill="FFFFFF"/>
+          <w:lang w:val="en-CA"/>
+        </w:rPr>
+        <w:t>pentagona</w:t>
+      </w:r>
+      <w:proofErr w:type="spellEnd"/>
+      <w:r>
+        <w:rPr>
+          <w:rFonts w:ascii="Helvetica Neue" w:eastAsia="Times New Roman" w:hAnsi="Helvetica Neue" w:cs="Times New Roman"/>
+          <w:i/>
+          <w:color w:val="3E3F3A"/>
+          <w:sz w:val="21"/>
+          <w:szCs w:val="21"/>
+          <w:shd w:val="clear" w:color="auto" w:fill="FFFFFF"/>
+          <w:lang w:val="en-CA"/>
+        </w:rPr>
+        <w:t>)</w:t>
       </w:r>
       <w:r>
         <w:rPr>
@@ -13960,8 +14328,22 @@
           <w:shd w:val="clear" w:color="auto" w:fill="FFFFFF"/>
           <w:lang w:val="en-CA"/>
         </w:rPr>
-        <w:t xml:space="preserve"> matthaii</w:t>
-      </w:r>
+        <w:t xml:space="preserve"> </w:t>
+      </w:r>
+      <w:proofErr w:type="spellStart"/>
+      <w:r>
+        <w:rPr>
+          <w:rFonts w:ascii="Helvetica Neue" w:eastAsia="Times New Roman" w:hAnsi="Helvetica Neue" w:cs="Times New Roman"/>
+          <w:i/>
+          <w:color w:val="3E3F3A"/>
+          <w:sz w:val="21"/>
+          <w:szCs w:val="21"/>
+          <w:shd w:val="clear" w:color="auto" w:fill="FFFFFF"/>
+          <w:lang w:val="en-CA"/>
+        </w:rPr>
+        <w:t>matthaii</w:t>
+      </w:r>
+      <w:proofErr w:type="spellEnd"/>
       <w:r>
         <w:rPr>
           <w:rFonts w:ascii="Helvetica Neue" w:eastAsia="Times New Roman" w:hAnsi="Helvetica Neue" w:cs="Times New Roman"/>
@@ -14354,7 +14736,7 @@
         <w:gridCol w:w="1814"/>
         <w:gridCol w:w="1815"/>
         <w:gridCol w:w="1814"/>
-        <w:gridCol w:w="1977"/>
+        <w:gridCol w:w="1953"/>
       </w:tblGrid>
       <w:tr>
         <w:trPr>
@@ -14965,7 +15347,7 @@
     </w:p>
     <w:p/>
     <w:sectPr>
-      <w:footerReference w:type="default" r:id="rId13"/>
+      <w:footerReference w:type="default" r:id="rId12"/>
       <w:pgSz w:w="12240" w:h="15840"/>
       <w:pgMar w:top="1440" w:right="1440" w:bottom="1440" w:left="1440" w:header="709" w:footer="709" w:gutter="0"/>
       <w:cols w:space="708"/>
@@ -14976,7 +15358,7 @@
 </file>
 
 <file path=word/comments.xml><?xml version="1.0" encoding="utf-8"?>
-<w:comments xmlns:wpc="http://schemas.microsoft.com/office/word/2010/wordprocessingCanvas" xmlns:cx="http://schemas.microsoft.com/office/drawing/2014/chartex" xmlns:cx1="http://schemas.microsoft.com/office/drawing/2015/9/8/chartex" xmlns:cx2="http://schemas.microsoft.com/office/drawing/2015/10/21/chartex" xmlns:cx3="http://schemas.microsoft.com/office/drawing/2016/5/9/chartex" xmlns:cx4="http://schemas.microsoft.com/office/drawing/2016/5/10/chartex" xmlns:cx5="http://schemas.microsoft.com/office/drawing/2016/5/11/chartex" xmlns:cx6="http://schemas.microsoft.com/office/drawing/2016/5/12/chartex" xmlns:cx7="http://schemas.microsoft.com/office/drawing/2016/5/13/chartex" xmlns:cx8="http://schemas.microsoft.com/office/drawing/2016/5/14/chartex" xmlns:mc="http://schemas.openxmlformats.org/markup-compatibility/2006" xmlns:aink="http://schemas.microsoft.com/office/drawing/2016/ink" xmlns:am3d="http://schemas.microsoft.com/office/drawing/2017/model3d" xmlns:o="urn:schemas-microsoft-com:office:office" xmlns:r="http://schemas.openxmlformats.org/officeDocument/2006/relationships" xmlns:m="http://schemas.openxmlformats.org/officeDocument/2006/math" xmlns:v="urn:schemas-microsoft-com:vml" xmlns:wp14="http://schemas.microsoft.com/office/word/2010/wordprocessingDrawing" xmlns:wp="http://schemas.openxmlformats.org/drawingml/2006/wordprocessingDrawing" xmlns:w10="urn:schemas-microsoft-com:office:word" xmlns:w="http://schemas.openxmlformats.org/wordprocessingml/2006/main" xmlns:w14="http://schemas.microsoft.com/office/word/2010/wordml" xmlns:w15="http://schemas.microsoft.com/office/word/2012/wordml" xmlns:w16cid="http://schemas.microsoft.com/office/word/2016/wordml/cid" xmlns:w16se="http://schemas.microsoft.com/office/word/2015/wordml/symex" xmlns:wpg="http://schemas.microsoft.com/office/word/2010/wordprocessingGroup" xmlns:wpi="http://schemas.microsoft.com/office/word/2010/wordprocessingInk" xmlns:wne="http://schemas.microsoft.com/office/word/2006/wordml" xmlns:wps="http://schemas.microsoft.com/office/word/2010/wordprocessingShape" mc:Ignorable="w14 w15 w16se w16cid wp14">
+<w:comments xmlns:wpc="http://schemas.microsoft.com/office/word/2010/wordprocessingCanvas" xmlns:mo="http://schemas.microsoft.com/office/mac/office/2008/main" xmlns:mc="http://schemas.openxmlformats.org/markup-compatibility/2006" xmlns:mv="urn:schemas-microsoft-com:mac:vml" xmlns:o="urn:schemas-microsoft-com:office:office" xmlns:r="http://schemas.openxmlformats.org/officeDocument/2006/relationships" xmlns:m="http://schemas.openxmlformats.org/officeDocument/2006/math" xmlns:v="urn:schemas-microsoft-com:vml" xmlns:wp14="http://schemas.microsoft.com/office/word/2010/wordprocessingDrawing" xmlns:wp="http://schemas.openxmlformats.org/drawingml/2006/wordprocessingDrawing" xmlns:w10="urn:schemas-microsoft-com:office:word" xmlns:w="http://schemas.openxmlformats.org/wordprocessingml/2006/main" xmlns:w14="http://schemas.microsoft.com/office/word/2010/wordml" xmlns:w15="http://schemas.microsoft.com/office/word/2012/wordml" xmlns:wpg="http://schemas.microsoft.com/office/word/2010/wordprocessingGroup" xmlns:wpi="http://schemas.microsoft.com/office/word/2010/wordprocessingInk" xmlns:wne="http://schemas.microsoft.com/office/word/2006/wordml" xmlns:wps="http://schemas.microsoft.com/office/word/2010/wordprocessingShape" mc:Ignorable="w14 w15 wp14">
   <w:comment w:id="0" w:author="Julia Baum" w:date="2017-07-11T14:55:00Z" w:initials="JB">
     <w:p>
       <w:pPr>
@@ -15209,7 +15591,7 @@
       </w:r>
     </w:p>
   </w:comment>
-  <w:comment w:id="7" w:author="Danielle Claar" w:date="2017-08-19T12:26:00Z" w:initials="DC">
+  <w:comment w:id="6" w:author="Danielle Claar" w:date="2017-08-19T12:26:00Z" w:initials="DC">
     <w:p>
       <w:pPr>
         <w:pStyle w:val="CommentText"/>
@@ -15225,7 +15607,7 @@
       </w:r>
     </w:p>
   </w:comment>
-  <w:comment w:id="9" w:author="Danielle Claar" w:date="2017-08-19T11:47:00Z" w:initials="DC">
+  <w:comment w:id="8" w:author="Danielle Claar" w:date="2017-08-19T11:47:00Z" w:initials="DC">
     <w:p>
       <w:pPr>
         <w:pStyle w:val="CommentText"/>
@@ -15238,7 +15620,7 @@
       </w:r>
     </w:p>
   </w:comment>
-  <w:comment w:id="10" w:author="Danielle Claar" w:date="2017-08-19T11:49:00Z" w:initials="DC">
+  <w:comment w:id="9" w:author="Danielle Claar" w:date="2017-08-19T11:49:00Z" w:initials="DC">
     <w:p>
       <w:pPr>
         <w:pStyle w:val="CommentText"/>
@@ -15251,7 +15633,7 @@
       </w:r>
     </w:p>
   </w:comment>
-  <w:comment w:id="8" w:author="Danielle Claar" w:date="2017-08-19T12:27:00Z" w:initials="DC">
+  <w:comment w:id="7" w:author="Danielle Claar" w:date="2017-08-19T12:27:00Z" w:initials="DC">
     <w:p>
       <w:pPr>
         <w:pStyle w:val="CommentText"/>
@@ -15267,7 +15649,7 @@
       </w:r>
     </w:p>
   </w:comment>
-  <w:comment w:id="11" w:author="Danielle Claar" w:date="2017-08-19T12:27:00Z" w:initials="DC">
+  <w:comment w:id="10" w:author="Danielle Claar" w:date="2017-08-19T12:27:00Z" w:initials="DC">
     <w:p>
       <w:pPr>
         <w:pStyle w:val="CommentText"/>
@@ -15283,7 +15665,7 @@
       </w:r>
     </w:p>
   </w:comment>
-  <w:comment w:id="12" w:author="Danielle Claar" w:date="2017-08-19T12:29:00Z" w:initials="DC">
+  <w:comment w:id="11" w:author="Danielle Claar" w:date="2017-08-19T12:29:00Z" w:initials="DC">
     <w:p>
       <w:pPr>
         <w:pStyle w:val="CommentText"/>
@@ -15307,7 +15689,7 @@
       </w:r>
     </w:p>
   </w:comment>
-  <w:comment w:id="13" w:author="Danielle Claar" w:date="2017-07-30T16:35:00Z" w:initials="DC">
+  <w:comment w:id="12" w:author="Danielle Claar" w:date="2017-07-30T16:35:00Z" w:initials="DC">
     <w:p>
       <w:pPr>
         <w:pStyle w:val="CommentText"/>
@@ -15331,7 +15713,7 @@
       </w:r>
     </w:p>
   </w:comment>
-  <w:comment w:id="14" w:author="Danielle Claar" w:date="2017-10-17T15:32:00Z" w:initials="DC">
+  <w:comment w:id="13" w:author="Kristina Tietjen" w:date="2017-10-21T10:54:00Z" w:initials="KT">
     <w:p>
       <w:pPr>
         <w:pStyle w:val="CommentText"/>
@@ -15343,11 +15725,19 @@
         <w:annotationRef/>
       </w:r>
       <w:r>
-        <w:t>Add in specifics here…</w:t>
+        <w:t xml:space="preserve">It might just be me but my brain got stuck on the order of these words.     Normal summertime highest </w:t>
+      </w:r>
+      <w:proofErr w:type="gramStart"/>
+      <w:r>
+        <w:t>mean  flows</w:t>
+      </w:r>
+      <w:proofErr w:type="gramEnd"/>
+      <w:r>
+        <w:t xml:space="preserve"> better in my head but again that could just be me. </w:t>
       </w:r>
     </w:p>
   </w:comment>
-  <w:comment w:id="15" w:author="Danielle Claar" w:date="2017-10-17T15:32:00Z" w:initials="DC">
+  <w:comment w:id="16" w:author="Kristina Tietjen" w:date="2017-10-21T11:02:00Z" w:initials="KT">
     <w:p>
       <w:pPr>
         <w:pStyle w:val="CommentText"/>
@@ -15359,11 +15749,17 @@
         <w:annotationRef/>
       </w:r>
       <w:r>
-        <w:t>Cite here.</w:t>
+        <w:t>Since it wasn’t really half should we say a portion of the sample?  That way when the lipid and microbe papers come out using the same tissue but preserved different it</w:t>
+      </w:r>
+      <w:r>
+        <w:t xml:space="preserve"> doesn’t seem weird.  Not that anyone ever pays that much attention to the methods between papers </w:t>
+      </w:r>
+      <w:r>
+        <w:t xml:space="preserve"> </w:t>
       </w:r>
     </w:p>
   </w:comment>
-  <w:comment w:id="16" w:author="Danielle Claar" w:date="2017-10-17T15:34:00Z" w:initials="DC">
+  <w:comment w:id="17" w:author="Danielle Claar" w:date="2017-10-17T15:32:00Z" w:initials="DC">
     <w:p>
       <w:pPr>
         <w:pStyle w:val="CommentText"/>
@@ -15373,10 +15769,13 @@
           <w:rStyle w:val="CommentReference"/>
         </w:rPr>
         <w:annotationRef/>
+      </w:r>
+      <w:r>
+        <w:t>Add in specifics here…</w:t>
       </w:r>
     </w:p>
   </w:comment>
-  <w:comment w:id="17" w:author="Danielle Claar" w:date="2017-10-17T15:35:00Z" w:initials="DC">
+  <w:comment w:id="18" w:author="Danielle Claar" w:date="2017-10-17T15:32:00Z" w:initials="DC">
     <w:p>
       <w:pPr>
         <w:pStyle w:val="CommentText"/>
@@ -15388,32 +15787,84 @@
         <w:annotationRef/>
       </w:r>
       <w:r>
-        <w:t>Summarize SDS/</w:t>
-      </w:r>
-      <w:proofErr w:type="spellStart"/>
-      <w:r>
-        <w:t>cholorform</w:t>
-      </w:r>
-      <w:proofErr w:type="spellEnd"/>
-      <w:r>
-        <w:t xml:space="preserve"> extraction protocol</w:t>
-      </w:r>
+        <w:t>Cite here.</w:t>
+      </w:r>
+    </w:p>
+    <w:p>
+      <w:pPr>
+        <w:pStyle w:val="CommentText"/>
+      </w:pPr>
     </w:p>
   </w:comment>
-  <w:comment w:id="18" w:author="Danielle Claar" w:date="2017-10-17T15:47:00Z" w:initials="DC">
+  <w:comment w:id="19" w:author="Kristina Tietjen" w:date="2017-10-21T11:21:00Z" w:initials="KT">
     <w:p>
       <w:pPr>
+        <w:widowControl w:val="0"/>
+        <w:autoSpaceDE w:val="0"/>
+        <w:autoSpaceDN w:val="0"/>
+        <w:adjustRightInd w:val="0"/>
+        <w:rPr>
+          <w:rFonts w:ascii="Times New Roman" w:hAnsi="Times New Roman" w:cs="Times New Roman"/>
+          <w:sz w:val="14"/>
+          <w:szCs w:val="14"/>
+        </w:rPr>
+      </w:pPr>
+      <w:r>
+        <w:rPr>
+          <w:rStyle w:val="CommentReference"/>
+        </w:rPr>
+        <w:annotationRef/>
+      </w:r>
+      <w:r>
+        <w:rPr>
+          <w:rFonts w:ascii="Times New Roman" w:hAnsi="Times New Roman" w:cs="Times New Roman"/>
+          <w:sz w:val="14"/>
+          <w:szCs w:val="14"/>
+        </w:rPr>
+        <w:t>B</w:t>
+      </w:r>
+      <w:r>
+        <w:rPr>
+          <w:rFonts w:ascii="Times New Roman" w:hAnsi="Times New Roman" w:cs="Times New Roman"/>
+          <w:sz w:val="14"/>
+          <w:szCs w:val="14"/>
+        </w:rPr>
+        <w:t xml:space="preserve">aker, A. C. and Cunning, R. (2016). Bulk </w:t>
+      </w:r>
+      <w:proofErr w:type="spellStart"/>
+      <w:r>
+        <w:rPr>
+          <w:rFonts w:ascii="Times New Roman" w:hAnsi="Times New Roman" w:cs="Times New Roman"/>
+          <w:sz w:val="14"/>
+          <w:szCs w:val="14"/>
+        </w:rPr>
+        <w:t>gDNA</w:t>
+      </w:r>
+      <w:proofErr w:type="spellEnd"/>
+      <w:r>
+        <w:rPr>
+          <w:rFonts w:ascii="Times New Roman" w:hAnsi="Times New Roman" w:cs="Times New Roman"/>
+          <w:sz w:val="14"/>
+          <w:szCs w:val="14"/>
+        </w:rPr>
+        <w:t xml:space="preserve"> extraction from coral samples.</w:t>
+      </w:r>
+    </w:p>
+    <w:p>
+      <w:pPr>
         <w:pStyle w:val="CommentText"/>
       </w:pPr>
       <w:r>
         <w:rPr>
-          <w:rStyle w:val="CommentReference"/>
-        </w:rPr>
-        <w:annotationRef/>
+          <w:rFonts w:ascii="Times New Roman" w:hAnsi="Times New Roman" w:cs="Times New Roman"/>
+          <w:sz w:val="14"/>
+          <w:szCs w:val="14"/>
+        </w:rPr>
+        <w:t>protocols.io https://dx.doi.org/10.17504/protocols.io.dyq7vv.</w:t>
       </w:r>
     </w:p>
   </w:comment>
-  <w:comment w:id="19" w:author="Danielle Claar" w:date="2017-10-17T15:47:00Z" w:initials="DC">
+  <w:comment w:id="20" w:author="Danielle Claar" w:date="2017-10-17T15:34:00Z" w:initials="DC">
     <w:p>
       <w:pPr>
         <w:pStyle w:val="CommentText"/>
@@ -15426,20 +15877,135 @@
       </w:r>
     </w:p>
   </w:comment>
-  <w:comment w:id="20" w:author="Danielle Claar" w:date="2017-10-17T15:47:00Z" w:initials="DC">
+  <w:comment w:id="21" w:author="Kristina Tietjen" w:date="2017-10-21T11:23:00Z" w:initials="KT">
     <w:p>
       <w:pPr>
+        <w:widowControl w:val="0"/>
+        <w:autoSpaceDE w:val="0"/>
+        <w:autoSpaceDN w:val="0"/>
+        <w:adjustRightInd w:val="0"/>
+        <w:rPr>
+          <w:rFonts w:ascii="Times New Roman" w:hAnsi="Times New Roman" w:cs="Times New Roman"/>
+          <w:sz w:val="14"/>
+          <w:szCs w:val="14"/>
+        </w:rPr>
+      </w:pPr>
+      <w:r>
+        <w:rPr>
+          <w:rStyle w:val="CommentReference"/>
+        </w:rPr>
+        <w:annotationRef/>
+      </w:r>
+      <w:r>
+        <w:rPr>
+          <w:rFonts w:ascii="Times New Roman" w:hAnsi="Times New Roman" w:cs="Times New Roman"/>
+          <w:sz w:val="14"/>
+          <w:szCs w:val="14"/>
+        </w:rPr>
+        <w:t xml:space="preserve">Baker, A. C. and Cunning, R. (2016). Bulk </w:t>
+      </w:r>
+      <w:proofErr w:type="spellStart"/>
+      <w:r>
+        <w:rPr>
+          <w:rFonts w:ascii="Times New Roman" w:hAnsi="Times New Roman" w:cs="Times New Roman"/>
+          <w:sz w:val="14"/>
+          <w:szCs w:val="14"/>
+        </w:rPr>
+        <w:t>gDNA</w:t>
+      </w:r>
+      <w:proofErr w:type="spellEnd"/>
+      <w:r>
+        <w:rPr>
+          <w:rFonts w:ascii="Times New Roman" w:hAnsi="Times New Roman" w:cs="Times New Roman"/>
+          <w:sz w:val="14"/>
+          <w:szCs w:val="14"/>
+        </w:rPr>
+        <w:t xml:space="preserve"> extraction from coral samples.</w:t>
+      </w:r>
+    </w:p>
+    <w:p>
+      <w:pPr>
         <w:pStyle w:val="CommentText"/>
       </w:pPr>
       <w:r>
         <w:rPr>
-          <w:rStyle w:val="CommentReference"/>
-        </w:rPr>
-        <w:annotationRef/>
-      </w:r>
+          <w:rFonts w:ascii="Times New Roman" w:hAnsi="Times New Roman" w:cs="Times New Roman"/>
+          <w:sz w:val="14"/>
+          <w:szCs w:val="14"/>
+        </w:rPr>
+        <w:t>protocols.io https://dx.doi.org/10.17504/protocols.io.dyq7vv.</w:t>
+      </w:r>
+    </w:p>
+    <w:p>
+      <w:pPr>
+        <w:pStyle w:val="CommentText"/>
+      </w:pPr>
     </w:p>
   </w:comment>
-  <w:comment w:id="21" w:author="Julia Baum" w:date="2017-07-11T15:05:00Z" w:initials="JB">
+  <w:comment w:id="22" w:author="Danielle Claar" w:date="2017-10-17T15:35:00Z" w:initials="DC">
+    <w:p>
+      <w:pPr>
+        <w:pStyle w:val="CommentText"/>
+      </w:pPr>
+      <w:r>
+        <w:rPr>
+          <w:rStyle w:val="CommentReference"/>
+        </w:rPr>
+        <w:annotationRef/>
+      </w:r>
+      <w:r>
+        <w:t>Summarize SDS/</w:t>
+      </w:r>
+      <w:proofErr w:type="spellStart"/>
+      <w:r>
+        <w:t>cholorform</w:t>
+      </w:r>
+      <w:proofErr w:type="spellEnd"/>
+      <w:r>
+        <w:t xml:space="preserve"> extraction protocol</w:t>
+      </w:r>
+    </w:p>
+  </w:comment>
+  <w:comment w:id="23" w:author="Danielle Claar" w:date="2017-10-17T15:47:00Z" w:initials="DC">
+    <w:p>
+      <w:pPr>
+        <w:pStyle w:val="CommentText"/>
+      </w:pPr>
+      <w:r>
+        <w:rPr>
+          <w:rStyle w:val="CommentReference"/>
+        </w:rPr>
+        <w:annotationRef/>
+      </w:r>
+    </w:p>
+  </w:comment>
+  <w:comment w:id="24" w:author="Danielle Claar" w:date="2017-10-17T15:47:00Z" w:initials="DC">
+    <w:p>
+      <w:pPr>
+        <w:pStyle w:val="CommentText"/>
+      </w:pPr>
+      <w:r>
+        <w:rPr>
+          <w:rStyle w:val="CommentReference"/>
+        </w:rPr>
+        <w:annotationRef/>
+      </w:r>
+    </w:p>
+  </w:comment>
+  <w:comment w:id="25" w:author="Danielle Claar" w:date="2017-10-17T15:47:00Z" w:initials="DC">
+    <w:p>
+      <w:pPr>
+        <w:pStyle w:val="CommentText"/>
+      </w:pPr>
+      <w:r>
+        <w:rPr>
+          <w:rStyle w:val="CommentReference"/>
+        </w:rPr>
+        <w:annotationRef/>
+      </w:r>
+    </w:p>
+  </w:comment>
+  <w:comment w:id="26" w:author="Julia Baum" w:date="2017-07-11T15:05:00Z" w:initials="JB">
     <w:p>
       <w:pPr>
         <w:shd w:val="clear" w:color="auto" w:fill="FFFFFF"/>
@@ -15507,7 +16073,7 @@
       </w:pPr>
     </w:p>
   </w:comment>
-  <w:comment w:id="22" w:author="Julia Baum" w:date="2017-07-12T09:33:00Z" w:initials="JB">
+  <w:comment w:id="29" w:author="Julia Baum" w:date="2017-07-12T09:33:00Z" w:initials="JB">
     <w:p>
       <w:pPr>
         <w:pStyle w:val="CommentText"/>
@@ -15575,7 +16141,7 @@
       </w:r>
     </w:p>
   </w:comment>
-  <w:comment w:id="23" w:author="Julia Baum" w:date="2017-07-11T15:05:00Z" w:initials="JB">
+  <w:comment w:id="30" w:author="Julia Baum" w:date="2017-07-11T15:05:00Z" w:initials="JB">
     <w:p>
       <w:pPr>
         <w:shd w:val="clear" w:color="auto" w:fill="FFFFFF"/>
@@ -15754,7 +16320,7 @@
       </w:pPr>
     </w:p>
   </w:comment>
-  <w:comment w:id="24" w:author="Julia Baum" w:date="2017-07-11T14:59:00Z" w:initials="JB">
+  <w:comment w:id="31" w:author="Julia Baum" w:date="2017-07-11T14:59:00Z" w:initials="JB">
     <w:p>
       <w:pPr>
         <w:pStyle w:val="NormalWeb"/>
@@ -15808,7 +16374,7 @@
       </w:pPr>
     </w:p>
   </w:comment>
-  <w:comment w:id="25" w:author="Julia Baum" w:date="2017-07-11T15:23:00Z" w:initials="JB">
+  <w:comment w:id="32" w:author="Julia Baum" w:date="2017-07-11T15:23:00Z" w:initials="JB">
     <w:p>
       <w:pPr>
         <w:spacing w:after="150"/>
@@ -15908,6 +16474,7 @@
         </w:rPr>
         <w:t xml:space="preserve">sion of </w:t>
       </w:r>
+      <w:proofErr w:type="spellStart"/>
       <w:r>
         <w:rPr>
           <w:rFonts w:ascii="Helvetica Neue" w:hAnsi="Helvetica Neue" w:cs="Times New Roman"/>
@@ -15916,7 +16483,18 @@
           <w:szCs w:val="21"/>
           <w:lang w:val="en-CA"/>
         </w:rPr>
-        <w:t>symbionts (i.e. no preference to expel C over D)</w:t>
+        <w:t>symbionts</w:t>
+      </w:r>
+      <w:proofErr w:type="spellEnd"/>
+      <w:r>
+        <w:rPr>
+          <w:rFonts w:ascii="Helvetica Neue" w:hAnsi="Helvetica Neue" w:cs="Times New Roman"/>
+          <w:color w:val="3E3F3A"/>
+          <w:sz w:val="21"/>
+          <w:szCs w:val="21"/>
+          <w:lang w:val="en-CA"/>
+        </w:rPr>
+        <w:t xml:space="preserve"> (i.e. no preference to expel C over D)</w:t>
       </w:r>
       <w:r>
         <w:rPr>
@@ -16044,7 +16622,7 @@
       </w:r>
     </w:p>
   </w:comment>
-  <w:comment w:id="26" w:author="Danielle Claar" w:date="2017-08-08T10:42:00Z" w:initials="DC">
+  <w:comment w:id="33" w:author="Danielle Claar" w:date="2017-08-08T10:42:00Z" w:initials="DC">
     <w:p>
       <w:pPr>
         <w:pStyle w:val="CommentText"/>
@@ -16242,7 +16820,7 @@
 </file>
 
 <file path=word/commentsExtended.xml><?xml version="1.0" encoding="utf-8"?>
-<w15:commentsEx xmlns:wpc="http://schemas.microsoft.com/office/word/2010/wordprocessingCanvas" xmlns:cx="http://schemas.microsoft.com/office/drawing/2014/chartex" xmlns:cx1="http://schemas.microsoft.com/office/drawing/2015/9/8/chartex" xmlns:cx2="http://schemas.microsoft.com/office/drawing/2015/10/21/chartex" xmlns:cx3="http://schemas.microsoft.com/office/drawing/2016/5/9/chartex" xmlns:cx4="http://schemas.microsoft.com/office/drawing/2016/5/10/chartex" xmlns:cx5="http://schemas.microsoft.com/office/drawing/2016/5/11/chartex" xmlns:cx6="http://schemas.microsoft.com/office/drawing/2016/5/12/chartex" xmlns:cx7="http://schemas.microsoft.com/office/drawing/2016/5/13/chartex" xmlns:cx8="http://schemas.microsoft.com/office/drawing/2016/5/14/chartex" xmlns:mc="http://schemas.openxmlformats.org/markup-compatibility/2006" xmlns:aink="http://schemas.microsoft.com/office/drawing/2016/ink" xmlns:am3d="http://schemas.microsoft.com/office/drawing/2017/model3d" xmlns:o="urn:schemas-microsoft-com:office:office" xmlns:r="http://schemas.openxmlformats.org/officeDocument/2006/relationships" xmlns:m="http://schemas.openxmlformats.org/officeDocument/2006/math" xmlns:v="urn:schemas-microsoft-com:vml" xmlns:wp14="http://schemas.microsoft.com/office/word/2010/wordprocessingDrawing" xmlns:wp="http://schemas.openxmlformats.org/drawingml/2006/wordprocessingDrawing" xmlns:w10="urn:schemas-microsoft-com:office:word" xmlns:w="http://schemas.openxmlformats.org/wordprocessingml/2006/main" xmlns:w14="http://schemas.microsoft.com/office/word/2010/wordml" xmlns:w15="http://schemas.microsoft.com/office/word/2012/wordml" xmlns:w16cid="http://schemas.microsoft.com/office/word/2016/wordml/cid" xmlns:w16se="http://schemas.microsoft.com/office/word/2015/wordml/symex" xmlns:wpg="http://schemas.microsoft.com/office/word/2010/wordprocessingGroup" xmlns:wpi="http://schemas.microsoft.com/office/word/2010/wordprocessingInk" xmlns:wne="http://schemas.microsoft.com/office/word/2006/wordml" xmlns:wps="http://schemas.microsoft.com/office/word/2010/wordprocessingShape" mc:Ignorable="w14 w15 w16se w16cid wp14">
+<w15:commentsEx xmlns:wpc="http://schemas.microsoft.com/office/word/2010/wordprocessingCanvas" xmlns:mo="http://schemas.microsoft.com/office/mac/office/2008/main" xmlns:mc="http://schemas.openxmlformats.org/markup-compatibility/2006" xmlns:mv="urn:schemas-microsoft-com:mac:vml" xmlns:o="urn:schemas-microsoft-com:office:office" xmlns:r="http://schemas.openxmlformats.org/officeDocument/2006/relationships" xmlns:m="http://schemas.openxmlformats.org/officeDocument/2006/math" xmlns:v="urn:schemas-microsoft-com:vml" xmlns:wp14="http://schemas.microsoft.com/office/word/2010/wordprocessingDrawing" xmlns:wp="http://schemas.openxmlformats.org/drawingml/2006/wordprocessingDrawing" xmlns:w10="urn:schemas-microsoft-com:office:word" xmlns:w="http://schemas.openxmlformats.org/wordprocessingml/2006/main" xmlns:w14="http://schemas.microsoft.com/office/word/2010/wordml" xmlns:w15="http://schemas.microsoft.com/office/word/2012/wordml" xmlns:wpg="http://schemas.microsoft.com/office/word/2010/wordprocessingGroup" xmlns:wpi="http://schemas.microsoft.com/office/word/2010/wordprocessingInk" xmlns:wne="http://schemas.microsoft.com/office/word/2006/wordml" xmlns:wps="http://schemas.microsoft.com/office/word/2010/wordprocessingShape" mc:Ignorable="w14 w15 wp14">
   <w15:commentEx w15:paraId="03050521" w15:done="0"/>
   <w15:commentEx w15:paraId="4E16584A" w15:done="0"/>
   <w15:commentEx w15:paraId="045749C2" w15:done="0"/>
@@ -16256,9 +16834,13 @@
   <w15:commentEx w15:paraId="62517D3A" w15:done="0"/>
   <w15:commentEx w15:paraId="6FFC8A6B" w15:done="0"/>
   <w15:commentEx w15:paraId="6B62D2D8" w15:done="0"/>
+  <w15:commentEx w15:paraId="23C91561" w15:done="0"/>
+  <w15:commentEx w15:paraId="194E0FE2" w15:done="0"/>
   <w15:commentEx w15:paraId="261F6E5C" w15:done="0"/>
-  <w15:commentEx w15:paraId="2BA1E050" w15:done="0"/>
+  <w15:commentEx w15:paraId="3913FF5E" w15:done="0"/>
+  <w15:commentEx w15:paraId="4491D1F1" w15:paraIdParent="3913FF5E" w15:done="0"/>
   <w15:commentEx w15:paraId="199F7BE1" w15:done="0"/>
+  <w15:commentEx w15:paraId="59CFC942" w15:paraIdParent="199F7BE1" w15:done="0"/>
   <w15:commentEx w15:paraId="682A89D0" w15:done="0"/>
   <w15:commentEx w15:paraId="7F8A1CC4" w15:done="0"/>
   <w15:commentEx w15:paraId="507442C2" w15:done="0"/>
@@ -16302,7 +16884,7 @@
 </file>
 
 <file path=word/endnotes.xml><?xml version="1.0" encoding="utf-8"?>
-<w:endnotes xmlns:wpc="http://schemas.microsoft.com/office/word/2010/wordprocessingCanvas" xmlns:cx="http://schemas.microsoft.com/office/drawing/2014/chartex" xmlns:cx1="http://schemas.microsoft.com/office/drawing/2015/9/8/chartex" xmlns:cx2="http://schemas.microsoft.com/office/drawing/2015/10/21/chartex" xmlns:cx3="http://schemas.microsoft.com/office/drawing/2016/5/9/chartex" xmlns:cx4="http://schemas.microsoft.com/office/drawing/2016/5/10/chartex" xmlns:cx5="http://schemas.microsoft.com/office/drawing/2016/5/11/chartex" xmlns:cx6="http://schemas.microsoft.com/office/drawing/2016/5/12/chartex" xmlns:cx7="http://schemas.microsoft.com/office/drawing/2016/5/13/chartex" xmlns:cx8="http://schemas.microsoft.com/office/drawing/2016/5/14/chartex" xmlns:mc="http://schemas.openxmlformats.org/markup-compatibility/2006" xmlns:aink="http://schemas.microsoft.com/office/drawing/2016/ink" xmlns:am3d="http://schemas.microsoft.com/office/drawing/2017/model3d" xmlns:o="urn:schemas-microsoft-com:office:office" xmlns:r="http://schemas.openxmlformats.org/officeDocument/2006/relationships" xmlns:m="http://schemas.openxmlformats.org/officeDocument/2006/math" xmlns:v="urn:schemas-microsoft-com:vml" xmlns:wp14="http://schemas.microsoft.com/office/word/2010/wordprocessingDrawing" xmlns:wp="http://schemas.openxmlformats.org/drawingml/2006/wordprocessingDrawing" xmlns:w10="urn:schemas-microsoft-com:office:word" xmlns:w="http://schemas.openxmlformats.org/wordprocessingml/2006/main" xmlns:w14="http://schemas.microsoft.com/office/word/2010/wordml" xmlns:w15="http://schemas.microsoft.com/office/word/2012/wordml" xmlns:w16cid="http://schemas.microsoft.com/office/word/2016/wordml/cid" xmlns:w16se="http://schemas.microsoft.com/office/word/2015/wordml/symex" xmlns:wpg="http://schemas.microsoft.com/office/word/2010/wordprocessingGroup" xmlns:wpi="http://schemas.microsoft.com/office/word/2010/wordprocessingInk" xmlns:wne="http://schemas.microsoft.com/office/word/2006/wordml" xmlns:wps="http://schemas.microsoft.com/office/word/2010/wordprocessingShape" mc:Ignorable="w14 w15 w16se w16cid wp14">
+<w:endnotes xmlns:wpc="http://schemas.microsoft.com/office/word/2010/wordprocessingCanvas" xmlns:mo="http://schemas.microsoft.com/office/mac/office/2008/main" xmlns:mc="http://schemas.openxmlformats.org/markup-compatibility/2006" xmlns:mv="urn:schemas-microsoft-com:mac:vml" xmlns:o="urn:schemas-microsoft-com:office:office" xmlns:r="http://schemas.openxmlformats.org/officeDocument/2006/relationships" xmlns:m="http://schemas.openxmlformats.org/officeDocument/2006/math" xmlns:v="urn:schemas-microsoft-com:vml" xmlns:wp14="http://schemas.microsoft.com/office/word/2010/wordprocessingDrawing" xmlns:wp="http://schemas.openxmlformats.org/drawingml/2006/wordprocessingDrawing" xmlns:w10="urn:schemas-microsoft-com:office:word" xmlns:w="http://schemas.openxmlformats.org/wordprocessingml/2006/main" xmlns:w14="http://schemas.microsoft.com/office/word/2010/wordml" xmlns:w15="http://schemas.microsoft.com/office/word/2012/wordml" xmlns:wpg="http://schemas.microsoft.com/office/word/2010/wordprocessingGroup" xmlns:wpi="http://schemas.microsoft.com/office/word/2010/wordprocessingInk" xmlns:wne="http://schemas.microsoft.com/office/word/2006/wordml" xmlns:wps="http://schemas.microsoft.com/office/word/2010/wordprocessingShape" mc:Ignorable="w14 w15 wp14">
   <w:endnote w:type="separator" w:id="-1">
     <w:p>
       <w:r>
@@ -16321,7 +16903,7 @@
 </file>
 
 <file path=word/footer1.xml><?xml version="1.0" encoding="utf-8"?>
-<w:ftr xmlns:wpc="http://schemas.microsoft.com/office/word/2010/wordprocessingCanvas" xmlns:cx="http://schemas.microsoft.com/office/drawing/2014/chartex" xmlns:cx1="http://schemas.microsoft.com/office/drawing/2015/9/8/chartex" xmlns:cx2="http://schemas.microsoft.com/office/drawing/2015/10/21/chartex" xmlns:cx3="http://schemas.microsoft.com/office/drawing/2016/5/9/chartex" xmlns:cx4="http://schemas.microsoft.com/office/drawing/2016/5/10/chartex" xmlns:cx5="http://schemas.microsoft.com/office/drawing/2016/5/11/chartex" xmlns:cx6="http://schemas.microsoft.com/office/drawing/2016/5/12/chartex" xmlns:cx7="http://schemas.microsoft.com/office/drawing/2016/5/13/chartex" xmlns:cx8="http://schemas.microsoft.com/office/drawing/2016/5/14/chartex" xmlns:mc="http://schemas.openxmlformats.org/markup-compatibility/2006" xmlns:aink="http://schemas.microsoft.com/office/drawing/2016/ink" xmlns:am3d="http://schemas.microsoft.com/office/drawing/2017/model3d" xmlns:o="urn:schemas-microsoft-com:office:office" xmlns:r="http://schemas.openxmlformats.org/officeDocument/2006/relationships" xmlns:m="http://schemas.openxmlformats.org/officeDocument/2006/math" xmlns:v="urn:schemas-microsoft-com:vml" xmlns:wp14="http://schemas.microsoft.com/office/word/2010/wordprocessingDrawing" xmlns:wp="http://schemas.openxmlformats.org/drawingml/2006/wordprocessingDrawing" xmlns:w10="urn:schemas-microsoft-com:office:word" xmlns:w="http://schemas.openxmlformats.org/wordprocessingml/2006/main" xmlns:w14="http://schemas.microsoft.com/office/word/2010/wordml" xmlns:w15="http://schemas.microsoft.com/office/word/2012/wordml" xmlns:w16cid="http://schemas.microsoft.com/office/word/2016/wordml/cid" xmlns:w16se="http://schemas.microsoft.com/office/word/2015/wordml/symex" xmlns:wpg="http://schemas.microsoft.com/office/word/2010/wordprocessingGroup" xmlns:wpi="http://schemas.microsoft.com/office/word/2010/wordprocessingInk" xmlns:wne="http://schemas.microsoft.com/office/word/2006/wordml" xmlns:wps="http://schemas.microsoft.com/office/word/2010/wordprocessingShape" mc:Ignorable="w14 w15 w16se w16cid wp14">
+<w:ftr xmlns:wpc="http://schemas.microsoft.com/office/word/2010/wordprocessingCanvas" xmlns:mo="http://schemas.microsoft.com/office/mac/office/2008/main" xmlns:mc="http://schemas.openxmlformats.org/markup-compatibility/2006" xmlns:mv="urn:schemas-microsoft-com:mac:vml" xmlns:o="urn:schemas-microsoft-com:office:office" xmlns:r="http://schemas.openxmlformats.org/officeDocument/2006/relationships" xmlns:m="http://schemas.openxmlformats.org/officeDocument/2006/math" xmlns:v="urn:schemas-microsoft-com:vml" xmlns:wp14="http://schemas.microsoft.com/office/word/2010/wordprocessingDrawing" xmlns:wp="http://schemas.openxmlformats.org/drawingml/2006/wordprocessingDrawing" xmlns:w10="urn:schemas-microsoft-com:office:word" xmlns:w="http://schemas.openxmlformats.org/wordprocessingml/2006/main" xmlns:w14="http://schemas.microsoft.com/office/word/2010/wordml" xmlns:w15="http://schemas.microsoft.com/office/word/2012/wordml" xmlns:wpg="http://schemas.microsoft.com/office/word/2010/wordprocessingGroup" xmlns:wpi="http://schemas.microsoft.com/office/word/2010/wordprocessingInk" xmlns:wne="http://schemas.microsoft.com/office/word/2006/wordml" xmlns:wps="http://schemas.microsoft.com/office/word/2010/wordprocessingShape" mc:Ignorable="w14 w15 wp14">
   <w:sdt>
     <w:sdtPr>
       <w:rPr>
@@ -16382,7 +16964,7 @@
             <w:sz w:val="20"/>
             <w:szCs w:val="20"/>
           </w:rPr>
-          <w:t>19</w:t>
+          <w:t>10</w:t>
         </w:r>
         <w:r>
           <w:rPr>
@@ -16405,7 +16987,7 @@
 </file>
 
 <file path=word/footnotes.xml><?xml version="1.0" encoding="utf-8"?>
-<w:footnotes xmlns:wpc="http://schemas.microsoft.com/office/word/2010/wordprocessingCanvas" xmlns:cx="http://schemas.microsoft.com/office/drawing/2014/chartex" xmlns:cx1="http://schemas.microsoft.com/office/drawing/2015/9/8/chartex" xmlns:cx2="http://schemas.microsoft.com/office/drawing/2015/10/21/chartex" xmlns:cx3="http://schemas.microsoft.com/office/drawing/2016/5/9/chartex" xmlns:cx4="http://schemas.microsoft.com/office/drawing/2016/5/10/chartex" xmlns:cx5="http://schemas.microsoft.com/office/drawing/2016/5/11/chartex" xmlns:cx6="http://schemas.microsoft.com/office/drawing/2016/5/12/chartex" xmlns:cx7="http://schemas.microsoft.com/office/drawing/2016/5/13/chartex" xmlns:cx8="http://schemas.microsoft.com/office/drawing/2016/5/14/chartex" xmlns:mc="http://schemas.openxmlformats.org/markup-compatibility/2006" xmlns:aink="http://schemas.microsoft.com/office/drawing/2016/ink" xmlns:am3d="http://schemas.microsoft.com/office/drawing/2017/model3d" xmlns:o="urn:schemas-microsoft-com:office:office" xmlns:r="http://schemas.openxmlformats.org/officeDocument/2006/relationships" xmlns:m="http://schemas.openxmlformats.org/officeDocument/2006/math" xmlns:v="urn:schemas-microsoft-com:vml" xmlns:wp14="http://schemas.microsoft.com/office/word/2010/wordprocessingDrawing" xmlns:wp="http://schemas.openxmlformats.org/drawingml/2006/wordprocessingDrawing" xmlns:w10="urn:schemas-microsoft-com:office:word" xmlns:w="http://schemas.openxmlformats.org/wordprocessingml/2006/main" xmlns:w14="http://schemas.microsoft.com/office/word/2010/wordml" xmlns:w15="http://schemas.microsoft.com/office/word/2012/wordml" xmlns:w16cid="http://schemas.microsoft.com/office/word/2016/wordml/cid" xmlns:w16se="http://schemas.microsoft.com/office/word/2015/wordml/symex" xmlns:wpg="http://schemas.microsoft.com/office/word/2010/wordprocessingGroup" xmlns:wpi="http://schemas.microsoft.com/office/word/2010/wordprocessingInk" xmlns:wne="http://schemas.microsoft.com/office/word/2006/wordml" xmlns:wps="http://schemas.microsoft.com/office/word/2010/wordprocessingShape" mc:Ignorable="w14 w15 w16se w16cid wp14">
+<w:footnotes xmlns:wpc="http://schemas.microsoft.com/office/word/2010/wordprocessingCanvas" xmlns:mo="http://schemas.microsoft.com/office/mac/office/2008/main" xmlns:mc="http://schemas.openxmlformats.org/markup-compatibility/2006" xmlns:mv="urn:schemas-microsoft-com:mac:vml" xmlns:o="urn:schemas-microsoft-com:office:office" xmlns:r="http://schemas.openxmlformats.org/officeDocument/2006/relationships" xmlns:m="http://schemas.openxmlformats.org/officeDocument/2006/math" xmlns:v="urn:schemas-microsoft-com:vml" xmlns:wp14="http://schemas.microsoft.com/office/word/2010/wordprocessingDrawing" xmlns:wp="http://schemas.openxmlformats.org/drawingml/2006/wordprocessingDrawing" xmlns:w10="urn:schemas-microsoft-com:office:word" xmlns:w="http://schemas.openxmlformats.org/wordprocessingml/2006/main" xmlns:w14="http://schemas.microsoft.com/office/word/2010/wordml" xmlns:w15="http://schemas.microsoft.com/office/word/2012/wordml" xmlns:wpg="http://schemas.microsoft.com/office/word/2010/wordprocessingGroup" xmlns:wpi="http://schemas.microsoft.com/office/word/2010/wordprocessingInk" xmlns:wne="http://schemas.microsoft.com/office/word/2006/wordml" xmlns:wps="http://schemas.microsoft.com/office/word/2010/wordprocessingShape" mc:Ignorable="w14 w15 wp14">
   <w:footnote w:type="separator" w:id="-1">
     <w:p>
       <w:r>
@@ -16424,8 +17006,8 @@
 </file>
 
 <file path=word/numbering.xml><?xml version="1.0" encoding="utf-8"?>
-<w:numbering xmlns:wpc="http://schemas.microsoft.com/office/word/2010/wordprocessingCanvas" xmlns:cx="http://schemas.microsoft.com/office/drawing/2014/chartex" xmlns:cx1="http://schemas.microsoft.com/office/drawing/2015/9/8/chartex" xmlns:cx2="http://schemas.microsoft.com/office/drawing/2015/10/21/chartex" xmlns:cx3="http://schemas.microsoft.com/office/drawing/2016/5/9/chartex" xmlns:cx4="http://schemas.microsoft.com/office/drawing/2016/5/10/chartex" xmlns:cx5="http://schemas.microsoft.com/office/drawing/2016/5/11/chartex" xmlns:cx6="http://schemas.microsoft.com/office/drawing/2016/5/12/chartex" xmlns:cx7="http://schemas.microsoft.com/office/drawing/2016/5/13/chartex" xmlns:cx8="http://schemas.microsoft.com/office/drawing/2016/5/14/chartex" xmlns:mc="http://schemas.openxmlformats.org/markup-compatibility/2006" xmlns:aink="http://schemas.microsoft.com/office/drawing/2016/ink" xmlns:am3d="http://schemas.microsoft.com/office/drawing/2017/model3d" xmlns:o="urn:schemas-microsoft-com:office:office" xmlns:r="http://schemas.openxmlformats.org/officeDocument/2006/relationships" xmlns:m="http://schemas.openxmlformats.org/officeDocument/2006/math" xmlns:v="urn:schemas-microsoft-com:vml" xmlns:wp14="http://schemas.microsoft.com/office/word/2010/wordprocessingDrawing" xmlns:wp="http://schemas.openxmlformats.org/drawingml/2006/wordprocessingDrawing" xmlns:w10="urn:schemas-microsoft-com:office:word" xmlns:w="http://schemas.openxmlformats.org/wordprocessingml/2006/main" xmlns:w14="http://schemas.microsoft.com/office/word/2010/wordml" xmlns:w15="http://schemas.microsoft.com/office/word/2012/wordml" xmlns:w16cid="http://schemas.microsoft.com/office/word/2016/wordml/cid" xmlns:w16se="http://schemas.microsoft.com/office/word/2015/wordml/symex" xmlns:wpg="http://schemas.microsoft.com/office/word/2010/wordprocessingGroup" xmlns:wpi="http://schemas.microsoft.com/office/word/2010/wordprocessingInk" xmlns:wne="http://schemas.microsoft.com/office/word/2006/wordml" xmlns:wps="http://schemas.microsoft.com/office/word/2010/wordprocessingShape" mc:Ignorable="w14 w15 w16se w16cid wp14">
-  <w:abstractNum w:abstractNumId="0" w15:restartNumberingAfterBreak="0">
+<w:numbering xmlns:wpc="http://schemas.microsoft.com/office/word/2010/wordprocessingCanvas" xmlns:mo="http://schemas.microsoft.com/office/mac/office/2008/main" xmlns:mc="http://schemas.openxmlformats.org/markup-compatibility/2006" xmlns:mv="urn:schemas-microsoft-com:mac:vml" xmlns:o="urn:schemas-microsoft-com:office:office" xmlns:r="http://schemas.openxmlformats.org/officeDocument/2006/relationships" xmlns:m="http://schemas.openxmlformats.org/officeDocument/2006/math" xmlns:v="urn:schemas-microsoft-com:vml" xmlns:wp14="http://schemas.microsoft.com/office/word/2010/wordprocessingDrawing" xmlns:wp="http://schemas.openxmlformats.org/drawingml/2006/wordprocessingDrawing" xmlns:w10="urn:schemas-microsoft-com:office:word" xmlns:w="http://schemas.openxmlformats.org/wordprocessingml/2006/main" xmlns:w14="http://schemas.microsoft.com/office/word/2010/wordml" xmlns:w15="http://schemas.microsoft.com/office/word/2012/wordml" xmlns:wpg="http://schemas.microsoft.com/office/word/2010/wordprocessingGroup" xmlns:wpi="http://schemas.microsoft.com/office/word/2010/wordprocessingInk" xmlns:wne="http://schemas.microsoft.com/office/word/2006/wordml" xmlns:wps="http://schemas.microsoft.com/office/word/2010/wordprocessingShape" mc:Ignorable="w14 w15 wp14">
+  <w:abstractNum w:abstractNumId="0">
     <w:nsid w:val="109E201C"/>
     <w:multiLevelType w:val="hybridMultilevel"/>
     <w:tmpl w:val="291EB9EE"/>
@@ -16538,7 +17120,7 @@
       </w:rPr>
     </w:lvl>
   </w:abstractNum>
-  <w:abstractNum w:abstractNumId="1" w15:restartNumberingAfterBreak="0">
+  <w:abstractNum w:abstractNumId="1">
     <w:nsid w:val="5012019B"/>
     <w:multiLevelType w:val="multilevel"/>
     <w:tmpl w:val="6FF44492"/>
@@ -16687,7 +17269,7 @@
       </w:rPr>
     </w:lvl>
   </w:abstractNum>
-  <w:abstractNum w:abstractNumId="2" w15:restartNumberingAfterBreak="0">
+  <w:abstractNum w:abstractNumId="2">
     <w:nsid w:val="71162083"/>
     <w:multiLevelType w:val="hybridMultilevel"/>
     <w:tmpl w:val="09D0E96E"/>
@@ -16813,15 +17395,18 @@
 </file>
 
 <file path=word/people.xml><?xml version="1.0" encoding="utf-8"?>
-<w15:people xmlns:wpc="http://schemas.microsoft.com/office/word/2010/wordprocessingCanvas" xmlns:cx="http://schemas.microsoft.com/office/drawing/2014/chartex" xmlns:cx1="http://schemas.microsoft.com/office/drawing/2015/9/8/chartex" xmlns:cx2="http://schemas.microsoft.com/office/drawing/2015/10/21/chartex" xmlns:cx3="http://schemas.microsoft.com/office/drawing/2016/5/9/chartex" xmlns:cx4="http://schemas.microsoft.com/office/drawing/2016/5/10/chartex" xmlns:cx5="http://schemas.microsoft.com/office/drawing/2016/5/11/chartex" xmlns:cx6="http://schemas.microsoft.com/office/drawing/2016/5/12/chartex" xmlns:cx7="http://schemas.microsoft.com/office/drawing/2016/5/13/chartex" xmlns:cx8="http://schemas.microsoft.com/office/drawing/2016/5/14/chartex" xmlns:mc="http://schemas.openxmlformats.org/markup-compatibility/2006" xmlns:aink="http://schemas.microsoft.com/office/drawing/2016/ink" xmlns:am3d="http://schemas.microsoft.com/office/drawing/2017/model3d" xmlns:o="urn:schemas-microsoft-com:office:office" xmlns:r="http://schemas.openxmlformats.org/officeDocument/2006/relationships" xmlns:m="http://schemas.openxmlformats.org/officeDocument/2006/math" xmlns:v="urn:schemas-microsoft-com:vml" xmlns:wp14="http://schemas.microsoft.com/office/word/2010/wordprocessingDrawing" xmlns:wp="http://schemas.openxmlformats.org/drawingml/2006/wordprocessingDrawing" xmlns:w10="urn:schemas-microsoft-com:office:word" xmlns:w="http://schemas.openxmlformats.org/wordprocessingml/2006/main" xmlns:w14="http://schemas.microsoft.com/office/word/2010/wordml" xmlns:w15="http://schemas.microsoft.com/office/word/2012/wordml" xmlns:w16cid="http://schemas.microsoft.com/office/word/2016/wordml/cid" xmlns:w16se="http://schemas.microsoft.com/office/word/2015/wordml/symex" xmlns:wpg="http://schemas.microsoft.com/office/word/2010/wordprocessingGroup" xmlns:wpi="http://schemas.microsoft.com/office/word/2010/wordprocessingInk" xmlns:wne="http://schemas.microsoft.com/office/word/2006/wordml" xmlns:wps="http://schemas.microsoft.com/office/word/2010/wordprocessingShape" mc:Ignorable="w14 w15 w16se w16cid wp14">
+<w15:people xmlns:wpc="http://schemas.microsoft.com/office/word/2010/wordprocessingCanvas" xmlns:mo="http://schemas.microsoft.com/office/mac/office/2008/main" xmlns:mc="http://schemas.openxmlformats.org/markup-compatibility/2006" xmlns:mv="urn:schemas-microsoft-com:mac:vml" xmlns:o="urn:schemas-microsoft-com:office:office" xmlns:r="http://schemas.openxmlformats.org/officeDocument/2006/relationships" xmlns:m="http://schemas.openxmlformats.org/officeDocument/2006/math" xmlns:v="urn:schemas-microsoft-com:vml" xmlns:wp14="http://schemas.microsoft.com/office/word/2010/wordprocessingDrawing" xmlns:wp="http://schemas.openxmlformats.org/drawingml/2006/wordprocessingDrawing" xmlns:w10="urn:schemas-microsoft-com:office:word" xmlns:w="http://schemas.openxmlformats.org/wordprocessingml/2006/main" xmlns:w14="http://schemas.microsoft.com/office/word/2010/wordml" xmlns:w15="http://schemas.microsoft.com/office/word/2012/wordml" xmlns:wpg="http://schemas.microsoft.com/office/word/2010/wordprocessingGroup" xmlns:wpi="http://schemas.microsoft.com/office/word/2010/wordprocessingInk" xmlns:wne="http://schemas.microsoft.com/office/word/2006/wordml" xmlns:wps="http://schemas.microsoft.com/office/word/2010/wordprocessingShape" mc:Ignorable="w14 w15 wp14">
   <w15:person w15:author="Danielle Claar">
     <w15:presenceInfo w15:providerId="Windows Live" w15:userId="bc9eadbb90a28adc"/>
+  </w15:person>
+  <w15:person w15:author="Kristina Tietjen">
+    <w15:presenceInfo w15:providerId="None" w15:userId="Kristina Tietjen"/>
   </w15:person>
 </w15:people>
 </file>
 
 <file path=word/styles.xml><?xml version="1.0" encoding="utf-8"?>
-<w:styles xmlns:mc="http://schemas.openxmlformats.org/markup-compatibility/2006" xmlns:r="http://schemas.openxmlformats.org/officeDocument/2006/relationships" xmlns:w="http://schemas.openxmlformats.org/wordprocessingml/2006/main" xmlns:w14="http://schemas.microsoft.com/office/word/2010/wordml" xmlns:w15="http://schemas.microsoft.com/office/word/2012/wordml" xmlns:w16cid="http://schemas.microsoft.com/office/word/2016/wordml/cid" xmlns:w16se="http://schemas.microsoft.com/office/word/2015/wordml/symex" mc:Ignorable="w14 w15 w16se w16cid">
+<w:styles xmlns:mc="http://schemas.openxmlformats.org/markup-compatibility/2006" xmlns:r="http://schemas.openxmlformats.org/officeDocument/2006/relationships" xmlns:w="http://schemas.openxmlformats.org/wordprocessingml/2006/main" xmlns:w14="http://schemas.microsoft.com/office/word/2010/wordml" xmlns:w15="http://schemas.microsoft.com/office/word/2012/wordml" mc:Ignorable="w14 w15">
   <w:docDefaults>
     <w:rPrDefault>
       <w:rPr>
@@ -16833,7 +17418,7 @@
     </w:rPrDefault>
     <w:pPrDefault/>
   </w:docDefaults>
-  <w:latentStyles w:defLockedState="0" w:defUIPriority="99" w:defSemiHidden="0" w:defUnhideWhenUsed="0" w:defQFormat="0" w:count="375">
+  <w:latentStyles w:defLockedState="0" w:defUIPriority="99" w:defSemiHidden="0" w:defUnhideWhenUsed="0" w:defQFormat="0" w:count="380">
     <w:lsdException w:name="Normal" w:uiPriority="0" w:qFormat="1"/>
     <w:lsdException w:name="heading 1" w:uiPriority="9" w:qFormat="1"/>
     <w:lsdException w:name="heading 2" w:semiHidden="1" w:uiPriority="9" w:unhideWhenUsed="1" w:qFormat="1"/>
@@ -17196,10 +17781,6 @@
     <w:lsdException w:name="List Table 5 Dark Accent 6" w:uiPriority="50"/>
     <w:lsdException w:name="List Table 6 Colorful Accent 6" w:uiPriority="51"/>
     <w:lsdException w:name="List Table 7 Colorful Accent 6" w:uiPriority="52"/>
-    <w:lsdException w:name="Mention" w:semiHidden="1" w:unhideWhenUsed="1"/>
-    <w:lsdException w:name="Smart Hyperlink" w:semiHidden="1" w:unhideWhenUsed="1"/>
-    <w:lsdException w:name="Hashtag" w:semiHidden="1" w:unhideWhenUsed="1"/>
-    <w:lsdException w:name="Unresolved Mention" w:semiHidden="1" w:unhideWhenUsed="1"/>
   </w:latentStyles>
   <w:style w:type="paragraph" w:default="1" w:styleId="Normal">
     <w:name w:val="Normal"/>
@@ -17526,7 +18107,7 @@
     <w:uiPriority w:val="99"/>
     <w:rsid w:val="00210D46"/>
   </w:style>
-  <w:style w:type="character" w:styleId="UnresolvedMention">
+  <w:style w:type="character" w:customStyle="1" w:styleId="UnresolvedMention">
     <w:name w:val="Unresolved Mention"/>
     <w:basedOn w:val="DefaultParagraphFont"/>
     <w:uiPriority w:val="99"/>
@@ -17599,6 +18180,7 @@
       <w:szCs w:val="22"/>
     </w:rPr>
     <w:tblPr>
+      <w:tblInd w:w="0" w:type="dxa"/>
       <w:tblBorders>
         <w:top w:val="single" w:sz="4" w:space="0" w:color="auto"/>
         <w:left w:val="single" w:sz="4" w:space="0" w:color="auto"/>
@@ -17607,6 +18189,12 @@
         <w:insideH w:val="single" w:sz="4" w:space="0" w:color="auto"/>
         <w:insideV w:val="single" w:sz="4" w:space="0" w:color="auto"/>
       </w:tblBorders>
+      <w:tblCellMar>
+        <w:top w:w="0" w:type="dxa"/>
+        <w:left w:w="108" w:type="dxa"/>
+        <w:bottom w:w="0" w:type="dxa"/>
+        <w:right w:w="108" w:type="dxa"/>
+      </w:tblCellMar>
     </w:tblPr>
   </w:style>
 </w:styles>
@@ -17937,7 +18525,7 @@
 </file>
 
 <file path=customXml/itemProps1.xml><?xml version="1.0" encoding="utf-8"?>
-<ds:datastoreItem xmlns:ds="http://schemas.openxmlformats.org/officeDocument/2006/customXml" ds:itemID="{080ADDE4-B14E-43D9-B933-9B982425ECAA}">
+<ds:datastoreItem xmlns:ds="http://schemas.openxmlformats.org/officeDocument/2006/customXml" ds:itemID="{A52E86E5-492B-074E-8F9E-D26BD9C0BADF}">
   <ds:schemaRefs>
     <ds:schemaRef ds:uri="http://schemas.openxmlformats.org/officeDocument/2006/bibliography"/>
   </ds:schemaRefs>

</xml_diff>